<commit_message>
Added Drop Down to Search
</commit_message>
<xml_diff>
--- a/Nutrition Services New Project.docx
+++ b/Nutrition Services New Project.docx
@@ -192,6 +192,9 @@
         <w:br/>
       </w:r>
       <w:r>
+        <w:rPr>
+          <w:noProof/>
+        </w:rPr>
         <w:lastRenderedPageBreak/>
         <w:drawing>
           <wp:inline distT="0" distB="0" distL="0" distR="0" wp14:anchorId="59F16855" wp14:editId="20306236">
@@ -233,6 +236,9 @@
         <w:br/>
       </w:r>
       <w:r>
+        <w:rPr>
+          <w:noProof/>
+        </w:rPr>
         <w:drawing>
           <wp:inline distT="0" distB="0" distL="0" distR="0" wp14:anchorId="55B342F1" wp14:editId="12730B3D">
             <wp:extent cx="5943600" cy="2490470"/>
@@ -287,8 +293,19 @@
           <w:sz w:val="44"/>
           <w:szCs w:val="44"/>
         </w:rPr>
-        <w:t>WEBAPI WebService</w:t>
-      </w:r>
+        <w:t xml:space="preserve">WEBAPI </w:t>
+      </w:r>
+      <w:proofErr w:type="spellStart"/>
+      <w:r>
+        <w:rPr>
+          <w:b/>
+          <w:bCs/>
+          <w:sz w:val="44"/>
+          <w:szCs w:val="44"/>
+        </w:rPr>
+        <w:t>WebService</w:t>
+      </w:r>
+      <w:proofErr w:type="spellEnd"/>
     </w:p>
     <w:p>
       <w:pPr>
@@ -528,7 +545,15 @@
     </w:p>
     <w:p>
       <w:r>
-        <w:t>Trying to get a .png file to load with webpack (</w:t>
+        <w:t>Trying to get a .</w:t>
+      </w:r>
+      <w:proofErr w:type="spellStart"/>
+      <w:r>
+        <w:t>png</w:t>
+      </w:r>
+      <w:proofErr w:type="spellEnd"/>
+      <w:r>
+        <w:t xml:space="preserve"> file to load with webpack (</w:t>
       </w:r>
       <w:r>
         <w:rPr>
@@ -576,15 +601,36 @@
       <w:r>
         <w:br/>
       </w:r>
-      <w:r>
-        <w:t>npm install --save-dev url-loader file-loader</w:t>
-      </w:r>
-      <w:r>
-        <w:br/>
-      </w:r>
-      <w:r>
-        <w:br/>
-        <w:t>Then add this to your webpack.config file:</w:t>
+      <w:proofErr w:type="spellStart"/>
+      <w:r>
+        <w:t>npm</w:t>
+      </w:r>
+      <w:proofErr w:type="spellEnd"/>
+      <w:r>
+        <w:t xml:space="preserve"> install --save-dev </w:t>
+      </w:r>
+      <w:proofErr w:type="spellStart"/>
+      <w:r>
+        <w:t>url</w:t>
+      </w:r>
+      <w:proofErr w:type="spellEnd"/>
+      <w:r>
+        <w:t>-loader file-loader</w:t>
+      </w:r>
+      <w:r>
+        <w:br/>
+      </w:r>
+      <w:r>
+        <w:br/>
+        <w:t xml:space="preserve">Then add this to your </w:t>
+      </w:r>
+      <w:proofErr w:type="spellStart"/>
+      <w:r>
+        <w:t>webpack.config</w:t>
+      </w:r>
+      <w:proofErr w:type="spellEnd"/>
+      <w:r>
+        <w:t xml:space="preserve"> file:</w:t>
       </w:r>
       <w:r>
         <w:br/>
@@ -705,8 +751,13 @@
     </w:p>
     <w:p>
       <w:r>
-        <w:t>Hiding webpack size limit warnings, just add an entry to your webpack.config</w:t>
-      </w:r>
+        <w:t xml:space="preserve">Hiding webpack size limit warnings, just add an entry to your </w:t>
+      </w:r>
+      <w:proofErr w:type="spellStart"/>
+      <w:r>
+        <w:t>webpack.config</w:t>
+      </w:r>
+      <w:proofErr w:type="spellEnd"/>
     </w:p>
     <w:p>
       <w:r>
@@ -739,6 +790,472 @@
                     <a:xfrm>
                       <a:off x="0" y="0"/>
                       <a:ext cx="5943600" cy="5547360"/>
+                    </a:xfrm>
+                    <a:prstGeom prst="rect">
+                      <a:avLst/>
+                    </a:prstGeom>
+                  </pic:spPr>
+                </pic:pic>
+              </a:graphicData>
+            </a:graphic>
+          </wp:inline>
+        </w:drawing>
+      </w:r>
+      <w:r>
+        <w:br/>
+      </w:r>
+      <w:r>
+        <w:br/>
+      </w:r>
+    </w:p>
+    <w:p>
+      <w:pPr>
+        <w:rPr>
+          <w:b/>
+          <w:bCs/>
+        </w:rPr>
+      </w:pPr>
+    </w:p>
+    <w:p>
+      <w:pPr>
+        <w:rPr>
+          <w:b/>
+          <w:bCs/>
+        </w:rPr>
+      </w:pPr>
+    </w:p>
+    <w:p>
+      <w:pPr>
+        <w:rPr>
+          <w:b/>
+          <w:bCs/>
+        </w:rPr>
+      </w:pPr>
+    </w:p>
+    <w:p>
+      <w:pPr>
+        <w:rPr>
+          <w:b/>
+          <w:bCs/>
+        </w:rPr>
+      </w:pPr>
+    </w:p>
+    <w:p>
+      <w:pPr>
+        <w:rPr>
+          <w:b/>
+          <w:bCs/>
+        </w:rPr>
+      </w:pPr>
+    </w:p>
+    <w:p>
+      <w:pPr>
+        <w:rPr>
+          <w:b/>
+          <w:bCs/>
+        </w:rPr>
+      </w:pPr>
+    </w:p>
+    <w:p>
+      <w:pPr>
+        <w:rPr>
+          <w:b/>
+          <w:bCs/>
+        </w:rPr>
+      </w:pPr>
+    </w:p>
+    <w:p>
+      <w:r>
+        <w:rPr>
+          <w:b/>
+          <w:bCs/>
+          <w:sz w:val="28"/>
+          <w:szCs w:val="28"/>
+        </w:rPr>
+        <w:lastRenderedPageBreak/>
+        <w:t>Getting Props to Work</w:t>
+      </w:r>
+      <w:r>
+        <w:rPr>
+          <w:b/>
+          <w:bCs/>
+          <w:sz w:val="28"/>
+          <w:szCs w:val="28"/>
+        </w:rPr>
+        <w:t xml:space="preserve"> with Reusable Controls</w:t>
+      </w:r>
+      <w:r>
+        <w:br/>
+        <w:t>Along with Reusable Components</w:t>
+      </w:r>
+      <w:r>
+        <w:br/>
+        <w:t xml:space="preserve">In my project, I was building a search screen. On the search screen, there was a select control that I needed to use multiple times. The only gotcha was, I needed the ID to be different for each select and have a re-usable control. </w:t>
+      </w:r>
+    </w:p>
+    <w:p>
+      <w:r>
+        <w:t>This was solved by:</w:t>
+      </w:r>
+      <w:r>
+        <w:br/>
+        <w:t>First creating a reusable select control</w:t>
+      </w:r>
+      <w:r>
+        <w:br/>
+      </w:r>
+      <w:r>
+        <w:drawing>
+          <wp:inline distT="0" distB="0" distL="0" distR="0" wp14:anchorId="56F918D9" wp14:editId="2D3B26B5">
+            <wp:extent cx="2972215" cy="905001"/>
+            <wp:effectExtent l="0" t="0" r="0" b="9525"/>
+            <wp:docPr id="13" name="Picture 13" descr="Graphical user interface, text, application, chat or text message&#10;&#10;Description automatically generated"/>
+            <wp:cNvGraphicFramePr>
+              <a:graphicFrameLocks xmlns:a="http://schemas.openxmlformats.org/drawingml/2006/main" noChangeAspect="1"/>
+            </wp:cNvGraphicFramePr>
+            <a:graphic xmlns:a="http://schemas.openxmlformats.org/drawingml/2006/main">
+              <a:graphicData uri="http://schemas.openxmlformats.org/drawingml/2006/picture">
+                <pic:pic xmlns:pic="http://schemas.openxmlformats.org/drawingml/2006/picture">
+                  <pic:nvPicPr>
+                    <pic:cNvPr id="13" name="Picture 13" descr="Graphical user interface, text, application, chat or text message&#10;&#10;Description automatically generated"/>
+                    <pic:cNvPicPr/>
+                  </pic:nvPicPr>
+                  <pic:blipFill>
+                    <a:blip r:embed="rId18"/>
+                    <a:stretch>
+                      <a:fillRect/>
+                    </a:stretch>
+                  </pic:blipFill>
+                  <pic:spPr>
+                    <a:xfrm>
+                      <a:off x="0" y="0"/>
+                      <a:ext cx="2972215" cy="905001"/>
+                    </a:xfrm>
+                    <a:prstGeom prst="rect">
+                      <a:avLst/>
+                    </a:prstGeom>
+                  </pic:spPr>
+                </pic:pic>
+              </a:graphicData>
+            </a:graphic>
+          </wp:inline>
+        </w:drawing>
+      </w:r>
+      <w:r>
+        <w:br/>
+      </w:r>
+      <w:r>
+        <w:drawing>
+          <wp:inline distT="0" distB="0" distL="0" distR="0" wp14:anchorId="2B7E5BD8" wp14:editId="2C62030A">
+            <wp:extent cx="5943600" cy="3636010"/>
+            <wp:effectExtent l="0" t="0" r="0" b="2540"/>
+            <wp:docPr id="14" name="Picture 14" descr="Text&#10;&#10;Description automatically generated"/>
+            <wp:cNvGraphicFramePr>
+              <a:graphicFrameLocks xmlns:a="http://schemas.openxmlformats.org/drawingml/2006/main" noChangeAspect="1"/>
+            </wp:cNvGraphicFramePr>
+            <a:graphic xmlns:a="http://schemas.openxmlformats.org/drawingml/2006/main">
+              <a:graphicData uri="http://schemas.openxmlformats.org/drawingml/2006/picture">
+                <pic:pic xmlns:pic="http://schemas.openxmlformats.org/drawingml/2006/picture">
+                  <pic:nvPicPr>
+                    <pic:cNvPr id="14" name="Picture 14" descr="Text&#10;&#10;Description automatically generated"/>
+                    <pic:cNvPicPr/>
+                  </pic:nvPicPr>
+                  <pic:blipFill>
+                    <a:blip r:embed="rId19"/>
+                    <a:stretch>
+                      <a:fillRect/>
+                    </a:stretch>
+                  </pic:blipFill>
+                  <pic:spPr>
+                    <a:xfrm>
+                      <a:off x="0" y="0"/>
+                      <a:ext cx="5943600" cy="3636010"/>
+                    </a:xfrm>
+                    <a:prstGeom prst="rect">
+                      <a:avLst/>
+                    </a:prstGeom>
+                  </pic:spPr>
+                </pic:pic>
+              </a:graphicData>
+            </a:graphic>
+          </wp:inline>
+        </w:drawing>
+      </w:r>
+      <w:r>
+        <w:br/>
+      </w:r>
+      <w:r>
+        <w:br/>
+      </w:r>
+      <w:r>
+        <w:lastRenderedPageBreak/>
+        <w:drawing>
+          <wp:inline distT="0" distB="0" distL="0" distR="0" wp14:anchorId="548AF44F" wp14:editId="03CD31BF">
+            <wp:extent cx="5943600" cy="4985385"/>
+            <wp:effectExtent l="0" t="0" r="0" b="5715"/>
+            <wp:docPr id="15" name="Picture 15" descr="Text&#10;&#10;Description automatically generated"/>
+            <wp:cNvGraphicFramePr>
+              <a:graphicFrameLocks xmlns:a="http://schemas.openxmlformats.org/drawingml/2006/main" noChangeAspect="1"/>
+            </wp:cNvGraphicFramePr>
+            <a:graphic xmlns:a="http://schemas.openxmlformats.org/drawingml/2006/main">
+              <a:graphicData uri="http://schemas.openxmlformats.org/drawingml/2006/picture">
+                <pic:pic xmlns:pic="http://schemas.openxmlformats.org/drawingml/2006/picture">
+                  <pic:nvPicPr>
+                    <pic:cNvPr id="15" name="Picture 15" descr="Text&#10;&#10;Description automatically generated"/>
+                    <pic:cNvPicPr/>
+                  </pic:nvPicPr>
+                  <pic:blipFill>
+                    <a:blip r:embed="rId20"/>
+                    <a:stretch>
+                      <a:fillRect/>
+                    </a:stretch>
+                  </pic:blipFill>
+                  <pic:spPr>
+                    <a:xfrm>
+                      <a:off x="0" y="0"/>
+                      <a:ext cx="5943600" cy="4985385"/>
+                    </a:xfrm>
+                    <a:prstGeom prst="rect">
+                      <a:avLst/>
+                    </a:prstGeom>
+                  </pic:spPr>
+                </pic:pic>
+              </a:graphicData>
+            </a:graphic>
+          </wp:inline>
+        </w:drawing>
+      </w:r>
+      <w:r>
+        <w:br/>
+      </w:r>
+      <w:r>
+        <w:br/>
+      </w:r>
+      <w:r>
+        <w:lastRenderedPageBreak/>
+        <w:drawing>
+          <wp:inline distT="0" distB="0" distL="0" distR="0" wp14:anchorId="5E0A5A3E" wp14:editId="07211914">
+            <wp:extent cx="5943600" cy="4756150"/>
+            <wp:effectExtent l="0" t="0" r="0" b="6350"/>
+            <wp:docPr id="16" name="Picture 16" descr="Graphical user interface, text, application&#10;&#10;Description automatically generated"/>
+            <wp:cNvGraphicFramePr>
+              <a:graphicFrameLocks xmlns:a="http://schemas.openxmlformats.org/drawingml/2006/main" noChangeAspect="1"/>
+            </wp:cNvGraphicFramePr>
+            <a:graphic xmlns:a="http://schemas.openxmlformats.org/drawingml/2006/main">
+              <a:graphicData uri="http://schemas.openxmlformats.org/drawingml/2006/picture">
+                <pic:pic xmlns:pic="http://schemas.openxmlformats.org/drawingml/2006/picture">
+                  <pic:nvPicPr>
+                    <pic:cNvPr id="16" name="Picture 16" descr="Graphical user interface, text, application&#10;&#10;Description automatically generated"/>
+                    <pic:cNvPicPr/>
+                  </pic:nvPicPr>
+                  <pic:blipFill>
+                    <a:blip r:embed="rId21"/>
+                    <a:stretch>
+                      <a:fillRect/>
+                    </a:stretch>
+                  </pic:blipFill>
+                  <pic:spPr>
+                    <a:xfrm>
+                      <a:off x="0" y="0"/>
+                      <a:ext cx="5943600" cy="4756150"/>
+                    </a:xfrm>
+                    <a:prstGeom prst="rect">
+                      <a:avLst/>
+                    </a:prstGeom>
+                  </pic:spPr>
+                </pic:pic>
+              </a:graphicData>
+            </a:graphic>
+          </wp:inline>
+        </w:drawing>
+      </w:r>
+      <w:r>
+        <w:br/>
+      </w:r>
+      <w:r>
+        <w:br/>
+        <w:t>And as you can see, I am passing in the props for the ID</w:t>
+      </w:r>
+      <w:r>
+        <w:t xml:space="preserve"> and it works.</w:t>
+      </w:r>
+      <w:r>
+        <w:br/>
+        <w:t>This was taken from the React Docs</w:t>
+      </w:r>
+      <w:r>
+        <w:br/>
+      </w:r>
+      <w:hyperlink r:id="rId22" w:history="1">
+        <w:r>
+          <w:rPr>
+            <w:rStyle w:val="Hyperlink"/>
+          </w:rPr>
+          <w:t>https://reactjs.org/docs/components-and-props.html</w:t>
+        </w:r>
+      </w:hyperlink>
+      <w:r>
+        <w:br/>
+      </w:r>
+      <w:r>
+        <w:br/>
+      </w:r>
+    </w:p>
+    <w:p/>
+    <w:p/>
+    <w:p/>
+    <w:p/>
+    <w:p/>
+    <w:p/>
+    <w:p/>
+    <w:p/>
+    <w:p>
+      <w:bookmarkStart w:id="0" w:name="_Hlk98848000"/>
+      <w:r>
+        <w:lastRenderedPageBreak/>
+        <w:t xml:space="preserve">This was also proven in my </w:t>
+      </w:r>
+      <w:proofErr w:type="spellStart"/>
+      <w:r>
+        <w:t>SandboxWebPackWEBApiWire</w:t>
+      </w:r>
+      <w:proofErr w:type="spellEnd"/>
+      <w:r>
+        <w:t xml:space="preserve"> project</w:t>
+      </w:r>
+      <w:r>
+        <w:br/>
+      </w:r>
+    </w:p>
+    <w:p>
+      <w:r>
+        <w:drawing>
+          <wp:inline distT="0" distB="0" distL="0" distR="0" wp14:anchorId="222682BF" wp14:editId="32E98EF1">
+            <wp:extent cx="5943600" cy="3800475"/>
+            <wp:effectExtent l="0" t="0" r="0" b="9525"/>
+            <wp:docPr id="17" name="Picture 17" descr="Text&#10;&#10;Description automatically generated"/>
+            <wp:cNvGraphicFramePr>
+              <a:graphicFrameLocks xmlns:a="http://schemas.openxmlformats.org/drawingml/2006/main" noChangeAspect="1"/>
+            </wp:cNvGraphicFramePr>
+            <a:graphic xmlns:a="http://schemas.openxmlformats.org/drawingml/2006/main">
+              <a:graphicData uri="http://schemas.openxmlformats.org/drawingml/2006/picture">
+                <pic:pic xmlns:pic="http://schemas.openxmlformats.org/drawingml/2006/picture">
+                  <pic:nvPicPr>
+                    <pic:cNvPr id="17" name="Picture 17" descr="Text&#10;&#10;Description automatically generated"/>
+                    <pic:cNvPicPr/>
+                  </pic:nvPicPr>
+                  <pic:blipFill>
+                    <a:blip r:embed="rId23"/>
+                    <a:stretch>
+                      <a:fillRect/>
+                    </a:stretch>
+                  </pic:blipFill>
+                  <pic:spPr>
+                    <a:xfrm>
+                      <a:off x="0" y="0"/>
+                      <a:ext cx="5943600" cy="3800475"/>
+                    </a:xfrm>
+                    <a:prstGeom prst="rect">
+                      <a:avLst/>
+                    </a:prstGeom>
+                  </pic:spPr>
+                </pic:pic>
+              </a:graphicData>
+            </a:graphic>
+          </wp:inline>
+        </w:drawing>
+      </w:r>
+      <w:r>
+        <w:br/>
+      </w:r>
+      <w:bookmarkEnd w:id="0"/>
+    </w:p>
+    <w:p>
+      <w:r>
+        <w:lastRenderedPageBreak/>
+        <w:t>I got the School Listing Re-Usable Control to work as well</w:t>
+      </w:r>
+      <w:r>
+        <w:br/>
+      </w:r>
+      <w:r>
+        <w:drawing>
+          <wp:inline distT="0" distB="0" distL="0" distR="0" wp14:anchorId="257FFA14" wp14:editId="34BF62ED">
+            <wp:extent cx="5943600" cy="3471545"/>
+            <wp:effectExtent l="0" t="0" r="0" b="0"/>
+            <wp:docPr id="18" name="Picture 18" descr="Graphical user interface, application&#10;&#10;Description automatically generated"/>
+            <wp:cNvGraphicFramePr>
+              <a:graphicFrameLocks xmlns:a="http://schemas.openxmlformats.org/drawingml/2006/main" noChangeAspect="1"/>
+            </wp:cNvGraphicFramePr>
+            <a:graphic xmlns:a="http://schemas.openxmlformats.org/drawingml/2006/main">
+              <a:graphicData uri="http://schemas.openxmlformats.org/drawingml/2006/picture">
+                <pic:pic xmlns:pic="http://schemas.openxmlformats.org/drawingml/2006/picture">
+                  <pic:nvPicPr>
+                    <pic:cNvPr id="18" name="Picture 18" descr="Graphical user interface, application&#10;&#10;Description automatically generated"/>
+                    <pic:cNvPicPr/>
+                  </pic:nvPicPr>
+                  <pic:blipFill>
+                    <a:blip r:embed="rId24"/>
+                    <a:stretch>
+                      <a:fillRect/>
+                    </a:stretch>
+                  </pic:blipFill>
+                  <pic:spPr>
+                    <a:xfrm>
+                      <a:off x="0" y="0"/>
+                      <a:ext cx="5943600" cy="3471545"/>
+                    </a:xfrm>
+                    <a:prstGeom prst="rect">
+                      <a:avLst/>
+                    </a:prstGeom>
+                  </pic:spPr>
+                </pic:pic>
+              </a:graphicData>
+            </a:graphic>
+          </wp:inline>
+        </w:drawing>
+      </w:r>
+      <w:r>
+        <w:br/>
+      </w:r>
+    </w:p>
+    <w:p>
+      <w:r>
+        <w:lastRenderedPageBreak/>
+        <w:t>S</w:t>
+      </w:r>
+      <w:r>
+        <w:t>creen Changes:</w:t>
+      </w:r>
+      <w:r>
+        <w:br/>
+      </w:r>
+      <w:r>
+        <w:drawing>
+          <wp:inline distT="0" distB="0" distL="0" distR="0" wp14:anchorId="42A1C65C" wp14:editId="340A2B83">
+            <wp:extent cx="5943600" cy="5052060"/>
+            <wp:effectExtent l="0" t="0" r="0" b="0"/>
+            <wp:docPr id="12" name="Picture 12" descr="Graphical user interface&#10;&#10;Description automatically generated"/>
+            <wp:cNvGraphicFramePr>
+              <a:graphicFrameLocks xmlns:a="http://schemas.openxmlformats.org/drawingml/2006/main" noChangeAspect="1"/>
+            </wp:cNvGraphicFramePr>
+            <a:graphic xmlns:a="http://schemas.openxmlformats.org/drawingml/2006/main">
+              <a:graphicData uri="http://schemas.openxmlformats.org/drawingml/2006/picture">
+                <pic:pic xmlns:pic="http://schemas.openxmlformats.org/drawingml/2006/picture">
+                  <pic:nvPicPr>
+                    <pic:cNvPr id="12" name="Picture 12" descr="Graphical user interface&#10;&#10;Description automatically generated"/>
+                    <pic:cNvPicPr/>
+                  </pic:nvPicPr>
+                  <pic:blipFill>
+                    <a:blip r:embed="rId25"/>
+                    <a:stretch>
+                      <a:fillRect/>
+                    </a:stretch>
+                  </pic:blipFill>
+                  <pic:spPr>
+                    <a:xfrm>
+                      <a:off x="0" y="0"/>
+                      <a:ext cx="5943600" cy="5052060"/>
                     </a:xfrm>
                     <a:prstGeom prst="rect">
                       <a:avLst/>

</xml_diff>

<commit_message>
Starting to build out search - final logic
</commit_message>
<xml_diff>
--- a/Nutrition Services New Project.docx
+++ b/Nutrition Services New Project.docx
@@ -873,16 +873,7 @@
           <w:szCs w:val="28"/>
         </w:rPr>
         <w:lastRenderedPageBreak/>
-        <w:t>Getting Props to Work</w:t>
-      </w:r>
-      <w:r>
-        <w:rPr>
-          <w:b/>
-          <w:bCs/>
-          <w:sz w:val="28"/>
-          <w:szCs w:val="28"/>
-        </w:rPr>
-        <w:t xml:space="preserve"> with Reusable Controls</w:t>
+        <w:t>Getting Props to Work with Reusable Controls</w:t>
       </w:r>
       <w:r>
         <w:br/>
@@ -905,6 +896,9 @@
         <w:br/>
       </w:r>
       <w:r>
+        <w:rPr>
+          <w:noProof/>
+        </w:rPr>
         <w:drawing>
           <wp:inline distT="0" distB="0" distL="0" distR="0" wp14:anchorId="56F918D9" wp14:editId="2D3B26B5">
             <wp:extent cx="2972215" cy="905001"/>
@@ -945,6 +939,9 @@
         <w:br/>
       </w:r>
       <w:r>
+        <w:rPr>
+          <w:noProof/>
+        </w:rPr>
         <w:drawing>
           <wp:inline distT="0" distB="0" distL="0" distR="0" wp14:anchorId="2B7E5BD8" wp14:editId="2C62030A">
             <wp:extent cx="5943600" cy="3636010"/>
@@ -988,6 +985,9 @@
         <w:br/>
       </w:r>
       <w:r>
+        <w:rPr>
+          <w:noProof/>
+        </w:rPr>
         <w:lastRenderedPageBreak/>
         <w:drawing>
           <wp:inline distT="0" distB="0" distL="0" distR="0" wp14:anchorId="548AF44F" wp14:editId="03CD31BF">
@@ -1032,6 +1032,9 @@
         <w:br/>
       </w:r>
       <w:r>
+        <w:rPr>
+          <w:noProof/>
+        </w:rPr>
         <w:lastRenderedPageBreak/>
         <w:drawing>
           <wp:inline distT="0" distB="0" distL="0" distR="0" wp14:anchorId="5E0A5A3E" wp14:editId="07211914">
@@ -1129,6 +1132,9 @@
     </w:p>
     <w:p>
       <w:r>
+        <w:rPr>
+          <w:noProof/>
+        </w:rPr>
         <w:drawing>
           <wp:inline distT="0" distB="0" distL="0" distR="0" wp14:anchorId="222682BF" wp14:editId="32E98EF1">
             <wp:extent cx="5943600" cy="3800475"/>
@@ -1179,6 +1185,9 @@
         <w:br/>
       </w:r>
       <w:r>
+        <w:rPr>
+          <w:noProof/>
+        </w:rPr>
         <w:drawing>
           <wp:inline distT="0" distB="0" distL="0" distR="0" wp14:anchorId="257FFA14" wp14:editId="34BF62ED">
             <wp:extent cx="5943600" cy="3471545"/>
@@ -1231,6 +1240,9 @@
         <w:br/>
       </w:r>
       <w:r>
+        <w:rPr>
+          <w:noProof/>
+        </w:rPr>
         <w:drawing>
           <wp:inline distT="0" distB="0" distL="0" distR="0" wp14:anchorId="42A1C65C" wp14:editId="340A2B83">
             <wp:extent cx="5943600" cy="5052060"/>
@@ -1270,6 +1282,75 @@
       <w:r>
         <w:br/>
       </w:r>
+      <w:r>
+        <w:br/>
+      </w:r>
+      <w:r>
+        <w:rPr>
+          <w:b/>
+          <w:bCs/>
+        </w:rPr>
+        <w:t>Endpoints Tested</w:t>
+      </w:r>
+      <w:r>
+        <w:rPr>
+          <w:b/>
+          <w:bCs/>
+        </w:rPr>
+        <w:t xml:space="preserve"> from service</w:t>
+      </w:r>
+      <w:r>
+        <w:rPr>
+          <w:b/>
+          <w:bCs/>
+        </w:rPr>
+        <w:t>:</w:t>
+      </w:r>
+    </w:p>
+    <w:p>
+      <w:pPr>
+        <w:spacing w:after="0"/>
+      </w:pPr>
+      <w:r>
+        <w:t>http://localhost:54751/api/Admin/fetchSchoolYears/</w:t>
+      </w:r>
+    </w:p>
+    <w:p>
+      <w:pPr>
+        <w:spacing w:after="0"/>
+      </w:pPr>
+      <w:r>
+        <w:t>http://localhost:54751/api/StudentEntryData/fetchSchoolListings/</w:t>
+      </w:r>
+    </w:p>
+    <w:p>
+      <w:pPr>
+        <w:spacing w:after="0"/>
+      </w:pPr>
+      <w:r>
+        <w:t>http://localhost:54751/api/StudentEntryData/getAllStudentInformationData</w:t>
+      </w:r>
+    </w:p>
+    <w:p>
+      <w:pPr>
+        <w:spacing w:after="0"/>
+      </w:pPr>
+      <w:r>
+        <w:t>http://localhost:54751/api/StudentEntryData/getAllStudentInformationDataTEMPIDS</w:t>
+      </w:r>
+    </w:p>
+    <w:p>
+      <w:pPr>
+        <w:spacing w:after="0"/>
+      </w:pPr>
+      <w:hyperlink r:id="rId26" w:history="1">
+        <w:r>
+          <w:rPr>
+            <w:rStyle w:val="Hyperlink"/>
+          </w:rPr>
+          <w:t>http://localhost:54751/api/UploadFiles/getAttachments</w:t>
+        </w:r>
+      </w:hyperlink>
       <w:r>
         <w:br/>
       </w:r>

</xml_diff>

<commit_message>
created grid for search results
</commit_message>
<xml_diff>
--- a/Nutrition Services New Project.docx
+++ b/Nutrition Services New Project.docx
@@ -293,19 +293,8 @@
           <w:sz w:val="44"/>
           <w:szCs w:val="44"/>
         </w:rPr>
-        <w:t xml:space="preserve">WEBAPI </w:t>
-      </w:r>
-      <w:proofErr w:type="spellStart"/>
-      <w:r>
-        <w:rPr>
-          <w:b/>
-          <w:bCs/>
-          <w:sz w:val="44"/>
-          <w:szCs w:val="44"/>
-        </w:rPr>
-        <w:t>WebService</w:t>
-      </w:r>
-      <w:proofErr w:type="spellEnd"/>
+        <w:t>WEBAPI WebService</w:t>
+      </w:r>
     </w:p>
     <w:p>
       <w:pPr>
@@ -545,15 +534,7 @@
     </w:p>
     <w:p>
       <w:r>
-        <w:t>Trying to get a .</w:t>
-      </w:r>
-      <w:proofErr w:type="spellStart"/>
-      <w:r>
-        <w:t>png</w:t>
-      </w:r>
-      <w:proofErr w:type="spellEnd"/>
-      <w:r>
-        <w:t xml:space="preserve"> file to load with webpack (</w:t>
+        <w:t>Trying to get a .png file to load with webpack (</w:t>
       </w:r>
       <w:r>
         <w:rPr>
@@ -601,36 +582,15 @@
       <w:r>
         <w:br/>
       </w:r>
-      <w:proofErr w:type="spellStart"/>
-      <w:r>
-        <w:t>npm</w:t>
-      </w:r>
-      <w:proofErr w:type="spellEnd"/>
-      <w:r>
-        <w:t xml:space="preserve"> install --save-dev </w:t>
-      </w:r>
-      <w:proofErr w:type="spellStart"/>
-      <w:r>
-        <w:t>url</w:t>
-      </w:r>
-      <w:proofErr w:type="spellEnd"/>
-      <w:r>
-        <w:t>-loader file-loader</w:t>
-      </w:r>
-      <w:r>
-        <w:br/>
-      </w:r>
-      <w:r>
-        <w:br/>
-        <w:t xml:space="preserve">Then add this to your </w:t>
-      </w:r>
-      <w:proofErr w:type="spellStart"/>
-      <w:r>
-        <w:t>webpack.config</w:t>
-      </w:r>
-      <w:proofErr w:type="spellEnd"/>
-      <w:r>
-        <w:t xml:space="preserve"> file:</w:t>
+      <w:r>
+        <w:t>npm install --save-dev url-loader file-loader</w:t>
+      </w:r>
+      <w:r>
+        <w:br/>
+      </w:r>
+      <w:r>
+        <w:br/>
+        <w:t>Then add this to your webpack.config file:</w:t>
       </w:r>
       <w:r>
         <w:br/>
@@ -751,13 +711,8 @@
     </w:p>
     <w:p>
       <w:r>
-        <w:t xml:space="preserve">Hiding webpack size limit warnings, just add an entry to your </w:t>
-      </w:r>
-      <w:proofErr w:type="spellStart"/>
-      <w:r>
-        <w:t>webpack.config</w:t>
-      </w:r>
-      <w:proofErr w:type="spellEnd"/>
+        <w:t>Hiding webpack size limit warnings, just add an entry to your webpack.config</w:t>
+      </w:r>
     </w:p>
     <w:p>
       <w:r>
@@ -1116,15 +1071,7 @@
       <w:bookmarkStart w:id="0" w:name="_Hlk98848000"/>
       <w:r>
         <w:lastRenderedPageBreak/>
-        <w:t xml:space="preserve">This was also proven in my </w:t>
-      </w:r>
-      <w:proofErr w:type="spellStart"/>
-      <w:r>
-        <w:t>SandboxWebPackWEBApiWire</w:t>
-      </w:r>
-      <w:proofErr w:type="spellEnd"/>
-      <w:r>
-        <w:t xml:space="preserve"> project</w:t>
+        <w:t>This was also proven in my SandboxWebPackWEBApiWire project</w:t>
       </w:r>
       <w:r>
         <w:br/>
@@ -1227,8 +1174,210 @@
       <w:r>
         <w:br/>
       </w:r>
-    </w:p>
-    <w:p>
+      <w:r>
+        <w:rPr>
+          <w:b/>
+          <w:bCs/>
+          <w:sz w:val="36"/>
+          <w:szCs w:val="36"/>
+        </w:rPr>
+        <w:t>Getting Navigation to work in Reactjs Functional Components</w:t>
+      </w:r>
+      <w:r>
+        <w:br/>
+      </w:r>
+      <w:hyperlink r:id="rId25" w:history="1">
+        <w:r>
+          <w:rPr>
+            <w:rStyle w:val="Hyperlink"/>
+          </w:rPr>
+          <w:t>https://www.codegrepper.com/code-examples/javascript/history.push+with+params</w:t>
+        </w:r>
+      </w:hyperlink>
+      <w:r>
+        <w:br/>
+      </w:r>
+      <w:r>
+        <w:rPr>
+          <w:noProof/>
+        </w:rPr>
+        <w:drawing>
+          <wp:inline distT="0" distB="0" distL="0" distR="0" wp14:anchorId="64F067E4" wp14:editId="2DA0E44D">
+            <wp:extent cx="5943600" cy="3399790"/>
+            <wp:effectExtent l="0" t="0" r="0" b="0"/>
+            <wp:docPr id="20" name="Picture 20" descr="Text&#10;&#10;Description automatically generated"/>
+            <wp:cNvGraphicFramePr>
+              <a:graphicFrameLocks xmlns:a="http://schemas.openxmlformats.org/drawingml/2006/main" noChangeAspect="1"/>
+            </wp:cNvGraphicFramePr>
+            <a:graphic xmlns:a="http://schemas.openxmlformats.org/drawingml/2006/main">
+              <a:graphicData uri="http://schemas.openxmlformats.org/drawingml/2006/picture">
+                <pic:pic xmlns:pic="http://schemas.openxmlformats.org/drawingml/2006/picture">
+                  <pic:nvPicPr>
+                    <pic:cNvPr id="20" name="Picture 20" descr="Text&#10;&#10;Description automatically generated"/>
+                    <pic:cNvPicPr/>
+                  </pic:nvPicPr>
+                  <pic:blipFill>
+                    <a:blip r:embed="rId26"/>
+                    <a:stretch>
+                      <a:fillRect/>
+                    </a:stretch>
+                  </pic:blipFill>
+                  <pic:spPr>
+                    <a:xfrm>
+                      <a:off x="0" y="0"/>
+                      <a:ext cx="5943600" cy="3399790"/>
+                    </a:xfrm>
+                    <a:prstGeom prst="rect">
+                      <a:avLst/>
+                    </a:prstGeom>
+                  </pic:spPr>
+                </pic:pic>
+              </a:graphicData>
+            </a:graphic>
+          </wp:inline>
+        </w:drawing>
+      </w:r>
+      <w:r>
+        <w:br/>
+      </w:r>
+      <w:r>
+        <w:lastRenderedPageBreak/>
+        <w:br/>
+      </w:r>
+      <w:r>
+        <w:rPr>
+          <w:noProof/>
+        </w:rPr>
+        <w:drawing>
+          <wp:inline distT="0" distB="0" distL="0" distR="0" wp14:anchorId="21162E53" wp14:editId="6D949F22">
+            <wp:extent cx="5943600" cy="2470150"/>
+            <wp:effectExtent l="0" t="0" r="0" b="6350"/>
+            <wp:docPr id="21" name="Picture 21" descr="Text&#10;&#10;Description automatically generated"/>
+            <wp:cNvGraphicFramePr>
+              <a:graphicFrameLocks xmlns:a="http://schemas.openxmlformats.org/drawingml/2006/main" noChangeAspect="1"/>
+            </wp:cNvGraphicFramePr>
+            <a:graphic xmlns:a="http://schemas.openxmlformats.org/drawingml/2006/main">
+              <a:graphicData uri="http://schemas.openxmlformats.org/drawingml/2006/picture">
+                <pic:pic xmlns:pic="http://schemas.openxmlformats.org/drawingml/2006/picture">
+                  <pic:nvPicPr>
+                    <pic:cNvPr id="21" name="Picture 21" descr="Text&#10;&#10;Description automatically generated"/>
+                    <pic:cNvPicPr/>
+                  </pic:nvPicPr>
+                  <pic:blipFill>
+                    <a:blip r:embed="rId27"/>
+                    <a:stretch>
+                      <a:fillRect/>
+                    </a:stretch>
+                  </pic:blipFill>
+                  <pic:spPr>
+                    <a:xfrm>
+                      <a:off x="0" y="0"/>
+                      <a:ext cx="5943600" cy="2470150"/>
+                    </a:xfrm>
+                    <a:prstGeom prst="rect">
+                      <a:avLst/>
+                    </a:prstGeom>
+                  </pic:spPr>
+                </pic:pic>
+              </a:graphicData>
+            </a:graphic>
+          </wp:inline>
+        </w:drawing>
+      </w:r>
+    </w:p>
+    <w:p/>
+    <w:p>
+      <w:r>
+        <w:t>And to grab the id</w:t>
+      </w:r>
+    </w:p>
+    <w:p>
+      <w:r>
+        <w:lastRenderedPageBreak/>
+        <w:drawing>
+          <wp:inline distT="0" distB="0" distL="0" distR="0" wp14:anchorId="7FB6C090" wp14:editId="21065784">
+            <wp:extent cx="4991797" cy="2715004"/>
+            <wp:effectExtent l="0" t="0" r="0" b="9525"/>
+            <wp:docPr id="22" name="Picture 22" descr="Text&#10;&#10;Description automatically generated"/>
+            <wp:cNvGraphicFramePr>
+              <a:graphicFrameLocks xmlns:a="http://schemas.openxmlformats.org/drawingml/2006/main" noChangeAspect="1"/>
+            </wp:cNvGraphicFramePr>
+            <a:graphic xmlns:a="http://schemas.openxmlformats.org/drawingml/2006/main">
+              <a:graphicData uri="http://schemas.openxmlformats.org/drawingml/2006/picture">
+                <pic:pic xmlns:pic="http://schemas.openxmlformats.org/drawingml/2006/picture">
+                  <pic:nvPicPr>
+                    <pic:cNvPr id="22" name="Picture 22" descr="Text&#10;&#10;Description automatically generated"/>
+                    <pic:cNvPicPr/>
+                  </pic:nvPicPr>
+                  <pic:blipFill>
+                    <a:blip r:embed="rId28"/>
+                    <a:stretch>
+                      <a:fillRect/>
+                    </a:stretch>
+                  </pic:blipFill>
+                  <pic:spPr>
+                    <a:xfrm>
+                      <a:off x="0" y="0"/>
+                      <a:ext cx="4991797" cy="2715004"/>
+                    </a:xfrm>
+                    <a:prstGeom prst="rect">
+                      <a:avLst/>
+                    </a:prstGeom>
+                  </pic:spPr>
+                </pic:pic>
+              </a:graphicData>
+            </a:graphic>
+          </wp:inline>
+        </w:drawing>
+      </w:r>
+      <w:r>
+        <w:br/>
+      </w:r>
+      <w:r>
+        <w:drawing>
+          <wp:inline distT="0" distB="0" distL="0" distR="0" wp14:anchorId="38B6F5B4" wp14:editId="5DFCBB21">
+            <wp:extent cx="4267796" cy="3629532"/>
+            <wp:effectExtent l="0" t="0" r="0" b="9525"/>
+            <wp:docPr id="23" name="Picture 23" descr="Text&#10;&#10;Description automatically generated"/>
+            <wp:cNvGraphicFramePr>
+              <a:graphicFrameLocks xmlns:a="http://schemas.openxmlformats.org/drawingml/2006/main" noChangeAspect="1"/>
+            </wp:cNvGraphicFramePr>
+            <a:graphic xmlns:a="http://schemas.openxmlformats.org/drawingml/2006/main">
+              <a:graphicData uri="http://schemas.openxmlformats.org/drawingml/2006/picture">
+                <pic:pic xmlns:pic="http://schemas.openxmlformats.org/drawingml/2006/picture">
+                  <pic:nvPicPr>
+                    <pic:cNvPr id="23" name="Picture 23" descr="Text&#10;&#10;Description automatically generated"/>
+                    <pic:cNvPicPr/>
+                  </pic:nvPicPr>
+                  <pic:blipFill>
+                    <a:blip r:embed="rId29"/>
+                    <a:stretch>
+                      <a:fillRect/>
+                    </a:stretch>
+                  </pic:blipFill>
+                  <pic:spPr>
+                    <a:xfrm>
+                      <a:off x="0" y="0"/>
+                      <a:ext cx="4267796" cy="3629532"/>
+                    </a:xfrm>
+                    <a:prstGeom prst="rect">
+                      <a:avLst/>
+                    </a:prstGeom>
+                  </pic:spPr>
+                </pic:pic>
+              </a:graphicData>
+            </a:graphic>
+          </wp:inline>
+        </w:drawing>
+      </w:r>
+    </w:p>
+    <w:p>
+      <w:pPr>
+        <w:rPr>
+          <w:b/>
+          <w:bCs/>
+        </w:rPr>
+      </w:pPr>
       <w:r>
         <w:lastRenderedPageBreak/>
         <w:t>S</w:t>
@@ -1259,7 +1408,7 @@
                     <pic:cNvPicPr/>
                   </pic:nvPicPr>
                   <pic:blipFill>
-                    <a:blip r:embed="rId25"/>
+                    <a:blip r:embed="rId30"/>
                     <a:stretch>
                       <a:fillRect/>
                     </a:stretch>
@@ -1290,6 +1439,73 @@
           <w:b/>
           <w:bCs/>
         </w:rPr>
+        <w:lastRenderedPageBreak/>
+        <w:t>The Search Screen looks good, just have to wire up the select to navigate to the student detail screen</w:t>
+      </w:r>
+      <w:r>
+        <w:rPr>
+          <w:b/>
+          <w:bCs/>
+        </w:rPr>
+        <w:br/>
+      </w:r>
+      <w:r>
+        <w:rPr>
+          <w:b/>
+          <w:bCs/>
+          <w:noProof/>
+        </w:rPr>
+        <w:drawing>
+          <wp:inline distT="0" distB="0" distL="0" distR="0" wp14:anchorId="1A758C94" wp14:editId="1FAB0E71">
+            <wp:extent cx="5943600" cy="4356100"/>
+            <wp:effectExtent l="0" t="0" r="0" b="6350"/>
+            <wp:docPr id="19" name="Picture 19" descr="Graphical user interface, application, table&#10;&#10;Description automatically generated"/>
+            <wp:cNvGraphicFramePr>
+              <a:graphicFrameLocks xmlns:a="http://schemas.openxmlformats.org/drawingml/2006/main" noChangeAspect="1"/>
+            </wp:cNvGraphicFramePr>
+            <a:graphic xmlns:a="http://schemas.openxmlformats.org/drawingml/2006/main">
+              <a:graphicData uri="http://schemas.openxmlformats.org/drawingml/2006/picture">
+                <pic:pic xmlns:pic="http://schemas.openxmlformats.org/drawingml/2006/picture">
+                  <pic:nvPicPr>
+                    <pic:cNvPr id="19" name="Picture 19" descr="Graphical user interface, application, table&#10;&#10;Description automatically generated"/>
+                    <pic:cNvPicPr/>
+                  </pic:nvPicPr>
+                  <pic:blipFill>
+                    <a:blip r:embed="rId31"/>
+                    <a:stretch>
+                      <a:fillRect/>
+                    </a:stretch>
+                  </pic:blipFill>
+                  <pic:spPr>
+                    <a:xfrm>
+                      <a:off x="0" y="0"/>
+                      <a:ext cx="5943600" cy="4356100"/>
+                    </a:xfrm>
+                    <a:prstGeom prst="rect">
+                      <a:avLst/>
+                    </a:prstGeom>
+                  </pic:spPr>
+                </pic:pic>
+              </a:graphicData>
+            </a:graphic>
+          </wp:inline>
+        </w:drawing>
+      </w:r>
+    </w:p>
+    <w:p>
+      <w:pPr>
+        <w:rPr>
+          <w:b/>
+          <w:bCs/>
+        </w:rPr>
+      </w:pPr>
+    </w:p>
+    <w:p>
+      <w:r>
+        <w:rPr>
+          <w:b/>
+          <w:bCs/>
+        </w:rPr>
         <w:t>Endpoints Tested</w:t>
       </w:r>
       <w:r>
@@ -1343,7 +1559,7 @@
       <w:pPr>
         <w:spacing w:after="0"/>
       </w:pPr>
-      <w:hyperlink r:id="rId26" w:history="1">
+      <w:hyperlink r:id="rId32" w:history="1">
         <w:r>
           <w:rPr>
             <w:rStyle w:val="Hyperlink"/>

</xml_diff>

<commit_message>
finished the item update
</commit_message>
<xml_diff>
--- a/Nutrition Services New Project.docx
+++ b/Nutrition Services New Project.docx
@@ -293,19 +293,8 @@
           <w:sz w:val="44"/>
           <w:szCs w:val="44"/>
         </w:rPr>
-        <w:t xml:space="preserve">WEBAPI </w:t>
-      </w:r>
-      <w:proofErr w:type="spellStart"/>
-      <w:r>
-        <w:rPr>
-          <w:b/>
-          <w:bCs/>
-          <w:sz w:val="44"/>
-          <w:szCs w:val="44"/>
-        </w:rPr>
-        <w:t>WebService</w:t>
-      </w:r>
-      <w:proofErr w:type="spellEnd"/>
+        <w:t>WEBAPI WebService</w:t>
+      </w:r>
     </w:p>
     <w:p>
       <w:pPr>
@@ -545,15 +534,7 @@
     </w:p>
     <w:p>
       <w:r>
-        <w:t>Trying to get a .</w:t>
-      </w:r>
-      <w:proofErr w:type="spellStart"/>
-      <w:r>
-        <w:t>png</w:t>
-      </w:r>
-      <w:proofErr w:type="spellEnd"/>
-      <w:r>
-        <w:t xml:space="preserve"> file to load with webpack (</w:t>
+        <w:t>Trying to get a .png file to load with webpack (</w:t>
       </w:r>
       <w:r>
         <w:rPr>
@@ -601,36 +582,15 @@
       <w:r>
         <w:br/>
       </w:r>
-      <w:proofErr w:type="spellStart"/>
-      <w:r>
-        <w:t>npm</w:t>
-      </w:r>
-      <w:proofErr w:type="spellEnd"/>
-      <w:r>
-        <w:t xml:space="preserve"> install --save-dev </w:t>
-      </w:r>
-      <w:proofErr w:type="spellStart"/>
-      <w:r>
-        <w:t>url</w:t>
-      </w:r>
-      <w:proofErr w:type="spellEnd"/>
-      <w:r>
-        <w:t>-loader file-loader</w:t>
-      </w:r>
-      <w:r>
-        <w:br/>
-      </w:r>
-      <w:r>
-        <w:br/>
-        <w:t xml:space="preserve">Then add this to your </w:t>
-      </w:r>
-      <w:proofErr w:type="spellStart"/>
-      <w:r>
-        <w:t>webpack.config</w:t>
-      </w:r>
-      <w:proofErr w:type="spellEnd"/>
-      <w:r>
-        <w:t xml:space="preserve"> file:</w:t>
+      <w:r>
+        <w:t>npm install --save-dev url-loader file-loader</w:t>
+      </w:r>
+      <w:r>
+        <w:br/>
+      </w:r>
+      <w:r>
+        <w:br/>
+        <w:t>Then add this to your webpack.config file:</w:t>
       </w:r>
       <w:r>
         <w:br/>
@@ -751,13 +711,8 @@
     </w:p>
     <w:p>
       <w:r>
-        <w:t xml:space="preserve">Hiding webpack size limit warnings, just add an entry to your </w:t>
-      </w:r>
-      <w:proofErr w:type="spellStart"/>
-      <w:r>
-        <w:t>webpack.config</w:t>
-      </w:r>
-      <w:proofErr w:type="spellEnd"/>
+        <w:t>Hiding webpack size limit warnings, just add an entry to your webpack.config</w:t>
+      </w:r>
     </w:p>
     <w:p>
       <w:r>
@@ -1116,15 +1071,7 @@
       <w:bookmarkStart w:id="0" w:name="_Hlk98848000"/>
       <w:r>
         <w:lastRenderedPageBreak/>
-        <w:t xml:space="preserve">This was also proven in my </w:t>
-      </w:r>
-      <w:proofErr w:type="spellStart"/>
-      <w:r>
-        <w:t>SandboxWebPackWEBApiWire</w:t>
-      </w:r>
-      <w:proofErr w:type="spellEnd"/>
-      <w:r>
-        <w:t xml:space="preserve"> project</w:t>
+        <w:t>This was also proven in my SandboxWebPackWEBApiWire project</w:t>
       </w:r>
       <w:r>
         <w:br/>
@@ -1234,27 +1181,7 @@
           <w:sz w:val="36"/>
           <w:szCs w:val="36"/>
         </w:rPr>
-        <w:t xml:space="preserve">Getting Navigation to work in </w:t>
-      </w:r>
-      <w:proofErr w:type="spellStart"/>
-      <w:r>
-        <w:rPr>
-          <w:b/>
-          <w:bCs/>
-          <w:sz w:val="36"/>
-          <w:szCs w:val="36"/>
-        </w:rPr>
-        <w:t>Reactjs</w:t>
-      </w:r>
-      <w:proofErr w:type="spellEnd"/>
-      <w:r>
-        <w:rPr>
-          <w:b/>
-          <w:bCs/>
-          <w:sz w:val="36"/>
-          <w:szCs w:val="36"/>
-        </w:rPr>
-        <w:t xml:space="preserve"> Functional Components</w:t>
+        <w:t>Getting Navigation to work in Reactjs Functional Components</w:t>
       </w:r>
       <w:r>
         <w:br/>
@@ -1519,23 +1446,7 @@
           <w:bCs/>
         </w:rPr>
         <w:lastRenderedPageBreak/>
-        <w:t xml:space="preserve">The Search Screen looks good, just </w:t>
-      </w:r>
-      <w:proofErr w:type="gramStart"/>
-      <w:r>
-        <w:rPr>
-          <w:b/>
-          <w:bCs/>
-        </w:rPr>
-        <w:t>have to</w:t>
-      </w:r>
-      <w:proofErr w:type="gramEnd"/>
-      <w:r>
-        <w:rPr>
-          <w:b/>
-          <w:bCs/>
-        </w:rPr>
-        <w:t xml:space="preserve"> wire up the select to navigate to the student detail screen</w:t>
+        <w:t>The Search Screen looks good, just have to wire up the select to navigate to the student detail screen</w:t>
       </w:r>
       <w:r>
         <w:rPr>
@@ -1639,23 +1550,13 @@
         </w:rPr>
         <w:br/>
       </w:r>
-      <w:proofErr w:type="spellStart"/>
       <w:r>
         <w:rPr>
           <w:color w:val="000000"/>
           <w:sz w:val="24"/>
           <w:szCs w:val="24"/>
         </w:rPr>
-        <w:t>npm</w:t>
-      </w:r>
-      <w:proofErr w:type="spellEnd"/>
-      <w:r>
-        <w:rPr>
-          <w:color w:val="000000"/>
-          <w:sz w:val="24"/>
-          <w:szCs w:val="24"/>
-        </w:rPr>
-        <w:t xml:space="preserve"> install react-bootstrap-icons --save</w:t>
+        <w:t>npm install react-bootstrap-icons --save</w:t>
       </w:r>
     </w:p>
     <w:p>
@@ -1823,17 +1724,7 @@
           <w:sz w:val="21"/>
           <w:szCs w:val="21"/>
         </w:rPr>
-        <w:t xml:space="preserve"> </w:t>
-      </w:r>
-      <w:proofErr w:type="gramStart"/>
-      <w:r>
-        <w:rPr>
-          <w:rFonts w:ascii="Consolas" w:eastAsia="Times New Roman" w:hAnsi="Consolas" w:cs="Times New Roman"/>
-          <w:color w:val="D4D4D4"/>
-          <w:sz w:val="21"/>
-          <w:szCs w:val="21"/>
-        </w:rPr>
-        <w:t xml:space="preserve">{ </w:t>
+        <w:t xml:space="preserve"> { </w:t>
       </w:r>
       <w:r>
         <w:rPr>
@@ -1844,7 +1735,6 @@
         </w:rPr>
         <w:t>Pencil</w:t>
       </w:r>
-      <w:proofErr w:type="gramEnd"/>
       <w:r>
         <w:rPr>
           <w:rFonts w:ascii="Consolas" w:eastAsia="Times New Roman" w:hAnsi="Consolas" w:cs="Times New Roman"/>
@@ -2118,15 +2008,7 @@
       </w:r>
       <w:r>
         <w:br/>
-        <w:t xml:space="preserve">You </w:t>
-      </w:r>
-      <w:proofErr w:type="gramStart"/>
-      <w:r>
-        <w:t>have to</w:t>
-      </w:r>
-      <w:proofErr w:type="gramEnd"/>
-      <w:r>
-        <w:t xml:space="preserve"> have “2” routes for the same component</w:t>
+        <w:t>You have to have “2” routes for the same component</w:t>
       </w:r>
     </w:p>
     <w:p>
@@ -2319,9 +2201,27 @@
           <w:sz w:val="19"/>
           <w:szCs w:val="19"/>
         </w:rPr>
-        <w:t xml:space="preserve"> </w:t>
-      </w:r>
-      <w:proofErr w:type="spellStart"/>
+        <w:t xml:space="preserve"> tblMilkSub</w:t>
+      </w:r>
+    </w:p>
+    <w:p>
+      <w:pPr>
+        <w:rPr>
+          <w:rFonts w:ascii="Consolas" w:hAnsi="Consolas" w:cs="Consolas"/>
+          <w:color w:val="808080"/>
+          <w:sz w:val="19"/>
+          <w:szCs w:val="19"/>
+        </w:rPr>
+      </w:pPr>
+      <w:r>
+        <w:rPr>
+          <w:rFonts w:ascii="Consolas" w:hAnsi="Consolas" w:cs="Consolas"/>
+          <w:color w:val="0000FF"/>
+          <w:sz w:val="19"/>
+          <w:szCs w:val="19"/>
+        </w:rPr>
+        <w:t>ALTER</w:t>
+      </w:r>
       <w:r>
         <w:rPr>
           <w:rFonts w:ascii="Consolas" w:hAnsi="Consolas" w:cs="Consolas"/>
@@ -2329,27 +2229,43 @@
           <w:sz w:val="19"/>
           <w:szCs w:val="19"/>
         </w:rPr>
-        <w:t>tblMilkSub</w:t>
-      </w:r>
-      <w:proofErr w:type="spellEnd"/>
-    </w:p>
-    <w:p>
-      <w:pPr>
+        <w:t xml:space="preserve"> </w:t>
+      </w:r>
+      <w:r>
+        <w:rPr>
+          <w:rFonts w:ascii="Consolas" w:hAnsi="Consolas" w:cs="Consolas"/>
+          <w:color w:val="0000FF"/>
+          <w:sz w:val="19"/>
+          <w:szCs w:val="19"/>
+        </w:rPr>
+        <w:t>COLUMN</w:t>
+      </w:r>
+      <w:r>
+        <w:rPr>
+          <w:rFonts w:ascii="Consolas" w:hAnsi="Consolas" w:cs="Consolas"/>
+          <w:color w:val="000000"/>
+          <w:sz w:val="19"/>
+          <w:szCs w:val="19"/>
+        </w:rPr>
+        <w:t xml:space="preserve"> MilkSubName </w:t>
+      </w:r>
+      <w:r>
+        <w:rPr>
+          <w:rFonts w:ascii="Consolas" w:hAnsi="Consolas" w:cs="Consolas"/>
+          <w:color w:val="0000FF"/>
+          <w:sz w:val="19"/>
+          <w:szCs w:val="19"/>
+        </w:rPr>
+        <w:t>nvarchar</w:t>
+      </w:r>
+      <w:r>
         <w:rPr>
           <w:rFonts w:ascii="Consolas" w:hAnsi="Consolas" w:cs="Consolas"/>
           <w:color w:val="808080"/>
           <w:sz w:val="19"/>
           <w:szCs w:val="19"/>
         </w:rPr>
-      </w:pPr>
-      <w:r>
-        <w:rPr>
-          <w:rFonts w:ascii="Consolas" w:hAnsi="Consolas" w:cs="Consolas"/>
-          <w:color w:val="0000FF"/>
-          <w:sz w:val="19"/>
-          <w:szCs w:val="19"/>
-        </w:rPr>
-        <w:t>ALTER</w:t>
+        <w:t>(</w:t>
       </w:r>
       <w:r>
         <w:rPr>
@@ -2358,58 +2274,8 @@
           <w:sz w:val="19"/>
           <w:szCs w:val="19"/>
         </w:rPr>
-        <w:t xml:space="preserve"> </w:t>
-      </w:r>
-      <w:r>
-        <w:rPr>
-          <w:rFonts w:ascii="Consolas" w:hAnsi="Consolas" w:cs="Consolas"/>
-          <w:color w:val="0000FF"/>
-          <w:sz w:val="19"/>
-          <w:szCs w:val="19"/>
-        </w:rPr>
-        <w:t>COLUMN</w:t>
-      </w:r>
-      <w:r>
-        <w:rPr>
-          <w:rFonts w:ascii="Consolas" w:hAnsi="Consolas" w:cs="Consolas"/>
-          <w:color w:val="000000"/>
-          <w:sz w:val="19"/>
-          <w:szCs w:val="19"/>
-        </w:rPr>
-        <w:t xml:space="preserve"> </w:t>
-      </w:r>
-      <w:proofErr w:type="spellStart"/>
-      <w:r>
-        <w:rPr>
-          <w:rFonts w:ascii="Consolas" w:hAnsi="Consolas" w:cs="Consolas"/>
-          <w:color w:val="000000"/>
-          <w:sz w:val="19"/>
-          <w:szCs w:val="19"/>
-        </w:rPr>
-        <w:t>MilkSubName</w:t>
-      </w:r>
-      <w:proofErr w:type="spellEnd"/>
-      <w:r>
-        <w:rPr>
-          <w:rFonts w:ascii="Consolas" w:hAnsi="Consolas" w:cs="Consolas"/>
-          <w:color w:val="000000"/>
-          <w:sz w:val="19"/>
-          <w:szCs w:val="19"/>
-        </w:rPr>
-        <w:t xml:space="preserve"> </w:t>
-      </w:r>
-      <w:proofErr w:type="spellStart"/>
-      <w:proofErr w:type="gramStart"/>
-      <w:r>
-        <w:rPr>
-          <w:rFonts w:ascii="Consolas" w:hAnsi="Consolas" w:cs="Consolas"/>
-          <w:color w:val="0000FF"/>
-          <w:sz w:val="19"/>
-          <w:szCs w:val="19"/>
-        </w:rPr>
-        <w:t>nvarchar</w:t>
-      </w:r>
-      <w:proofErr w:type="spellEnd"/>
+        <w:t>255</w:t>
+      </w:r>
       <w:r>
         <w:rPr>
           <w:rFonts w:ascii="Consolas" w:hAnsi="Consolas" w:cs="Consolas"/>
@@ -2417,36 +2283,17 @@
           <w:sz w:val="19"/>
           <w:szCs w:val="19"/>
         </w:rPr>
-        <w:t>(</w:t>
-      </w:r>
-      <w:proofErr w:type="gramEnd"/>
-      <w:r>
-        <w:rPr>
-          <w:rFonts w:ascii="Consolas" w:hAnsi="Consolas" w:cs="Consolas"/>
-          <w:color w:val="000000"/>
-          <w:sz w:val="19"/>
-          <w:szCs w:val="19"/>
-        </w:rPr>
-        <w:t>255</w:t>
-      </w:r>
-      <w:r>
+        <w:t>);</w:t>
+      </w:r>
+    </w:p>
+    <w:p>
+      <w:pPr>
         <w:rPr>
           <w:rFonts w:ascii="Consolas" w:hAnsi="Consolas" w:cs="Consolas"/>
           <w:color w:val="808080"/>
           <w:sz w:val="19"/>
           <w:szCs w:val="19"/>
         </w:rPr>
-        <w:t>);</w:t>
-      </w:r>
-    </w:p>
-    <w:p>
-      <w:pPr>
-        <w:rPr>
-          <w:rFonts w:ascii="Consolas" w:hAnsi="Consolas" w:cs="Consolas"/>
-          <w:color w:val="808080"/>
-          <w:sz w:val="19"/>
-          <w:szCs w:val="19"/>
-        </w:rPr>
       </w:pPr>
     </w:p>
     <w:p>
@@ -2504,43 +2351,7 @@
           <w:sz w:val="19"/>
           <w:szCs w:val="19"/>
         </w:rPr>
-        <w:t xml:space="preserve">You </w:t>
-      </w:r>
-      <w:proofErr w:type="gramStart"/>
-      <w:r>
-        <w:rPr>
-          <w:rFonts w:ascii="Consolas" w:hAnsi="Consolas" w:cs="Consolas"/>
-          <w:sz w:val="19"/>
-          <w:szCs w:val="19"/>
-        </w:rPr>
-        <w:t>have to</w:t>
-      </w:r>
-      <w:proofErr w:type="gramEnd"/>
-      <w:r>
-        <w:rPr>
-          <w:rFonts w:ascii="Consolas" w:hAnsi="Consolas" w:cs="Consolas"/>
-          <w:sz w:val="19"/>
-          <w:szCs w:val="19"/>
-        </w:rPr>
-        <w:t xml:space="preserve"> use a “call back” to get the </w:t>
-      </w:r>
-      <w:proofErr w:type="spellStart"/>
-      <w:r>
-        <w:rPr>
-          <w:rFonts w:ascii="Consolas" w:hAnsi="Consolas" w:cs="Consolas"/>
-          <w:sz w:val="19"/>
-          <w:szCs w:val="19"/>
-        </w:rPr>
-        <w:t>onChange</w:t>
-      </w:r>
-      <w:proofErr w:type="spellEnd"/>
-      <w:r>
-        <w:rPr>
-          <w:rFonts w:ascii="Consolas" w:hAnsi="Consolas" w:cs="Consolas"/>
-          <w:sz w:val="19"/>
-          <w:szCs w:val="19"/>
-        </w:rPr>
-        <w:t xml:space="preserve"> event to work</w:t>
+        <w:t>You have to use a “call back” to get the onChange event to work</w:t>
       </w:r>
     </w:p>
     <w:p>
@@ -2619,112 +2430,36 @@
           <w:sz w:val="19"/>
           <w:szCs w:val="19"/>
         </w:rPr>
-        <w:t xml:space="preserve">You also have to make sure you clear the items from the select </w:t>
-      </w:r>
-      <w:proofErr w:type="gramStart"/>
+        <w:t>You also have to make sure you clear the items from the select as well each time you call the fetch items as well</w:t>
+      </w:r>
+    </w:p>
+    <w:p>
+      <w:pPr>
+        <w:rPr>
+          <w:rFonts w:ascii="Consolas" w:hAnsi="Consolas" w:cs="Consolas"/>
+          <w:b/>
+          <w:bCs/>
+          <w:sz w:val="19"/>
+          <w:szCs w:val="19"/>
+        </w:rPr>
+      </w:pPr>
       <w:r>
         <w:rPr>
           <w:rFonts w:ascii="Consolas" w:hAnsi="Consolas" w:cs="Consolas"/>
           <w:sz w:val="19"/>
           <w:szCs w:val="19"/>
         </w:rPr>
-        <w:t>as well each time</w:t>
-      </w:r>
-      <w:proofErr w:type="gramEnd"/>
+        <w:t xml:space="preserve">You also have to use a callBack for the onChange event, notice below in the child component how I am passing the callback handler, </w:t>
+      </w:r>
       <w:r>
         <w:rPr>
           <w:rFonts w:ascii="Consolas" w:hAnsi="Consolas" w:cs="Consolas"/>
+          <w:b/>
+          <w:bCs/>
           <w:sz w:val="19"/>
           <w:szCs w:val="19"/>
         </w:rPr>
-        <w:t xml:space="preserve"> you call the fetch items as well</w:t>
-      </w:r>
-    </w:p>
-    <w:p>
-      <w:pPr>
-        <w:rPr>
-          <w:rFonts w:ascii="Consolas" w:hAnsi="Consolas" w:cs="Consolas"/>
-          <w:b/>
-          <w:bCs/>
-          <w:sz w:val="19"/>
-          <w:szCs w:val="19"/>
-        </w:rPr>
-      </w:pPr>
-      <w:r>
-        <w:rPr>
-          <w:rFonts w:ascii="Consolas" w:hAnsi="Consolas" w:cs="Consolas"/>
-          <w:sz w:val="19"/>
-          <w:szCs w:val="19"/>
-        </w:rPr>
-        <w:t xml:space="preserve">You also have to use a </w:t>
-      </w:r>
-      <w:proofErr w:type="spellStart"/>
-      <w:r>
-        <w:rPr>
-          <w:rFonts w:ascii="Consolas" w:hAnsi="Consolas" w:cs="Consolas"/>
-          <w:sz w:val="19"/>
-          <w:szCs w:val="19"/>
-        </w:rPr>
-        <w:t>callBack</w:t>
-      </w:r>
-      <w:proofErr w:type="spellEnd"/>
-      <w:r>
-        <w:rPr>
-          <w:rFonts w:ascii="Consolas" w:hAnsi="Consolas" w:cs="Consolas"/>
-          <w:sz w:val="19"/>
-          <w:szCs w:val="19"/>
-        </w:rPr>
-        <w:t xml:space="preserve"> for the </w:t>
-      </w:r>
-      <w:proofErr w:type="spellStart"/>
-      <w:r>
-        <w:rPr>
-          <w:rFonts w:ascii="Consolas" w:hAnsi="Consolas" w:cs="Consolas"/>
-          <w:sz w:val="19"/>
-          <w:szCs w:val="19"/>
-        </w:rPr>
-        <w:t>onChange</w:t>
-      </w:r>
-      <w:proofErr w:type="spellEnd"/>
-      <w:r>
-        <w:rPr>
-          <w:rFonts w:ascii="Consolas" w:hAnsi="Consolas" w:cs="Consolas"/>
-          <w:sz w:val="19"/>
-          <w:szCs w:val="19"/>
-        </w:rPr>
-        <w:t xml:space="preserve"> event, notice below in the child component how I am passing the callback handler, </w:t>
-      </w:r>
-      <w:r>
-        <w:rPr>
-          <w:rFonts w:ascii="Consolas" w:hAnsi="Consolas" w:cs="Consolas"/>
-          <w:b/>
-          <w:bCs/>
-          <w:sz w:val="19"/>
-          <w:szCs w:val="19"/>
-        </w:rPr>
-        <w:t xml:space="preserve">this is because it is </w:t>
-      </w:r>
-      <w:proofErr w:type="gramStart"/>
-      <w:r>
-        <w:rPr>
-          <w:rFonts w:ascii="Consolas" w:hAnsi="Consolas" w:cs="Consolas"/>
-          <w:b/>
-          <w:bCs/>
-          <w:sz w:val="19"/>
-          <w:szCs w:val="19"/>
-        </w:rPr>
-        <w:t>an</w:t>
-      </w:r>
-      <w:proofErr w:type="gramEnd"/>
-      <w:r>
-        <w:rPr>
-          <w:rFonts w:ascii="Consolas" w:hAnsi="Consolas" w:cs="Consolas"/>
-          <w:b/>
-          <w:bCs/>
-          <w:sz w:val="19"/>
-          <w:szCs w:val="19"/>
-        </w:rPr>
-        <w:t xml:space="preserve"> child component</w:t>
+        <w:t>this is because it is an child component</w:t>
       </w:r>
       <w:r>
         <w:rPr>
@@ -2951,6 +2686,7 @@
         <w:rPr>
           <w:b/>
           <w:bCs/>
+          <w:noProof/>
         </w:rPr>
         <w:lastRenderedPageBreak/>
         <w:drawing>
@@ -2991,13 +2727,383 @@
       </w:r>
     </w:p>
     <w:p>
-      <w:pPr>
-        <w:rPr>
-          <w:b/>
-          <w:bCs/>
-        </w:rPr>
-      </w:pPr>
-    </w:p>
+      <w:r>
+        <w:rPr>
+          <w:b/>
+          <w:bCs/>
+        </w:rPr>
+        <w:t>Fixing the modal and race condition when trying to set a value of a modal field before it’s shown</w:t>
+      </w:r>
+      <w:r>
+        <w:rPr>
+          <w:b/>
+          <w:bCs/>
+        </w:rPr>
+        <w:br/>
+      </w:r>
+      <w:r>
+        <w:t>I had situation where I needed to set the value of a input field on a modal popup. The issue was that since the modal was hidden, and I wanted to set the value of the field dynamically, I need to render the modal first in order for the getElementbyID would work. The only way to get it to work was to show the modal first , then pause the thread for a ½ second before setting the value of the field</w:t>
+      </w:r>
+      <w:r>
+        <w:br/>
+      </w:r>
+      <w:r>
+        <w:rPr>
+          <w:noProof/>
+        </w:rPr>
+        <w:drawing>
+          <wp:inline distT="0" distB="0" distL="0" distR="0" wp14:anchorId="24047B48" wp14:editId="78AD8313">
+            <wp:extent cx="5943600" cy="2066290"/>
+            <wp:effectExtent l="0" t="0" r="0" b="0"/>
+            <wp:docPr id="39" name="Picture 39" descr="A screenshot of a computer&#10;&#10;Description automatically generated with medium confidence"/>
+            <wp:cNvGraphicFramePr>
+              <a:graphicFrameLocks xmlns:a="http://schemas.openxmlformats.org/drawingml/2006/main" noChangeAspect="1"/>
+            </wp:cNvGraphicFramePr>
+            <a:graphic xmlns:a="http://schemas.openxmlformats.org/drawingml/2006/main">
+              <a:graphicData uri="http://schemas.openxmlformats.org/drawingml/2006/picture">
+                <pic:pic xmlns:pic="http://schemas.openxmlformats.org/drawingml/2006/picture">
+                  <pic:nvPicPr>
+                    <pic:cNvPr id="39" name="Picture 39" descr="A screenshot of a computer&#10;&#10;Description automatically generated with medium confidence"/>
+                    <pic:cNvPicPr/>
+                  </pic:nvPicPr>
+                  <pic:blipFill>
+                    <a:blip r:embed="rId48"/>
+                    <a:stretch>
+                      <a:fillRect/>
+                    </a:stretch>
+                  </pic:blipFill>
+                  <pic:spPr>
+                    <a:xfrm>
+                      <a:off x="0" y="0"/>
+                      <a:ext cx="5943600" cy="2066290"/>
+                    </a:xfrm>
+                    <a:prstGeom prst="rect">
+                      <a:avLst/>
+                    </a:prstGeom>
+                  </pic:spPr>
+                </pic:pic>
+              </a:graphicData>
+            </a:graphic>
+          </wp:inline>
+        </w:drawing>
+      </w:r>
+    </w:p>
+    <w:p>
+      <w:r>
+        <w:rPr>
+          <w:noProof/>
+        </w:rPr>
+        <w:lastRenderedPageBreak/>
+        <w:drawing>
+          <wp:inline distT="0" distB="0" distL="0" distR="0" wp14:anchorId="5E4A25F6" wp14:editId="327F358F">
+            <wp:extent cx="5943600" cy="2843530"/>
+            <wp:effectExtent l="0" t="0" r="0" b="0"/>
+            <wp:docPr id="38" name="Picture 38" descr="Graphical user interface, application, Teams&#10;&#10;Description automatically generated"/>
+            <wp:cNvGraphicFramePr>
+              <a:graphicFrameLocks xmlns:a="http://schemas.openxmlformats.org/drawingml/2006/main" noChangeAspect="1"/>
+            </wp:cNvGraphicFramePr>
+            <a:graphic xmlns:a="http://schemas.openxmlformats.org/drawingml/2006/main">
+              <a:graphicData uri="http://schemas.openxmlformats.org/drawingml/2006/picture">
+                <pic:pic xmlns:pic="http://schemas.openxmlformats.org/drawingml/2006/picture">
+                  <pic:nvPicPr>
+                    <pic:cNvPr id="38" name="Picture 38" descr="Graphical user interface, application, Teams&#10;&#10;Description automatically generated"/>
+                    <pic:cNvPicPr/>
+                  </pic:nvPicPr>
+                  <pic:blipFill>
+                    <a:blip r:embed="rId49"/>
+                    <a:stretch>
+                      <a:fillRect/>
+                    </a:stretch>
+                  </pic:blipFill>
+                  <pic:spPr>
+                    <a:xfrm>
+                      <a:off x="0" y="0"/>
+                      <a:ext cx="5943600" cy="2843530"/>
+                    </a:xfrm>
+                    <a:prstGeom prst="rect">
+                      <a:avLst/>
+                    </a:prstGeom>
+                  </pic:spPr>
+                </pic:pic>
+              </a:graphicData>
+            </a:graphic>
+          </wp:inline>
+        </w:drawing>
+      </w:r>
+    </w:p>
+    <w:p>
+      <w:pPr>
+        <w:rPr>
+          <w:b/>
+          <w:bCs/>
+        </w:rPr>
+      </w:pPr>
+    </w:p>
+    <w:p>
+      <w:pPr>
+        <w:rPr>
+          <w:b/>
+          <w:bCs/>
+        </w:rPr>
+      </w:pPr>
+    </w:p>
+    <w:p>
+      <w:pPr>
+        <w:rPr>
+          <w:b/>
+          <w:bCs/>
+          <w:sz w:val="36"/>
+          <w:szCs w:val="36"/>
+        </w:rPr>
+      </w:pPr>
+      <w:r>
+        <w:rPr>
+          <w:b/>
+          <w:bCs/>
+          <w:sz w:val="36"/>
+          <w:szCs w:val="36"/>
+        </w:rPr>
+        <w:t>Styling the Modal</w:t>
+      </w:r>
+    </w:p>
+    <w:p>
+      <w:r>
+        <w:t>https://blog.hubspot.com/website/css-margin-vs-padding#:~:text=In%20CSS%2C%20a%20margin%20is,the%20space%20inside%20an%20element.</w:t>
+      </w:r>
+      <w:r>
+        <w:br/>
+      </w:r>
+      <w:r>
+        <w:br/>
+      </w:r>
+      <w:r>
+        <w:t xml:space="preserve">In CSS, a margin is the space around an element’s border, while padding is the space between an element’s border and the element’s content. Put another way, the </w:t>
+      </w:r>
+      <w:r>
+        <w:rPr>
+          <w:b/>
+          <w:bCs/>
+        </w:rPr>
+        <w:t>margin</w:t>
+      </w:r>
+      <w:r>
+        <w:t xml:space="preserve"> property controls the space </w:t>
+      </w:r>
+      <w:r>
+        <w:rPr>
+          <w:b/>
+          <w:bCs/>
+        </w:rPr>
+        <w:t>outside</w:t>
+      </w:r>
+      <w:r>
+        <w:t xml:space="preserve"> an element, and the </w:t>
+      </w:r>
+      <w:r>
+        <w:rPr>
+          <w:b/>
+          <w:bCs/>
+        </w:rPr>
+        <w:t>padding</w:t>
+      </w:r>
+      <w:r>
+        <w:t xml:space="preserve"> property controls the space </w:t>
+      </w:r>
+      <w:r>
+        <w:rPr>
+          <w:b/>
+          <w:bCs/>
+        </w:rPr>
+        <w:t>inside</w:t>
+      </w:r>
+      <w:r>
+        <w:t xml:space="preserve"> an element.</w:t>
+      </w:r>
+      <w:r>
+        <w:t xml:space="preserve"> For example, for a button, the </w:t>
+      </w:r>
+      <w:r>
+        <w:rPr>
+          <w:b/>
+          <w:bCs/>
+          <w:i/>
+          <w:iCs/>
+        </w:rPr>
+        <w:t>text</w:t>
+      </w:r>
+      <w:r>
+        <w:t xml:space="preserve"> </w:t>
+      </w:r>
+      <w:r>
+        <w:rPr>
+          <w:b/>
+          <w:bCs/>
+        </w:rPr>
+        <w:t>inside</w:t>
+      </w:r>
+      <w:r>
+        <w:t xml:space="preserve"> the button’s spacing can be controlled by the </w:t>
+      </w:r>
+      <w:r>
+        <w:rPr>
+          <w:b/>
+          <w:bCs/>
+        </w:rPr>
+        <w:t>padding</w:t>
+      </w:r>
+      <w:r>
+        <w:t>.</w:t>
+      </w:r>
+      <w:r>
+        <w:br/>
+      </w:r>
+      <w:r>
+        <w:br/>
+      </w:r>
+      <w:r>
+        <w:t>The modal needed to have room for long descriptions, and the labels were causing issues, so I nested the labels inside of the same column as the input field.  I also added an inline style to make the input longer as well.</w:t>
+      </w:r>
+      <w:r>
+        <w:br/>
+        <w:t>Another thing to note:, you can also have multiple styles as well</w:t>
+      </w:r>
+      <w:r>
+        <w:br/>
+      </w:r>
+      <w:r>
+        <w:t>&lt;input id='oldValue' style={{marginLeft: 5, width:300}}&gt;</w:t>
+      </w:r>
+    </w:p>
+    <w:p>
+      <w:r>
+        <w:lastRenderedPageBreak/>
+        <w:drawing>
+          <wp:inline distT="0" distB="0" distL="0" distR="0" wp14:anchorId="5AEC8EA3" wp14:editId="011246A1">
+            <wp:extent cx="5943600" cy="2254250"/>
+            <wp:effectExtent l="0" t="0" r="0" b="0"/>
+            <wp:docPr id="37" name="Picture 37" descr="Graphical user interface, application&#10;&#10;Description automatically generated"/>
+            <wp:cNvGraphicFramePr>
+              <a:graphicFrameLocks xmlns:a="http://schemas.openxmlformats.org/drawingml/2006/main" noChangeAspect="1"/>
+            </wp:cNvGraphicFramePr>
+            <a:graphic xmlns:a="http://schemas.openxmlformats.org/drawingml/2006/main">
+              <a:graphicData uri="http://schemas.openxmlformats.org/drawingml/2006/picture">
+                <pic:pic xmlns:pic="http://schemas.openxmlformats.org/drawingml/2006/picture">
+                  <pic:nvPicPr>
+                    <pic:cNvPr id="37" name="Picture 37" descr="Graphical user interface, application&#10;&#10;Description automatically generated"/>
+                    <pic:cNvPicPr/>
+                  </pic:nvPicPr>
+                  <pic:blipFill>
+                    <a:blip r:embed="rId50"/>
+                    <a:stretch>
+                      <a:fillRect/>
+                    </a:stretch>
+                  </pic:blipFill>
+                  <pic:spPr>
+                    <a:xfrm>
+                      <a:off x="0" y="0"/>
+                      <a:ext cx="5943600" cy="2254250"/>
+                    </a:xfrm>
+                    <a:prstGeom prst="rect">
+                      <a:avLst/>
+                    </a:prstGeom>
+                  </pic:spPr>
+                </pic:pic>
+              </a:graphicData>
+            </a:graphic>
+          </wp:inline>
+        </w:drawing>
+      </w:r>
+      <w:r>
+        <w:br/>
+      </w:r>
+      <w:r>
+        <w:drawing>
+          <wp:inline distT="0" distB="0" distL="0" distR="0" wp14:anchorId="42D4568E" wp14:editId="67095FDF">
+            <wp:extent cx="4953255" cy="3797495"/>
+            <wp:effectExtent l="0" t="0" r="0" b="0"/>
+            <wp:docPr id="40" name="Picture 40" descr="Text&#10;&#10;Description automatically generated"/>
+            <wp:cNvGraphicFramePr>
+              <a:graphicFrameLocks xmlns:a="http://schemas.openxmlformats.org/drawingml/2006/main" noChangeAspect="1"/>
+            </wp:cNvGraphicFramePr>
+            <a:graphic xmlns:a="http://schemas.openxmlformats.org/drawingml/2006/main">
+              <a:graphicData uri="http://schemas.openxmlformats.org/drawingml/2006/picture">
+                <pic:pic xmlns:pic="http://schemas.openxmlformats.org/drawingml/2006/picture">
+                  <pic:nvPicPr>
+                    <pic:cNvPr id="40" name="Picture 40" descr="Text&#10;&#10;Description automatically generated"/>
+                    <pic:cNvPicPr/>
+                  </pic:nvPicPr>
+                  <pic:blipFill>
+                    <a:blip r:embed="rId51"/>
+                    <a:stretch>
+                      <a:fillRect/>
+                    </a:stretch>
+                  </pic:blipFill>
+                  <pic:spPr>
+                    <a:xfrm>
+                      <a:off x="0" y="0"/>
+                      <a:ext cx="4953255" cy="3797495"/>
+                    </a:xfrm>
+                    <a:prstGeom prst="rect">
+                      <a:avLst/>
+                    </a:prstGeom>
+                  </pic:spPr>
+                </pic:pic>
+              </a:graphicData>
+            </a:graphic>
+          </wp:inline>
+        </w:drawing>
+      </w:r>
+      <w:r>
+        <w:br/>
+      </w:r>
+      <w:r>
+        <w:br/>
+      </w:r>
+      <w:r>
+        <w:t>Checking for an empty string in javascript</w:t>
+      </w:r>
+    </w:p>
+    <w:p>
+      <w:r>
+        <w:drawing>
+          <wp:inline distT="0" distB="0" distL="0" distR="0" wp14:anchorId="067DEFF5" wp14:editId="286B475F">
+            <wp:extent cx="3511730" cy="1111307"/>
+            <wp:effectExtent l="0" t="0" r="0" b="0"/>
+            <wp:docPr id="41" name="Picture 41" descr="Text&#10;&#10;Description automatically generated"/>
+            <wp:cNvGraphicFramePr>
+              <a:graphicFrameLocks xmlns:a="http://schemas.openxmlformats.org/drawingml/2006/main" noChangeAspect="1"/>
+            </wp:cNvGraphicFramePr>
+            <a:graphic xmlns:a="http://schemas.openxmlformats.org/drawingml/2006/main">
+              <a:graphicData uri="http://schemas.openxmlformats.org/drawingml/2006/picture">
+                <pic:pic xmlns:pic="http://schemas.openxmlformats.org/drawingml/2006/picture">
+                  <pic:nvPicPr>
+                    <pic:cNvPr id="41" name="Picture 41" descr="Text&#10;&#10;Description automatically generated"/>
+                    <pic:cNvPicPr/>
+                  </pic:nvPicPr>
+                  <pic:blipFill>
+                    <a:blip r:embed="rId52"/>
+                    <a:stretch>
+                      <a:fillRect/>
+                    </a:stretch>
+                  </pic:blipFill>
+                  <pic:spPr>
+                    <a:xfrm>
+                      <a:off x="0" y="0"/>
+                      <a:ext cx="3511730" cy="1111307"/>
+                    </a:xfrm>
+                    <a:prstGeom prst="rect">
+                      <a:avLst/>
+                    </a:prstGeom>
+                  </pic:spPr>
+                </pic:pic>
+              </a:graphicData>
+            </a:graphic>
+          </wp:inline>
+        </w:drawing>
+      </w:r>
+    </w:p>
+    <w:p/>
+    <w:p/>
     <w:p>
       <w:r>
         <w:rPr>
@@ -3057,7 +3163,7 @@
       <w:pPr>
         <w:spacing w:after="0"/>
       </w:pPr>
-      <w:hyperlink r:id="rId48" w:history="1">
+      <w:hyperlink r:id="rId53" w:history="1">
         <w:r>
           <w:rPr>
             <w:rStyle w:val="Hyperlink"/>

</xml_diff>

<commit_message>
Modified DDItems for upating for single field
</commit_message>
<xml_diff>
--- a/Nutrition Services New Project.docx
+++ b/Nutrition Services New Project.docx
@@ -2976,6 +2976,9 @@
     </w:p>
     <w:p>
       <w:r>
+        <w:rPr>
+          <w:noProof/>
+        </w:rPr>
         <w:lastRenderedPageBreak/>
         <w:drawing>
           <wp:inline distT="0" distB="0" distL="0" distR="0" wp14:anchorId="5AEC8EA3" wp14:editId="011246A1">
@@ -3017,6 +3020,9 @@
         <w:br/>
       </w:r>
       <w:r>
+        <w:rPr>
+          <w:noProof/>
+        </w:rPr>
         <w:drawing>
           <wp:inline distT="0" distB="0" distL="0" distR="0" wp14:anchorId="42D4568E" wp14:editId="67095FDF">
             <wp:extent cx="4953255" cy="3797495"/>
@@ -3065,6 +3071,9 @@
     </w:p>
     <w:p>
       <w:r>
+        <w:rPr>
+          <w:noProof/>
+        </w:rPr>
         <w:drawing>
           <wp:inline distT="0" distB="0" distL="0" distR="0" wp14:anchorId="067DEFF5" wp14:editId="286B475F">
             <wp:extent cx="3511730" cy="1111307"/>
@@ -3103,6 +3112,52 @@
       </w:r>
     </w:p>
     <w:p/>
+    <w:p>
+      <w:r>
+        <w:lastRenderedPageBreak/>
+        <w:t>Change to Dialog 4/1/2022</w:t>
+      </w:r>
+      <w:r>
+        <w:br/>
+      </w:r>
+      <w:r>
+        <w:drawing>
+          <wp:inline distT="0" distB="0" distL="0" distR="0" wp14:anchorId="65674809" wp14:editId="23E797ED">
+            <wp:extent cx="5943600" cy="3404870"/>
+            <wp:effectExtent l="0" t="0" r="0" b="5080"/>
+            <wp:docPr id="42" name="Picture 42" descr="Graphical user interface, application, PowerPoint&#10;&#10;Description automatically generated"/>
+            <wp:cNvGraphicFramePr>
+              <a:graphicFrameLocks xmlns:a="http://schemas.openxmlformats.org/drawingml/2006/main" noChangeAspect="1"/>
+            </wp:cNvGraphicFramePr>
+            <a:graphic xmlns:a="http://schemas.openxmlformats.org/drawingml/2006/main">
+              <a:graphicData uri="http://schemas.openxmlformats.org/drawingml/2006/picture">
+                <pic:pic xmlns:pic="http://schemas.openxmlformats.org/drawingml/2006/picture">
+                  <pic:nvPicPr>
+                    <pic:cNvPr id="42" name="Picture 42" descr="Graphical user interface, application, PowerPoint&#10;&#10;Description automatically generated"/>
+                    <pic:cNvPicPr/>
+                  </pic:nvPicPr>
+                  <pic:blipFill>
+                    <a:blip r:embed="rId53"/>
+                    <a:stretch>
+                      <a:fillRect/>
+                    </a:stretch>
+                  </pic:blipFill>
+                  <pic:spPr>
+                    <a:xfrm>
+                      <a:off x="0" y="0"/>
+                      <a:ext cx="5943600" cy="3404870"/>
+                    </a:xfrm>
+                    <a:prstGeom prst="rect">
+                      <a:avLst/>
+                    </a:prstGeom>
+                  </pic:spPr>
+                </pic:pic>
+              </a:graphicData>
+            </a:graphic>
+          </wp:inline>
+        </w:drawing>
+      </w:r>
+    </w:p>
     <w:p/>
     <w:p>
       <w:r>
@@ -3163,7 +3218,7 @@
       <w:pPr>
         <w:spacing w:after="0"/>
       </w:pPr>
-      <w:hyperlink r:id="rId53" w:history="1">
+      <w:hyperlink r:id="rId54" w:history="1">
         <w:r>
           <w:rPr>
             <w:rStyle w:val="Hyperlink"/>

</xml_diff>

<commit_message>
Fixed the add DD Itemss in Admin
</commit_message>
<xml_diff>
--- a/Nutrition Services New Project.docx
+++ b/Nutrition Services New Project.docx
@@ -293,8 +293,19 @@
           <w:sz w:val="44"/>
           <w:szCs w:val="44"/>
         </w:rPr>
-        <w:t>WEBAPI WebService</w:t>
-      </w:r>
+        <w:t xml:space="preserve">WEBAPI </w:t>
+      </w:r>
+      <w:proofErr w:type="spellStart"/>
+      <w:r>
+        <w:rPr>
+          <w:b/>
+          <w:bCs/>
+          <w:sz w:val="44"/>
+          <w:szCs w:val="44"/>
+        </w:rPr>
+        <w:t>WebService</w:t>
+      </w:r>
+      <w:proofErr w:type="spellEnd"/>
     </w:p>
     <w:p>
       <w:pPr>
@@ -534,7 +545,15 @@
     </w:p>
     <w:p>
       <w:r>
-        <w:t>Trying to get a .png file to load with webpack (</w:t>
+        <w:t>Trying to get a .</w:t>
+      </w:r>
+      <w:proofErr w:type="spellStart"/>
+      <w:r>
+        <w:t>png</w:t>
+      </w:r>
+      <w:proofErr w:type="spellEnd"/>
+      <w:r>
+        <w:t xml:space="preserve"> file to load with webpack (</w:t>
       </w:r>
       <w:r>
         <w:rPr>
@@ -582,15 +601,36 @@
       <w:r>
         <w:br/>
       </w:r>
-      <w:r>
-        <w:t>npm install --save-dev url-loader file-loader</w:t>
-      </w:r>
-      <w:r>
-        <w:br/>
-      </w:r>
-      <w:r>
-        <w:br/>
-        <w:t>Then add this to your webpack.config file:</w:t>
+      <w:proofErr w:type="spellStart"/>
+      <w:r>
+        <w:t>npm</w:t>
+      </w:r>
+      <w:proofErr w:type="spellEnd"/>
+      <w:r>
+        <w:t xml:space="preserve"> install --save-dev </w:t>
+      </w:r>
+      <w:proofErr w:type="spellStart"/>
+      <w:r>
+        <w:t>url</w:t>
+      </w:r>
+      <w:proofErr w:type="spellEnd"/>
+      <w:r>
+        <w:t>-loader file-loader</w:t>
+      </w:r>
+      <w:r>
+        <w:br/>
+      </w:r>
+      <w:r>
+        <w:br/>
+        <w:t xml:space="preserve">Then add this to your </w:t>
+      </w:r>
+      <w:proofErr w:type="spellStart"/>
+      <w:r>
+        <w:t>webpack.config</w:t>
+      </w:r>
+      <w:proofErr w:type="spellEnd"/>
+      <w:r>
+        <w:t xml:space="preserve"> file:</w:t>
       </w:r>
       <w:r>
         <w:br/>
@@ -711,8 +751,13 @@
     </w:p>
     <w:p>
       <w:r>
-        <w:t>Hiding webpack size limit warnings, just add an entry to your webpack.config</w:t>
-      </w:r>
+        <w:t xml:space="preserve">Hiding webpack size limit warnings, just add an entry to your </w:t>
+      </w:r>
+      <w:proofErr w:type="spellStart"/>
+      <w:r>
+        <w:t>webpack.config</w:t>
+      </w:r>
+      <w:proofErr w:type="spellEnd"/>
     </w:p>
     <w:p>
       <w:r>
@@ -1071,7 +1116,15 @@
       <w:bookmarkStart w:id="0" w:name="_Hlk98848000"/>
       <w:r>
         <w:lastRenderedPageBreak/>
-        <w:t>This was also proven in my SandboxWebPackWEBApiWire project</w:t>
+        <w:t xml:space="preserve">This was also proven in my </w:t>
+      </w:r>
+      <w:proofErr w:type="spellStart"/>
+      <w:r>
+        <w:t>SandboxWebPackWEBApiWire</w:t>
+      </w:r>
+      <w:proofErr w:type="spellEnd"/>
+      <w:r>
+        <w:t xml:space="preserve"> project</w:t>
       </w:r>
       <w:r>
         <w:br/>
@@ -1181,7 +1234,27 @@
           <w:sz w:val="36"/>
           <w:szCs w:val="36"/>
         </w:rPr>
-        <w:t>Getting Navigation to work in Reactjs Functional Components</w:t>
+        <w:t xml:space="preserve">Getting Navigation to work in </w:t>
+      </w:r>
+      <w:proofErr w:type="spellStart"/>
+      <w:r>
+        <w:rPr>
+          <w:b/>
+          <w:bCs/>
+          <w:sz w:val="36"/>
+          <w:szCs w:val="36"/>
+        </w:rPr>
+        <w:t>Reactjs</w:t>
+      </w:r>
+      <w:proofErr w:type="spellEnd"/>
+      <w:r>
+        <w:rPr>
+          <w:b/>
+          <w:bCs/>
+          <w:sz w:val="36"/>
+          <w:szCs w:val="36"/>
+        </w:rPr>
+        <w:t xml:space="preserve"> Functional Components</w:t>
       </w:r>
       <w:r>
         <w:br/>
@@ -1446,7 +1519,23 @@
           <w:bCs/>
         </w:rPr>
         <w:lastRenderedPageBreak/>
-        <w:t>The Search Screen looks good, just have to wire up the select to navigate to the student detail screen</w:t>
+        <w:t xml:space="preserve">The Search Screen looks good, just </w:t>
+      </w:r>
+      <w:proofErr w:type="gramStart"/>
+      <w:r>
+        <w:rPr>
+          <w:b/>
+          <w:bCs/>
+        </w:rPr>
+        <w:t>have to</w:t>
+      </w:r>
+      <w:proofErr w:type="gramEnd"/>
+      <w:r>
+        <w:rPr>
+          <w:b/>
+          <w:bCs/>
+        </w:rPr>
+        <w:t xml:space="preserve"> wire up the select to navigate to the student detail screen</w:t>
       </w:r>
       <w:r>
         <w:rPr>
@@ -1550,13 +1639,23 @@
         </w:rPr>
         <w:br/>
       </w:r>
+      <w:proofErr w:type="spellStart"/>
       <w:r>
         <w:rPr>
           <w:color w:val="000000"/>
           <w:sz w:val="24"/>
           <w:szCs w:val="24"/>
         </w:rPr>
-        <w:t>npm install react-bootstrap-icons --save</w:t>
+        <w:t>npm</w:t>
+      </w:r>
+      <w:proofErr w:type="spellEnd"/>
+      <w:r>
+        <w:rPr>
+          <w:color w:val="000000"/>
+          <w:sz w:val="24"/>
+          <w:szCs w:val="24"/>
+        </w:rPr>
+        <w:t xml:space="preserve"> install react-bootstrap-icons --save</w:t>
       </w:r>
     </w:p>
     <w:p>
@@ -1724,7 +1823,17 @@
           <w:sz w:val="21"/>
           <w:szCs w:val="21"/>
         </w:rPr>
-        <w:t xml:space="preserve"> { </w:t>
+        <w:t xml:space="preserve"> </w:t>
+      </w:r>
+      <w:proofErr w:type="gramStart"/>
+      <w:r>
+        <w:rPr>
+          <w:rFonts w:ascii="Consolas" w:eastAsia="Times New Roman" w:hAnsi="Consolas" w:cs="Times New Roman"/>
+          <w:color w:val="D4D4D4"/>
+          <w:sz w:val="21"/>
+          <w:szCs w:val="21"/>
+        </w:rPr>
+        <w:t xml:space="preserve">{ </w:t>
       </w:r>
       <w:r>
         <w:rPr>
@@ -1735,6 +1844,7 @@
         </w:rPr>
         <w:t>Pencil</w:t>
       </w:r>
+      <w:proofErr w:type="gramEnd"/>
       <w:r>
         <w:rPr>
           <w:rFonts w:ascii="Consolas" w:eastAsia="Times New Roman" w:hAnsi="Consolas" w:cs="Times New Roman"/>
@@ -2008,7 +2118,15 @@
       </w:r>
       <w:r>
         <w:br/>
-        <w:t>You have to have “2” routes for the same component</w:t>
+        <w:t xml:space="preserve">You </w:t>
+      </w:r>
+      <w:proofErr w:type="gramStart"/>
+      <w:r>
+        <w:t>have to</w:t>
+      </w:r>
+      <w:proofErr w:type="gramEnd"/>
+      <w:r>
+        <w:t xml:space="preserve"> have “2” routes for the same component</w:t>
       </w:r>
     </w:p>
     <w:p>
@@ -2201,8 +2319,19 @@
           <w:sz w:val="19"/>
           <w:szCs w:val="19"/>
         </w:rPr>
-        <w:t xml:space="preserve"> tblMilkSub</w:t>
-      </w:r>
+        <w:t xml:space="preserve"> </w:t>
+      </w:r>
+      <w:proofErr w:type="spellStart"/>
+      <w:r>
+        <w:rPr>
+          <w:rFonts w:ascii="Consolas" w:hAnsi="Consolas" w:cs="Consolas"/>
+          <w:color w:val="000000"/>
+          <w:sz w:val="19"/>
+          <w:szCs w:val="19"/>
+        </w:rPr>
+        <w:t>tblMilkSub</w:t>
+      </w:r>
+      <w:proofErr w:type="spellEnd"/>
     </w:p>
     <w:p>
       <w:pPr>
@@ -2247,8 +2376,30 @@
           <w:sz w:val="19"/>
           <w:szCs w:val="19"/>
         </w:rPr>
-        <w:t xml:space="preserve"> MilkSubName </w:t>
-      </w:r>
+        <w:t xml:space="preserve"> </w:t>
+      </w:r>
+      <w:proofErr w:type="spellStart"/>
+      <w:r>
+        <w:rPr>
+          <w:rFonts w:ascii="Consolas" w:hAnsi="Consolas" w:cs="Consolas"/>
+          <w:color w:val="000000"/>
+          <w:sz w:val="19"/>
+          <w:szCs w:val="19"/>
+        </w:rPr>
+        <w:t>MilkSubName</w:t>
+      </w:r>
+      <w:proofErr w:type="spellEnd"/>
+      <w:r>
+        <w:rPr>
+          <w:rFonts w:ascii="Consolas" w:hAnsi="Consolas" w:cs="Consolas"/>
+          <w:color w:val="000000"/>
+          <w:sz w:val="19"/>
+          <w:szCs w:val="19"/>
+        </w:rPr>
+        <w:t xml:space="preserve"> </w:t>
+      </w:r>
+      <w:proofErr w:type="spellStart"/>
+      <w:proofErr w:type="gramStart"/>
       <w:r>
         <w:rPr>
           <w:rFonts w:ascii="Consolas" w:hAnsi="Consolas" w:cs="Consolas"/>
@@ -2258,6 +2409,7 @@
         </w:rPr>
         <w:t>nvarchar</w:t>
       </w:r>
+      <w:proofErr w:type="spellEnd"/>
       <w:r>
         <w:rPr>
           <w:rFonts w:ascii="Consolas" w:hAnsi="Consolas" w:cs="Consolas"/>
@@ -2267,6 +2419,7 @@
         </w:rPr>
         <w:t>(</w:t>
       </w:r>
+      <w:proofErr w:type="gramEnd"/>
       <w:r>
         <w:rPr>
           <w:rFonts w:ascii="Consolas" w:hAnsi="Consolas" w:cs="Consolas"/>
@@ -2351,7 +2504,43 @@
           <w:sz w:val="19"/>
           <w:szCs w:val="19"/>
         </w:rPr>
-        <w:t>You have to use a “call back” to get the onChange event to work</w:t>
+        <w:t xml:space="preserve">You </w:t>
+      </w:r>
+      <w:proofErr w:type="gramStart"/>
+      <w:r>
+        <w:rPr>
+          <w:rFonts w:ascii="Consolas" w:hAnsi="Consolas" w:cs="Consolas"/>
+          <w:sz w:val="19"/>
+          <w:szCs w:val="19"/>
+        </w:rPr>
+        <w:t>have to</w:t>
+      </w:r>
+      <w:proofErr w:type="gramEnd"/>
+      <w:r>
+        <w:rPr>
+          <w:rFonts w:ascii="Consolas" w:hAnsi="Consolas" w:cs="Consolas"/>
+          <w:sz w:val="19"/>
+          <w:szCs w:val="19"/>
+        </w:rPr>
+        <w:t xml:space="preserve"> use a “call back” to get the </w:t>
+      </w:r>
+      <w:proofErr w:type="spellStart"/>
+      <w:r>
+        <w:rPr>
+          <w:rFonts w:ascii="Consolas" w:hAnsi="Consolas" w:cs="Consolas"/>
+          <w:sz w:val="19"/>
+          <w:szCs w:val="19"/>
+        </w:rPr>
+        <w:t>onChange</w:t>
+      </w:r>
+      <w:proofErr w:type="spellEnd"/>
+      <w:r>
+        <w:rPr>
+          <w:rFonts w:ascii="Consolas" w:hAnsi="Consolas" w:cs="Consolas"/>
+          <w:sz w:val="19"/>
+          <w:szCs w:val="19"/>
+        </w:rPr>
+        <w:t xml:space="preserve"> event to work</w:t>
       </w:r>
     </w:p>
     <w:p>
@@ -2430,36 +2619,112 @@
           <w:sz w:val="19"/>
           <w:szCs w:val="19"/>
         </w:rPr>
-        <w:t>You also have to make sure you clear the items from the select as well each time you call the fetch items as well</w:t>
-      </w:r>
-    </w:p>
-    <w:p>
-      <w:pPr>
-        <w:rPr>
-          <w:rFonts w:ascii="Consolas" w:hAnsi="Consolas" w:cs="Consolas"/>
-          <w:b/>
-          <w:bCs/>
-          <w:sz w:val="19"/>
-          <w:szCs w:val="19"/>
-        </w:rPr>
-      </w:pPr>
-      <w:r>
-        <w:rPr>
-          <w:rFonts w:ascii="Consolas" w:hAnsi="Consolas" w:cs="Consolas"/>
-          <w:sz w:val="19"/>
-          <w:szCs w:val="19"/>
-        </w:rPr>
-        <w:t xml:space="preserve">You also have to use a callBack for the onChange event, notice below in the child component how I am passing the callback handler, </w:t>
-      </w:r>
-      <w:r>
-        <w:rPr>
-          <w:rFonts w:ascii="Consolas" w:hAnsi="Consolas" w:cs="Consolas"/>
-          <w:b/>
-          <w:bCs/>
-          <w:sz w:val="19"/>
-          <w:szCs w:val="19"/>
-        </w:rPr>
-        <w:t>this is because it is an child component</w:t>
+        <w:t xml:space="preserve">You also have to make sure you clear the items from the select </w:t>
+      </w:r>
+      <w:proofErr w:type="gramStart"/>
+      <w:r>
+        <w:rPr>
+          <w:rFonts w:ascii="Consolas" w:hAnsi="Consolas" w:cs="Consolas"/>
+          <w:sz w:val="19"/>
+          <w:szCs w:val="19"/>
+        </w:rPr>
+        <w:t>as well each time</w:t>
+      </w:r>
+      <w:proofErr w:type="gramEnd"/>
+      <w:r>
+        <w:rPr>
+          <w:rFonts w:ascii="Consolas" w:hAnsi="Consolas" w:cs="Consolas"/>
+          <w:sz w:val="19"/>
+          <w:szCs w:val="19"/>
+        </w:rPr>
+        <w:t xml:space="preserve"> you call the fetch items as well</w:t>
+      </w:r>
+    </w:p>
+    <w:p>
+      <w:pPr>
+        <w:rPr>
+          <w:rFonts w:ascii="Consolas" w:hAnsi="Consolas" w:cs="Consolas"/>
+          <w:b/>
+          <w:bCs/>
+          <w:sz w:val="19"/>
+          <w:szCs w:val="19"/>
+        </w:rPr>
+      </w:pPr>
+      <w:r>
+        <w:rPr>
+          <w:rFonts w:ascii="Consolas" w:hAnsi="Consolas" w:cs="Consolas"/>
+          <w:sz w:val="19"/>
+          <w:szCs w:val="19"/>
+        </w:rPr>
+        <w:t xml:space="preserve">You also have to use a </w:t>
+      </w:r>
+      <w:proofErr w:type="spellStart"/>
+      <w:r>
+        <w:rPr>
+          <w:rFonts w:ascii="Consolas" w:hAnsi="Consolas" w:cs="Consolas"/>
+          <w:sz w:val="19"/>
+          <w:szCs w:val="19"/>
+        </w:rPr>
+        <w:t>callBack</w:t>
+      </w:r>
+      <w:proofErr w:type="spellEnd"/>
+      <w:r>
+        <w:rPr>
+          <w:rFonts w:ascii="Consolas" w:hAnsi="Consolas" w:cs="Consolas"/>
+          <w:sz w:val="19"/>
+          <w:szCs w:val="19"/>
+        </w:rPr>
+        <w:t xml:space="preserve"> for the </w:t>
+      </w:r>
+      <w:proofErr w:type="spellStart"/>
+      <w:r>
+        <w:rPr>
+          <w:rFonts w:ascii="Consolas" w:hAnsi="Consolas" w:cs="Consolas"/>
+          <w:sz w:val="19"/>
+          <w:szCs w:val="19"/>
+        </w:rPr>
+        <w:t>onChange</w:t>
+      </w:r>
+      <w:proofErr w:type="spellEnd"/>
+      <w:r>
+        <w:rPr>
+          <w:rFonts w:ascii="Consolas" w:hAnsi="Consolas" w:cs="Consolas"/>
+          <w:sz w:val="19"/>
+          <w:szCs w:val="19"/>
+        </w:rPr>
+        <w:t xml:space="preserve"> event, notice below in the child component how I am passing the callback handler, </w:t>
+      </w:r>
+      <w:r>
+        <w:rPr>
+          <w:rFonts w:ascii="Consolas" w:hAnsi="Consolas" w:cs="Consolas"/>
+          <w:b/>
+          <w:bCs/>
+          <w:sz w:val="19"/>
+          <w:szCs w:val="19"/>
+        </w:rPr>
+        <w:t xml:space="preserve">this is because it is </w:t>
+      </w:r>
+      <w:proofErr w:type="gramStart"/>
+      <w:r>
+        <w:rPr>
+          <w:rFonts w:ascii="Consolas" w:hAnsi="Consolas" w:cs="Consolas"/>
+          <w:b/>
+          <w:bCs/>
+          <w:sz w:val="19"/>
+          <w:szCs w:val="19"/>
+        </w:rPr>
+        <w:t>an</w:t>
+      </w:r>
+      <w:proofErr w:type="gramEnd"/>
+      <w:r>
+        <w:rPr>
+          <w:rFonts w:ascii="Consolas" w:hAnsi="Consolas" w:cs="Consolas"/>
+          <w:b/>
+          <w:bCs/>
+          <w:sz w:val="19"/>
+          <w:szCs w:val="19"/>
+        </w:rPr>
+        <w:t xml:space="preserve"> child component</w:t>
       </w:r>
       <w:r>
         <w:rPr>
@@ -2742,7 +3007,39 @@
         <w:br/>
       </w:r>
       <w:r>
-        <w:t>I had situation where I needed to set the value of a input field on a modal popup. The issue was that since the modal was hidden, and I wanted to set the value of the field dynamically, I need to render the modal first in order for the getElementbyID would work. The only way to get it to work was to show the modal first , then pause the thread for a ½ second before setting the value of the field</w:t>
+        <w:t xml:space="preserve">I had situation where I needed to set the value of </w:t>
+      </w:r>
+      <w:proofErr w:type="gramStart"/>
+      <w:r>
+        <w:t>a</w:t>
+      </w:r>
+      <w:proofErr w:type="gramEnd"/>
+      <w:r>
+        <w:t xml:space="preserve"> input field on a modal popup. The issue was that since the modal was hidden, and I wanted to set the value of the field dynamically, I need to render the modal first </w:t>
+      </w:r>
+      <w:proofErr w:type="gramStart"/>
+      <w:r>
+        <w:t>in order for</w:t>
+      </w:r>
+      <w:proofErr w:type="gramEnd"/>
+      <w:r>
+        <w:t xml:space="preserve"> the </w:t>
+      </w:r>
+      <w:proofErr w:type="spellStart"/>
+      <w:r>
+        <w:t>getElementbyID</w:t>
+      </w:r>
+      <w:proofErr w:type="spellEnd"/>
+      <w:r>
+        <w:t xml:space="preserve"> would work. The only way to get it to work was to show the modal </w:t>
+      </w:r>
+      <w:proofErr w:type="gramStart"/>
+      <w:r>
+        <w:t>first ,</w:t>
+      </w:r>
+      <w:proofErr w:type="gramEnd"/>
+      <w:r>
+        <w:t xml:space="preserve"> then pause the thread for a ½ second before setting the value of the field</w:t>
       </w:r>
       <w:r>
         <w:br/>
@@ -2965,13 +3262,37 @@
       </w:r>
       <w:r>
         <w:br/>
-        <w:t>Another thing to note:, you can also have multiple styles as well</w:t>
-      </w:r>
-      <w:r>
-        <w:br/>
-      </w:r>
-      <w:r>
-        <w:t>&lt;input id='oldValue' style={{marginLeft: 5, width:300}}&gt;</w:t>
+        <w:t xml:space="preserve">Another thing to </w:t>
+      </w:r>
+      <w:proofErr w:type="gramStart"/>
+      <w:r>
+        <w:t>note:,</w:t>
+      </w:r>
+      <w:proofErr w:type="gramEnd"/>
+      <w:r>
+        <w:t xml:space="preserve"> you can also have multiple styles as well</w:t>
+      </w:r>
+      <w:r>
+        <w:br/>
+      </w:r>
+      <w:r>
+        <w:t>&lt;input id='</w:t>
+      </w:r>
+      <w:proofErr w:type="spellStart"/>
+      <w:r>
+        <w:t>oldValue</w:t>
+      </w:r>
+      <w:proofErr w:type="spellEnd"/>
+      <w:r>
+        <w:t>' style={{</w:t>
+      </w:r>
+      <w:proofErr w:type="spellStart"/>
+      <w:r>
+        <w:t>marginLeft</w:t>
+      </w:r>
+      <w:proofErr w:type="spellEnd"/>
+      <w:r>
+        <w:t>: 5, width:300}}&gt;</w:t>
       </w:r>
     </w:p>
     <w:p>
@@ -3066,8 +3387,13 @@
         <w:br/>
       </w:r>
       <w:r>
-        <w:t>Checking for an empty string in javascript</w:t>
-      </w:r>
+        <w:t xml:space="preserve">Checking for an empty string in </w:t>
+      </w:r>
+      <w:proofErr w:type="spellStart"/>
+      <w:r>
+        <w:t>javascript</w:t>
+      </w:r>
+      <w:proofErr w:type="spellEnd"/>
     </w:p>
     <w:p>
       <w:r>
@@ -3121,6 +3447,9 @@
         <w:br/>
       </w:r>
       <w:r>
+        <w:rPr>
+          <w:noProof/>
+        </w:rPr>
         <w:drawing>
           <wp:inline distT="0" distB="0" distL="0" distR="0" wp14:anchorId="65674809" wp14:editId="23E797ED">
             <wp:extent cx="5943600" cy="3404870"/>
@@ -3165,6 +3494,227 @@
           <w:b/>
           <w:bCs/>
         </w:rPr>
+        <w:t>Putting together a reusable Modal</w:t>
+      </w:r>
+      <w:r>
+        <w:rPr>
+          <w:b/>
+          <w:bCs/>
+        </w:rPr>
+        <w:br/>
+        <w:t>I created a reusable modal with a bunch of callbacks based solely on props</w:t>
+      </w:r>
+      <w:r>
+        <w:rPr>
+          <w:b/>
+          <w:bCs/>
+        </w:rPr>
+        <w:br/>
+      </w:r>
+      <w:r>
+        <w:t>If you look at the GenericModal.js and the Administration page</w:t>
+      </w:r>
+      <w:r>
+        <w:br/>
+        <w:t xml:space="preserve">All props were passed in via the props object only, </w:t>
+      </w:r>
+      <w:proofErr w:type="gramStart"/>
+      <w:r>
+        <w:rPr>
+          <w:b/>
+          <w:bCs/>
+          <w:sz w:val="28"/>
+          <w:szCs w:val="28"/>
+        </w:rPr>
+        <w:t>Also</w:t>
+      </w:r>
+      <w:proofErr w:type="gramEnd"/>
+      <w:r>
+        <w:rPr>
+          <w:b/>
+          <w:bCs/>
+          <w:sz w:val="28"/>
+          <w:szCs w:val="28"/>
+        </w:rPr>
+        <w:t xml:space="preserve"> it outlines how to show and hide a button in </w:t>
+      </w:r>
+      <w:proofErr w:type="spellStart"/>
+      <w:r>
+        <w:rPr>
+          <w:b/>
+          <w:bCs/>
+          <w:sz w:val="28"/>
+          <w:szCs w:val="28"/>
+        </w:rPr>
+        <w:t>reactjs</w:t>
+      </w:r>
+      <w:proofErr w:type="spellEnd"/>
+      <w:r>
+        <w:rPr>
+          <w:b/>
+          <w:bCs/>
+          <w:sz w:val="28"/>
+          <w:szCs w:val="28"/>
+        </w:rPr>
+        <w:br/>
+      </w:r>
+      <w:r>
+        <w:rPr>
+          <w:b/>
+          <w:bCs/>
+          <w:sz w:val="28"/>
+          <w:szCs w:val="28"/>
+        </w:rPr>
+        <w:br/>
+      </w:r>
+      <w:r>
+        <w:t>Administration.js</w:t>
+      </w:r>
+    </w:p>
+    <w:p>
+      <w:r>
+        <w:lastRenderedPageBreak/>
+        <w:drawing>
+          <wp:inline distT="0" distB="0" distL="0" distR="0" wp14:anchorId="4BA156A9" wp14:editId="1E055B24">
+            <wp:extent cx="5943600" cy="5131435"/>
+            <wp:effectExtent l="0" t="0" r="0" b="0"/>
+            <wp:docPr id="43" name="Picture 43" descr="Text&#10;&#10;Description automatically generated"/>
+            <wp:cNvGraphicFramePr>
+              <a:graphicFrameLocks xmlns:a="http://schemas.openxmlformats.org/drawingml/2006/main" noChangeAspect="1"/>
+            </wp:cNvGraphicFramePr>
+            <a:graphic xmlns:a="http://schemas.openxmlformats.org/drawingml/2006/main">
+              <a:graphicData uri="http://schemas.openxmlformats.org/drawingml/2006/picture">
+                <pic:pic xmlns:pic="http://schemas.openxmlformats.org/drawingml/2006/picture">
+                  <pic:nvPicPr>
+                    <pic:cNvPr id="43" name="Picture 43" descr="Text&#10;&#10;Description automatically generated"/>
+                    <pic:cNvPicPr/>
+                  </pic:nvPicPr>
+                  <pic:blipFill>
+                    <a:blip r:embed="rId54"/>
+                    <a:stretch>
+                      <a:fillRect/>
+                    </a:stretch>
+                  </pic:blipFill>
+                  <pic:spPr>
+                    <a:xfrm>
+                      <a:off x="0" y="0"/>
+                      <a:ext cx="5943600" cy="5131435"/>
+                    </a:xfrm>
+                    <a:prstGeom prst="rect">
+                      <a:avLst/>
+                    </a:prstGeom>
+                  </pic:spPr>
+                </pic:pic>
+              </a:graphicData>
+            </a:graphic>
+          </wp:inline>
+        </w:drawing>
+      </w:r>
+      <w:r>
+        <w:br/>
+      </w:r>
+      <w:r>
+        <w:br/>
+        <w:t>GenericModal.js</w:t>
+      </w:r>
+      <w:r>
+        <w:br/>
+      </w:r>
+      <w:r>
+        <w:drawing>
+          <wp:inline distT="0" distB="0" distL="0" distR="0" wp14:anchorId="62F9389B" wp14:editId="0DFD700C">
+            <wp:extent cx="2438740" cy="1114581"/>
+            <wp:effectExtent l="0" t="0" r="0" b="9525"/>
+            <wp:docPr id="45" name="Picture 45" descr="Text&#10;&#10;Description automatically generated"/>
+            <wp:cNvGraphicFramePr>
+              <a:graphicFrameLocks xmlns:a="http://schemas.openxmlformats.org/drawingml/2006/main" noChangeAspect="1"/>
+            </wp:cNvGraphicFramePr>
+            <a:graphic xmlns:a="http://schemas.openxmlformats.org/drawingml/2006/main">
+              <a:graphicData uri="http://schemas.openxmlformats.org/drawingml/2006/picture">
+                <pic:pic xmlns:pic="http://schemas.openxmlformats.org/drawingml/2006/picture">
+                  <pic:nvPicPr>
+                    <pic:cNvPr id="45" name="Picture 45" descr="Text&#10;&#10;Description automatically generated"/>
+                    <pic:cNvPicPr/>
+                  </pic:nvPicPr>
+                  <pic:blipFill>
+                    <a:blip r:embed="rId55"/>
+                    <a:stretch>
+                      <a:fillRect/>
+                    </a:stretch>
+                  </pic:blipFill>
+                  <pic:spPr>
+                    <a:xfrm>
+                      <a:off x="0" y="0"/>
+                      <a:ext cx="2438740" cy="1114581"/>
+                    </a:xfrm>
+                    <a:prstGeom prst="rect">
+                      <a:avLst/>
+                    </a:prstGeom>
+                  </pic:spPr>
+                </pic:pic>
+              </a:graphicData>
+            </a:graphic>
+          </wp:inline>
+        </w:drawing>
+      </w:r>
+    </w:p>
+    <w:p>
+      <w:r>
+        <w:lastRenderedPageBreak/>
+        <w:br/>
+      </w:r>
+      <w:r>
+        <w:drawing>
+          <wp:inline distT="0" distB="0" distL="0" distR="0" wp14:anchorId="45226A59" wp14:editId="13F89CFD">
+            <wp:extent cx="5943600" cy="4957445"/>
+            <wp:effectExtent l="0" t="0" r="0" b="0"/>
+            <wp:docPr id="44" name="Picture 44" descr="Text&#10;&#10;Description automatically generated"/>
+            <wp:cNvGraphicFramePr>
+              <a:graphicFrameLocks xmlns:a="http://schemas.openxmlformats.org/drawingml/2006/main" noChangeAspect="1"/>
+            </wp:cNvGraphicFramePr>
+            <a:graphic xmlns:a="http://schemas.openxmlformats.org/drawingml/2006/main">
+              <a:graphicData uri="http://schemas.openxmlformats.org/drawingml/2006/picture">
+                <pic:pic xmlns:pic="http://schemas.openxmlformats.org/drawingml/2006/picture">
+                  <pic:nvPicPr>
+                    <pic:cNvPr id="44" name="Picture 44" descr="Text&#10;&#10;Description automatically generated"/>
+                    <pic:cNvPicPr/>
+                  </pic:nvPicPr>
+                  <pic:blipFill>
+                    <a:blip r:embed="rId56"/>
+                    <a:stretch>
+                      <a:fillRect/>
+                    </a:stretch>
+                  </pic:blipFill>
+                  <pic:spPr>
+                    <a:xfrm>
+                      <a:off x="0" y="0"/>
+                      <a:ext cx="5943600" cy="4957445"/>
+                    </a:xfrm>
+                    <a:prstGeom prst="rect">
+                      <a:avLst/>
+                    </a:prstGeom>
+                  </pic:spPr>
+                </pic:pic>
+              </a:graphicData>
+            </a:graphic>
+          </wp:inline>
+        </w:drawing>
+      </w:r>
+    </w:p>
+    <w:p>
+      <w:pPr>
+        <w:rPr>
+          <w:b/>
+          <w:bCs/>
+        </w:rPr>
+      </w:pPr>
+    </w:p>
+    <w:p>
+      <w:r>
+        <w:rPr>
+          <w:b/>
+          <w:bCs/>
+        </w:rPr>
         <w:t>Endpoints Tested</w:t>
       </w:r>
       <w:r>
@@ -3218,7 +3768,7 @@
       <w:pPr>
         <w:spacing w:after="0"/>
       </w:pPr>
-      <w:hyperlink r:id="rId54" w:history="1">
+      <w:hyperlink r:id="rId57" w:history="1">
         <w:r>
           <w:rPr>
             <w:rStyle w:val="Hyperlink"/>

</xml_diff>

<commit_message>
Changed Search Screen to add new bootrap table
</commit_message>
<xml_diff>
--- a/Nutrition Services New Project.docx
+++ b/Nutrition Services New Project.docx
@@ -3,6 +3,430 @@
 <w:document xmlns:wpc="http://schemas.microsoft.com/office/word/2010/wordprocessingCanvas" xmlns:cx="http://schemas.microsoft.com/office/drawing/2014/chartex" xmlns:cx1="http://schemas.microsoft.com/office/drawing/2015/9/8/chartex" xmlns:cx2="http://schemas.microsoft.com/office/drawing/2015/10/21/chartex" xmlns:cx3="http://schemas.microsoft.com/office/drawing/2016/5/9/chartex" xmlns:cx4="http://schemas.microsoft.com/office/drawing/2016/5/10/chartex" xmlns:cx5="http://schemas.microsoft.com/office/drawing/2016/5/11/chartex" xmlns:cx6="http://schemas.microsoft.com/office/drawing/2016/5/12/chartex" xmlns:cx7="http://schemas.microsoft.com/office/drawing/2016/5/13/chartex" xmlns:cx8="http://schemas.microsoft.com/office/drawing/2016/5/14/chartex" xmlns:mc="http://schemas.openxmlformats.org/markup-compatibility/2006" xmlns:aink="http://schemas.microsoft.com/office/drawing/2016/ink" xmlns:am3d="http://schemas.microsoft.com/office/drawing/2017/model3d" xmlns:o="urn:schemas-microsoft-com:office:office" xmlns:r="http://schemas.openxmlformats.org/officeDocument/2006/relationships" xmlns:m="http://schemas.openxmlformats.org/officeDocument/2006/math" xmlns:v="urn:schemas-microsoft-com:vml" xmlns:wp14="http://schemas.microsoft.com/office/word/2010/wordprocessingDrawing" xmlns:wp="http://schemas.openxmlformats.org/drawingml/2006/wordprocessingDrawing" xmlns:w10="urn:schemas-microsoft-com:office:word" xmlns:w="http://schemas.openxmlformats.org/wordprocessingml/2006/main" xmlns:w14="http://schemas.microsoft.com/office/word/2010/wordml" xmlns:w15="http://schemas.microsoft.com/office/word/2012/wordml" xmlns:w16cex="http://schemas.microsoft.com/office/word/2018/wordml/cex" xmlns:w16cid="http://schemas.microsoft.com/office/word/2016/wordml/cid" xmlns:w16="http://schemas.microsoft.com/office/word/2018/wordml" xmlns:w16sdtdh="http://schemas.microsoft.com/office/word/2020/wordml/sdtdatahash" xmlns:w16se="http://schemas.microsoft.com/office/word/2015/wordml/symex" xmlns:wpg="http://schemas.microsoft.com/office/word/2010/wordprocessingGroup" xmlns:wpi="http://schemas.microsoft.com/office/word/2010/wordprocessingInk" xmlns:wne="http://schemas.microsoft.com/office/word/2006/wordml" xmlns:wps="http://schemas.microsoft.com/office/word/2010/wordprocessingShape" mc:Ignorable="w14 w15 w16se w16cid w16 w16cex w16sdtdh wp14">
   <w:body>
     <w:p>
+      <w:pPr>
+        <w:rPr>
+          <w:b/>
+          <w:bCs/>
+          <w:sz w:val="24"/>
+          <w:szCs w:val="24"/>
+        </w:rPr>
+      </w:pPr>
+      <w:r>
+        <w:rPr>
+          <w:b/>
+          <w:bCs/>
+          <w:sz w:val="24"/>
+          <w:szCs w:val="24"/>
+        </w:rPr>
+        <w:t>Topics – Important discoveries throughout the development process</w:t>
+      </w:r>
+    </w:p>
+    <w:p>
+      <w:pPr>
+        <w:spacing w:after="0"/>
+      </w:pPr>
+      <w:r>
+        <w:rPr>
+          <w:b/>
+          <w:bCs/>
+        </w:rPr>
+        <w:t>Topic</w:t>
+      </w:r>
+      <w:r>
+        <w:t>: Project Location Details</w:t>
+      </w:r>
+    </w:p>
+    <w:p>
+      <w:pPr>
+        <w:spacing w:after="0"/>
+      </w:pPr>
+      <w:r>
+        <w:rPr>
+          <w:b/>
+          <w:bCs/>
+        </w:rPr>
+        <w:t>Topic</w:t>
+      </w:r>
+      <w:r>
+        <w:t>:  Trying to get a .</w:t>
+      </w:r>
+      <w:proofErr w:type="spellStart"/>
+      <w:r>
+        <w:t>png</w:t>
+      </w:r>
+      <w:proofErr w:type="spellEnd"/>
+      <w:r>
+        <w:t xml:space="preserve"> file to load with webpack (local project images)</w:t>
+      </w:r>
+    </w:p>
+    <w:p>
+      <w:pPr>
+        <w:spacing w:after="0"/>
+      </w:pPr>
+      <w:r>
+        <w:rPr>
+          <w:b/>
+          <w:bCs/>
+        </w:rPr>
+        <w:t>Topic</w:t>
+      </w:r>
+      <w:r>
+        <w:t xml:space="preserve">: Bootstrap notation for </w:t>
+      </w:r>
+      <w:proofErr w:type="spellStart"/>
+      <w:r>
+        <w:t>css</w:t>
+      </w:r>
+      <w:proofErr w:type="spellEnd"/>
+    </w:p>
+    <w:p>
+      <w:pPr>
+        <w:spacing w:after="0"/>
+      </w:pPr>
+      <w:r>
+        <w:rPr>
+          <w:b/>
+          <w:bCs/>
+        </w:rPr>
+        <w:t>Topic</w:t>
+      </w:r>
+      <w:r>
+        <w:t xml:space="preserve">: Hiding webpack size limit warnings, just add an entry to your </w:t>
+      </w:r>
+      <w:proofErr w:type="spellStart"/>
+      <w:r>
+        <w:t>webpack.config</w:t>
+      </w:r>
+      <w:proofErr w:type="spellEnd"/>
+    </w:p>
+    <w:p>
+      <w:pPr>
+        <w:spacing w:after="0"/>
+      </w:pPr>
+      <w:r>
+        <w:rPr>
+          <w:b/>
+          <w:bCs/>
+        </w:rPr>
+        <w:t>Topic</w:t>
+      </w:r>
+      <w:r>
+        <w:t>: Getting Props to Work with Reusable Controls</w:t>
+      </w:r>
+    </w:p>
+    <w:p>
+      <w:pPr>
+        <w:spacing w:after="0"/>
+      </w:pPr>
+      <w:r>
+        <w:rPr>
+          <w:b/>
+          <w:bCs/>
+        </w:rPr>
+        <w:t>Tip</w:t>
+      </w:r>
+      <w:r>
+        <w:t xml:space="preserve">: Getting Navigation to work in </w:t>
+      </w:r>
+      <w:proofErr w:type="spellStart"/>
+      <w:r>
+        <w:t>Reactjs</w:t>
+      </w:r>
+      <w:proofErr w:type="spellEnd"/>
+      <w:r>
+        <w:t xml:space="preserve"> Functional Components</w:t>
+      </w:r>
+    </w:p>
+    <w:p>
+      <w:pPr>
+        <w:spacing w:after="0"/>
+      </w:pPr>
+      <w:r>
+        <w:rPr>
+          <w:b/>
+          <w:bCs/>
+        </w:rPr>
+        <w:t>Tip</w:t>
+      </w:r>
+      <w:r>
+        <w:t>: Getting Bootstrap Icons to work</w:t>
+      </w:r>
+    </w:p>
+    <w:p>
+      <w:pPr>
+        <w:spacing w:after="0"/>
+      </w:pPr>
+      <w:r>
+        <w:rPr>
+          <w:b/>
+          <w:bCs/>
+        </w:rPr>
+        <w:t>Topic</w:t>
+      </w:r>
+      <w:r>
+        <w:t>: Getting the URL to work when deployed to IIS</w:t>
+      </w:r>
+    </w:p>
+    <w:p>
+      <w:pPr>
+        <w:spacing w:after="0"/>
+      </w:pPr>
+      <w:r>
+        <w:rPr>
+          <w:b/>
+          <w:bCs/>
+        </w:rPr>
+        <w:t>Tip</w:t>
+      </w:r>
+      <w:r>
+        <w:t>: Alter Table Command</w:t>
+      </w:r>
+    </w:p>
+    <w:p>
+      <w:pPr>
+        <w:spacing w:after="0"/>
+      </w:pPr>
+    </w:p>
+    <w:p>
+      <w:pPr>
+        <w:spacing w:after="0"/>
+      </w:pPr>
+      <w:r>
+        <w:rPr>
+          <w:b/>
+          <w:bCs/>
+        </w:rPr>
+        <w:t>Topic</w:t>
+      </w:r>
+      <w:r>
+        <w:t>:</w:t>
+      </w:r>
+      <w:r>
+        <w:t xml:space="preserve"> </w:t>
+      </w:r>
+      <w:r>
+        <w:t>Getting dropdown list to work as a functional – reusable component</w:t>
+      </w:r>
+    </w:p>
+    <w:p>
+      <w:pPr>
+        <w:spacing w:after="0"/>
+      </w:pPr>
+      <w:r>
+        <w:rPr>
+          <w:b/>
+          <w:bCs/>
+        </w:rPr>
+        <w:t>Component(s):</w:t>
+      </w:r>
+      <w:r>
+        <w:br/>
+      </w:r>
+      <w:r>
+        <w:t>Search</w:t>
+      </w:r>
+      <w:r>
+        <w:t>.js</w:t>
+      </w:r>
+    </w:p>
+    <w:p>
+      <w:pPr>
+        <w:spacing w:after="0"/>
+      </w:pPr>
+    </w:p>
+    <w:p>
+      <w:pPr>
+        <w:spacing w:after="0"/>
+      </w:pPr>
+      <w:r>
+        <w:rPr>
+          <w:b/>
+          <w:bCs/>
+        </w:rPr>
+        <w:t>Topic</w:t>
+      </w:r>
+      <w:r>
+        <w:t>: Fixing the modal and race condition when trying to set a value of a modal field before it’s shown</w:t>
+      </w:r>
+    </w:p>
+    <w:p>
+      <w:pPr>
+        <w:spacing w:after="0"/>
+      </w:pPr>
+      <w:r>
+        <w:rPr>
+          <w:b/>
+          <w:bCs/>
+        </w:rPr>
+        <w:t>Component(s):</w:t>
+      </w:r>
+      <w:r>
+        <w:br/>
+        <w:t>Administration.js</w:t>
+      </w:r>
+    </w:p>
+    <w:p>
+      <w:pPr>
+        <w:spacing w:after="0"/>
+      </w:pPr>
+    </w:p>
+    <w:p>
+      <w:pPr>
+        <w:spacing w:after="0"/>
+      </w:pPr>
+      <w:r>
+        <w:rPr>
+          <w:b/>
+          <w:bCs/>
+        </w:rPr>
+        <w:t>Topic</w:t>
+      </w:r>
+      <w:r>
+        <w:t>: Styling the Modal</w:t>
+      </w:r>
+    </w:p>
+    <w:p>
+      <w:pPr>
+        <w:spacing w:after="0"/>
+      </w:pPr>
+    </w:p>
+    <w:p>
+      <w:pPr>
+        <w:spacing w:after="0"/>
+      </w:pPr>
+      <w:r>
+        <w:rPr>
+          <w:b/>
+          <w:bCs/>
+        </w:rPr>
+        <w:t>Tip</w:t>
+      </w:r>
+      <w:r>
+        <w:t>: Putting together a reusable Modal</w:t>
+      </w:r>
+    </w:p>
+    <w:p>
+      <w:pPr>
+        <w:spacing w:after="0"/>
+      </w:pPr>
+      <w:r>
+        <w:rPr>
+          <w:b/>
+          <w:bCs/>
+        </w:rPr>
+        <w:t>Component(s):</w:t>
+      </w:r>
+      <w:r>
+        <w:br/>
+        <w:t>Administration.js</w:t>
+      </w:r>
+      <w:r>
+        <w:br/>
+        <w:t>GenericModal.js</w:t>
+      </w:r>
+      <w:r>
+        <w:br/>
+      </w:r>
+      <w:r>
+        <w:br/>
+      </w:r>
+      <w:r>
+        <w:rPr>
+          <w:b/>
+          <w:bCs/>
+        </w:rPr>
+        <w:t>Topic</w:t>
+      </w:r>
+      <w:r>
+        <w:t>: Using the new bootstrap table next</w:t>
+      </w:r>
+      <w:r>
+        <w:br/>
+      </w:r>
+      <w:r>
+        <w:rPr>
+          <w:b/>
+          <w:bCs/>
+        </w:rPr>
+        <w:t>Component(s):</w:t>
+      </w:r>
+    </w:p>
+    <w:p>
+      <w:pPr>
+        <w:spacing w:after="0"/>
+      </w:pPr>
+      <w:r>
+        <w:t>Administration.js</w:t>
+      </w:r>
+      <w:r>
+        <w:rPr>
+          <w:b/>
+          <w:bCs/>
+        </w:rPr>
+        <w:br/>
+      </w:r>
+    </w:p>
+    <w:p>
+      <w:pPr>
+        <w:spacing w:after="0"/>
+      </w:pPr>
+      <w:r>
+        <w:rPr>
+          <w:b/>
+          <w:bCs/>
+        </w:rPr>
+        <w:t>Topic</w:t>
+      </w:r>
+      <w:r>
+        <w:t>: Endpoints Tested from service:</w:t>
+      </w:r>
+      <w:r>
+        <w:br/>
+      </w:r>
+      <w:r>
+        <w:br/>
+      </w:r>
+      <w:r>
+        <w:rPr>
+          <w:b/>
+          <w:bCs/>
+        </w:rPr>
+        <w:t xml:space="preserve">Topic: </w:t>
+      </w:r>
+      <w:r>
+        <w:t>Getting a link in a table to navigate to another page with a query string</w:t>
+      </w:r>
+      <w:r>
+        <w:br/>
+      </w:r>
+      <w:r>
+        <w:rPr>
+          <w:b/>
+          <w:bCs/>
+        </w:rPr>
+        <w:t>Component(s):</w:t>
+      </w:r>
+    </w:p>
+    <w:p>
+      <w:pPr>
+        <w:spacing w:after="0"/>
+      </w:pPr>
+      <w:r>
+        <w:t>Search</w:t>
+      </w:r>
+      <w:r>
+        <w:t>.js</w:t>
+      </w:r>
+    </w:p>
+    <w:p>
+      <w:pPr>
+        <w:rPr>
+          <w:b/>
+          <w:bCs/>
+        </w:rPr>
+      </w:pPr>
+    </w:p>
+    <w:p>
       <w:r>
         <w:rPr>
           <w:b/>
@@ -19,7 +443,22 @@
         </w:rPr>
         <w:br/>
       </w:r>
-      <w:r>
+    </w:p>
+    <w:p>
+      <w:r>
+        <w:rPr>
+          <w:b/>
+          <w:bCs/>
+        </w:rPr>
+        <w:t>Topic</w:t>
+      </w:r>
+      <w:r>
+        <w:t>: Project Location Details</w:t>
+      </w:r>
+    </w:p>
+    <w:p>
+      <w:r>
+        <w:lastRenderedPageBreak/>
         <w:t>Git Project Location:</w:t>
       </w:r>
       <w:r>
@@ -286,23 +725,84 @@
           <w:szCs w:val="44"/>
         </w:rPr>
       </w:pPr>
-      <w:r>
+    </w:p>
+    <w:p>
+      <w:pPr>
         <w:rPr>
           <w:b/>
           <w:bCs/>
           <w:sz w:val="44"/>
           <w:szCs w:val="44"/>
         </w:rPr>
-        <w:t xml:space="preserve">WEBAPI </w:t>
-      </w:r>
-      <w:proofErr w:type="spellStart"/>
-      <w:r>
+      </w:pPr>
+    </w:p>
+    <w:p>
+      <w:pPr>
         <w:rPr>
           <w:b/>
           <w:bCs/>
           <w:sz w:val="44"/>
           <w:szCs w:val="44"/>
         </w:rPr>
+      </w:pPr>
+    </w:p>
+    <w:p>
+      <w:pPr>
+        <w:rPr>
+          <w:b/>
+          <w:bCs/>
+          <w:sz w:val="44"/>
+          <w:szCs w:val="44"/>
+        </w:rPr>
+      </w:pPr>
+    </w:p>
+    <w:p>
+      <w:pPr>
+        <w:rPr>
+          <w:b/>
+          <w:bCs/>
+          <w:sz w:val="44"/>
+          <w:szCs w:val="44"/>
+        </w:rPr>
+      </w:pPr>
+    </w:p>
+    <w:p>
+      <w:pPr>
+        <w:rPr>
+          <w:b/>
+          <w:bCs/>
+          <w:sz w:val="44"/>
+          <w:szCs w:val="44"/>
+        </w:rPr>
+      </w:pPr>
+    </w:p>
+    <w:p>
+      <w:pPr>
+        <w:rPr>
+          <w:b/>
+          <w:bCs/>
+          <w:sz w:val="44"/>
+          <w:szCs w:val="44"/>
+        </w:rPr>
+      </w:pPr>
+      <w:r>
+        <w:rPr>
+          <w:b/>
+          <w:bCs/>
+          <w:sz w:val="44"/>
+          <w:szCs w:val="44"/>
+        </w:rPr>
+        <w:lastRenderedPageBreak/>
+        <w:t xml:space="preserve">WEBAPI </w:t>
+      </w:r>
+      <w:proofErr w:type="spellStart"/>
+      <w:r>
+        <w:rPr>
+          <w:b/>
+          <w:bCs/>
+          <w:sz w:val="44"/>
+          <w:szCs w:val="44"/>
+        </w:rPr>
         <w:t>WebService</w:t>
       </w:r>
       <w:proofErr w:type="spellEnd"/>
@@ -318,7 +818,6 @@
         <w:rPr>
           <w:noProof/>
         </w:rPr>
-        <w:lastRenderedPageBreak/>
         <w:drawing>
           <wp:inline distT="0" distB="0" distL="0" distR="0" wp14:anchorId="434F88BF" wp14:editId="5D3DD28A">
             <wp:extent cx="2692538" cy="3105310"/>
@@ -539,11 +1038,32 @@
       <w:r>
         <w:br/>
       </w:r>
-      <w:r>
-        <w:t>Findings when coding project:</w:t>
-      </w:r>
-    </w:p>
-    <w:p>
+    </w:p>
+    <w:p/>
+    <w:p/>
+    <w:p/>
+    <w:p/>
+    <w:p/>
+    <w:p/>
+    <w:p/>
+    <w:p/>
+    <w:p/>
+    <w:p/>
+    <w:p/>
+    <w:p/>
+    <w:p>
+      <w:r>
+        <w:rPr>
+          <w:b/>
+          <w:bCs/>
+          <w:color w:val="FF0000"/>
+        </w:rPr>
+        <w:lastRenderedPageBreak/>
+        <w:t>Topic</w:t>
+      </w:r>
+      <w:r>
+        <w:t xml:space="preserve">:  </w:t>
+      </w:r>
       <w:r>
         <w:t>Trying to get a .</w:t>
       </w:r>
@@ -582,6 +1102,8 @@
       <w:r>
         <w:br/>
       </w:r>
+    </w:p>
+    <w:p>
       <w:hyperlink r:id="rId14" w:history="1">
         <w:r>
           <w:rPr>
@@ -639,7 +1161,6 @@
         <w:rPr>
           <w:noProof/>
         </w:rPr>
-        <w:lastRenderedPageBreak/>
         <w:drawing>
           <wp:inline distT="0" distB="0" distL="0" distR="0" wp14:anchorId="0981C96E" wp14:editId="677B7F06">
             <wp:extent cx="5943600" cy="4957445"/>
@@ -732,6 +1253,140 @@
       </w:r>
     </w:p>
     <w:p>
+      <w:pPr>
+        <w:rPr>
+          <w:b/>
+          <w:bCs/>
+          <w:color w:val="FF0000"/>
+        </w:rPr>
+      </w:pPr>
+    </w:p>
+    <w:p>
+      <w:pPr>
+        <w:rPr>
+          <w:b/>
+          <w:bCs/>
+          <w:color w:val="FF0000"/>
+        </w:rPr>
+      </w:pPr>
+    </w:p>
+    <w:p>
+      <w:pPr>
+        <w:rPr>
+          <w:b/>
+          <w:bCs/>
+          <w:color w:val="FF0000"/>
+        </w:rPr>
+      </w:pPr>
+    </w:p>
+    <w:p>
+      <w:pPr>
+        <w:rPr>
+          <w:b/>
+          <w:bCs/>
+          <w:color w:val="FF0000"/>
+        </w:rPr>
+      </w:pPr>
+    </w:p>
+    <w:p>
+      <w:pPr>
+        <w:rPr>
+          <w:b/>
+          <w:bCs/>
+          <w:color w:val="FF0000"/>
+        </w:rPr>
+      </w:pPr>
+    </w:p>
+    <w:p>
+      <w:pPr>
+        <w:rPr>
+          <w:b/>
+          <w:bCs/>
+          <w:color w:val="FF0000"/>
+        </w:rPr>
+      </w:pPr>
+    </w:p>
+    <w:p>
+      <w:pPr>
+        <w:rPr>
+          <w:b/>
+          <w:bCs/>
+          <w:color w:val="FF0000"/>
+        </w:rPr>
+      </w:pPr>
+    </w:p>
+    <w:p>
+      <w:pPr>
+        <w:rPr>
+          <w:b/>
+          <w:bCs/>
+          <w:color w:val="FF0000"/>
+        </w:rPr>
+      </w:pPr>
+    </w:p>
+    <w:p>
+      <w:pPr>
+        <w:rPr>
+          <w:b/>
+          <w:bCs/>
+          <w:color w:val="FF0000"/>
+        </w:rPr>
+      </w:pPr>
+    </w:p>
+    <w:p>
+      <w:pPr>
+        <w:rPr>
+          <w:b/>
+          <w:bCs/>
+          <w:color w:val="FF0000"/>
+        </w:rPr>
+      </w:pPr>
+    </w:p>
+    <w:p>
+      <w:pPr>
+        <w:rPr>
+          <w:b/>
+          <w:bCs/>
+          <w:color w:val="FF0000"/>
+        </w:rPr>
+      </w:pPr>
+    </w:p>
+    <w:p>
+      <w:pPr>
+        <w:rPr>
+          <w:b/>
+          <w:bCs/>
+          <w:color w:val="FF0000"/>
+        </w:rPr>
+      </w:pPr>
+    </w:p>
+    <w:p>
+      <w:r>
+        <w:rPr>
+          <w:b/>
+          <w:bCs/>
+          <w:color w:val="FF0000"/>
+        </w:rPr>
+        <w:lastRenderedPageBreak/>
+        <w:t>Topic</w:t>
+      </w:r>
+      <w:r>
+        <w:rPr>
+          <w:b/>
+          <w:bCs/>
+        </w:rPr>
+        <w:t xml:space="preserve">: </w:t>
+      </w:r>
+      <w:r>
+        <w:t xml:space="preserve">Bootstrap notation for </w:t>
+      </w:r>
+      <w:proofErr w:type="spellStart"/>
+      <w:r>
+        <w:t>css</w:t>
+      </w:r>
+      <w:proofErr w:type="spellEnd"/>
+    </w:p>
+    <w:p>
       <w:r>
         <w:rPr>
           <w:b/>
@@ -749,7 +1404,44 @@
         <w:br/>
       </w:r>
     </w:p>
-    <w:p>
+    <w:p/>
+    <w:p/>
+    <w:p/>
+    <w:p/>
+    <w:p/>
+    <w:p/>
+    <w:p/>
+    <w:p/>
+    <w:p/>
+    <w:p/>
+    <w:p/>
+    <w:p/>
+    <w:p/>
+    <w:p/>
+    <w:p/>
+    <w:p/>
+    <w:p/>
+    <w:p/>
+    <w:p/>
+    <w:p/>
+    <w:p/>
+    <w:p/>
+    <w:p/>
+    <w:p/>
+    <w:p/>
+    <w:p/>
+    <w:p>
+      <w:r>
+        <w:rPr>
+          <w:b/>
+          <w:bCs/>
+          <w:color w:val="FF0000"/>
+        </w:rPr>
+        <w:t>Topic</w:t>
+      </w:r>
+      <w:r>
+        <w:t xml:space="preserve">: </w:t>
+      </w:r>
       <w:r>
         <w:t xml:space="preserve">Hiding webpack size limit warnings, just add an entry to your </w:t>
       </w:r>
@@ -764,7 +1456,6 @@
         <w:rPr>
           <w:noProof/>
         </w:rPr>
-        <w:lastRenderedPageBreak/>
         <w:drawing>
           <wp:inline distT="0" distB="0" distL="0" distR="0" wp14:anchorId="09D9F244" wp14:editId="09844BA0">
             <wp:extent cx="5943600" cy="5547360"/>
@@ -869,10 +1560,24 @@
         <w:rPr>
           <w:b/>
           <w:bCs/>
+          <w:color w:val="FF0000"/>
           <w:sz w:val="28"/>
           <w:szCs w:val="28"/>
         </w:rPr>
-        <w:lastRenderedPageBreak/>
+        <w:t>Topic</w:t>
+      </w:r>
+      <w:r>
+        <w:rPr>
+          <w:sz w:val="28"/>
+          <w:szCs w:val="28"/>
+        </w:rPr>
+        <w:t xml:space="preserve">: </w:t>
+      </w:r>
+      <w:r>
+        <w:rPr>
+          <w:sz w:val="28"/>
+          <w:szCs w:val="28"/>
+        </w:rPr>
         <w:t>Getting Props to Work with Reusable Controls</w:t>
       </w:r>
       <w:r>
@@ -883,6 +1588,45 @@
         <w:br/>
         <w:t xml:space="preserve">In my project, I was building a search screen. On the search screen, there was a select control that I needed to use multiple times. The only gotcha was, I needed the ID to be different for each select and have a re-usable control. </w:t>
       </w:r>
+    </w:p>
+    <w:p/>
+    <w:p>
+      <w:pPr>
+        <w:rPr>
+          <w:b/>
+          <w:bCs/>
+        </w:rPr>
+      </w:pPr>
+      <w:r>
+        <w:rPr>
+          <w:b/>
+          <w:bCs/>
+        </w:rPr>
+        <w:t>Good Video on Passing multiple props to a functional component</w:t>
+      </w:r>
+    </w:p>
+    <w:p>
+      <w:r>
+        <w:t>https://www.infoworld.com/article/3603276/how-to-use-react-functional-components.html</w:t>
+      </w:r>
+    </w:p>
+    <w:p>
+      <w:pPr>
+        <w:rPr>
+          <w:b/>
+          <w:bCs/>
+        </w:rPr>
+      </w:pPr>
+      <w:hyperlink r:id="rId18" w:history="1">
+        <w:r>
+          <w:rPr>
+            <w:rStyle w:val="Hyperlink"/>
+            <w:b/>
+            <w:bCs/>
+          </w:rPr>
+          <w:t>https://www.youtube.com/watch?v=6aPZR3qAIXg</w:t>
+        </w:r>
+      </w:hyperlink>
     </w:p>
     <w:p>
       <w:r>
@@ -915,7 +1659,7 @@
                     <pic:cNvPicPr/>
                   </pic:nvPicPr>
                   <pic:blipFill>
-                    <a:blip r:embed="rId18"/>
+                    <a:blip r:embed="rId19"/>
                     <a:stretch>
                       <a:fillRect/>
                     </a:stretch>
@@ -958,7 +1702,7 @@
                     <pic:cNvPicPr/>
                   </pic:nvPicPr>
                   <pic:blipFill>
-                    <a:blip r:embed="rId19"/>
+                    <a:blip r:embed="rId20"/>
                     <a:stretch>
                       <a:fillRect/>
                     </a:stretch>
@@ -1005,7 +1749,7 @@
                     <pic:cNvPicPr/>
                   </pic:nvPicPr>
                   <pic:blipFill>
-                    <a:blip r:embed="rId20"/>
+                    <a:blip r:embed="rId21"/>
                     <a:stretch>
                       <a:fillRect/>
                     </a:stretch>
@@ -1052,7 +1796,7 @@
                     <pic:cNvPicPr/>
                   </pic:nvPicPr>
                   <pic:blipFill>
-                    <a:blip r:embed="rId21"/>
+                    <a:blip r:embed="rId22"/>
                     <a:stretch>
                       <a:fillRect/>
                     </a:stretch>
@@ -1077,8 +1821,13 @@
       </w:r>
       <w:r>
         <w:br/>
-        <w:t>And as you can see, I am passing in the props for the ID</w:t>
-      </w:r>
+        <w:t xml:space="preserve">And as you can see, I am passing in the props for the </w:t>
+      </w:r>
+      <w:proofErr w:type="gramStart"/>
+      <w:r>
+        <w:t>ID</w:t>
+      </w:r>
+      <w:proofErr w:type="gramEnd"/>
       <w:r>
         <w:t xml:space="preserve"> and it works.</w:t>
       </w:r>
@@ -1089,7 +1838,7 @@
       <w:r>
         <w:br/>
       </w:r>
-      <w:hyperlink r:id="rId22" w:history="1">
+      <w:hyperlink r:id="rId23" w:history="1">
         <w:r>
           <w:rPr>
             <w:rStyle w:val="Hyperlink"/>
@@ -1151,7 +1900,7 @@
                     <pic:cNvPicPr/>
                   </pic:nvPicPr>
                   <pic:blipFill>
-                    <a:blip r:embed="rId23"/>
+                    <a:blip r:embed="rId24"/>
                     <a:stretch>
                       <a:fillRect/>
                     </a:stretch>
@@ -1177,6 +1926,14 @@
       <w:bookmarkEnd w:id="0"/>
     </w:p>
     <w:p>
+      <w:pPr>
+        <w:rPr>
+          <w:b/>
+          <w:bCs/>
+          <w:sz w:val="36"/>
+          <w:szCs w:val="36"/>
+        </w:rPr>
+      </w:pPr>
       <w:r>
         <w:lastRenderedPageBreak/>
         <w:t>I got the School Listing Re-Usable Control to work as well</w:t>
@@ -1204,7 +1961,7 @@
                     <pic:cNvPicPr/>
                   </pic:nvPicPr>
                   <pic:blipFill>
-                    <a:blip r:embed="rId24"/>
+                    <a:blip r:embed="rId25"/>
                     <a:stretch>
                       <a:fillRect/>
                     </a:stretch>
@@ -1227,39 +1984,179 @@
       <w:r>
         <w:br/>
       </w:r>
-      <w:r>
+    </w:p>
+    <w:p>
+      <w:pPr>
         <w:rPr>
           <w:b/>
           <w:bCs/>
           <w:sz w:val="36"/>
           <w:szCs w:val="36"/>
         </w:rPr>
-        <w:t xml:space="preserve">Getting Navigation to work in </w:t>
-      </w:r>
-      <w:proofErr w:type="spellStart"/>
-      <w:r>
+      </w:pPr>
+    </w:p>
+    <w:p>
+      <w:pPr>
         <w:rPr>
           <w:b/>
           <w:bCs/>
           <w:sz w:val="36"/>
           <w:szCs w:val="36"/>
         </w:rPr>
-        <w:t>Reactjs</w:t>
-      </w:r>
-      <w:proofErr w:type="spellEnd"/>
-      <w:r>
+      </w:pPr>
+    </w:p>
+    <w:p>
+      <w:pPr>
         <w:rPr>
           <w:b/>
           <w:bCs/>
           <w:sz w:val="36"/>
           <w:szCs w:val="36"/>
         </w:rPr>
-        <w:t xml:space="preserve"> Functional Components</w:t>
-      </w:r>
-      <w:r>
-        <w:br/>
-      </w:r>
-      <w:hyperlink r:id="rId25" w:history="1">
+      </w:pPr>
+    </w:p>
+    <w:p>
+      <w:pPr>
+        <w:rPr>
+          <w:b/>
+          <w:bCs/>
+          <w:sz w:val="36"/>
+          <w:szCs w:val="36"/>
+        </w:rPr>
+      </w:pPr>
+    </w:p>
+    <w:p>
+      <w:pPr>
+        <w:rPr>
+          <w:b/>
+          <w:bCs/>
+          <w:sz w:val="36"/>
+          <w:szCs w:val="36"/>
+        </w:rPr>
+      </w:pPr>
+    </w:p>
+    <w:p>
+      <w:pPr>
+        <w:rPr>
+          <w:b/>
+          <w:bCs/>
+          <w:sz w:val="36"/>
+          <w:szCs w:val="36"/>
+        </w:rPr>
+      </w:pPr>
+    </w:p>
+    <w:p>
+      <w:pPr>
+        <w:rPr>
+          <w:b/>
+          <w:bCs/>
+          <w:sz w:val="36"/>
+          <w:szCs w:val="36"/>
+        </w:rPr>
+      </w:pPr>
+    </w:p>
+    <w:p>
+      <w:pPr>
+        <w:rPr>
+          <w:b/>
+          <w:bCs/>
+          <w:sz w:val="36"/>
+          <w:szCs w:val="36"/>
+        </w:rPr>
+      </w:pPr>
+    </w:p>
+    <w:p>
+      <w:pPr>
+        <w:rPr>
+          <w:b/>
+          <w:bCs/>
+          <w:sz w:val="36"/>
+          <w:szCs w:val="36"/>
+        </w:rPr>
+      </w:pPr>
+    </w:p>
+    <w:p>
+      <w:pPr>
+        <w:rPr>
+          <w:b/>
+          <w:bCs/>
+          <w:sz w:val="36"/>
+          <w:szCs w:val="36"/>
+        </w:rPr>
+      </w:pPr>
+    </w:p>
+    <w:p>
+      <w:r>
+        <w:rPr>
+          <w:b/>
+          <w:bCs/>
+          <w:color w:val="FF0000"/>
+          <w:sz w:val="36"/>
+          <w:szCs w:val="36"/>
+        </w:rPr>
+        <w:lastRenderedPageBreak/>
+        <w:t>Tip</w:t>
+      </w:r>
+      <w:r>
+        <w:rPr>
+          <w:b/>
+          <w:bCs/>
+          <w:sz w:val="36"/>
+          <w:szCs w:val="36"/>
+        </w:rPr>
+        <w:t xml:space="preserve">: </w:t>
+      </w:r>
+      <w:r>
+        <w:rPr>
+          <w:b/>
+          <w:bCs/>
+          <w:sz w:val="24"/>
+          <w:szCs w:val="24"/>
+        </w:rPr>
+        <w:t xml:space="preserve">Getting Navigation to work in </w:t>
+      </w:r>
+      <w:proofErr w:type="spellStart"/>
+      <w:r>
+        <w:rPr>
+          <w:b/>
+          <w:bCs/>
+          <w:sz w:val="24"/>
+          <w:szCs w:val="24"/>
+        </w:rPr>
+        <w:t>Reactjs</w:t>
+      </w:r>
+      <w:proofErr w:type="spellEnd"/>
+      <w:r>
+        <w:rPr>
+          <w:b/>
+          <w:bCs/>
+          <w:sz w:val="24"/>
+          <w:szCs w:val="24"/>
+        </w:rPr>
+        <w:t xml:space="preserve"> Functional</w:t>
+      </w:r>
+      <w:r>
+        <w:rPr>
+          <w:b/>
+          <w:bCs/>
+          <w:sz w:val="40"/>
+          <w:szCs w:val="40"/>
+        </w:rPr>
+        <w:t xml:space="preserve"> </w:t>
+      </w:r>
+      <w:r>
+        <w:rPr>
+          <w:b/>
+          <w:bCs/>
+          <w:sz w:val="36"/>
+          <w:szCs w:val="36"/>
+        </w:rPr>
+        <w:t>Components</w:t>
+      </w:r>
+      <w:r>
+        <w:br/>
+      </w:r>
+      <w:hyperlink r:id="rId26" w:history="1">
         <w:r>
           <w:rPr>
             <w:rStyle w:val="Hyperlink"/>
@@ -1290,7 +2187,7 @@
                     <pic:cNvPicPr/>
                   </pic:nvPicPr>
                   <pic:blipFill>
-                    <a:blip r:embed="rId26"/>
+                    <a:blip r:embed="rId27"/>
                     <a:stretch>
                       <a:fillRect/>
                     </a:stretch>
@@ -1314,7 +2211,6 @@
         <w:br/>
       </w:r>
       <w:r>
-        <w:lastRenderedPageBreak/>
         <w:br/>
       </w:r>
       <w:r>
@@ -1337,7 +2233,7 @@
                     <pic:cNvPicPr/>
                   </pic:nvPicPr>
                   <pic:blipFill>
-                    <a:blip r:embed="rId27"/>
+                    <a:blip r:embed="rId28"/>
                     <a:stretch>
                       <a:fillRect/>
                     </a:stretch>
@@ -1386,7 +2282,7 @@
                     <pic:cNvPicPr/>
                   </pic:nvPicPr>
                   <pic:blipFill>
-                    <a:blip r:embed="rId28"/>
+                    <a:blip r:embed="rId29"/>
                     <a:stretch>
                       <a:fillRect/>
                     </a:stretch>
@@ -1429,7 +2325,7 @@
                     <pic:cNvPicPr/>
                   </pic:nvPicPr>
                   <pic:blipFill>
-                    <a:blip r:embed="rId29"/>
+                    <a:blip r:embed="rId30"/>
                     <a:stretch>
                       <a:fillRect/>
                     </a:stretch>
@@ -1458,133 +2354,20 @@
         </w:rPr>
       </w:pPr>
       <w:r>
-        <w:lastRenderedPageBreak/>
-        <w:t>S</w:t>
-      </w:r>
-      <w:r>
-        <w:t>creen Changes:</w:t>
-      </w:r>
-      <w:r>
-        <w:br/>
-      </w:r>
-      <w:r>
-        <w:rPr>
-          <w:noProof/>
-        </w:rPr>
-        <w:drawing>
-          <wp:inline distT="0" distB="0" distL="0" distR="0" wp14:anchorId="42A1C65C" wp14:editId="340A2B83">
-            <wp:extent cx="5943600" cy="5052060"/>
-            <wp:effectExtent l="0" t="0" r="0" b="0"/>
-            <wp:docPr id="12" name="Picture 12" descr="Graphical user interface&#10;&#10;Description automatically generated"/>
-            <wp:cNvGraphicFramePr>
-              <a:graphicFrameLocks xmlns:a="http://schemas.openxmlformats.org/drawingml/2006/main" noChangeAspect="1"/>
-            </wp:cNvGraphicFramePr>
-            <a:graphic xmlns:a="http://schemas.openxmlformats.org/drawingml/2006/main">
-              <a:graphicData uri="http://schemas.openxmlformats.org/drawingml/2006/picture">
-                <pic:pic xmlns:pic="http://schemas.openxmlformats.org/drawingml/2006/picture">
-                  <pic:nvPicPr>
-                    <pic:cNvPr id="12" name="Picture 12" descr="Graphical user interface&#10;&#10;Description automatically generated"/>
-                    <pic:cNvPicPr/>
-                  </pic:nvPicPr>
-                  <pic:blipFill>
-                    <a:blip r:embed="rId30"/>
-                    <a:stretch>
-                      <a:fillRect/>
-                    </a:stretch>
-                  </pic:blipFill>
-                  <pic:spPr>
-                    <a:xfrm>
-                      <a:off x="0" y="0"/>
-                      <a:ext cx="5943600" cy="5052060"/>
-                    </a:xfrm>
-                    <a:prstGeom prst="rect">
-                      <a:avLst/>
-                    </a:prstGeom>
-                  </pic:spPr>
-                </pic:pic>
-              </a:graphicData>
-            </a:graphic>
-          </wp:inline>
-        </w:drawing>
-      </w:r>
-      <w:r>
-        <w:br/>
-      </w:r>
-      <w:r>
-        <w:br/>
-      </w:r>
-      <w:r>
-        <w:rPr>
-          <w:b/>
-          <w:bCs/>
-        </w:rPr>
-        <w:lastRenderedPageBreak/>
-        <w:t xml:space="preserve">The Search Screen looks good, just </w:t>
-      </w:r>
-      <w:proofErr w:type="gramStart"/>
-      <w:r>
-        <w:rPr>
-          <w:b/>
-          <w:bCs/>
-        </w:rPr>
-        <w:t>have to</w:t>
-      </w:r>
-      <w:proofErr w:type="gramEnd"/>
-      <w:r>
-        <w:rPr>
-          <w:b/>
-          <w:bCs/>
-        </w:rPr>
-        <w:t xml:space="preserve"> wire up the select to navigate to the student detail screen</w:t>
-      </w:r>
-      <w:r>
-        <w:rPr>
-          <w:b/>
-          <w:bCs/>
-        </w:rPr>
-        <w:br/>
-      </w:r>
-      <w:r>
-        <w:rPr>
-          <w:b/>
-          <w:bCs/>
-          <w:noProof/>
-        </w:rPr>
-        <w:drawing>
-          <wp:inline distT="0" distB="0" distL="0" distR="0" wp14:anchorId="41DA6FEA" wp14:editId="11E06110">
-            <wp:extent cx="5943600" cy="4465955"/>
-            <wp:effectExtent l="0" t="0" r="0" b="0"/>
-            <wp:docPr id="26" name="Picture 26" descr="Graphical user interface, table&#10;&#10;Description automatically generated"/>
-            <wp:cNvGraphicFramePr>
-              <a:graphicFrameLocks xmlns:a="http://schemas.openxmlformats.org/drawingml/2006/main" noChangeAspect="1"/>
-            </wp:cNvGraphicFramePr>
-            <a:graphic xmlns:a="http://schemas.openxmlformats.org/drawingml/2006/main">
-              <a:graphicData uri="http://schemas.openxmlformats.org/drawingml/2006/picture">
-                <pic:pic xmlns:pic="http://schemas.openxmlformats.org/drawingml/2006/picture">
-                  <pic:nvPicPr>
-                    <pic:cNvPr id="26" name="Picture 26" descr="Graphical user interface, table&#10;&#10;Description automatically generated"/>
-                    <pic:cNvPicPr/>
-                  </pic:nvPicPr>
-                  <pic:blipFill>
-                    <a:blip r:embed="rId31"/>
-                    <a:stretch>
-                      <a:fillRect/>
-                    </a:stretch>
-                  </pic:blipFill>
-                  <pic:spPr>
-                    <a:xfrm>
-                      <a:off x="0" y="0"/>
-                      <a:ext cx="5943600" cy="4465955"/>
-                    </a:xfrm>
-                    <a:prstGeom prst="rect">
-                      <a:avLst/>
-                    </a:prstGeom>
-                  </pic:spPr>
-                </pic:pic>
-              </a:graphicData>
-            </a:graphic>
-          </wp:inline>
-        </w:drawing>
+        <w:br/>
+      </w:r>
+      <w:r>
+        <w:br/>
+      </w:r>
+      <w:r>
+        <w:br/>
+      </w:r>
+      <w:r>
+        <w:rPr>
+          <w:b/>
+          <w:bCs/>
+        </w:rPr>
+        <w:br/>
       </w:r>
     </w:p>
     <w:p>
@@ -1610,9 +2393,29 @@
         <w:rPr>
           <w:b/>
           <w:bCs/>
+          <w:color w:val="FF0000"/>
           <w:sz w:val="44"/>
           <w:szCs w:val="44"/>
         </w:rPr>
+        <w:lastRenderedPageBreak/>
+        <w:t>Tip</w:t>
+      </w:r>
+      <w:r>
+        <w:rPr>
+          <w:b/>
+          <w:bCs/>
+          <w:sz w:val="44"/>
+          <w:szCs w:val="44"/>
+        </w:rPr>
+        <w:t xml:space="preserve">: </w:t>
+      </w:r>
+      <w:r>
+        <w:rPr>
+          <w:b/>
+          <w:bCs/>
+          <w:sz w:val="44"/>
+          <w:szCs w:val="44"/>
+        </w:rPr>
         <w:t>Getting Bootstrap Icons to work</w:t>
       </w:r>
       <w:r>
@@ -1622,7 +2425,7 @@
         </w:rPr>
         <w:br/>
       </w:r>
-      <w:hyperlink r:id="rId32" w:history="1">
+      <w:hyperlink r:id="rId31" w:history="1">
         <w:r>
           <w:rPr>
             <w:rStyle w:val="Hyperlink"/>
@@ -1671,7 +2474,6 @@
           <w:bCs/>
           <w:noProof/>
         </w:rPr>
-        <w:lastRenderedPageBreak/>
         <w:drawing>
           <wp:inline distT="0" distB="0" distL="0" distR="0" wp14:anchorId="6A3C99C1" wp14:editId="31E3782D">
             <wp:extent cx="3753374" cy="2553056"/>
@@ -1688,7 +2490,7 @@
                     <pic:cNvPicPr/>
                   </pic:nvPicPr>
                   <pic:blipFill>
-                    <a:blip r:embed="rId33"/>
+                    <a:blip r:embed="rId32"/>
                     <a:stretch>
                       <a:fillRect/>
                     </a:stretch>
@@ -1751,6 +2553,7 @@
           <w:bCs/>
           <w:noProof/>
         </w:rPr>
+        <w:lastRenderedPageBreak/>
         <w:drawing>
           <wp:inline distT="0" distB="0" distL="0" distR="0" wp14:anchorId="5D04ED56" wp14:editId="1F2D2D9B">
             <wp:extent cx="5943600" cy="4354830"/>
@@ -1767,7 +2570,7 @@
                     <pic:cNvPicPr/>
                   </pic:nvPicPr>
                   <pic:blipFill>
-                    <a:blip r:embed="rId34"/>
+                    <a:blip r:embed="rId33"/>
                     <a:stretch>
                       <a:fillRect/>
                     </a:stretch>
@@ -1897,7 +2700,6 @@
           <w:b/>
           <w:bCs/>
         </w:rPr>
-        <w:lastRenderedPageBreak/>
         <w:br/>
       </w:r>
       <w:r>
@@ -1919,7 +2721,7 @@
       <w:r>
         <w:br/>
       </w:r>
-      <w:hyperlink r:id="rId35" w:history="1">
+      <w:hyperlink r:id="rId34" w:history="1">
         <w:r>
           <w:rPr>
             <w:rStyle w:val="Hyperlink"/>
@@ -1949,7 +2751,7 @@
                     <pic:cNvPicPr/>
                   </pic:nvPicPr>
                   <pic:blipFill>
-                    <a:blip r:embed="rId36"/>
+                    <a:blip r:embed="rId35"/>
                     <a:stretch>
                       <a:fillRect/>
                     </a:stretch>
@@ -1975,6 +2777,7 @@
         <w:rPr>
           <w:noProof/>
         </w:rPr>
+        <w:lastRenderedPageBreak/>
         <w:drawing>
           <wp:inline distT="0" distB="0" distL="0" distR="0" wp14:anchorId="41BBD136" wp14:editId="5D55CC19">
             <wp:extent cx="4544059" cy="819264"/>
@@ -1991,7 +2794,7 @@
                     <pic:cNvPicPr/>
                   </pic:nvPicPr>
                   <pic:blipFill>
-                    <a:blip r:embed="rId37"/>
+                    <a:blip r:embed="rId36"/>
                     <a:stretch>
                       <a:fillRect/>
                     </a:stretch>
@@ -2034,7 +2837,7 @@
                     <pic:cNvPicPr/>
                   </pic:nvPicPr>
                   <pic:blipFill>
-                    <a:blip r:embed="rId38"/>
+                    <a:blip r:embed="rId37"/>
                     <a:stretch>
                       <a:fillRect/>
                     </a:stretch>
@@ -2060,7 +2863,6 @@
         <w:rPr>
           <w:noProof/>
         </w:rPr>
-        <w:lastRenderedPageBreak/>
         <w:drawing>
           <wp:inline distT="0" distB="0" distL="0" distR="0" wp14:anchorId="17671E51" wp14:editId="5776F85E">
             <wp:extent cx="5943600" cy="3954145"/>
@@ -2077,7 +2879,7 @@
                     <pic:cNvPicPr/>
                   </pic:nvPicPr>
                   <pic:blipFill>
-                    <a:blip r:embed="rId39"/>
+                    <a:blip r:embed="rId38"/>
                     <a:stretch>
                       <a:fillRect/>
                     </a:stretch>
@@ -2104,6 +2906,17 @@
         <w:br/>
       </w:r>
       <w:r>
+        <w:rPr>
+          <w:b/>
+          <w:bCs/>
+        </w:rPr>
+        <w:lastRenderedPageBreak/>
+        <w:t>Topic</w:t>
+      </w:r>
+      <w:r>
+        <w:t xml:space="preserve">: </w:t>
+      </w:r>
+      <w:r>
         <w:t>Getting the URL to work when deployed to IIS</w:t>
       </w:r>
       <w:r>
@@ -2134,7 +2947,6 @@
         <w:rPr>
           <w:noProof/>
         </w:rPr>
-        <w:lastRenderedPageBreak/>
         <w:drawing>
           <wp:inline distT="0" distB="0" distL="0" distR="0" wp14:anchorId="35BCD13C" wp14:editId="27B3CCE1">
             <wp:extent cx="4429743" cy="3172268"/>
@@ -2151,7 +2963,7 @@
                     <pic:cNvPicPr/>
                   </pic:nvPicPr>
                   <pic:blipFill>
-                    <a:blip r:embed="rId40"/>
+                    <a:blip r:embed="rId39"/>
                     <a:stretch>
                       <a:fillRect/>
                     </a:stretch>
@@ -2202,7 +3014,7 @@
                     <pic:cNvPicPr/>
                   </pic:nvPicPr>
                   <pic:blipFill>
-                    <a:blip r:embed="rId41"/>
+                    <a:blip r:embed="rId40"/>
                     <a:stretch>
                       <a:fillRect/>
                     </a:stretch>
@@ -2233,44 +3045,114 @@
           <w:bCs/>
         </w:rPr>
       </w:pPr>
-      <w:r>
-        <w:rPr>
-          <w:b/>
-          <w:bCs/>
-        </w:rPr>
-        <w:t>Good Video on Passing multiple props to a functional component</w:t>
-      </w:r>
-    </w:p>
-    <w:p>
-      <w:r>
-        <w:t>https://www.infoworld.com/article/3603276/how-to-use-react-functional-components.html</w:t>
-      </w:r>
-    </w:p>
-    <w:p>
-      <w:pPr>
-        <w:rPr>
-          <w:b/>
-          <w:bCs/>
-        </w:rPr>
-      </w:pPr>
-      <w:hyperlink r:id="rId42" w:history="1">
-        <w:r>
-          <w:rPr>
-            <w:rStyle w:val="Hyperlink"/>
-            <w:b/>
-            <w:bCs/>
-          </w:rPr>
-          <w:t>https://www.youtube.com/watch?v=6aPZR3qAIXg</w:t>
-        </w:r>
-      </w:hyperlink>
-    </w:p>
-    <w:p>
-      <w:pPr>
-        <w:rPr>
-          <w:b/>
-          <w:bCs/>
-        </w:rPr>
-      </w:pPr>
+    </w:p>
+    <w:p>
+      <w:pPr>
+        <w:rPr>
+          <w:b/>
+          <w:bCs/>
+        </w:rPr>
+      </w:pPr>
+    </w:p>
+    <w:p>
+      <w:pPr>
+        <w:rPr>
+          <w:b/>
+          <w:bCs/>
+        </w:rPr>
+      </w:pPr>
+    </w:p>
+    <w:p>
+      <w:pPr>
+        <w:rPr>
+          <w:b/>
+          <w:bCs/>
+        </w:rPr>
+      </w:pPr>
+    </w:p>
+    <w:p>
+      <w:pPr>
+        <w:rPr>
+          <w:b/>
+          <w:bCs/>
+        </w:rPr>
+      </w:pPr>
+    </w:p>
+    <w:p>
+      <w:pPr>
+        <w:rPr>
+          <w:b/>
+          <w:bCs/>
+        </w:rPr>
+      </w:pPr>
+    </w:p>
+    <w:p>
+      <w:pPr>
+        <w:rPr>
+          <w:b/>
+          <w:bCs/>
+        </w:rPr>
+      </w:pPr>
+    </w:p>
+    <w:p>
+      <w:pPr>
+        <w:rPr>
+          <w:b/>
+          <w:bCs/>
+        </w:rPr>
+      </w:pPr>
+    </w:p>
+    <w:p>
+      <w:pPr>
+        <w:rPr>
+          <w:b/>
+          <w:bCs/>
+        </w:rPr>
+      </w:pPr>
+    </w:p>
+    <w:p>
+      <w:pPr>
+        <w:rPr>
+          <w:b/>
+          <w:bCs/>
+        </w:rPr>
+      </w:pPr>
+    </w:p>
+    <w:p>
+      <w:pPr>
+        <w:rPr>
+          <w:b/>
+          <w:bCs/>
+        </w:rPr>
+      </w:pPr>
+    </w:p>
+    <w:p>
+      <w:pPr>
+        <w:rPr>
+          <w:b/>
+          <w:bCs/>
+        </w:rPr>
+      </w:pPr>
+    </w:p>
+    <w:p>
+      <w:pPr>
+        <w:rPr>
+          <w:b/>
+          <w:bCs/>
+        </w:rPr>
+      </w:pPr>
+    </w:p>
+    <w:p>
+      <w:r>
+        <w:rPr>
+          <w:b/>
+          <w:bCs/>
+        </w:rPr>
+        <w:t xml:space="preserve">Tip: </w:t>
+      </w:r>
+      <w:r>
+        <w:t>Alter Table Command</w:t>
+      </w:r>
     </w:p>
     <w:p>
       <w:pPr>
@@ -2453,19 +3335,341 @@
       <w:pPr>
         <w:rPr>
           <w:rFonts w:ascii="Consolas" w:hAnsi="Consolas" w:cs="Consolas"/>
-          <w:sz w:val="19"/>
-          <w:szCs w:val="19"/>
-        </w:rPr>
-      </w:pPr>
-      <w:r>
-        <w:rPr>
-          <w:rFonts w:ascii="Consolas" w:hAnsi="Consolas" w:cs="Consolas"/>
-          <w:b/>
-          <w:bCs/>
-          <w:sz w:val="19"/>
-          <w:szCs w:val="19"/>
-        </w:rPr>
-        <w:t>Getting dropdown list to work as a functional – reusable component</w:t>
+          <w:b/>
+          <w:bCs/>
+          <w:sz w:val="19"/>
+          <w:szCs w:val="19"/>
+        </w:rPr>
+      </w:pPr>
+    </w:p>
+    <w:p>
+      <w:pPr>
+        <w:rPr>
+          <w:rFonts w:ascii="Consolas" w:hAnsi="Consolas" w:cs="Consolas"/>
+          <w:b/>
+          <w:bCs/>
+          <w:sz w:val="19"/>
+          <w:szCs w:val="19"/>
+        </w:rPr>
+      </w:pPr>
+    </w:p>
+    <w:p>
+      <w:pPr>
+        <w:rPr>
+          <w:rFonts w:ascii="Consolas" w:hAnsi="Consolas" w:cs="Consolas"/>
+          <w:b/>
+          <w:bCs/>
+          <w:sz w:val="19"/>
+          <w:szCs w:val="19"/>
+        </w:rPr>
+      </w:pPr>
+    </w:p>
+    <w:p>
+      <w:pPr>
+        <w:rPr>
+          <w:rFonts w:ascii="Consolas" w:hAnsi="Consolas" w:cs="Consolas"/>
+          <w:b/>
+          <w:bCs/>
+          <w:sz w:val="19"/>
+          <w:szCs w:val="19"/>
+        </w:rPr>
+      </w:pPr>
+    </w:p>
+    <w:p>
+      <w:pPr>
+        <w:rPr>
+          <w:rFonts w:ascii="Consolas" w:hAnsi="Consolas" w:cs="Consolas"/>
+          <w:b/>
+          <w:bCs/>
+          <w:sz w:val="19"/>
+          <w:szCs w:val="19"/>
+        </w:rPr>
+      </w:pPr>
+    </w:p>
+    <w:p>
+      <w:pPr>
+        <w:rPr>
+          <w:rFonts w:ascii="Consolas" w:hAnsi="Consolas" w:cs="Consolas"/>
+          <w:b/>
+          <w:bCs/>
+          <w:sz w:val="19"/>
+          <w:szCs w:val="19"/>
+        </w:rPr>
+      </w:pPr>
+    </w:p>
+    <w:p>
+      <w:pPr>
+        <w:rPr>
+          <w:rFonts w:ascii="Consolas" w:hAnsi="Consolas" w:cs="Consolas"/>
+          <w:b/>
+          <w:bCs/>
+          <w:sz w:val="19"/>
+          <w:szCs w:val="19"/>
+        </w:rPr>
+      </w:pPr>
+    </w:p>
+    <w:p>
+      <w:pPr>
+        <w:rPr>
+          <w:rFonts w:ascii="Consolas" w:hAnsi="Consolas" w:cs="Consolas"/>
+          <w:b/>
+          <w:bCs/>
+          <w:sz w:val="19"/>
+          <w:szCs w:val="19"/>
+        </w:rPr>
+      </w:pPr>
+    </w:p>
+    <w:p>
+      <w:pPr>
+        <w:rPr>
+          <w:rFonts w:ascii="Consolas" w:hAnsi="Consolas" w:cs="Consolas"/>
+          <w:b/>
+          <w:bCs/>
+          <w:sz w:val="19"/>
+          <w:szCs w:val="19"/>
+        </w:rPr>
+      </w:pPr>
+    </w:p>
+    <w:p>
+      <w:pPr>
+        <w:rPr>
+          <w:rFonts w:ascii="Consolas" w:hAnsi="Consolas" w:cs="Consolas"/>
+          <w:b/>
+          <w:bCs/>
+          <w:sz w:val="19"/>
+          <w:szCs w:val="19"/>
+        </w:rPr>
+      </w:pPr>
+    </w:p>
+    <w:p>
+      <w:pPr>
+        <w:rPr>
+          <w:rFonts w:ascii="Consolas" w:hAnsi="Consolas" w:cs="Consolas"/>
+          <w:b/>
+          <w:bCs/>
+          <w:sz w:val="19"/>
+          <w:szCs w:val="19"/>
+        </w:rPr>
+      </w:pPr>
+    </w:p>
+    <w:p>
+      <w:pPr>
+        <w:rPr>
+          <w:rFonts w:ascii="Consolas" w:hAnsi="Consolas" w:cs="Consolas"/>
+          <w:b/>
+          <w:bCs/>
+          <w:sz w:val="19"/>
+          <w:szCs w:val="19"/>
+        </w:rPr>
+      </w:pPr>
+    </w:p>
+    <w:p>
+      <w:pPr>
+        <w:rPr>
+          <w:rFonts w:ascii="Consolas" w:hAnsi="Consolas" w:cs="Consolas"/>
+          <w:b/>
+          <w:bCs/>
+          <w:sz w:val="19"/>
+          <w:szCs w:val="19"/>
+        </w:rPr>
+      </w:pPr>
+    </w:p>
+    <w:p>
+      <w:pPr>
+        <w:rPr>
+          <w:rFonts w:ascii="Consolas" w:hAnsi="Consolas" w:cs="Consolas"/>
+          <w:b/>
+          <w:bCs/>
+          <w:sz w:val="19"/>
+          <w:szCs w:val="19"/>
+        </w:rPr>
+      </w:pPr>
+    </w:p>
+    <w:p>
+      <w:pPr>
+        <w:rPr>
+          <w:rFonts w:ascii="Consolas" w:hAnsi="Consolas" w:cs="Consolas"/>
+          <w:b/>
+          <w:bCs/>
+          <w:sz w:val="19"/>
+          <w:szCs w:val="19"/>
+        </w:rPr>
+      </w:pPr>
+    </w:p>
+    <w:p>
+      <w:pPr>
+        <w:rPr>
+          <w:rFonts w:ascii="Consolas" w:hAnsi="Consolas" w:cs="Consolas"/>
+          <w:b/>
+          <w:bCs/>
+          <w:sz w:val="19"/>
+          <w:szCs w:val="19"/>
+        </w:rPr>
+      </w:pPr>
+    </w:p>
+    <w:p>
+      <w:pPr>
+        <w:rPr>
+          <w:rFonts w:ascii="Consolas" w:hAnsi="Consolas" w:cs="Consolas"/>
+          <w:b/>
+          <w:bCs/>
+          <w:sz w:val="19"/>
+          <w:szCs w:val="19"/>
+        </w:rPr>
+      </w:pPr>
+    </w:p>
+    <w:p>
+      <w:pPr>
+        <w:rPr>
+          <w:rFonts w:ascii="Consolas" w:hAnsi="Consolas" w:cs="Consolas"/>
+          <w:b/>
+          <w:bCs/>
+          <w:sz w:val="19"/>
+          <w:szCs w:val="19"/>
+        </w:rPr>
+      </w:pPr>
+    </w:p>
+    <w:p>
+      <w:pPr>
+        <w:rPr>
+          <w:rFonts w:ascii="Consolas" w:hAnsi="Consolas" w:cs="Consolas"/>
+          <w:b/>
+          <w:bCs/>
+          <w:sz w:val="19"/>
+          <w:szCs w:val="19"/>
+        </w:rPr>
+      </w:pPr>
+    </w:p>
+    <w:p>
+      <w:pPr>
+        <w:rPr>
+          <w:rFonts w:ascii="Consolas" w:hAnsi="Consolas" w:cs="Consolas"/>
+          <w:b/>
+          <w:bCs/>
+          <w:sz w:val="19"/>
+          <w:szCs w:val="19"/>
+        </w:rPr>
+      </w:pPr>
+    </w:p>
+    <w:p>
+      <w:pPr>
+        <w:rPr>
+          <w:rFonts w:ascii="Consolas" w:hAnsi="Consolas" w:cs="Consolas"/>
+          <w:b/>
+          <w:bCs/>
+          <w:sz w:val="19"/>
+          <w:szCs w:val="19"/>
+        </w:rPr>
+      </w:pPr>
+    </w:p>
+    <w:p>
+      <w:pPr>
+        <w:rPr>
+          <w:rFonts w:ascii="Consolas" w:hAnsi="Consolas" w:cs="Consolas"/>
+          <w:b/>
+          <w:bCs/>
+          <w:sz w:val="19"/>
+          <w:szCs w:val="19"/>
+        </w:rPr>
+      </w:pPr>
+    </w:p>
+    <w:p>
+      <w:pPr>
+        <w:rPr>
+          <w:rFonts w:ascii="Consolas" w:hAnsi="Consolas" w:cs="Consolas"/>
+          <w:b/>
+          <w:bCs/>
+          <w:sz w:val="19"/>
+          <w:szCs w:val="19"/>
+        </w:rPr>
+      </w:pPr>
+    </w:p>
+    <w:p>
+      <w:pPr>
+        <w:rPr>
+          <w:rFonts w:ascii="Consolas" w:hAnsi="Consolas" w:cs="Consolas"/>
+          <w:b/>
+          <w:bCs/>
+          <w:sz w:val="19"/>
+          <w:szCs w:val="19"/>
+        </w:rPr>
+      </w:pPr>
+    </w:p>
+    <w:p>
+      <w:pPr>
+        <w:rPr>
+          <w:rFonts w:ascii="Consolas" w:hAnsi="Consolas" w:cs="Consolas"/>
+          <w:b/>
+          <w:bCs/>
+          <w:sz w:val="19"/>
+          <w:szCs w:val="19"/>
+        </w:rPr>
+      </w:pPr>
+    </w:p>
+    <w:p>
+      <w:pPr>
+        <w:rPr>
+          <w:rFonts w:ascii="Consolas" w:hAnsi="Consolas" w:cs="Consolas"/>
+          <w:b/>
+          <w:bCs/>
+          <w:sz w:val="19"/>
+          <w:szCs w:val="19"/>
+        </w:rPr>
+      </w:pPr>
+    </w:p>
+    <w:p>
+      <w:pPr>
+        <w:rPr>
+          <w:rFonts w:ascii="Consolas" w:hAnsi="Consolas" w:cs="Consolas"/>
+          <w:sz w:val="19"/>
+          <w:szCs w:val="19"/>
+        </w:rPr>
+      </w:pPr>
+      <w:proofErr w:type="spellStart"/>
+      <w:proofErr w:type="gramStart"/>
+      <w:r>
+        <w:rPr>
+          <w:rFonts w:ascii="Consolas" w:hAnsi="Consolas" w:cs="Consolas"/>
+          <w:b/>
+          <w:bCs/>
+          <w:color w:val="FF0000"/>
+          <w:sz w:val="24"/>
+          <w:szCs w:val="24"/>
+        </w:rPr>
+        <w:lastRenderedPageBreak/>
+        <w:t>Topic</w:t>
+      </w:r>
+      <w:r>
+        <w:rPr>
+          <w:rFonts w:ascii="Consolas" w:hAnsi="Consolas" w:cs="Consolas"/>
+          <w:b/>
+          <w:bCs/>
+          <w:sz w:val="19"/>
+          <w:szCs w:val="19"/>
+        </w:rPr>
+        <w:t>:</w:t>
+      </w:r>
+      <w:r>
+        <w:rPr>
+          <w:rFonts w:ascii="Consolas" w:hAnsi="Consolas" w:cs="Consolas"/>
+          <w:b/>
+          <w:bCs/>
+          <w:sz w:val="19"/>
+          <w:szCs w:val="19"/>
+        </w:rPr>
+        <w:t>Getting</w:t>
+      </w:r>
+      <w:proofErr w:type="spellEnd"/>
+      <w:proofErr w:type="gramEnd"/>
+      <w:r>
+        <w:rPr>
+          <w:rFonts w:ascii="Consolas" w:hAnsi="Consolas" w:cs="Consolas"/>
+          <w:b/>
+          <w:bCs/>
+          <w:sz w:val="19"/>
+          <w:szCs w:val="19"/>
+        </w:rPr>
+        <w:t xml:space="preserve"> dropdown list to work as a functional – reusable component</w:t>
       </w:r>
       <w:r>
         <w:rPr>
@@ -2504,25 +3708,7 @@
           <w:sz w:val="19"/>
           <w:szCs w:val="19"/>
         </w:rPr>
-        <w:t xml:space="preserve">You </w:t>
-      </w:r>
-      <w:proofErr w:type="gramStart"/>
-      <w:r>
-        <w:rPr>
-          <w:rFonts w:ascii="Consolas" w:hAnsi="Consolas" w:cs="Consolas"/>
-          <w:sz w:val="19"/>
-          <w:szCs w:val="19"/>
-        </w:rPr>
-        <w:t>have to</w:t>
-      </w:r>
-      <w:proofErr w:type="gramEnd"/>
-      <w:r>
-        <w:rPr>
-          <w:rFonts w:ascii="Consolas" w:hAnsi="Consolas" w:cs="Consolas"/>
-          <w:sz w:val="19"/>
-          <w:szCs w:val="19"/>
-        </w:rPr>
-        <w:t xml:space="preserve"> use a “call back” to get the </w:t>
+        <w:t xml:space="preserve">You have to use a “call back” to get the </w:t>
       </w:r>
       <w:proofErr w:type="spellStart"/>
       <w:r>
@@ -2558,7 +3744,6 @@
           <w:sz w:val="19"/>
           <w:szCs w:val="19"/>
         </w:rPr>
-        <w:lastRenderedPageBreak/>
         <w:drawing>
           <wp:inline distT="0" distB="0" distL="0" distR="0" wp14:anchorId="05944422" wp14:editId="24068A3F">
             <wp:extent cx="5239481" cy="4077269"/>
@@ -2575,7 +3760,7 @@
                     <pic:cNvPicPr/>
                   </pic:nvPicPr>
                   <pic:blipFill>
-                    <a:blip r:embed="rId43"/>
+                    <a:blip r:embed="rId41"/>
                     <a:stretch>
                       <a:fillRect/>
                     </a:stretch>
@@ -2777,7 +3962,7 @@
                     <pic:cNvPicPr/>
                   </pic:nvPicPr>
                   <pic:blipFill>
-                    <a:blip r:embed="rId44"/>
+                    <a:blip r:embed="rId42"/>
                     <a:stretch>
                       <a:fillRect/>
                     </a:stretch>
@@ -2838,7 +4023,7 @@
                     <pic:cNvPicPr/>
                   </pic:nvPicPr>
                   <pic:blipFill>
-                    <a:blip r:embed="rId45"/>
+                    <a:blip r:embed="rId43"/>
                     <a:stretch>
                       <a:fillRect/>
                     </a:stretch>
@@ -2904,7 +4089,7 @@
                     <pic:cNvPicPr/>
                   </pic:nvPicPr>
                   <pic:blipFill>
-                    <a:blip r:embed="rId46"/>
+                    <a:blip r:embed="rId44"/>
                     <a:stretch>
                       <a:fillRect/>
                     </a:stretch>
@@ -2970,7 +4155,7 @@
                     <pic:cNvPicPr/>
                   </pic:nvPicPr>
                   <pic:blipFill>
-                    <a:blip r:embed="rId47"/>
+                    <a:blip r:embed="rId45"/>
                     <a:stretch>
                       <a:fillRect/>
                     </a:stretch>
@@ -2992,18 +4177,140 @@
       </w:r>
     </w:p>
     <w:p>
-      <w:r>
-        <w:rPr>
-          <w:b/>
-          <w:bCs/>
-        </w:rPr>
+      <w:pPr>
+        <w:rPr>
+          <w:b/>
+          <w:bCs/>
+        </w:rPr>
+      </w:pPr>
+    </w:p>
+    <w:p>
+      <w:pPr>
+        <w:rPr>
+          <w:b/>
+          <w:bCs/>
+        </w:rPr>
+      </w:pPr>
+    </w:p>
+    <w:p>
+      <w:pPr>
+        <w:rPr>
+          <w:b/>
+          <w:bCs/>
+        </w:rPr>
+      </w:pPr>
+    </w:p>
+    <w:p>
+      <w:pPr>
+        <w:rPr>
+          <w:b/>
+          <w:bCs/>
+        </w:rPr>
+      </w:pPr>
+    </w:p>
+    <w:p>
+      <w:pPr>
+        <w:rPr>
+          <w:b/>
+          <w:bCs/>
+        </w:rPr>
+      </w:pPr>
+    </w:p>
+    <w:p>
+      <w:pPr>
+        <w:rPr>
+          <w:b/>
+          <w:bCs/>
+        </w:rPr>
+      </w:pPr>
+    </w:p>
+    <w:p>
+      <w:pPr>
+        <w:rPr>
+          <w:b/>
+          <w:bCs/>
+        </w:rPr>
+      </w:pPr>
+    </w:p>
+    <w:p>
+      <w:pPr>
+        <w:rPr>
+          <w:b/>
+          <w:bCs/>
+        </w:rPr>
+      </w:pPr>
+    </w:p>
+    <w:p>
+      <w:pPr>
+        <w:rPr>
+          <w:b/>
+          <w:bCs/>
+        </w:rPr>
+      </w:pPr>
+    </w:p>
+    <w:p>
+      <w:pPr>
+        <w:rPr>
+          <w:b/>
+          <w:bCs/>
+        </w:rPr>
+      </w:pPr>
+    </w:p>
+    <w:p>
+      <w:pPr>
+        <w:rPr>
+          <w:b/>
+          <w:bCs/>
+        </w:rPr>
+      </w:pPr>
+    </w:p>
+    <w:p>
+      <w:pPr>
+        <w:rPr>
+          <w:b/>
+          <w:bCs/>
+        </w:rPr>
+      </w:pPr>
+    </w:p>
+    <w:p>
+      <w:pPr>
+        <w:rPr>
+          <w:b/>
+          <w:bCs/>
+        </w:rPr>
+      </w:pPr>
+    </w:p>
+    <w:p>
+      <w:pPr>
+        <w:rPr>
+          <w:b/>
+          <w:bCs/>
+        </w:rPr>
+      </w:pPr>
+    </w:p>
+    <w:p>
+      <w:pPr>
+        <w:rPr>
+          <w:b/>
+          <w:bCs/>
+        </w:rPr>
+      </w:pPr>
+    </w:p>
+    <w:p>
+      <w:r>
+        <w:rPr>
+          <w:b/>
+          <w:bCs/>
+        </w:rPr>
+        <w:t>Topic</w:t>
+      </w:r>
+      <w:r>
+        <w:t xml:space="preserve">: </w:t>
+      </w:r>
+      <w:r>
         <w:t>Fixing the modal and race condition when trying to set a value of a modal field before it’s shown</w:t>
       </w:r>
       <w:r>
-        <w:rPr>
-          <w:b/>
-          <w:bCs/>
-        </w:rPr>
         <w:br/>
       </w:r>
       <w:r>
@@ -3064,7 +4371,7 @@
                     <pic:cNvPicPr/>
                   </pic:nvPicPr>
                   <pic:blipFill>
-                    <a:blip r:embed="rId48"/>
+                    <a:blip r:embed="rId46"/>
                     <a:stretch>
                       <a:fillRect/>
                     </a:stretch>
@@ -3090,7 +4397,6 @@
         <w:rPr>
           <w:noProof/>
         </w:rPr>
-        <w:lastRenderedPageBreak/>
         <w:drawing>
           <wp:inline distT="0" distB="0" distL="0" distR="0" wp14:anchorId="5E4A25F6" wp14:editId="327F358F">
             <wp:extent cx="5943600" cy="2843530"/>
@@ -3107,7 +4413,7 @@
                     <pic:cNvPicPr/>
                   </pic:nvPicPr>
                   <pic:blipFill>
-                    <a:blip r:embed="rId49"/>
+                    <a:blip r:embed="rId47"/>
                     <a:stretch>
                       <a:fillRect/>
                     </a:stretch>
@@ -3153,10 +4459,46 @@
           <w:szCs w:val="36"/>
         </w:rPr>
       </w:pPr>
-      <w:r>
-        <w:rPr>
-          <w:b/>
-          <w:bCs/>
+    </w:p>
+    <w:p>
+      <w:pPr>
+        <w:rPr>
+          <w:b/>
+          <w:bCs/>
+          <w:sz w:val="36"/>
+          <w:szCs w:val="36"/>
+        </w:rPr>
+      </w:pPr>
+    </w:p>
+    <w:p>
+      <w:pPr>
+        <w:rPr>
+          <w:sz w:val="36"/>
+          <w:szCs w:val="36"/>
+        </w:rPr>
+      </w:pPr>
+      <w:r>
+        <w:rPr>
+          <w:b/>
+          <w:bCs/>
+          <w:color w:val="FF0000"/>
+          <w:sz w:val="36"/>
+          <w:szCs w:val="36"/>
+        </w:rPr>
+        <w:lastRenderedPageBreak/>
+        <w:t>Topic</w:t>
+      </w:r>
+      <w:r>
+        <w:rPr>
+          <w:b/>
+          <w:bCs/>
+          <w:sz w:val="36"/>
+          <w:szCs w:val="36"/>
+        </w:rPr>
+        <w:t xml:space="preserve">: </w:t>
+      </w:r>
+      <w:r>
+        <w:rPr>
           <w:sz w:val="36"/>
           <w:szCs w:val="36"/>
         </w:rPr>
@@ -3317,7 +4659,7 @@
                     <pic:cNvPicPr/>
                   </pic:nvPicPr>
                   <pic:blipFill>
-                    <a:blip r:embed="rId50"/>
+                    <a:blip r:embed="rId48"/>
                     <a:stretch>
                       <a:fillRect/>
                     </a:stretch>
@@ -3360,7 +4702,7 @@
                     <pic:cNvPicPr/>
                   </pic:nvPicPr>
                   <pic:blipFill>
-                    <a:blip r:embed="rId51"/>
+                    <a:blip r:embed="rId49"/>
                     <a:stretch>
                       <a:fillRect/>
                     </a:stretch>
@@ -3416,7 +4758,7 @@
                     <pic:cNvPicPr/>
                   </pic:nvPicPr>
                   <pic:blipFill>
-                    <a:blip r:embed="rId52"/>
+                    <a:blip r:embed="rId50"/>
                     <a:stretch>
                       <a:fillRect/>
                     </a:stretch>
@@ -3440,95 +4782,61 @@
     <w:p/>
     <w:p>
       <w:r>
-        <w:lastRenderedPageBreak/>
-        <w:t>Change to Dialog 4/1/2022</w:t>
-      </w:r>
-      <w:r>
-        <w:br/>
-      </w:r>
-      <w:r>
-        <w:rPr>
-          <w:noProof/>
-        </w:rPr>
-        <w:drawing>
-          <wp:inline distT="0" distB="0" distL="0" distR="0" wp14:anchorId="65674809" wp14:editId="23E797ED">
-            <wp:extent cx="5943600" cy="3404870"/>
-            <wp:effectExtent l="0" t="0" r="0" b="5080"/>
-            <wp:docPr id="42" name="Picture 42" descr="Graphical user interface, application, PowerPoint&#10;&#10;Description automatically generated"/>
-            <wp:cNvGraphicFramePr>
-              <a:graphicFrameLocks xmlns:a="http://schemas.openxmlformats.org/drawingml/2006/main" noChangeAspect="1"/>
-            </wp:cNvGraphicFramePr>
-            <a:graphic xmlns:a="http://schemas.openxmlformats.org/drawingml/2006/main">
-              <a:graphicData uri="http://schemas.openxmlformats.org/drawingml/2006/picture">
-                <pic:pic xmlns:pic="http://schemas.openxmlformats.org/drawingml/2006/picture">
-                  <pic:nvPicPr>
-                    <pic:cNvPr id="42" name="Picture 42" descr="Graphical user interface, application, PowerPoint&#10;&#10;Description automatically generated"/>
-                    <pic:cNvPicPr/>
-                  </pic:nvPicPr>
-                  <pic:blipFill>
-                    <a:blip r:embed="rId53"/>
-                    <a:stretch>
-                      <a:fillRect/>
-                    </a:stretch>
-                  </pic:blipFill>
-                  <pic:spPr>
-                    <a:xfrm>
-                      <a:off x="0" y="0"/>
-                      <a:ext cx="5943600" cy="3404870"/>
-                    </a:xfrm>
-                    <a:prstGeom prst="rect">
-                      <a:avLst/>
-                    </a:prstGeom>
-                  </pic:spPr>
-                </pic:pic>
-              </a:graphicData>
-            </a:graphic>
-          </wp:inline>
-        </w:drawing>
-      </w:r>
-    </w:p>
-    <w:p/>
-    <w:p>
-      <w:r>
-        <w:rPr>
-          <w:b/>
-          <w:bCs/>
-        </w:rPr>
-        <w:t>Putting together a reusable Modal</w:t>
-      </w:r>
-      <w:r>
-        <w:rPr>
-          <w:b/>
-          <w:bCs/>
-        </w:rPr>
-        <w:br/>
-        <w:t>I created a reusable modal with a bunch of callbacks based solely on props</w:t>
-      </w:r>
-      <w:r>
-        <w:rPr>
-          <w:b/>
-          <w:bCs/>
-        </w:rPr>
-        <w:br/>
-      </w:r>
-      <w:r>
-        <w:t>If you look at the GenericModal.js and the Administration page</w:t>
-      </w:r>
-      <w:r>
-        <w:br/>
-        <w:t xml:space="preserve">All props were passed in via the props object only, </w:t>
-      </w:r>
-      <w:proofErr w:type="gramStart"/>
-      <w:r>
-        <w:rPr>
-          <w:b/>
-          <w:bCs/>
+        <w:rPr>
+          <w:color w:val="FF0000"/>
           <w:sz w:val="28"/>
           <w:szCs w:val="28"/>
         </w:rPr>
-        <w:t>Also</w:t>
-      </w:r>
-      <w:proofErr w:type="gramEnd"/>
+        <w:lastRenderedPageBreak/>
+        <w:t>Tip</w:t>
+      </w:r>
+      <w:r>
+        <w:t xml:space="preserve">: </w:t>
+      </w:r>
+      <w:r>
+        <w:t>Putting together a reusable Modal</w:t>
+      </w:r>
+      <w:r>
+        <w:br/>
+      </w:r>
+      <w:r>
+        <w:rPr>
+          <w:b/>
+          <w:bCs/>
+        </w:rPr>
+        <w:t>Component(s):</w:t>
+      </w:r>
+      <w:r>
+        <w:br/>
+        <w:t>Administration.js</w:t>
+      </w:r>
+      <w:r>
+        <w:br/>
+        <w:t>GenericModal.js</w:t>
+      </w:r>
+      <w:r>
+        <w:rPr>
+          <w:b/>
+          <w:bCs/>
+        </w:rPr>
+        <w:br/>
+        <w:t>I created a reusable modal with a bunch of callbacks based solely on props</w:t>
+      </w:r>
+      <w:r>
+        <w:rPr>
+          <w:b/>
+          <w:bCs/>
+        </w:rPr>
+        <w:br/>
+      </w:r>
+      <w:r>
+        <w:t>If you look at the GenericModal.js and the Administration page</w:t>
+      </w:r>
+      <w:r>
+        <w:br/>
+        <w:t xml:space="preserve">All props were passed in via the props object only, </w:t>
+      </w:r>
+      <w:proofErr w:type="gramStart"/>
       <w:r>
         <w:rPr>
           <w:b/>
@@ -3536,9 +4844,9 @@
           <w:sz w:val="28"/>
           <w:szCs w:val="28"/>
         </w:rPr>
-        <w:t xml:space="preserve"> it outlines how to show and hide a button in </w:t>
-      </w:r>
-      <w:proofErr w:type="spellStart"/>
+        <w:t>Also</w:t>
+      </w:r>
+      <w:proofErr w:type="gramEnd"/>
       <w:r>
         <w:rPr>
           <w:b/>
@@ -3546,9 +4854,9 @@
           <w:sz w:val="28"/>
           <w:szCs w:val="28"/>
         </w:rPr>
-        <w:t>reactjs</w:t>
-      </w:r>
-      <w:proofErr w:type="spellEnd"/>
+        <w:t xml:space="preserve"> it outlines how to show and hide a button in </w:t>
+      </w:r>
+      <w:proofErr w:type="spellStart"/>
       <w:r>
         <w:rPr>
           <w:b/>
@@ -3556,8 +4864,9 @@
           <w:sz w:val="28"/>
           <w:szCs w:val="28"/>
         </w:rPr>
-        <w:br/>
-      </w:r>
+        <w:t>reactjs</w:t>
+      </w:r>
+      <w:proofErr w:type="spellEnd"/>
       <w:r>
         <w:rPr>
           <w:b/>
@@ -3568,12 +4877,23 @@
         <w:br/>
       </w:r>
       <w:r>
+        <w:rPr>
+          <w:b/>
+          <w:bCs/>
+          <w:sz w:val="28"/>
+          <w:szCs w:val="28"/>
+        </w:rPr>
+        <w:br/>
+      </w:r>
+      <w:r>
         <w:t>Administration.js</w:t>
       </w:r>
     </w:p>
     <w:p>
       <w:r>
-        <w:lastRenderedPageBreak/>
+        <w:rPr>
+          <w:noProof/>
+        </w:rPr>
         <w:drawing>
           <wp:inline distT="0" distB="0" distL="0" distR="0" wp14:anchorId="4BA156A9" wp14:editId="1E055B24">
             <wp:extent cx="5943600" cy="5131435"/>
@@ -3590,7 +4910,7 @@
                     <pic:cNvPicPr/>
                   </pic:nvPicPr>
                   <pic:blipFill>
-                    <a:blip r:embed="rId54"/>
+                    <a:blip r:embed="rId51"/>
                     <a:stretch>
                       <a:fillRect/>
                     </a:stretch>
@@ -3615,12 +4935,18 @@
       </w:r>
       <w:r>
         <w:br/>
+      </w:r>
+      <w:r>
+        <w:lastRenderedPageBreak/>
         <w:t>GenericModal.js</w:t>
       </w:r>
       <w:r>
         <w:br/>
       </w:r>
       <w:r>
+        <w:rPr>
+          <w:noProof/>
+        </w:rPr>
         <w:drawing>
           <wp:inline distT="0" distB="0" distL="0" distR="0" wp14:anchorId="62F9389B" wp14:editId="0DFD700C">
             <wp:extent cx="2438740" cy="1114581"/>
@@ -3637,7 +4963,7 @@
                     <pic:cNvPicPr/>
                   </pic:nvPicPr>
                   <pic:blipFill>
-                    <a:blip r:embed="rId55"/>
+                    <a:blip r:embed="rId52"/>
                     <a:stretch>
                       <a:fillRect/>
                     </a:stretch>
@@ -3660,10 +4986,12 @@
     </w:p>
     <w:p>
       <w:r>
-        <w:lastRenderedPageBreak/>
-        <w:br/>
-      </w:r>
-      <w:r>
+        <w:br/>
+      </w:r>
+      <w:r>
+        <w:rPr>
+          <w:noProof/>
+        </w:rPr>
         <w:drawing>
           <wp:inline distT="0" distB="0" distL="0" distR="0" wp14:anchorId="45226A59" wp14:editId="13F89CFD">
             <wp:extent cx="5943600" cy="4957445"/>
@@ -3680,7 +5008,7 @@
                     <pic:cNvPicPr/>
                   </pic:nvPicPr>
                   <pic:blipFill>
-                    <a:blip r:embed="rId56"/>
+                    <a:blip r:embed="rId53"/>
                     <a:stretch>
                       <a:fillRect/>
                     </a:stretch>
@@ -3710,25 +5038,1071 @@
       </w:pPr>
     </w:p>
     <w:p>
-      <w:r>
-        <w:rPr>
-          <w:b/>
-          <w:bCs/>
-        </w:rPr>
+      <w:pPr>
+        <w:rPr>
+          <w:b/>
+          <w:bCs/>
+        </w:rPr>
+      </w:pPr>
+    </w:p>
+    <w:p>
+      <w:pPr>
+        <w:rPr>
+          <w:b/>
+          <w:bCs/>
+        </w:rPr>
+      </w:pPr>
+    </w:p>
+    <w:p>
+      <w:pPr>
+        <w:rPr>
+          <w:b/>
+          <w:bCs/>
+        </w:rPr>
+      </w:pPr>
+    </w:p>
+    <w:p>
+      <w:pPr>
+        <w:rPr>
+          <w:b/>
+          <w:bCs/>
+        </w:rPr>
+      </w:pPr>
+    </w:p>
+    <w:p>
+      <w:pPr>
+        <w:spacing w:after="0"/>
+      </w:pPr>
+      <w:r>
+        <w:rPr>
+          <w:b/>
+          <w:bCs/>
+        </w:rPr>
+        <w:lastRenderedPageBreak/>
+        <w:t>Topic</w:t>
+      </w:r>
+      <w:r>
+        <w:t>: Using the new bootstrap table next</w:t>
+      </w:r>
+      <w:r>
+        <w:br/>
+      </w:r>
+      <w:hyperlink r:id="rId54" w:history="1">
+        <w:r>
+          <w:rPr>
+            <w:rStyle w:val="Hyperlink"/>
+          </w:rPr>
+          <w:t>https://react-bootstrap-table.github.io/react-bootstrap-table2/</w:t>
+        </w:r>
+      </w:hyperlink>
+    </w:p>
+    <w:p>
+      <w:pPr>
+        <w:spacing w:after="0"/>
+      </w:pPr>
+    </w:p>
+    <w:p>
+      <w:pPr>
+        <w:spacing w:after="0"/>
+        <w:rPr>
+          <w:b/>
+          <w:bCs/>
+        </w:rPr>
+      </w:pPr>
+      <w:r>
+        <w:rPr>
+          <w:b/>
+          <w:bCs/>
+        </w:rPr>
+        <w:t>Component(s)</w:t>
+      </w:r>
+    </w:p>
+    <w:p>
+      <w:r>
+        <w:t>Administration.js</w:t>
+      </w:r>
+      <w:r>
+        <w:br/>
+        <w:t>Search.js</w:t>
+      </w:r>
+      <w:r>
+        <w:br/>
+      </w:r>
+    </w:p>
+    <w:p>
+      <w:pPr>
+        <w:spacing w:after="0"/>
+        <w:rPr>
+          <w:b/>
+          <w:bCs/>
+        </w:rPr>
+      </w:pPr>
+      <w:r>
+        <w:rPr>
+          <w:b/>
+          <w:bCs/>
+        </w:rPr>
+        <w:t xml:space="preserve">For basic </w:t>
+      </w:r>
+      <w:proofErr w:type="spellStart"/>
+      <w:r>
+        <w:rPr>
+          <w:b/>
+          <w:bCs/>
+        </w:rPr>
+        <w:t>wireup</w:t>
+      </w:r>
+      <w:proofErr w:type="spellEnd"/>
+      <w:r>
+        <w:rPr>
+          <w:b/>
+          <w:bCs/>
+        </w:rPr>
+        <w:t xml:space="preserve"> and pagination</w:t>
+      </w:r>
+    </w:p>
+    <w:p>
+      <w:pPr>
+        <w:spacing w:after="0"/>
+      </w:pPr>
+      <w:r>
+        <w:t>//react bootstrap table next</w:t>
+      </w:r>
+    </w:p>
+    <w:p>
+      <w:pPr>
+        <w:spacing w:after="0"/>
+      </w:pPr>
+      <w:r>
+        <w:t xml:space="preserve">import </w:t>
+      </w:r>
+      <w:proofErr w:type="spellStart"/>
+      <w:r>
+        <w:t>BootstrapTable</w:t>
+      </w:r>
+      <w:proofErr w:type="spellEnd"/>
+      <w:r>
+        <w:t xml:space="preserve"> from 'react-bootstrap-table-next</w:t>
+      </w:r>
+      <w:proofErr w:type="gramStart"/>
+      <w:r>
+        <w:t>';</w:t>
+      </w:r>
+      <w:proofErr w:type="gramEnd"/>
+    </w:p>
+    <w:p>
+      <w:pPr>
+        <w:spacing w:after="0"/>
+      </w:pPr>
+      <w:r>
+        <w:t xml:space="preserve">import </w:t>
+      </w:r>
+      <w:proofErr w:type="spellStart"/>
+      <w:r>
+        <w:t>paginationFactory</w:t>
+      </w:r>
+      <w:proofErr w:type="spellEnd"/>
+      <w:r>
+        <w:t xml:space="preserve"> from 'react-bootstrap-table2-paginator</w:t>
+      </w:r>
+      <w:proofErr w:type="gramStart"/>
+      <w:r>
+        <w:t>';</w:t>
+      </w:r>
+      <w:proofErr w:type="gramEnd"/>
+    </w:p>
+    <w:p>
+      <w:pPr>
+        <w:spacing w:after="0"/>
+      </w:pPr>
+    </w:p>
+    <w:p>
+      <w:pPr>
+        <w:spacing w:after="0"/>
+      </w:pPr>
+    </w:p>
+    <w:p>
+      <w:pPr>
+        <w:spacing w:after="0"/>
+      </w:pPr>
+      <w:r>
+        <w:t xml:space="preserve">  &lt;</w:t>
+      </w:r>
+      <w:proofErr w:type="spellStart"/>
+      <w:r>
+        <w:t>BootstrapTable</w:t>
+      </w:r>
+      <w:proofErr w:type="spellEnd"/>
+      <w:r>
+        <w:t xml:space="preserve">   </w:t>
+      </w:r>
+    </w:p>
+    <w:p>
+      <w:pPr>
+        <w:spacing w:after="0"/>
+      </w:pPr>
+      <w:r>
+        <w:t xml:space="preserve">         striped</w:t>
+      </w:r>
+    </w:p>
+    <w:p>
+      <w:pPr>
+        <w:spacing w:after="0"/>
+      </w:pPr>
+      <w:r>
+        <w:t xml:space="preserve">         hover</w:t>
+      </w:r>
+    </w:p>
+    <w:p>
+      <w:pPr>
+        <w:spacing w:after="0"/>
+      </w:pPr>
+      <w:r>
+        <w:t xml:space="preserve">         </w:t>
+      </w:r>
+      <w:proofErr w:type="spellStart"/>
+      <w:r>
+        <w:t>keyField</w:t>
+      </w:r>
+      <w:proofErr w:type="spellEnd"/>
+      <w:r>
+        <w:t>='</w:t>
+      </w:r>
+      <w:proofErr w:type="spellStart"/>
+      <w:r>
+        <w:t>ItemName</w:t>
+      </w:r>
+      <w:proofErr w:type="spellEnd"/>
+      <w:r>
+        <w:t>'</w:t>
+      </w:r>
+    </w:p>
+    <w:p>
+      <w:pPr>
+        <w:spacing w:after="0"/>
+      </w:pPr>
+      <w:r>
+        <w:t xml:space="preserve">          data={</w:t>
+      </w:r>
+      <w:proofErr w:type="spellStart"/>
+      <w:r>
+        <w:t>tblSearchResults</w:t>
+      </w:r>
+      <w:proofErr w:type="spellEnd"/>
+      <w:r>
+        <w:t>}</w:t>
+      </w:r>
+    </w:p>
+    <w:p>
+      <w:pPr>
+        <w:spacing w:after="0"/>
+      </w:pPr>
+      <w:r>
+        <w:t xml:space="preserve">           columns={columns}</w:t>
+      </w:r>
+    </w:p>
+    <w:p>
+      <w:pPr>
+        <w:spacing w:after="0"/>
+      </w:pPr>
+      <w:r>
+        <w:t xml:space="preserve">           pagination</w:t>
+      </w:r>
+      <w:proofErr w:type="gramStart"/>
+      <w:r>
+        <w:t xml:space="preserve">={ </w:t>
+      </w:r>
+      <w:proofErr w:type="spellStart"/>
+      <w:r>
+        <w:t>paginationFactory</w:t>
+      </w:r>
+      <w:proofErr w:type="spellEnd"/>
+      <w:proofErr w:type="gramEnd"/>
+      <w:r>
+        <w:t>()}</w:t>
+      </w:r>
+    </w:p>
+    <w:p>
+      <w:pPr>
+        <w:spacing w:after="0"/>
+      </w:pPr>
+      <w:r>
+        <w:t xml:space="preserve">           </w:t>
+      </w:r>
+      <w:proofErr w:type="spellStart"/>
+      <w:r>
+        <w:t>rowStyle</w:t>
+      </w:r>
+      <w:proofErr w:type="spellEnd"/>
+      <w:r>
+        <w:t>={</w:t>
+      </w:r>
+      <w:proofErr w:type="spellStart"/>
+      <w:r>
+        <w:t>rowStyle</w:t>
+      </w:r>
+      <w:proofErr w:type="spellEnd"/>
+      <w:r>
+        <w:t>}</w:t>
+      </w:r>
+    </w:p>
+    <w:p>
+      <w:pPr>
+        <w:spacing w:after="0"/>
+      </w:pPr>
+      <w:r>
+        <w:t xml:space="preserve">                              </w:t>
+      </w:r>
+    </w:p>
+    <w:p>
+      <w:pPr>
+        <w:spacing w:after="0"/>
+      </w:pPr>
+      <w:r>
+        <w:t xml:space="preserve">           /&gt;</w:t>
+      </w:r>
+    </w:p>
+    <w:p>
+      <w:pPr>
+        <w:spacing w:after="0"/>
+      </w:pPr>
+    </w:p>
+    <w:p>
+      <w:pPr>
+        <w:spacing w:after="0"/>
+      </w:pPr>
+      <w:r>
+        <w:t xml:space="preserve">const </w:t>
+      </w:r>
+      <w:proofErr w:type="spellStart"/>
+      <w:r>
+        <w:t>rowStyle</w:t>
+      </w:r>
+      <w:proofErr w:type="spellEnd"/>
+      <w:r>
+        <w:t xml:space="preserve"> = </w:t>
+      </w:r>
+      <w:proofErr w:type="gramStart"/>
+      <w:r>
+        <w:t>{  height</w:t>
+      </w:r>
+      <w:proofErr w:type="gramEnd"/>
+      <w:r>
+        <w:t>: '10px', padding: '2px 0' };</w:t>
+      </w:r>
+    </w:p>
+    <w:p>
+      <w:pPr>
+        <w:spacing w:after="0"/>
+      </w:pPr>
+      <w:r>
+        <w:t xml:space="preserve">      const columns = [{</w:t>
+      </w:r>
+    </w:p>
+    <w:p>
+      <w:pPr>
+        <w:spacing w:after="0"/>
+      </w:pPr>
+      <w:r>
+        <w:t xml:space="preserve">        </w:t>
+      </w:r>
+      <w:proofErr w:type="spellStart"/>
+      <w:r>
+        <w:t>dataField</w:t>
+      </w:r>
+      <w:proofErr w:type="spellEnd"/>
+      <w:r>
+        <w:t>: '</w:t>
+      </w:r>
+      <w:proofErr w:type="spellStart"/>
+      <w:r>
+        <w:t>ItemName</w:t>
+      </w:r>
+      <w:proofErr w:type="spellEnd"/>
+      <w:r>
+        <w:t>',</w:t>
+      </w:r>
+    </w:p>
+    <w:p>
+      <w:pPr>
+        <w:spacing w:after="0"/>
+      </w:pPr>
+      <w:r>
+        <w:t xml:space="preserve">        text: 'Edit',</w:t>
+      </w:r>
+    </w:p>
+    <w:p>
+      <w:pPr>
+        <w:spacing w:after="0"/>
+      </w:pPr>
+      <w:r>
+        <w:t xml:space="preserve">        formatter: </w:t>
+      </w:r>
+      <w:proofErr w:type="spellStart"/>
+      <w:r>
+        <w:t>CellFormatter</w:t>
+      </w:r>
+      <w:proofErr w:type="spellEnd"/>
+      <w:r>
+        <w:t>,</w:t>
+      </w:r>
+    </w:p>
+    <w:p>
+      <w:pPr>
+        <w:spacing w:after="0"/>
+      </w:pPr>
+      <w:r>
+        <w:t xml:space="preserve">        style: </w:t>
+      </w:r>
+      <w:proofErr w:type="gramStart"/>
+      <w:r>
+        <w:t>{ width</w:t>
+      </w:r>
+      <w:proofErr w:type="gramEnd"/>
+      <w:r>
+        <w:t>: '10px' }</w:t>
+      </w:r>
+    </w:p>
+    <w:p>
+      <w:pPr>
+        <w:spacing w:after="0"/>
+      </w:pPr>
+      <w:r>
+        <w:t xml:space="preserve">      }, {</w:t>
+      </w:r>
+    </w:p>
+    <w:p>
+      <w:pPr>
+        <w:spacing w:after="0"/>
+      </w:pPr>
+      <w:r>
+        <w:t xml:space="preserve">        </w:t>
+      </w:r>
+      <w:proofErr w:type="spellStart"/>
+      <w:r>
+        <w:t>dataField</w:t>
+      </w:r>
+      <w:proofErr w:type="spellEnd"/>
+      <w:r>
+        <w:t>: '</w:t>
+      </w:r>
+      <w:proofErr w:type="spellStart"/>
+      <w:r>
+        <w:t>ItemName</w:t>
+      </w:r>
+      <w:proofErr w:type="spellEnd"/>
+      <w:r>
+        <w:t>',</w:t>
+      </w:r>
+    </w:p>
+    <w:p>
+      <w:pPr>
+        <w:spacing w:after="0"/>
+      </w:pPr>
+      <w:r>
+        <w:t xml:space="preserve">        text: 'Item Name',</w:t>
+      </w:r>
+    </w:p>
+    <w:p>
+      <w:pPr>
+        <w:spacing w:after="0"/>
+      </w:pPr>
+      <w:r>
+        <w:t xml:space="preserve">      }, ];</w:t>
+      </w:r>
+    </w:p>
+    <w:p>
+      <w:pPr>
+        <w:spacing w:after="0"/>
+      </w:pPr>
+    </w:p>
+    <w:p>
+      <w:pPr>
+        <w:spacing w:after="0"/>
+      </w:pPr>
+      <w:r>
+        <w:t xml:space="preserve">      function </w:t>
+      </w:r>
+      <w:proofErr w:type="spellStart"/>
+      <w:proofErr w:type="gramStart"/>
+      <w:r>
+        <w:t>CellFormatter</w:t>
+      </w:r>
+      <w:proofErr w:type="spellEnd"/>
+      <w:r>
+        <w:t>(</w:t>
+      </w:r>
+      <w:proofErr w:type="gramEnd"/>
+      <w:r>
+        <w:t>cell, row) {</w:t>
+      </w:r>
+    </w:p>
+    <w:p>
+      <w:pPr>
+        <w:spacing w:after="0"/>
+      </w:pPr>
+      <w:r>
+        <w:t xml:space="preserve">        return (</w:t>
+      </w:r>
+    </w:p>
+    <w:p>
+      <w:pPr>
+        <w:spacing w:after="0"/>
+      </w:pPr>
+      <w:r>
+        <w:t xml:space="preserve">          &lt;div&gt;</w:t>
+      </w:r>
+    </w:p>
+    <w:p>
+      <w:pPr>
+        <w:spacing w:after="0"/>
+      </w:pPr>
+      <w:r>
+        <w:t xml:space="preserve">            &lt;Pencil </w:t>
+      </w:r>
+    </w:p>
+    <w:p>
+      <w:pPr>
+        <w:spacing w:after="0"/>
+      </w:pPr>
+      <w:r>
+        <w:t xml:space="preserve">              </w:t>
+      </w:r>
+      <w:proofErr w:type="spellStart"/>
+      <w:r>
+        <w:t>onClick</w:t>
+      </w:r>
+      <w:proofErr w:type="spellEnd"/>
+      <w:r>
+        <w:t>={</w:t>
+      </w:r>
+      <w:proofErr w:type="gramStart"/>
+      <w:r>
+        <w:t>()=</w:t>
+      </w:r>
+      <w:proofErr w:type="gramEnd"/>
+      <w:r>
+        <w:t>&gt;</w:t>
+      </w:r>
+      <w:proofErr w:type="spellStart"/>
+      <w:r>
+        <w:t>showRowDetailInfo</w:t>
+      </w:r>
+      <w:proofErr w:type="spellEnd"/>
+      <w:r>
+        <w:t>(</w:t>
+      </w:r>
+      <w:proofErr w:type="spellStart"/>
+      <w:r>
+        <w:t>row.ItemName</w:t>
+      </w:r>
+      <w:proofErr w:type="spellEnd"/>
+      <w:r>
+        <w:t>)}/&gt;</w:t>
+      </w:r>
+    </w:p>
+    <w:p>
+      <w:pPr>
+        <w:spacing w:after="0"/>
+      </w:pPr>
+      <w:r>
+        <w:t xml:space="preserve">          &lt;/div&gt;</w:t>
+      </w:r>
+    </w:p>
+    <w:p>
+      <w:pPr>
+        <w:spacing w:after="0"/>
+      </w:pPr>
+      <w:r>
+        <w:t xml:space="preserve">        );</w:t>
+      </w:r>
+    </w:p>
+    <w:p>
+      <w:pPr>
+        <w:spacing w:after="0"/>
+      </w:pPr>
+      <w:r>
+        <w:t xml:space="preserve">      }</w:t>
+      </w:r>
+    </w:p>
+    <w:p/>
+    <w:p/>
+    <w:p/>
+    <w:p>
+      <w:r>
+        <w:drawing>
+          <wp:inline distT="0" distB="0" distL="0" distR="0" wp14:anchorId="3C1CAAEF" wp14:editId="1DB477CF">
+            <wp:extent cx="5943600" cy="3376930"/>
+            <wp:effectExtent l="0" t="0" r="0" b="0"/>
+            <wp:docPr id="46" name="Picture 46" descr="Text&#10;&#10;Description automatically generated"/>
+            <wp:cNvGraphicFramePr>
+              <a:graphicFrameLocks xmlns:a="http://schemas.openxmlformats.org/drawingml/2006/main" noChangeAspect="1"/>
+            </wp:cNvGraphicFramePr>
+            <a:graphic xmlns:a="http://schemas.openxmlformats.org/drawingml/2006/main">
+              <a:graphicData uri="http://schemas.openxmlformats.org/drawingml/2006/picture">
+                <pic:pic xmlns:pic="http://schemas.openxmlformats.org/drawingml/2006/picture">
+                  <pic:nvPicPr>
+                    <pic:cNvPr id="46" name="Picture 46" descr="Text&#10;&#10;Description automatically generated"/>
+                    <pic:cNvPicPr/>
+                  </pic:nvPicPr>
+                  <pic:blipFill>
+                    <a:blip r:embed="rId55"/>
+                    <a:stretch>
+                      <a:fillRect/>
+                    </a:stretch>
+                  </pic:blipFill>
+                  <pic:spPr>
+                    <a:xfrm>
+                      <a:off x="0" y="0"/>
+                      <a:ext cx="5943600" cy="3376930"/>
+                    </a:xfrm>
+                    <a:prstGeom prst="rect">
+                      <a:avLst/>
+                    </a:prstGeom>
+                  </pic:spPr>
+                </pic:pic>
+              </a:graphicData>
+            </a:graphic>
+          </wp:inline>
+        </w:drawing>
+      </w:r>
+      <w:r>
+        <w:br/>
+      </w:r>
+      <w:r>
+        <w:br/>
+      </w:r>
+      <w:r>
+        <w:drawing>
+          <wp:inline distT="0" distB="0" distL="0" distR="0" wp14:anchorId="218E0C36" wp14:editId="61773554">
+            <wp:extent cx="3429479" cy="2152950"/>
+            <wp:effectExtent l="0" t="0" r="0" b="0"/>
+            <wp:docPr id="47" name="Picture 47" descr="Text&#10;&#10;Description automatically generated"/>
+            <wp:cNvGraphicFramePr>
+              <a:graphicFrameLocks xmlns:a="http://schemas.openxmlformats.org/drawingml/2006/main" noChangeAspect="1"/>
+            </wp:cNvGraphicFramePr>
+            <a:graphic xmlns:a="http://schemas.openxmlformats.org/drawingml/2006/main">
+              <a:graphicData uri="http://schemas.openxmlformats.org/drawingml/2006/picture">
+                <pic:pic xmlns:pic="http://schemas.openxmlformats.org/drawingml/2006/picture">
+                  <pic:nvPicPr>
+                    <pic:cNvPr id="47" name="Picture 47" descr="Text&#10;&#10;Description automatically generated"/>
+                    <pic:cNvPicPr/>
+                  </pic:nvPicPr>
+                  <pic:blipFill>
+                    <a:blip r:embed="rId56"/>
+                    <a:stretch>
+                      <a:fillRect/>
+                    </a:stretch>
+                  </pic:blipFill>
+                  <pic:spPr>
+                    <a:xfrm>
+                      <a:off x="0" y="0"/>
+                      <a:ext cx="3429479" cy="2152950"/>
+                    </a:xfrm>
+                    <a:prstGeom prst="rect">
+                      <a:avLst/>
+                    </a:prstGeom>
+                  </pic:spPr>
+                </pic:pic>
+              </a:graphicData>
+            </a:graphic>
+          </wp:inline>
+        </w:drawing>
+      </w:r>
+      <w:r>
+        <w:br/>
+      </w:r>
+      <w:r>
+        <w:br/>
+      </w:r>
+      <w:r>
+        <w:drawing>
+          <wp:inline distT="0" distB="0" distL="0" distR="0" wp14:anchorId="2CEB7379" wp14:editId="5FB9A2F3">
+            <wp:extent cx="2429214" cy="1219370"/>
+            <wp:effectExtent l="0" t="0" r="9525" b="0"/>
+            <wp:docPr id="48" name="Picture 48" descr="Text&#10;&#10;Description automatically generated"/>
+            <wp:cNvGraphicFramePr>
+              <a:graphicFrameLocks xmlns:a="http://schemas.openxmlformats.org/drawingml/2006/main" noChangeAspect="1"/>
+            </wp:cNvGraphicFramePr>
+            <a:graphic xmlns:a="http://schemas.openxmlformats.org/drawingml/2006/main">
+              <a:graphicData uri="http://schemas.openxmlformats.org/drawingml/2006/picture">
+                <pic:pic xmlns:pic="http://schemas.openxmlformats.org/drawingml/2006/picture">
+                  <pic:nvPicPr>
+                    <pic:cNvPr id="48" name="Picture 48" descr="Text&#10;&#10;Description automatically generated"/>
+                    <pic:cNvPicPr/>
+                  </pic:nvPicPr>
+                  <pic:blipFill>
+                    <a:blip r:embed="rId57"/>
+                    <a:stretch>
+                      <a:fillRect/>
+                    </a:stretch>
+                  </pic:blipFill>
+                  <pic:spPr>
+                    <a:xfrm>
+                      <a:off x="0" y="0"/>
+                      <a:ext cx="2429214" cy="1219370"/>
+                    </a:xfrm>
+                    <a:prstGeom prst="rect">
+                      <a:avLst/>
+                    </a:prstGeom>
+                  </pic:spPr>
+                </pic:pic>
+              </a:graphicData>
+            </a:graphic>
+          </wp:inline>
+        </w:drawing>
+      </w:r>
+    </w:p>
+    <w:p/>
+    <w:p>
+      <w:r>
+        <w:rPr>
+          <w:b/>
+          <w:bCs/>
+        </w:rPr>
+        <w:lastRenderedPageBreak/>
+        <w:t xml:space="preserve">Topic: </w:t>
+      </w:r>
+      <w:r>
+        <w:t>Getting a link in a table to navigate to another page with a query string</w:t>
+      </w:r>
+      <w:r>
+        <w:br/>
+      </w:r>
+      <w:r>
+        <w:drawing>
+          <wp:inline distT="0" distB="0" distL="0" distR="0" wp14:anchorId="43BA5156" wp14:editId="5DCF1EC4">
+            <wp:extent cx="4382112" cy="1066949"/>
+            <wp:effectExtent l="0" t="0" r="0" b="0"/>
+            <wp:docPr id="52" name="Picture 52" descr="Text&#10;&#10;Description automatically generated"/>
+            <wp:cNvGraphicFramePr>
+              <a:graphicFrameLocks xmlns:a="http://schemas.openxmlformats.org/drawingml/2006/main" noChangeAspect="1"/>
+            </wp:cNvGraphicFramePr>
+            <a:graphic xmlns:a="http://schemas.openxmlformats.org/drawingml/2006/main">
+              <a:graphicData uri="http://schemas.openxmlformats.org/drawingml/2006/picture">
+                <pic:pic xmlns:pic="http://schemas.openxmlformats.org/drawingml/2006/picture">
+                  <pic:nvPicPr>
+                    <pic:cNvPr id="52" name="Picture 52" descr="Text&#10;&#10;Description automatically generated"/>
+                    <pic:cNvPicPr/>
+                  </pic:nvPicPr>
+                  <pic:blipFill>
+                    <a:blip r:embed="rId58"/>
+                    <a:stretch>
+                      <a:fillRect/>
+                    </a:stretch>
+                  </pic:blipFill>
+                  <pic:spPr>
+                    <a:xfrm>
+                      <a:off x="0" y="0"/>
+                      <a:ext cx="4382112" cy="1066949"/>
+                    </a:xfrm>
+                    <a:prstGeom prst="rect">
+                      <a:avLst/>
+                    </a:prstGeom>
+                  </pic:spPr>
+                </pic:pic>
+              </a:graphicData>
+            </a:graphic>
+          </wp:inline>
+        </w:drawing>
+      </w:r>
+      <w:r>
+        <w:br/>
+      </w:r>
+    </w:p>
+    <w:p>
+      <w:r>
+        <w:rPr>
+          <w:b/>
+          <w:bCs/>
+        </w:rPr>
+        <w:drawing>
+          <wp:inline distT="0" distB="0" distL="0" distR="0" wp14:anchorId="4669E7B0" wp14:editId="67EA2347">
+            <wp:extent cx="3200847" cy="695422"/>
+            <wp:effectExtent l="0" t="0" r="0" b="9525"/>
+            <wp:docPr id="51" name="Picture 51" descr="Graphical user interface, text&#10;&#10;Description automatically generated"/>
+            <wp:cNvGraphicFramePr>
+              <a:graphicFrameLocks xmlns:a="http://schemas.openxmlformats.org/drawingml/2006/main" noChangeAspect="1"/>
+            </wp:cNvGraphicFramePr>
+            <a:graphic xmlns:a="http://schemas.openxmlformats.org/drawingml/2006/main">
+              <a:graphicData uri="http://schemas.openxmlformats.org/drawingml/2006/picture">
+                <pic:pic xmlns:pic="http://schemas.openxmlformats.org/drawingml/2006/picture">
+                  <pic:nvPicPr>
+                    <pic:cNvPr id="51" name="Picture 51" descr="Graphical user interface, text&#10;&#10;Description automatically generated"/>
+                    <pic:cNvPicPr/>
+                  </pic:nvPicPr>
+                  <pic:blipFill>
+                    <a:blip r:embed="rId59"/>
+                    <a:stretch>
+                      <a:fillRect/>
+                    </a:stretch>
+                  </pic:blipFill>
+                  <pic:spPr>
+                    <a:xfrm>
+                      <a:off x="0" y="0"/>
+                      <a:ext cx="3200847" cy="695422"/>
+                    </a:xfrm>
+                    <a:prstGeom prst="rect">
+                      <a:avLst/>
+                    </a:prstGeom>
+                  </pic:spPr>
+                </pic:pic>
+              </a:graphicData>
+            </a:graphic>
+          </wp:inline>
+        </w:drawing>
+      </w:r>
+      <w:r>
+        <w:rPr>
+          <w:b/>
+          <w:bCs/>
+        </w:rPr>
+        <w:br/>
+      </w:r>
+      <w:r>
+        <w:rPr>
+          <w:b/>
+          <w:bCs/>
+        </w:rPr>
+        <w:br/>
+      </w:r>
+      <w:r>
+        <w:rPr>
+          <w:b/>
+          <w:bCs/>
+        </w:rPr>
+        <w:t>For the look for Search</w:t>
+      </w:r>
+      <w:r>
+        <w:br/>
+      </w:r>
+      <w:r>
+        <w:drawing>
+          <wp:inline distT="0" distB="0" distL="0" distR="0" wp14:anchorId="2BC834F6" wp14:editId="0AA3665C">
+            <wp:extent cx="5943600" cy="4663440"/>
+            <wp:effectExtent l="0" t="0" r="0" b="3810"/>
+            <wp:docPr id="49" name="Picture 49" descr="Graphical user interface, table&#10;&#10;Description automatically generated"/>
+            <wp:cNvGraphicFramePr>
+              <a:graphicFrameLocks xmlns:a="http://schemas.openxmlformats.org/drawingml/2006/main" noChangeAspect="1"/>
+            </wp:cNvGraphicFramePr>
+            <a:graphic xmlns:a="http://schemas.openxmlformats.org/drawingml/2006/main">
+              <a:graphicData uri="http://schemas.openxmlformats.org/drawingml/2006/picture">
+                <pic:pic xmlns:pic="http://schemas.openxmlformats.org/drawingml/2006/picture">
+                  <pic:nvPicPr>
+                    <pic:cNvPr id="49" name="Picture 49" descr="Graphical user interface, table&#10;&#10;Description automatically generated"/>
+                    <pic:cNvPicPr/>
+                  </pic:nvPicPr>
+                  <pic:blipFill>
+                    <a:blip r:embed="rId60"/>
+                    <a:stretch>
+                      <a:fillRect/>
+                    </a:stretch>
+                  </pic:blipFill>
+                  <pic:spPr>
+                    <a:xfrm>
+                      <a:off x="0" y="0"/>
+                      <a:ext cx="5943600" cy="4663440"/>
+                    </a:xfrm>
+                    <a:prstGeom prst="rect">
+                      <a:avLst/>
+                    </a:prstGeom>
+                  </pic:spPr>
+                </pic:pic>
+              </a:graphicData>
+            </a:graphic>
+          </wp:inline>
+        </w:drawing>
+      </w:r>
+    </w:p>
+    <w:p/>
+    <w:p>
+      <w:r>
+        <w:lastRenderedPageBreak/>
+        <w:t>In the cell formatter for the id field</w:t>
+      </w:r>
+      <w:r>
+        <w:br/>
+      </w:r>
+      <w:r>
+        <w:drawing>
+          <wp:inline distT="0" distB="0" distL="0" distR="0" wp14:anchorId="0400138C" wp14:editId="11FA8A40">
+            <wp:extent cx="3372321" cy="2200582"/>
+            <wp:effectExtent l="0" t="0" r="0" b="9525"/>
+            <wp:docPr id="50" name="Picture 50" descr="Text&#10;&#10;Description automatically generated"/>
+            <wp:cNvGraphicFramePr>
+              <a:graphicFrameLocks xmlns:a="http://schemas.openxmlformats.org/drawingml/2006/main" noChangeAspect="1"/>
+            </wp:cNvGraphicFramePr>
+            <a:graphic xmlns:a="http://schemas.openxmlformats.org/drawingml/2006/main">
+              <a:graphicData uri="http://schemas.openxmlformats.org/drawingml/2006/picture">
+                <pic:pic xmlns:pic="http://schemas.openxmlformats.org/drawingml/2006/picture">
+                  <pic:nvPicPr>
+                    <pic:cNvPr id="50" name="Picture 50" descr="Text&#10;&#10;Description automatically generated"/>
+                    <pic:cNvPicPr/>
+                  </pic:nvPicPr>
+                  <pic:blipFill>
+                    <a:blip r:embed="rId61"/>
+                    <a:stretch>
+                      <a:fillRect/>
+                    </a:stretch>
+                  </pic:blipFill>
+                  <pic:spPr>
+                    <a:xfrm>
+                      <a:off x="0" y="0"/>
+                      <a:ext cx="3372321" cy="2200582"/>
+                    </a:xfrm>
+                    <a:prstGeom prst="rect">
+                      <a:avLst/>
+                    </a:prstGeom>
+                  </pic:spPr>
+                </pic:pic>
+              </a:graphicData>
+            </a:graphic>
+          </wp:inline>
+        </w:drawing>
+      </w:r>
+      <w:r>
+        <w:br/>
+      </w:r>
+    </w:p>
+    <w:p/>
+    <w:p/>
+    <w:p/>
+    <w:p/>
+    <w:p/>
+    <w:p/>
+    <w:p/>
+    <w:p/>
+    <w:p/>
+    <w:p/>
+    <w:p/>
+    <w:p/>
+    <w:p>
+      <w:pPr>
+        <w:rPr>
+          <w:b/>
+          <w:bCs/>
+        </w:rPr>
+      </w:pPr>
+    </w:p>
+    <w:p>
+      <w:pPr>
+        <w:rPr>
+          <w:b/>
+          <w:bCs/>
+        </w:rPr>
+      </w:pPr>
+    </w:p>
+    <w:p>
+      <w:pPr>
+        <w:rPr>
+          <w:b/>
+          <w:bCs/>
+        </w:rPr>
+      </w:pPr>
+    </w:p>
+    <w:p>
+      <w:pPr>
+        <w:rPr>
+          <w:b/>
+          <w:bCs/>
+        </w:rPr>
+      </w:pPr>
+    </w:p>
+    <w:p>
+      <w:pPr>
+        <w:rPr>
+          <w:b/>
+          <w:bCs/>
+        </w:rPr>
+      </w:pPr>
+    </w:p>
+    <w:p>
+      <w:pPr>
+        <w:rPr>
+          <w:b/>
+          <w:bCs/>
+        </w:rPr>
+      </w:pPr>
+    </w:p>
+    <w:p>
+      <w:pPr>
+        <w:rPr>
+          <w:b/>
+          <w:bCs/>
+        </w:rPr>
+      </w:pPr>
+    </w:p>
+    <w:p>
+      <w:pPr>
+        <w:rPr>
+          <w:b/>
+          <w:bCs/>
+        </w:rPr>
+      </w:pPr>
+    </w:p>
+    <w:p>
+      <w:pPr>
+        <w:rPr>
+          <w:b/>
+          <w:bCs/>
+        </w:rPr>
+      </w:pPr>
+    </w:p>
+    <w:p>
+      <w:pPr>
+        <w:rPr>
+          <w:b/>
+          <w:bCs/>
+        </w:rPr>
+      </w:pPr>
+    </w:p>
+    <w:p>
+      <w:pPr>
+        <w:rPr>
+          <w:b/>
+          <w:bCs/>
+        </w:rPr>
+      </w:pPr>
+    </w:p>
+    <w:p>
+      <w:pPr>
+        <w:rPr>
+          <w:b/>
+          <w:bCs/>
+        </w:rPr>
+      </w:pPr>
+    </w:p>
+    <w:p>
+      <w:pPr>
+        <w:rPr>
+          <w:b/>
+          <w:bCs/>
+        </w:rPr>
+      </w:pPr>
+    </w:p>
+    <w:p>
+      <w:pPr>
+        <w:rPr>
+          <w:b/>
+          <w:bCs/>
+        </w:rPr>
+      </w:pPr>
+    </w:p>
+    <w:p>
+      <w:r>
+        <w:rPr>
+          <w:b/>
+          <w:bCs/>
+        </w:rPr>
+        <w:t xml:space="preserve">Topic: </w:t>
+      </w:r>
+      <w:r>
         <w:t>Endpoints Tested</w:t>
       </w:r>
       <w:r>
-        <w:rPr>
-          <w:b/>
-          <w:bCs/>
-        </w:rPr>
         <w:t xml:space="preserve"> from service</w:t>
       </w:r>
       <w:r>
-        <w:rPr>
-          <w:b/>
-          <w:bCs/>
-        </w:rPr>
         <w:t>:</w:t>
       </w:r>
     </w:p>
@@ -3768,7 +6142,7 @@
       <w:pPr>
         <w:spacing w:after="0"/>
       </w:pPr>
-      <w:hyperlink r:id="rId57" w:history="1">
+      <w:hyperlink r:id="rId62" w:history="1">
         <w:r>
           <w:rPr>
             <w:rStyle w:val="Hyperlink"/>

</xml_diff>

<commit_message>
Starting to build the the student screen
</commit_message>
<xml_diff>
--- a/Nutrition Services New Project.docx
+++ b/Nutrition Services New Project.docx
@@ -48,15 +48,7 @@
         <w:t>Topic</w:t>
       </w:r>
       <w:r>
-        <w:t>:  Trying to get a .</w:t>
-      </w:r>
-      <w:proofErr w:type="spellStart"/>
-      <w:r>
-        <w:t>png</w:t>
-      </w:r>
-      <w:proofErr w:type="spellEnd"/>
-      <w:r>
-        <w:t xml:space="preserve"> file to load with webpack (local project images)</w:t>
+        <w:t>:  Trying to get a .png file to load with webpack (local project images)</w:t>
       </w:r>
     </w:p>
     <w:p>
@@ -71,13 +63,8 @@
         <w:t>Topic</w:t>
       </w:r>
       <w:r>
-        <w:t xml:space="preserve">: Bootstrap notation for </w:t>
-      </w:r>
-      <w:proofErr w:type="spellStart"/>
-      <w:r>
-        <w:t>css</w:t>
-      </w:r>
-      <w:proofErr w:type="spellEnd"/>
+        <w:t>: Bootstrap notation for css</w:t>
+      </w:r>
     </w:p>
     <w:p>
       <w:pPr>
@@ -91,13 +78,8 @@
         <w:t>Topic</w:t>
       </w:r>
       <w:r>
-        <w:t xml:space="preserve">: Hiding webpack size limit warnings, just add an entry to your </w:t>
-      </w:r>
-      <w:proofErr w:type="spellStart"/>
-      <w:r>
-        <w:t>webpack.config</w:t>
-      </w:r>
-      <w:proofErr w:type="spellEnd"/>
+        <w:t>: Hiding webpack size limit warnings, just add an entry to your webpack.config</w:t>
+      </w:r>
     </w:p>
     <w:p>
       <w:pPr>
@@ -126,15 +108,7 @@
         <w:t>Tip</w:t>
       </w:r>
       <w:r>
-        <w:t xml:space="preserve">: Getting Navigation to work in </w:t>
-      </w:r>
-      <w:proofErr w:type="spellStart"/>
-      <w:r>
-        <w:t>Reactjs</w:t>
-      </w:r>
-      <w:proofErr w:type="spellEnd"/>
-      <w:r>
-        <w:t xml:space="preserve"> Functional Components</w:t>
+        <w:t>: Getting Navigation to work in Reactjs Functional Components</w:t>
       </w:r>
     </w:p>
     <w:p>
@@ -221,12 +195,7 @@
       </w:r>
       <w:r>
         <w:br/>
-      </w:r>
-      <w:r>
-        <w:t>Search</w:t>
-      </w:r>
-      <w:r>
-        <w:t>.js</w:t>
+        <w:t>Search.js</w:t>
       </w:r>
     </w:p>
     <w:p>
@@ -412,10 +381,7 @@
         <w:spacing w:after="0"/>
       </w:pPr>
       <w:r>
-        <w:t>Search</w:t>
-      </w:r>
-      <w:r>
-        <w:t>.js</w:t>
+        <w:t>Search.js</w:t>
       </w:r>
     </w:p>
     <w:p>
@@ -793,19 +759,8 @@
           <w:szCs w:val="44"/>
         </w:rPr>
         <w:lastRenderedPageBreak/>
-        <w:t xml:space="preserve">WEBAPI </w:t>
-      </w:r>
-      <w:proofErr w:type="spellStart"/>
-      <w:r>
-        <w:rPr>
-          <w:b/>
-          <w:bCs/>
-          <w:sz w:val="44"/>
-          <w:szCs w:val="44"/>
-        </w:rPr>
-        <w:t>WebService</w:t>
-      </w:r>
-      <w:proofErr w:type="spellEnd"/>
+        <w:t>WEBAPI WebService</w:t>
+      </w:r>
     </w:p>
     <w:p>
       <w:pPr>
@@ -1062,18 +1017,7 @@
         <w:t>Topic</w:t>
       </w:r>
       <w:r>
-        <w:t xml:space="preserve">:  </w:t>
-      </w:r>
-      <w:r>
-        <w:t>Trying to get a .</w:t>
-      </w:r>
-      <w:proofErr w:type="spellStart"/>
-      <w:r>
-        <w:t>png</w:t>
-      </w:r>
-      <w:proofErr w:type="spellEnd"/>
-      <w:r>
-        <w:t xml:space="preserve"> file to load with webpack (</w:t>
+        <w:t>:  Trying to get a .png file to load with webpack (</w:t>
       </w:r>
       <w:r>
         <w:rPr>
@@ -1123,36 +1067,15 @@
       <w:r>
         <w:br/>
       </w:r>
-      <w:proofErr w:type="spellStart"/>
-      <w:r>
-        <w:t>npm</w:t>
-      </w:r>
-      <w:proofErr w:type="spellEnd"/>
-      <w:r>
-        <w:t xml:space="preserve"> install --save-dev </w:t>
-      </w:r>
-      <w:proofErr w:type="spellStart"/>
-      <w:r>
-        <w:t>url</w:t>
-      </w:r>
-      <w:proofErr w:type="spellEnd"/>
-      <w:r>
-        <w:t>-loader file-loader</w:t>
-      </w:r>
-      <w:r>
-        <w:br/>
-      </w:r>
-      <w:r>
-        <w:br/>
-        <w:t xml:space="preserve">Then add this to your </w:t>
-      </w:r>
-      <w:proofErr w:type="spellStart"/>
-      <w:r>
-        <w:t>webpack.config</w:t>
-      </w:r>
-      <w:proofErr w:type="spellEnd"/>
-      <w:r>
-        <w:t xml:space="preserve"> file:</w:t>
+      <w:r>
+        <w:t>npm install --save-dev url-loader file-loader</w:t>
+      </w:r>
+      <w:r>
+        <w:br/>
+      </w:r>
+      <w:r>
+        <w:br/>
+        <w:t>Then add this to your webpack.config file:</w:t>
       </w:r>
       <w:r>
         <w:br/>
@@ -1378,13 +1301,8 @@
         <w:t xml:space="preserve">: </w:t>
       </w:r>
       <w:r>
-        <w:t xml:space="preserve">Bootstrap notation for </w:t>
-      </w:r>
-      <w:proofErr w:type="spellStart"/>
-      <w:r>
-        <w:t>css</w:t>
-      </w:r>
-      <w:proofErr w:type="spellEnd"/>
+        <w:t>Bootstrap notation for css</w:t>
+      </w:r>
     </w:p>
     <w:p>
       <w:r>
@@ -1443,13 +1361,8 @@
         <w:t xml:space="preserve">: </w:t>
       </w:r>
       <w:r>
-        <w:t xml:space="preserve">Hiding webpack size limit warnings, just add an entry to your </w:t>
-      </w:r>
-      <w:proofErr w:type="spellStart"/>
-      <w:r>
-        <w:t>webpack.config</w:t>
-      </w:r>
-      <w:proofErr w:type="spellEnd"/>
+        <w:t>Hiding webpack size limit warnings, just add an entry to your webpack.config</w:t>
+      </w:r>
     </w:p>
     <w:p>
       <w:r>
@@ -1821,13 +1734,8 @@
       </w:r>
       <w:r>
         <w:br/>
-        <w:t xml:space="preserve">And as you can see, I am passing in the props for the </w:t>
-      </w:r>
-      <w:proofErr w:type="gramStart"/>
-      <w:r>
-        <w:t>ID</w:t>
-      </w:r>
-      <w:proofErr w:type="gramEnd"/>
+        <w:t>And as you can see, I am passing in the props for the ID</w:t>
+      </w:r>
       <w:r>
         <w:t xml:space="preserve"> and it works.</w:t>
       </w:r>
@@ -1865,15 +1773,7 @@
       <w:bookmarkStart w:id="0" w:name="_Hlk98848000"/>
       <w:r>
         <w:lastRenderedPageBreak/>
-        <w:t xml:space="preserve">This was also proven in my </w:t>
-      </w:r>
-      <w:proofErr w:type="spellStart"/>
-      <w:r>
-        <w:t>SandboxWebPackWEBApiWire</w:t>
-      </w:r>
-      <w:proofErr w:type="spellEnd"/>
-      <w:r>
-        <w:t xml:space="preserve"> project</w:t>
+        <w:t>This was also proven in my SandboxWebPackWEBApiWire project</w:t>
       </w:r>
       <w:r>
         <w:br/>
@@ -2113,27 +2013,7 @@
           <w:sz w:val="24"/>
           <w:szCs w:val="24"/>
         </w:rPr>
-        <w:t xml:space="preserve">Getting Navigation to work in </w:t>
-      </w:r>
-      <w:proofErr w:type="spellStart"/>
-      <w:r>
-        <w:rPr>
-          <w:b/>
-          <w:bCs/>
-          <w:sz w:val="24"/>
-          <w:szCs w:val="24"/>
-        </w:rPr>
-        <w:t>Reactjs</w:t>
-      </w:r>
-      <w:proofErr w:type="spellEnd"/>
-      <w:r>
-        <w:rPr>
-          <w:b/>
-          <w:bCs/>
-          <w:sz w:val="24"/>
-          <w:szCs w:val="24"/>
-        </w:rPr>
-        <w:t xml:space="preserve"> Functional</w:t>
+        <w:t>Getting Navigation to work in Reactjs Functional</w:t>
       </w:r>
       <w:r>
         <w:rPr>
@@ -2442,23 +2322,13 @@
         </w:rPr>
         <w:br/>
       </w:r>
-      <w:proofErr w:type="spellStart"/>
       <w:r>
         <w:rPr>
           <w:color w:val="000000"/>
           <w:sz w:val="24"/>
           <w:szCs w:val="24"/>
         </w:rPr>
-        <w:t>npm</w:t>
-      </w:r>
-      <w:proofErr w:type="spellEnd"/>
-      <w:r>
-        <w:rPr>
-          <w:color w:val="000000"/>
-          <w:sz w:val="24"/>
-          <w:szCs w:val="24"/>
-        </w:rPr>
-        <w:t xml:space="preserve"> install react-bootstrap-icons --save</w:t>
+        <w:t>npm install react-bootstrap-icons --save</w:t>
       </w:r>
     </w:p>
     <w:p>
@@ -2626,17 +2496,7 @@
           <w:sz w:val="21"/>
           <w:szCs w:val="21"/>
         </w:rPr>
-        <w:t xml:space="preserve"> </w:t>
-      </w:r>
-      <w:proofErr w:type="gramStart"/>
-      <w:r>
-        <w:rPr>
-          <w:rFonts w:ascii="Consolas" w:eastAsia="Times New Roman" w:hAnsi="Consolas" w:cs="Times New Roman"/>
-          <w:color w:val="D4D4D4"/>
-          <w:sz w:val="21"/>
-          <w:szCs w:val="21"/>
-        </w:rPr>
-        <w:t xml:space="preserve">{ </w:t>
+        <w:t xml:space="preserve"> { </w:t>
       </w:r>
       <w:r>
         <w:rPr>
@@ -2647,7 +2507,6 @@
         </w:rPr>
         <w:t>Pencil</w:t>
       </w:r>
-      <w:proofErr w:type="gramEnd"/>
       <w:r>
         <w:rPr>
           <w:rFonts w:ascii="Consolas" w:eastAsia="Times New Roman" w:hAnsi="Consolas" w:cs="Times New Roman"/>
@@ -2931,15 +2790,7 @@
       </w:r>
       <w:r>
         <w:br/>
-        <w:t xml:space="preserve">You </w:t>
-      </w:r>
-      <w:proofErr w:type="gramStart"/>
-      <w:r>
-        <w:t>have to</w:t>
-      </w:r>
-      <w:proofErr w:type="gramEnd"/>
-      <w:r>
-        <w:t xml:space="preserve"> have “2” routes for the same component</w:t>
+        <w:t>You have to have “2” routes for the same component</w:t>
       </w:r>
     </w:p>
     <w:p>
@@ -3201,9 +3052,27 @@
           <w:sz w:val="19"/>
           <w:szCs w:val="19"/>
         </w:rPr>
-        <w:t xml:space="preserve"> </w:t>
-      </w:r>
-      <w:proofErr w:type="spellStart"/>
+        <w:t xml:space="preserve"> tblMilkSub</w:t>
+      </w:r>
+    </w:p>
+    <w:p>
+      <w:pPr>
+        <w:rPr>
+          <w:rFonts w:ascii="Consolas" w:hAnsi="Consolas" w:cs="Consolas"/>
+          <w:color w:val="808080"/>
+          <w:sz w:val="19"/>
+          <w:szCs w:val="19"/>
+        </w:rPr>
+      </w:pPr>
+      <w:r>
+        <w:rPr>
+          <w:rFonts w:ascii="Consolas" w:hAnsi="Consolas" w:cs="Consolas"/>
+          <w:color w:val="0000FF"/>
+          <w:sz w:val="19"/>
+          <w:szCs w:val="19"/>
+        </w:rPr>
+        <w:t>ALTER</w:t>
+      </w:r>
       <w:r>
         <w:rPr>
           <w:rFonts w:ascii="Consolas" w:hAnsi="Consolas" w:cs="Consolas"/>
@@ -3211,27 +3080,43 @@
           <w:sz w:val="19"/>
           <w:szCs w:val="19"/>
         </w:rPr>
-        <w:t>tblMilkSub</w:t>
-      </w:r>
-      <w:proofErr w:type="spellEnd"/>
-    </w:p>
-    <w:p>
-      <w:pPr>
+        <w:t xml:space="preserve"> </w:t>
+      </w:r>
+      <w:r>
+        <w:rPr>
+          <w:rFonts w:ascii="Consolas" w:hAnsi="Consolas" w:cs="Consolas"/>
+          <w:color w:val="0000FF"/>
+          <w:sz w:val="19"/>
+          <w:szCs w:val="19"/>
+        </w:rPr>
+        <w:t>COLUMN</w:t>
+      </w:r>
+      <w:r>
+        <w:rPr>
+          <w:rFonts w:ascii="Consolas" w:hAnsi="Consolas" w:cs="Consolas"/>
+          <w:color w:val="000000"/>
+          <w:sz w:val="19"/>
+          <w:szCs w:val="19"/>
+        </w:rPr>
+        <w:t xml:space="preserve"> MilkSubName </w:t>
+      </w:r>
+      <w:r>
+        <w:rPr>
+          <w:rFonts w:ascii="Consolas" w:hAnsi="Consolas" w:cs="Consolas"/>
+          <w:color w:val="0000FF"/>
+          <w:sz w:val="19"/>
+          <w:szCs w:val="19"/>
+        </w:rPr>
+        <w:t>nvarchar</w:t>
+      </w:r>
+      <w:r>
         <w:rPr>
           <w:rFonts w:ascii="Consolas" w:hAnsi="Consolas" w:cs="Consolas"/>
           <w:color w:val="808080"/>
           <w:sz w:val="19"/>
           <w:szCs w:val="19"/>
         </w:rPr>
-      </w:pPr>
-      <w:r>
-        <w:rPr>
-          <w:rFonts w:ascii="Consolas" w:hAnsi="Consolas" w:cs="Consolas"/>
-          <w:color w:val="0000FF"/>
-          <w:sz w:val="19"/>
-          <w:szCs w:val="19"/>
-        </w:rPr>
-        <w:t>ALTER</w:t>
+        <w:t>(</w:t>
       </w:r>
       <w:r>
         <w:rPr>
@@ -3240,58 +3125,8 @@
           <w:sz w:val="19"/>
           <w:szCs w:val="19"/>
         </w:rPr>
-        <w:t xml:space="preserve"> </w:t>
-      </w:r>
-      <w:r>
-        <w:rPr>
-          <w:rFonts w:ascii="Consolas" w:hAnsi="Consolas" w:cs="Consolas"/>
-          <w:color w:val="0000FF"/>
-          <w:sz w:val="19"/>
-          <w:szCs w:val="19"/>
-        </w:rPr>
-        <w:t>COLUMN</w:t>
-      </w:r>
-      <w:r>
-        <w:rPr>
-          <w:rFonts w:ascii="Consolas" w:hAnsi="Consolas" w:cs="Consolas"/>
-          <w:color w:val="000000"/>
-          <w:sz w:val="19"/>
-          <w:szCs w:val="19"/>
-        </w:rPr>
-        <w:t xml:space="preserve"> </w:t>
-      </w:r>
-      <w:proofErr w:type="spellStart"/>
-      <w:r>
-        <w:rPr>
-          <w:rFonts w:ascii="Consolas" w:hAnsi="Consolas" w:cs="Consolas"/>
-          <w:color w:val="000000"/>
-          <w:sz w:val="19"/>
-          <w:szCs w:val="19"/>
-        </w:rPr>
-        <w:t>MilkSubName</w:t>
-      </w:r>
-      <w:proofErr w:type="spellEnd"/>
-      <w:r>
-        <w:rPr>
-          <w:rFonts w:ascii="Consolas" w:hAnsi="Consolas" w:cs="Consolas"/>
-          <w:color w:val="000000"/>
-          <w:sz w:val="19"/>
-          <w:szCs w:val="19"/>
-        </w:rPr>
-        <w:t xml:space="preserve"> </w:t>
-      </w:r>
-      <w:proofErr w:type="spellStart"/>
-      <w:proofErr w:type="gramStart"/>
-      <w:r>
-        <w:rPr>
-          <w:rFonts w:ascii="Consolas" w:hAnsi="Consolas" w:cs="Consolas"/>
-          <w:color w:val="0000FF"/>
-          <w:sz w:val="19"/>
-          <w:szCs w:val="19"/>
-        </w:rPr>
-        <w:t>nvarchar</w:t>
-      </w:r>
-      <w:proofErr w:type="spellEnd"/>
+        <w:t>255</w:t>
+      </w:r>
       <w:r>
         <w:rPr>
           <w:rFonts w:ascii="Consolas" w:hAnsi="Consolas" w:cs="Consolas"/>
@@ -3299,36 +3134,17 @@
           <w:sz w:val="19"/>
           <w:szCs w:val="19"/>
         </w:rPr>
-        <w:t>(</w:t>
-      </w:r>
-      <w:proofErr w:type="gramEnd"/>
-      <w:r>
-        <w:rPr>
-          <w:rFonts w:ascii="Consolas" w:hAnsi="Consolas" w:cs="Consolas"/>
-          <w:color w:val="000000"/>
-          <w:sz w:val="19"/>
-          <w:szCs w:val="19"/>
-        </w:rPr>
-        <w:t>255</w:t>
-      </w:r>
-      <w:r>
+        <w:t>);</w:t>
+      </w:r>
+    </w:p>
+    <w:p>
+      <w:pPr>
         <w:rPr>
           <w:rFonts w:ascii="Consolas" w:hAnsi="Consolas" w:cs="Consolas"/>
           <w:color w:val="808080"/>
           <w:sz w:val="19"/>
           <w:szCs w:val="19"/>
         </w:rPr>
-        <w:t>);</w:t>
-      </w:r>
-    </w:p>
-    <w:p>
-      <w:pPr>
-        <w:rPr>
-          <w:rFonts w:ascii="Consolas" w:hAnsi="Consolas" w:cs="Consolas"/>
-          <w:color w:val="808080"/>
-          <w:sz w:val="19"/>
-          <w:szCs w:val="19"/>
-        </w:rPr>
       </w:pPr>
     </w:p>
     <w:p>
@@ -3625,8 +3441,6 @@
           <w:szCs w:val="19"/>
         </w:rPr>
       </w:pPr>
-      <w:proofErr w:type="spellStart"/>
-      <w:proofErr w:type="gramStart"/>
       <w:r>
         <w:rPr>
           <w:rFonts w:ascii="Consolas" w:hAnsi="Consolas" w:cs="Consolas"/>
@@ -3657,19 +3471,7 @@
           <w:sz w:val="19"/>
           <w:szCs w:val="19"/>
         </w:rPr>
-        <w:t>Getting</w:t>
-      </w:r>
-      <w:proofErr w:type="spellEnd"/>
-      <w:proofErr w:type="gramEnd"/>
-      <w:r>
-        <w:rPr>
-          <w:rFonts w:ascii="Consolas" w:hAnsi="Consolas" w:cs="Consolas"/>
-          <w:b/>
-          <w:bCs/>
-          <w:sz w:val="19"/>
-          <w:szCs w:val="19"/>
-        </w:rPr>
-        <w:t xml:space="preserve"> dropdown list to work as a functional – reusable component</w:t>
+        <w:t>Getting dropdown list to work as a functional – reusable component</w:t>
       </w:r>
       <w:r>
         <w:rPr>
@@ -3708,25 +3510,7 @@
           <w:sz w:val="19"/>
           <w:szCs w:val="19"/>
         </w:rPr>
-        <w:t xml:space="preserve">You have to use a “call back” to get the </w:t>
-      </w:r>
-      <w:proofErr w:type="spellStart"/>
-      <w:r>
-        <w:rPr>
-          <w:rFonts w:ascii="Consolas" w:hAnsi="Consolas" w:cs="Consolas"/>
-          <w:sz w:val="19"/>
-          <w:szCs w:val="19"/>
-        </w:rPr>
-        <w:t>onChange</w:t>
-      </w:r>
-      <w:proofErr w:type="spellEnd"/>
-      <w:r>
-        <w:rPr>
-          <w:rFonts w:ascii="Consolas" w:hAnsi="Consolas" w:cs="Consolas"/>
-          <w:sz w:val="19"/>
-          <w:szCs w:val="19"/>
-        </w:rPr>
-        <w:t xml:space="preserve"> event to work</w:t>
+        <w:t>You have to use a “call back” to get the onChange event to work</w:t>
       </w:r>
     </w:p>
     <w:p>
@@ -3804,112 +3588,36 @@
           <w:sz w:val="19"/>
           <w:szCs w:val="19"/>
         </w:rPr>
-        <w:t xml:space="preserve">You also have to make sure you clear the items from the select </w:t>
-      </w:r>
-      <w:proofErr w:type="gramStart"/>
+        <w:t>You also have to make sure you clear the items from the select as well each time you call the fetch items as well</w:t>
+      </w:r>
+    </w:p>
+    <w:p>
+      <w:pPr>
+        <w:rPr>
+          <w:rFonts w:ascii="Consolas" w:hAnsi="Consolas" w:cs="Consolas"/>
+          <w:b/>
+          <w:bCs/>
+          <w:sz w:val="19"/>
+          <w:szCs w:val="19"/>
+        </w:rPr>
+      </w:pPr>
       <w:r>
         <w:rPr>
           <w:rFonts w:ascii="Consolas" w:hAnsi="Consolas" w:cs="Consolas"/>
           <w:sz w:val="19"/>
           <w:szCs w:val="19"/>
         </w:rPr>
-        <w:t>as well each time</w:t>
-      </w:r>
-      <w:proofErr w:type="gramEnd"/>
+        <w:t xml:space="preserve">You also have to use a callBack for the onChange event, notice below in the child component how I am passing the callback handler, </w:t>
+      </w:r>
       <w:r>
         <w:rPr>
           <w:rFonts w:ascii="Consolas" w:hAnsi="Consolas" w:cs="Consolas"/>
+          <w:b/>
+          <w:bCs/>
           <w:sz w:val="19"/>
           <w:szCs w:val="19"/>
         </w:rPr>
-        <w:t xml:space="preserve"> you call the fetch items as well</w:t>
-      </w:r>
-    </w:p>
-    <w:p>
-      <w:pPr>
-        <w:rPr>
-          <w:rFonts w:ascii="Consolas" w:hAnsi="Consolas" w:cs="Consolas"/>
-          <w:b/>
-          <w:bCs/>
-          <w:sz w:val="19"/>
-          <w:szCs w:val="19"/>
-        </w:rPr>
-      </w:pPr>
-      <w:r>
-        <w:rPr>
-          <w:rFonts w:ascii="Consolas" w:hAnsi="Consolas" w:cs="Consolas"/>
-          <w:sz w:val="19"/>
-          <w:szCs w:val="19"/>
-        </w:rPr>
-        <w:t xml:space="preserve">You also have to use a </w:t>
-      </w:r>
-      <w:proofErr w:type="spellStart"/>
-      <w:r>
-        <w:rPr>
-          <w:rFonts w:ascii="Consolas" w:hAnsi="Consolas" w:cs="Consolas"/>
-          <w:sz w:val="19"/>
-          <w:szCs w:val="19"/>
-        </w:rPr>
-        <w:t>callBack</w:t>
-      </w:r>
-      <w:proofErr w:type="spellEnd"/>
-      <w:r>
-        <w:rPr>
-          <w:rFonts w:ascii="Consolas" w:hAnsi="Consolas" w:cs="Consolas"/>
-          <w:sz w:val="19"/>
-          <w:szCs w:val="19"/>
-        </w:rPr>
-        <w:t xml:space="preserve"> for the </w:t>
-      </w:r>
-      <w:proofErr w:type="spellStart"/>
-      <w:r>
-        <w:rPr>
-          <w:rFonts w:ascii="Consolas" w:hAnsi="Consolas" w:cs="Consolas"/>
-          <w:sz w:val="19"/>
-          <w:szCs w:val="19"/>
-        </w:rPr>
-        <w:t>onChange</w:t>
-      </w:r>
-      <w:proofErr w:type="spellEnd"/>
-      <w:r>
-        <w:rPr>
-          <w:rFonts w:ascii="Consolas" w:hAnsi="Consolas" w:cs="Consolas"/>
-          <w:sz w:val="19"/>
-          <w:szCs w:val="19"/>
-        </w:rPr>
-        <w:t xml:space="preserve"> event, notice below in the child component how I am passing the callback handler, </w:t>
-      </w:r>
-      <w:r>
-        <w:rPr>
-          <w:rFonts w:ascii="Consolas" w:hAnsi="Consolas" w:cs="Consolas"/>
-          <w:b/>
-          <w:bCs/>
-          <w:sz w:val="19"/>
-          <w:szCs w:val="19"/>
-        </w:rPr>
-        <w:t xml:space="preserve">this is because it is </w:t>
-      </w:r>
-      <w:proofErr w:type="gramStart"/>
-      <w:r>
-        <w:rPr>
-          <w:rFonts w:ascii="Consolas" w:hAnsi="Consolas" w:cs="Consolas"/>
-          <w:b/>
-          <w:bCs/>
-          <w:sz w:val="19"/>
-          <w:szCs w:val="19"/>
-        </w:rPr>
-        <w:t>an</w:t>
-      </w:r>
-      <w:proofErr w:type="gramEnd"/>
-      <w:r>
-        <w:rPr>
-          <w:rFonts w:ascii="Consolas" w:hAnsi="Consolas" w:cs="Consolas"/>
-          <w:b/>
-          <w:bCs/>
-          <w:sz w:val="19"/>
-          <w:szCs w:val="19"/>
-        </w:rPr>
-        <w:t xml:space="preserve"> child component</w:t>
+        <w:t>this is because it is an child component</w:t>
       </w:r>
       <w:r>
         <w:rPr>
@@ -4314,39 +4022,7 @@
         <w:br/>
       </w:r>
       <w:r>
-        <w:t xml:space="preserve">I had situation where I needed to set the value of </w:t>
-      </w:r>
-      <w:proofErr w:type="gramStart"/>
-      <w:r>
-        <w:t>a</w:t>
-      </w:r>
-      <w:proofErr w:type="gramEnd"/>
-      <w:r>
-        <w:t xml:space="preserve"> input field on a modal popup. The issue was that since the modal was hidden, and I wanted to set the value of the field dynamically, I need to render the modal first </w:t>
-      </w:r>
-      <w:proofErr w:type="gramStart"/>
-      <w:r>
-        <w:t>in order for</w:t>
-      </w:r>
-      <w:proofErr w:type="gramEnd"/>
-      <w:r>
-        <w:t xml:space="preserve"> the </w:t>
-      </w:r>
-      <w:proofErr w:type="spellStart"/>
-      <w:r>
-        <w:t>getElementbyID</w:t>
-      </w:r>
-      <w:proofErr w:type="spellEnd"/>
-      <w:r>
-        <w:t xml:space="preserve"> would work. The only way to get it to work was to show the modal </w:t>
-      </w:r>
-      <w:proofErr w:type="gramStart"/>
-      <w:r>
-        <w:t>first ,</w:t>
-      </w:r>
-      <w:proofErr w:type="gramEnd"/>
-      <w:r>
-        <w:t xml:space="preserve"> then pause the thread for a ½ second before setting the value of the field</w:t>
+        <w:t>I had situation where I needed to set the value of a input field on a modal popup. The issue was that since the modal was hidden, and I wanted to set the value of the field dynamically, I need to render the modal first in order for the getElementbyID would work. The only way to get it to work was to show the modal first , then pause the thread for a ½ second before setting the value of the field</w:t>
       </w:r>
       <w:r>
         <w:br/>
@@ -4604,37 +4280,13 @@
       </w:r>
       <w:r>
         <w:br/>
-        <w:t xml:space="preserve">Another thing to </w:t>
-      </w:r>
-      <w:proofErr w:type="gramStart"/>
-      <w:r>
-        <w:t>note:,</w:t>
-      </w:r>
-      <w:proofErr w:type="gramEnd"/>
-      <w:r>
-        <w:t xml:space="preserve"> you can also have multiple styles as well</w:t>
-      </w:r>
-      <w:r>
-        <w:br/>
-      </w:r>
-      <w:r>
-        <w:t>&lt;input id='</w:t>
-      </w:r>
-      <w:proofErr w:type="spellStart"/>
-      <w:r>
-        <w:t>oldValue</w:t>
-      </w:r>
-      <w:proofErr w:type="spellEnd"/>
-      <w:r>
-        <w:t>' style={{</w:t>
-      </w:r>
-      <w:proofErr w:type="spellStart"/>
-      <w:r>
-        <w:t>marginLeft</w:t>
-      </w:r>
-      <w:proofErr w:type="spellEnd"/>
-      <w:r>
-        <w:t>: 5, width:300}}&gt;</w:t>
+        <w:t>Another thing to note:, you can also have multiple styles as well</w:t>
+      </w:r>
+      <w:r>
+        <w:br/>
+      </w:r>
+      <w:r>
+        <w:t>&lt;input id='oldValue' style={{marginLeft: 5, width:300}}&gt;</w:t>
       </w:r>
     </w:p>
     <w:p>
@@ -4729,13 +4381,8 @@
         <w:br/>
       </w:r>
       <w:r>
-        <w:t xml:space="preserve">Checking for an empty string in </w:t>
-      </w:r>
-      <w:proofErr w:type="spellStart"/>
-      <w:r>
-        <w:t>javascript</w:t>
-      </w:r>
-      <w:proofErr w:type="spellEnd"/>
+        <w:t>Checking for an empty string in javascript</w:t>
+      </w:r>
     </w:p>
     <w:p>
       <w:r>
@@ -4836,7 +4483,6 @@
         <w:br/>
         <w:t xml:space="preserve">All props were passed in via the props object only, </w:t>
       </w:r>
-      <w:proofErr w:type="gramStart"/>
       <w:r>
         <w:rPr>
           <w:b/>
@@ -4844,29 +4490,8 @@
           <w:sz w:val="28"/>
           <w:szCs w:val="28"/>
         </w:rPr>
-        <w:t>Also</w:t>
-      </w:r>
-      <w:proofErr w:type="gramEnd"/>
-      <w:r>
-        <w:rPr>
-          <w:b/>
-          <w:bCs/>
-          <w:sz w:val="28"/>
-          <w:szCs w:val="28"/>
-        </w:rPr>
-        <w:t xml:space="preserve"> it outlines how to show and hide a button in </w:t>
-      </w:r>
-      <w:proofErr w:type="spellStart"/>
-      <w:r>
-        <w:rPr>
-          <w:b/>
-          <w:bCs/>
-          <w:sz w:val="28"/>
-          <w:szCs w:val="28"/>
-        </w:rPr>
-        <w:t>reactjs</w:t>
-      </w:r>
-      <w:proofErr w:type="spellEnd"/>
+        <w:t>Also it outlines how to show and hide a button in reactjs</w:t>
+      </w:r>
       <w:r>
         <w:rPr>
           <w:b/>
@@ -5142,23 +4767,7 @@
           <w:b/>
           <w:bCs/>
         </w:rPr>
-        <w:t xml:space="preserve">For basic </w:t>
-      </w:r>
-      <w:proofErr w:type="spellStart"/>
-      <w:r>
-        <w:rPr>
-          <w:b/>
-          <w:bCs/>
-        </w:rPr>
-        <w:t>wireup</w:t>
-      </w:r>
-      <w:proofErr w:type="spellEnd"/>
-      <w:r>
-        <w:rPr>
-          <w:b/>
-          <w:bCs/>
-        </w:rPr>
-        <w:t xml:space="preserve"> and pagination</w:t>
+        <w:t>For basic wireup and pagination</w:t>
       </w:r>
     </w:p>
     <w:p>
@@ -5174,67 +4783,33 @@
         <w:spacing w:after="0"/>
       </w:pPr>
       <w:r>
-        <w:t xml:space="preserve">import </w:t>
-      </w:r>
-      <w:proofErr w:type="spellStart"/>
-      <w:r>
-        <w:t>BootstrapTable</w:t>
-      </w:r>
-      <w:proofErr w:type="spellEnd"/>
-      <w:r>
-        <w:t xml:space="preserve"> from 'react-bootstrap-table-next</w:t>
-      </w:r>
-      <w:proofErr w:type="gramStart"/>
-      <w:r>
-        <w:t>';</w:t>
-      </w:r>
-      <w:proofErr w:type="gramEnd"/>
-    </w:p>
-    <w:p>
-      <w:pPr>
-        <w:spacing w:after="0"/>
-      </w:pPr>
-      <w:r>
-        <w:t xml:space="preserve">import </w:t>
-      </w:r>
-      <w:proofErr w:type="spellStart"/>
-      <w:r>
-        <w:t>paginationFactory</w:t>
-      </w:r>
-      <w:proofErr w:type="spellEnd"/>
-      <w:r>
-        <w:t xml:space="preserve"> from 'react-bootstrap-table2-paginator</w:t>
-      </w:r>
-      <w:proofErr w:type="gramStart"/>
-      <w:r>
-        <w:t>';</w:t>
-      </w:r>
-      <w:proofErr w:type="gramEnd"/>
-    </w:p>
-    <w:p>
-      <w:pPr>
-        <w:spacing w:after="0"/>
-      </w:pPr>
-    </w:p>
-    <w:p>
-      <w:pPr>
-        <w:spacing w:after="0"/>
-      </w:pPr>
-    </w:p>
-    <w:p>
-      <w:pPr>
-        <w:spacing w:after="0"/>
-      </w:pPr>
-      <w:r>
-        <w:t xml:space="preserve">  &lt;</w:t>
-      </w:r>
-      <w:proofErr w:type="spellStart"/>
-      <w:r>
-        <w:t>BootstrapTable</w:t>
-      </w:r>
-      <w:proofErr w:type="spellEnd"/>
-      <w:r>
-        <w:t xml:space="preserve">   </w:t>
+        <w:t>import BootstrapTable from 'react-bootstrap-table-next';</w:t>
+      </w:r>
+    </w:p>
+    <w:p>
+      <w:pPr>
+        <w:spacing w:after="0"/>
+      </w:pPr>
+      <w:r>
+        <w:t>import paginationFactory from 'react-bootstrap-table2-paginator';</w:t>
+      </w:r>
+    </w:p>
+    <w:p>
+      <w:pPr>
+        <w:spacing w:after="0"/>
+      </w:pPr>
+    </w:p>
+    <w:p>
+      <w:pPr>
+        <w:spacing w:after="0"/>
+      </w:pPr>
+    </w:p>
+    <w:p>
+      <w:pPr>
+        <w:spacing w:after="0"/>
+      </w:pPr>
+      <w:r>
+        <w:t xml:space="preserve">  &lt;BootstrapTable   </w:t>
       </w:r>
     </w:p>
     <w:p>
@@ -5258,39 +4833,15 @@
         <w:spacing w:after="0"/>
       </w:pPr>
       <w:r>
-        <w:t xml:space="preserve">         </w:t>
-      </w:r>
-      <w:proofErr w:type="spellStart"/>
-      <w:r>
-        <w:t>keyField</w:t>
-      </w:r>
-      <w:proofErr w:type="spellEnd"/>
-      <w:r>
-        <w:t>='</w:t>
-      </w:r>
-      <w:proofErr w:type="spellStart"/>
-      <w:r>
-        <w:t>ItemName</w:t>
-      </w:r>
-      <w:proofErr w:type="spellEnd"/>
-      <w:r>
-        <w:t>'</w:t>
-      </w:r>
-    </w:p>
-    <w:p>
-      <w:pPr>
-        <w:spacing w:after="0"/>
-      </w:pPr>
-      <w:r>
-        <w:t xml:space="preserve">          data={</w:t>
-      </w:r>
-      <w:proofErr w:type="spellStart"/>
-      <w:r>
-        <w:t>tblSearchResults</w:t>
-      </w:r>
-      <w:proofErr w:type="spellEnd"/>
-      <w:r>
-        <w:t>}</w:t>
+        <w:t xml:space="preserve">         keyField='ItemName'</w:t>
+      </w:r>
+    </w:p>
+    <w:p>
+      <w:pPr>
+        <w:spacing w:after="0"/>
+      </w:pPr>
+      <w:r>
+        <w:t xml:space="preserve">          data={tblSearchResults}</w:t>
       </w:r>
     </w:p>
     <w:p>
@@ -5306,44 +4857,15 @@
         <w:spacing w:after="0"/>
       </w:pPr>
       <w:r>
-        <w:t xml:space="preserve">           pagination</w:t>
-      </w:r>
-      <w:proofErr w:type="gramStart"/>
-      <w:r>
-        <w:t xml:space="preserve">={ </w:t>
-      </w:r>
-      <w:proofErr w:type="spellStart"/>
-      <w:r>
-        <w:t>paginationFactory</w:t>
-      </w:r>
-      <w:proofErr w:type="spellEnd"/>
-      <w:proofErr w:type="gramEnd"/>
-      <w:r>
-        <w:t>()}</w:t>
-      </w:r>
-    </w:p>
-    <w:p>
-      <w:pPr>
-        <w:spacing w:after="0"/>
-      </w:pPr>
-      <w:r>
-        <w:t xml:space="preserve">           </w:t>
-      </w:r>
-      <w:proofErr w:type="spellStart"/>
-      <w:r>
-        <w:t>rowStyle</w:t>
-      </w:r>
-      <w:proofErr w:type="spellEnd"/>
-      <w:r>
-        <w:t>={</w:t>
-      </w:r>
-      <w:proofErr w:type="spellStart"/>
-      <w:r>
-        <w:t>rowStyle</w:t>
-      </w:r>
-      <w:proofErr w:type="spellEnd"/>
-      <w:r>
-        <w:t>}</w:t>
+        <w:t xml:space="preserve">           pagination={ paginationFactory()}</w:t>
+      </w:r>
+    </w:p>
+    <w:p>
+      <w:pPr>
+        <w:spacing w:after="0"/>
+      </w:pPr>
+      <w:r>
+        <w:t xml:space="preserve">           rowStyle={rowStyle}</w:t>
       </w:r>
     </w:p>
     <w:p>
@@ -5372,23 +4894,7 @@
         <w:spacing w:after="0"/>
       </w:pPr>
       <w:r>
-        <w:t xml:space="preserve">const </w:t>
-      </w:r>
-      <w:proofErr w:type="spellStart"/>
-      <w:r>
-        <w:t>rowStyle</w:t>
-      </w:r>
-      <w:proofErr w:type="spellEnd"/>
-      <w:r>
-        <w:t xml:space="preserve"> = </w:t>
-      </w:r>
-      <w:proofErr w:type="gramStart"/>
-      <w:r>
-        <w:t>{  height</w:t>
-      </w:r>
-      <w:proofErr w:type="gramEnd"/>
-      <w:r>
-        <w:t>: '10px', padding: '2px 0' };</w:t>
+        <w:t>const rowStyle = {  height: '10px', padding: '2px 0' };</w:t>
       </w:r>
     </w:p>
     <w:p>
@@ -5404,23 +4910,7 @@
         <w:spacing w:after="0"/>
       </w:pPr>
       <w:r>
-        <w:t xml:space="preserve">        </w:t>
-      </w:r>
-      <w:proofErr w:type="spellStart"/>
-      <w:r>
-        <w:t>dataField</w:t>
-      </w:r>
-      <w:proofErr w:type="spellEnd"/>
-      <w:r>
-        <w:t>: '</w:t>
-      </w:r>
-      <w:proofErr w:type="spellStart"/>
-      <w:r>
-        <w:t>ItemName</w:t>
-      </w:r>
-      <w:proofErr w:type="spellEnd"/>
-      <w:r>
-        <w:t>',</w:t>
+        <w:t xml:space="preserve">        dataField: 'ItemName',</w:t>
       </w:r>
     </w:p>
     <w:p>
@@ -5436,31 +4926,15 @@
         <w:spacing w:after="0"/>
       </w:pPr>
       <w:r>
-        <w:t xml:space="preserve">        formatter: </w:t>
-      </w:r>
-      <w:proofErr w:type="spellStart"/>
-      <w:r>
-        <w:t>CellFormatter</w:t>
-      </w:r>
-      <w:proofErr w:type="spellEnd"/>
-      <w:r>
-        <w:t>,</w:t>
-      </w:r>
-    </w:p>
-    <w:p>
-      <w:pPr>
-        <w:spacing w:after="0"/>
-      </w:pPr>
-      <w:r>
-        <w:t xml:space="preserve">        style: </w:t>
-      </w:r>
-      <w:proofErr w:type="gramStart"/>
-      <w:r>
-        <w:t>{ width</w:t>
-      </w:r>
-      <w:proofErr w:type="gramEnd"/>
-      <w:r>
-        <w:t>: '10px' }</w:t>
+        <w:t xml:space="preserve">        formatter: CellFormatter,</w:t>
+      </w:r>
+    </w:p>
+    <w:p>
+      <w:pPr>
+        <w:spacing w:after="0"/>
+      </w:pPr>
+      <w:r>
+        <w:t xml:space="preserve">        style: { width: '10px' }</w:t>
       </w:r>
     </w:p>
     <w:p>
@@ -5476,23 +4950,7 @@
         <w:spacing w:after="0"/>
       </w:pPr>
       <w:r>
-        <w:t xml:space="preserve">        </w:t>
-      </w:r>
-      <w:proofErr w:type="spellStart"/>
-      <w:r>
-        <w:t>dataField</w:t>
-      </w:r>
-      <w:proofErr w:type="spellEnd"/>
-      <w:r>
-        <w:t>: '</w:t>
-      </w:r>
-      <w:proofErr w:type="spellStart"/>
-      <w:r>
-        <w:t>ItemName</w:t>
-      </w:r>
-      <w:proofErr w:type="spellEnd"/>
-      <w:r>
-        <w:t>',</w:t>
+        <w:t xml:space="preserve">        dataField: 'ItemName',</w:t>
       </w:r>
     </w:p>
     <w:p>
@@ -5521,20 +4979,7 @@
         <w:spacing w:after="0"/>
       </w:pPr>
       <w:r>
-        <w:t xml:space="preserve">      function </w:t>
-      </w:r>
-      <w:proofErr w:type="spellStart"/>
-      <w:proofErr w:type="gramStart"/>
-      <w:r>
-        <w:t>CellFormatter</w:t>
-      </w:r>
-      <w:proofErr w:type="spellEnd"/>
-      <w:r>
-        <w:t>(</w:t>
-      </w:r>
-      <w:proofErr w:type="gramEnd"/>
-      <w:r>
-        <w:t>cell, row) {</w:t>
+        <w:t xml:space="preserve">      function CellFormatter(cell, row) {</w:t>
       </w:r>
     </w:p>
     <w:p>
@@ -5566,39 +5011,7 @@
         <w:spacing w:after="0"/>
       </w:pPr>
       <w:r>
-        <w:t xml:space="preserve">              </w:t>
-      </w:r>
-      <w:proofErr w:type="spellStart"/>
-      <w:r>
-        <w:t>onClick</w:t>
-      </w:r>
-      <w:proofErr w:type="spellEnd"/>
-      <w:r>
-        <w:t>={</w:t>
-      </w:r>
-      <w:proofErr w:type="gramStart"/>
-      <w:r>
-        <w:t>()=</w:t>
-      </w:r>
-      <w:proofErr w:type="gramEnd"/>
-      <w:r>
-        <w:t>&gt;</w:t>
-      </w:r>
-      <w:proofErr w:type="spellStart"/>
-      <w:r>
-        <w:t>showRowDetailInfo</w:t>
-      </w:r>
-      <w:proofErr w:type="spellEnd"/>
-      <w:r>
-        <w:t>(</w:t>
-      </w:r>
-      <w:proofErr w:type="spellStart"/>
-      <w:r>
-        <w:t>row.ItemName</w:t>
-      </w:r>
-      <w:proofErr w:type="spellEnd"/>
-      <w:r>
-        <w:t>)}/&gt;</w:t>
+        <w:t xml:space="preserve">              onClick={()=&gt;showRowDetailInfo(row.ItemName)}/&gt;</w:t>
       </w:r>
     </w:p>
     <w:p>
@@ -5630,6 +5043,9 @@
     <w:p/>
     <w:p>
       <w:r>
+        <w:rPr>
+          <w:noProof/>
+        </w:rPr>
         <w:drawing>
           <wp:inline distT="0" distB="0" distL="0" distR="0" wp14:anchorId="3C1CAAEF" wp14:editId="1DB477CF">
             <wp:extent cx="5943600" cy="3376930"/>
@@ -5673,6 +5089,9 @@
         <w:br/>
       </w:r>
       <w:r>
+        <w:rPr>
+          <w:noProof/>
+        </w:rPr>
         <w:drawing>
           <wp:inline distT="0" distB="0" distL="0" distR="0" wp14:anchorId="218E0C36" wp14:editId="61773554">
             <wp:extent cx="3429479" cy="2152950"/>
@@ -5716,6 +5135,9 @@
         <w:br/>
       </w:r>
       <w:r>
+        <w:rPr>
+          <w:noProof/>
+        </w:rPr>
         <w:drawing>
           <wp:inline distT="0" distB="0" distL="0" distR="0" wp14:anchorId="2CEB7379" wp14:editId="5FB9A2F3">
             <wp:extent cx="2429214" cy="1219370"/>
@@ -5770,6 +5192,49 @@
         <w:br/>
       </w:r>
       <w:r>
+        <w:rPr>
+          <w:b/>
+          <w:bCs/>
+        </w:rPr>
+        <w:t>UseHistory()</w:t>
+      </w:r>
+      <w:r>
+        <w:rPr>
+          <w:b/>
+          <w:bCs/>
+        </w:rPr>
+        <w:br/>
+      </w:r>
+      <w:r>
+        <w:t>Search.js</w:t>
+      </w:r>
+      <w:r>
+        <w:br/>
+      </w:r>
+      <w:hyperlink r:id="rId58" w:history="1">
+        <w:r>
+          <w:rPr>
+            <w:rStyle w:val="Hyperlink"/>
+          </w:rPr>
+          <w:t>https://v5.reactrouter.com/web/api/Hooks</w:t>
+        </w:r>
+      </w:hyperlink>
+      <w:r>
+        <w:br/>
+      </w:r>
+      <w:r>
+        <w:t>https://stackoverflow.com/questions/59464337/how-to-send-params-in-usehistory-of-react-router-dom</w:t>
+      </w:r>
+      <w:r>
+        <w:br/>
+      </w:r>
+      <w:r>
+        <w:br/>
+      </w:r>
+      <w:r>
+        <w:rPr>
+          <w:noProof/>
+        </w:rPr>
         <w:drawing>
           <wp:inline distT="0" distB="0" distL="0" distR="0" wp14:anchorId="43BA5156" wp14:editId="5DCF1EC4">
             <wp:extent cx="4382112" cy="1066949"/>
@@ -5786,7 +5251,7 @@
                     <pic:cNvPicPr/>
                   </pic:nvPicPr>
                   <pic:blipFill>
-                    <a:blip r:embed="rId58"/>
+                    <a:blip r:embed="rId59"/>
                     <a:stretch>
                       <a:fillRect/>
                     </a:stretch>
@@ -5815,6 +5280,7 @@
         <w:rPr>
           <w:b/>
           <w:bCs/>
+          <w:noProof/>
         </w:rPr>
         <w:drawing>
           <wp:inline distT="0" distB="0" distL="0" distR="0" wp14:anchorId="4669E7B0" wp14:editId="67EA2347">
@@ -5832,7 +5298,7 @@
                     <pic:cNvPicPr/>
                   </pic:nvPicPr>
                   <pic:blipFill>
-                    <a:blip r:embed="rId59"/>
+                    <a:blip r:embed="rId60"/>
                     <a:stretch>
                       <a:fillRect/>
                     </a:stretch>
@@ -5871,12 +5337,16 @@
           <w:b/>
           <w:bCs/>
         </w:rPr>
+        <w:lastRenderedPageBreak/>
         <w:t>For the look for Search</w:t>
       </w:r>
       <w:r>
         <w:br/>
       </w:r>
       <w:r>
+        <w:rPr>
+          <w:noProof/>
+        </w:rPr>
         <w:drawing>
           <wp:inline distT="0" distB="0" distL="0" distR="0" wp14:anchorId="2BC834F6" wp14:editId="0AA3665C">
             <wp:extent cx="5943600" cy="4663440"/>
@@ -5893,7 +5363,7 @@
                     <pic:cNvPicPr/>
                   </pic:nvPicPr>
                   <pic:blipFill>
-                    <a:blip r:embed="rId60"/>
+                    <a:blip r:embed="rId61"/>
                     <a:stretch>
                       <a:fillRect/>
                     </a:stretch>
@@ -5917,13 +5387,15 @@
     <w:p/>
     <w:p>
       <w:r>
-        <w:lastRenderedPageBreak/>
         <w:t>In the cell formatter for the id field</w:t>
       </w:r>
       <w:r>
         <w:br/>
       </w:r>
       <w:r>
+        <w:rPr>
+          <w:noProof/>
+        </w:rPr>
         <w:drawing>
           <wp:inline distT="0" distB="0" distL="0" distR="0" wp14:anchorId="0400138C" wp14:editId="11FA8A40">
             <wp:extent cx="3372321" cy="2200582"/>
@@ -5940,7 +5412,7 @@
                     <pic:cNvPicPr/>
                   </pic:nvPicPr>
                   <pic:blipFill>
-                    <a:blip r:embed="rId61"/>
+                    <a:blip r:embed="rId62"/>
                     <a:stretch>
                       <a:fillRect/>
                     </a:stretch>
@@ -5964,7 +5436,59 @@
         <w:br/>
       </w:r>
     </w:p>
-    <w:p/>
+    <w:p>
+      <w:hyperlink r:id="rId63" w:history="1">
+        <w:r>
+          <w:rPr>
+            <w:rStyle w:val="Hyperlink"/>
+          </w:rPr>
+          <w:t>https://stackoverflow.com/questions/59464337/how-to-send-params-in-usehistory-of-react-router-dom</w:t>
+        </w:r>
+      </w:hyperlink>
+      <w:r>
+        <w:br/>
+      </w:r>
+      <w:r>
+        <w:drawing>
+          <wp:inline distT="0" distB="0" distL="0" distR="0" wp14:anchorId="3934B3A1" wp14:editId="7DC29609">
+            <wp:extent cx="5943600" cy="5104765"/>
+            <wp:effectExtent l="0" t="0" r="0" b="635"/>
+            <wp:docPr id="12" name="Picture 12" descr="Graphical user interface, text, application&#10;&#10;Description automatically generated"/>
+            <wp:cNvGraphicFramePr>
+              <a:graphicFrameLocks xmlns:a="http://schemas.openxmlformats.org/drawingml/2006/main" noChangeAspect="1"/>
+            </wp:cNvGraphicFramePr>
+            <a:graphic xmlns:a="http://schemas.openxmlformats.org/drawingml/2006/main">
+              <a:graphicData uri="http://schemas.openxmlformats.org/drawingml/2006/picture">
+                <pic:pic xmlns:pic="http://schemas.openxmlformats.org/drawingml/2006/picture">
+                  <pic:nvPicPr>
+                    <pic:cNvPr id="12" name="Picture 12" descr="Graphical user interface, text, application&#10;&#10;Description automatically generated"/>
+                    <pic:cNvPicPr/>
+                  </pic:nvPicPr>
+                  <pic:blipFill>
+                    <a:blip r:embed="rId64"/>
+                    <a:stretch>
+                      <a:fillRect/>
+                    </a:stretch>
+                  </pic:blipFill>
+                  <pic:spPr>
+                    <a:xfrm>
+                      <a:off x="0" y="0"/>
+                      <a:ext cx="5943600" cy="5104765"/>
+                    </a:xfrm>
+                    <a:prstGeom prst="rect">
+                      <a:avLst/>
+                    </a:prstGeom>
+                  </pic:spPr>
+                </pic:pic>
+              </a:graphicData>
+            </a:graphic>
+          </wp:inline>
+        </w:drawing>
+      </w:r>
+      <w:r>
+        <w:br/>
+      </w:r>
+    </w:p>
     <w:p/>
     <w:p/>
     <w:p/>
@@ -6142,7 +5666,7 @@
       <w:pPr>
         <w:spacing w:after="0"/>
       </w:pPr>
-      <w:hyperlink r:id="rId62" w:history="1">
+      <w:hyperlink r:id="rId65" w:history="1">
         <w:r>
           <w:rPr>
             <w:rStyle w:val="Hyperlink"/>

</xml_diff>

<commit_message>
Added a complext form for tesing useState and writing to new WEBAPI method
</commit_message>
<xml_diff>
--- a/Nutrition Services New Project.docx
+++ b/Nutrition Services New Project.docx
@@ -48,7 +48,15 @@
         <w:t>Topic</w:t>
       </w:r>
       <w:r>
-        <w:t>:  Trying to get a .png file to load with webpack (local project images)</w:t>
+        <w:t>:  Trying to get a .</w:t>
+      </w:r>
+      <w:proofErr w:type="spellStart"/>
+      <w:r>
+        <w:t>png</w:t>
+      </w:r>
+      <w:proofErr w:type="spellEnd"/>
+      <w:r>
+        <w:t xml:space="preserve"> file to load with webpack (local project images)</w:t>
       </w:r>
     </w:p>
     <w:p>
@@ -63,8 +71,13 @@
         <w:t>Topic</w:t>
       </w:r>
       <w:r>
-        <w:t>: Bootstrap notation for css</w:t>
-      </w:r>
+        <w:t xml:space="preserve">: Bootstrap notation for </w:t>
+      </w:r>
+      <w:proofErr w:type="spellStart"/>
+      <w:r>
+        <w:t>css</w:t>
+      </w:r>
+      <w:proofErr w:type="spellEnd"/>
     </w:p>
     <w:p>
       <w:pPr>
@@ -78,8 +91,13 @@
         <w:t>Topic</w:t>
       </w:r>
       <w:r>
-        <w:t>: Hiding webpack size limit warnings, just add an entry to your webpack.config</w:t>
-      </w:r>
+        <w:t xml:space="preserve">: Hiding webpack size limit warnings, just add an entry to your </w:t>
+      </w:r>
+      <w:proofErr w:type="spellStart"/>
+      <w:r>
+        <w:t>webpack.config</w:t>
+      </w:r>
+      <w:proofErr w:type="spellEnd"/>
     </w:p>
     <w:p>
       <w:pPr>
@@ -108,7 +126,15 @@
         <w:t>Tip</w:t>
       </w:r>
       <w:r>
-        <w:t>: Getting Navigation to work in Reactjs Functional Components</w:t>
+        <w:t xml:space="preserve">: Getting Navigation to work in </w:t>
+      </w:r>
+      <w:proofErr w:type="spellStart"/>
+      <w:r>
+        <w:t>Reactjs</w:t>
+      </w:r>
+      <w:proofErr w:type="spellEnd"/>
+      <w:r>
+        <w:t xml:space="preserve"> Functional Components</w:t>
       </w:r>
     </w:p>
     <w:p>
@@ -759,8 +785,19 @@
           <w:szCs w:val="44"/>
         </w:rPr>
         <w:lastRenderedPageBreak/>
-        <w:t>WEBAPI WebService</w:t>
-      </w:r>
+        <w:t xml:space="preserve">WEBAPI </w:t>
+      </w:r>
+      <w:proofErr w:type="spellStart"/>
+      <w:r>
+        <w:rPr>
+          <w:b/>
+          <w:bCs/>
+          <w:sz w:val="44"/>
+          <w:szCs w:val="44"/>
+        </w:rPr>
+        <w:t>WebService</w:t>
+      </w:r>
+      <w:proofErr w:type="spellEnd"/>
     </w:p>
     <w:p>
       <w:pPr>
@@ -1017,7 +1054,15 @@
         <w:t>Topic</w:t>
       </w:r>
       <w:r>
-        <w:t>:  Trying to get a .png file to load with webpack (</w:t>
+        <w:t>:  Trying to get a .</w:t>
+      </w:r>
+      <w:proofErr w:type="spellStart"/>
+      <w:r>
+        <w:t>png</w:t>
+      </w:r>
+      <w:proofErr w:type="spellEnd"/>
+      <w:r>
+        <w:t xml:space="preserve"> file to load with webpack (</w:t>
       </w:r>
       <w:r>
         <w:rPr>
@@ -1067,15 +1112,36 @@
       <w:r>
         <w:br/>
       </w:r>
-      <w:r>
-        <w:t>npm install --save-dev url-loader file-loader</w:t>
-      </w:r>
-      <w:r>
-        <w:br/>
-      </w:r>
-      <w:r>
-        <w:br/>
-        <w:t>Then add this to your webpack.config file:</w:t>
+      <w:proofErr w:type="spellStart"/>
+      <w:r>
+        <w:t>npm</w:t>
+      </w:r>
+      <w:proofErr w:type="spellEnd"/>
+      <w:r>
+        <w:t xml:space="preserve"> install --save-dev </w:t>
+      </w:r>
+      <w:proofErr w:type="spellStart"/>
+      <w:r>
+        <w:t>url</w:t>
+      </w:r>
+      <w:proofErr w:type="spellEnd"/>
+      <w:r>
+        <w:t>-loader file-loader</w:t>
+      </w:r>
+      <w:r>
+        <w:br/>
+      </w:r>
+      <w:r>
+        <w:br/>
+        <w:t xml:space="preserve">Then add this to your </w:t>
+      </w:r>
+      <w:proofErr w:type="spellStart"/>
+      <w:r>
+        <w:t>webpack.config</w:t>
+      </w:r>
+      <w:proofErr w:type="spellEnd"/>
+      <w:r>
+        <w:t xml:space="preserve"> file:</w:t>
       </w:r>
       <w:r>
         <w:br/>
@@ -1301,8 +1367,13 @@
         <w:t xml:space="preserve">: </w:t>
       </w:r>
       <w:r>
-        <w:t>Bootstrap notation for css</w:t>
-      </w:r>
+        <w:t xml:space="preserve">Bootstrap notation for </w:t>
+      </w:r>
+      <w:proofErr w:type="spellStart"/>
+      <w:r>
+        <w:t>css</w:t>
+      </w:r>
+      <w:proofErr w:type="spellEnd"/>
     </w:p>
     <w:p>
       <w:r>
@@ -1361,8 +1432,13 @@
         <w:t xml:space="preserve">: </w:t>
       </w:r>
       <w:r>
-        <w:t>Hiding webpack size limit warnings, just add an entry to your webpack.config</w:t>
-      </w:r>
+        <w:t xml:space="preserve">Hiding webpack size limit warnings, just add an entry to your </w:t>
+      </w:r>
+      <w:proofErr w:type="spellStart"/>
+      <w:r>
+        <w:t>webpack.config</w:t>
+      </w:r>
+      <w:proofErr w:type="spellEnd"/>
     </w:p>
     <w:p>
       <w:r>
@@ -1773,7 +1849,15 @@
       <w:bookmarkStart w:id="0" w:name="_Hlk98848000"/>
       <w:r>
         <w:lastRenderedPageBreak/>
-        <w:t>This was also proven in my SandboxWebPackWEBApiWire project</w:t>
+        <w:t xml:space="preserve">This was also proven in my </w:t>
+      </w:r>
+      <w:proofErr w:type="spellStart"/>
+      <w:r>
+        <w:t>SandboxWebPackWEBApiWire</w:t>
+      </w:r>
+      <w:proofErr w:type="spellEnd"/>
+      <w:r>
+        <w:t xml:space="preserve"> project</w:t>
       </w:r>
       <w:r>
         <w:br/>
@@ -2013,7 +2097,27 @@
           <w:sz w:val="24"/>
           <w:szCs w:val="24"/>
         </w:rPr>
-        <w:t>Getting Navigation to work in Reactjs Functional</w:t>
+        <w:t xml:space="preserve">Getting Navigation to work in </w:t>
+      </w:r>
+      <w:proofErr w:type="spellStart"/>
+      <w:r>
+        <w:rPr>
+          <w:b/>
+          <w:bCs/>
+          <w:sz w:val="24"/>
+          <w:szCs w:val="24"/>
+        </w:rPr>
+        <w:t>Reactjs</w:t>
+      </w:r>
+      <w:proofErr w:type="spellEnd"/>
+      <w:r>
+        <w:rPr>
+          <w:b/>
+          <w:bCs/>
+          <w:sz w:val="24"/>
+          <w:szCs w:val="24"/>
+        </w:rPr>
+        <w:t xml:space="preserve"> Functional</w:t>
       </w:r>
       <w:r>
         <w:rPr>
@@ -2322,13 +2426,23 @@
         </w:rPr>
         <w:br/>
       </w:r>
+      <w:proofErr w:type="spellStart"/>
       <w:r>
         <w:rPr>
           <w:color w:val="000000"/>
           <w:sz w:val="24"/>
           <w:szCs w:val="24"/>
         </w:rPr>
-        <w:t>npm install react-bootstrap-icons --save</w:t>
+        <w:t>npm</w:t>
+      </w:r>
+      <w:proofErr w:type="spellEnd"/>
+      <w:r>
+        <w:rPr>
+          <w:color w:val="000000"/>
+          <w:sz w:val="24"/>
+          <w:szCs w:val="24"/>
+        </w:rPr>
+        <w:t xml:space="preserve"> install react-bootstrap-icons --save</w:t>
       </w:r>
     </w:p>
     <w:p>
@@ -2496,7 +2610,17 @@
           <w:sz w:val="21"/>
           <w:szCs w:val="21"/>
         </w:rPr>
-        <w:t xml:space="preserve"> { </w:t>
+        <w:t xml:space="preserve"> </w:t>
+      </w:r>
+      <w:proofErr w:type="gramStart"/>
+      <w:r>
+        <w:rPr>
+          <w:rFonts w:ascii="Consolas" w:eastAsia="Times New Roman" w:hAnsi="Consolas" w:cs="Times New Roman"/>
+          <w:color w:val="D4D4D4"/>
+          <w:sz w:val="21"/>
+          <w:szCs w:val="21"/>
+        </w:rPr>
+        <w:t xml:space="preserve">{ </w:t>
       </w:r>
       <w:r>
         <w:rPr>
@@ -2507,6 +2631,7 @@
         </w:rPr>
         <w:t>Pencil</w:t>
       </w:r>
+      <w:proofErr w:type="gramEnd"/>
       <w:r>
         <w:rPr>
           <w:rFonts w:ascii="Consolas" w:eastAsia="Times New Roman" w:hAnsi="Consolas" w:cs="Times New Roman"/>
@@ -2790,7 +2915,15 @@
       </w:r>
       <w:r>
         <w:br/>
-        <w:t>You have to have “2” routes for the same component</w:t>
+        <w:t xml:space="preserve">You </w:t>
+      </w:r>
+      <w:proofErr w:type="gramStart"/>
+      <w:r>
+        <w:t>have to</w:t>
+      </w:r>
+      <w:proofErr w:type="gramEnd"/>
+      <w:r>
+        <w:t xml:space="preserve"> have “2” routes for the same component</w:t>
       </w:r>
     </w:p>
     <w:p>
@@ -3052,8 +3185,19 @@
           <w:sz w:val="19"/>
           <w:szCs w:val="19"/>
         </w:rPr>
-        <w:t xml:space="preserve"> tblMilkSub</w:t>
-      </w:r>
+        <w:t xml:space="preserve"> </w:t>
+      </w:r>
+      <w:proofErr w:type="spellStart"/>
+      <w:r>
+        <w:rPr>
+          <w:rFonts w:ascii="Consolas" w:hAnsi="Consolas" w:cs="Consolas"/>
+          <w:color w:val="000000"/>
+          <w:sz w:val="19"/>
+          <w:szCs w:val="19"/>
+        </w:rPr>
+        <w:t>tblMilkSub</w:t>
+      </w:r>
+      <w:proofErr w:type="spellEnd"/>
     </w:p>
     <w:p>
       <w:pPr>
@@ -3098,8 +3242,30 @@
           <w:sz w:val="19"/>
           <w:szCs w:val="19"/>
         </w:rPr>
-        <w:t xml:space="preserve"> MilkSubName </w:t>
-      </w:r>
+        <w:t xml:space="preserve"> </w:t>
+      </w:r>
+      <w:proofErr w:type="spellStart"/>
+      <w:r>
+        <w:rPr>
+          <w:rFonts w:ascii="Consolas" w:hAnsi="Consolas" w:cs="Consolas"/>
+          <w:color w:val="000000"/>
+          <w:sz w:val="19"/>
+          <w:szCs w:val="19"/>
+        </w:rPr>
+        <w:t>MilkSubName</w:t>
+      </w:r>
+      <w:proofErr w:type="spellEnd"/>
+      <w:r>
+        <w:rPr>
+          <w:rFonts w:ascii="Consolas" w:hAnsi="Consolas" w:cs="Consolas"/>
+          <w:color w:val="000000"/>
+          <w:sz w:val="19"/>
+          <w:szCs w:val="19"/>
+        </w:rPr>
+        <w:t xml:space="preserve"> </w:t>
+      </w:r>
+      <w:proofErr w:type="spellStart"/>
+      <w:proofErr w:type="gramStart"/>
       <w:r>
         <w:rPr>
           <w:rFonts w:ascii="Consolas" w:hAnsi="Consolas" w:cs="Consolas"/>
@@ -3109,6 +3275,7 @@
         </w:rPr>
         <w:t>nvarchar</w:t>
       </w:r>
+      <w:proofErr w:type="spellEnd"/>
       <w:r>
         <w:rPr>
           <w:rFonts w:ascii="Consolas" w:hAnsi="Consolas" w:cs="Consolas"/>
@@ -3118,6 +3285,7 @@
         </w:rPr>
         <w:t>(</w:t>
       </w:r>
+      <w:proofErr w:type="gramEnd"/>
       <w:r>
         <w:rPr>
           <w:rFonts w:ascii="Consolas" w:hAnsi="Consolas" w:cs="Consolas"/>
@@ -3441,6 +3609,8 @@
           <w:szCs w:val="19"/>
         </w:rPr>
       </w:pPr>
+      <w:proofErr w:type="spellStart"/>
+      <w:proofErr w:type="gramStart"/>
       <w:r>
         <w:rPr>
           <w:rFonts w:ascii="Consolas" w:hAnsi="Consolas" w:cs="Consolas"/>
@@ -3471,7 +3641,19 @@
           <w:sz w:val="19"/>
           <w:szCs w:val="19"/>
         </w:rPr>
-        <w:t>Getting dropdown list to work as a functional – reusable component</w:t>
+        <w:t>Getting</w:t>
+      </w:r>
+      <w:proofErr w:type="spellEnd"/>
+      <w:proofErr w:type="gramEnd"/>
+      <w:r>
+        <w:rPr>
+          <w:rFonts w:ascii="Consolas" w:hAnsi="Consolas" w:cs="Consolas"/>
+          <w:b/>
+          <w:bCs/>
+          <w:sz w:val="19"/>
+          <w:szCs w:val="19"/>
+        </w:rPr>
+        <w:t xml:space="preserve"> dropdown list to work as a functional – reusable component</w:t>
       </w:r>
       <w:r>
         <w:rPr>
@@ -3510,7 +3692,25 @@
           <w:sz w:val="19"/>
           <w:szCs w:val="19"/>
         </w:rPr>
-        <w:t>You have to use a “call back” to get the onChange event to work</w:t>
+        <w:t xml:space="preserve">You have to use a “call back” to get the </w:t>
+      </w:r>
+      <w:proofErr w:type="spellStart"/>
+      <w:r>
+        <w:rPr>
+          <w:rFonts w:ascii="Consolas" w:hAnsi="Consolas" w:cs="Consolas"/>
+          <w:sz w:val="19"/>
+          <w:szCs w:val="19"/>
+        </w:rPr>
+        <w:t>onChange</w:t>
+      </w:r>
+      <w:proofErr w:type="spellEnd"/>
+      <w:r>
+        <w:rPr>
+          <w:rFonts w:ascii="Consolas" w:hAnsi="Consolas" w:cs="Consolas"/>
+          <w:sz w:val="19"/>
+          <w:szCs w:val="19"/>
+        </w:rPr>
+        <w:t xml:space="preserve"> event to work</w:t>
       </w:r>
     </w:p>
     <w:p>
@@ -3588,36 +3788,112 @@
           <w:sz w:val="19"/>
           <w:szCs w:val="19"/>
         </w:rPr>
-        <w:t>You also have to make sure you clear the items from the select as well each time you call the fetch items as well</w:t>
-      </w:r>
-    </w:p>
-    <w:p>
-      <w:pPr>
-        <w:rPr>
-          <w:rFonts w:ascii="Consolas" w:hAnsi="Consolas" w:cs="Consolas"/>
-          <w:b/>
-          <w:bCs/>
-          <w:sz w:val="19"/>
-          <w:szCs w:val="19"/>
-        </w:rPr>
-      </w:pPr>
-      <w:r>
-        <w:rPr>
-          <w:rFonts w:ascii="Consolas" w:hAnsi="Consolas" w:cs="Consolas"/>
-          <w:sz w:val="19"/>
-          <w:szCs w:val="19"/>
-        </w:rPr>
-        <w:t xml:space="preserve">You also have to use a callBack for the onChange event, notice below in the child component how I am passing the callback handler, </w:t>
-      </w:r>
-      <w:r>
-        <w:rPr>
-          <w:rFonts w:ascii="Consolas" w:hAnsi="Consolas" w:cs="Consolas"/>
-          <w:b/>
-          <w:bCs/>
-          <w:sz w:val="19"/>
-          <w:szCs w:val="19"/>
-        </w:rPr>
-        <w:t>this is because it is an child component</w:t>
+        <w:t xml:space="preserve">You also have to make sure you clear the items from the select </w:t>
+      </w:r>
+      <w:proofErr w:type="gramStart"/>
+      <w:r>
+        <w:rPr>
+          <w:rFonts w:ascii="Consolas" w:hAnsi="Consolas" w:cs="Consolas"/>
+          <w:sz w:val="19"/>
+          <w:szCs w:val="19"/>
+        </w:rPr>
+        <w:t>as well each time</w:t>
+      </w:r>
+      <w:proofErr w:type="gramEnd"/>
+      <w:r>
+        <w:rPr>
+          <w:rFonts w:ascii="Consolas" w:hAnsi="Consolas" w:cs="Consolas"/>
+          <w:sz w:val="19"/>
+          <w:szCs w:val="19"/>
+        </w:rPr>
+        <w:t xml:space="preserve"> you call the fetch items as well</w:t>
+      </w:r>
+    </w:p>
+    <w:p>
+      <w:pPr>
+        <w:rPr>
+          <w:rFonts w:ascii="Consolas" w:hAnsi="Consolas" w:cs="Consolas"/>
+          <w:b/>
+          <w:bCs/>
+          <w:sz w:val="19"/>
+          <w:szCs w:val="19"/>
+        </w:rPr>
+      </w:pPr>
+      <w:r>
+        <w:rPr>
+          <w:rFonts w:ascii="Consolas" w:hAnsi="Consolas" w:cs="Consolas"/>
+          <w:sz w:val="19"/>
+          <w:szCs w:val="19"/>
+        </w:rPr>
+        <w:t xml:space="preserve">You also have to use a </w:t>
+      </w:r>
+      <w:proofErr w:type="spellStart"/>
+      <w:r>
+        <w:rPr>
+          <w:rFonts w:ascii="Consolas" w:hAnsi="Consolas" w:cs="Consolas"/>
+          <w:sz w:val="19"/>
+          <w:szCs w:val="19"/>
+        </w:rPr>
+        <w:t>callBack</w:t>
+      </w:r>
+      <w:proofErr w:type="spellEnd"/>
+      <w:r>
+        <w:rPr>
+          <w:rFonts w:ascii="Consolas" w:hAnsi="Consolas" w:cs="Consolas"/>
+          <w:sz w:val="19"/>
+          <w:szCs w:val="19"/>
+        </w:rPr>
+        <w:t xml:space="preserve"> for the </w:t>
+      </w:r>
+      <w:proofErr w:type="spellStart"/>
+      <w:r>
+        <w:rPr>
+          <w:rFonts w:ascii="Consolas" w:hAnsi="Consolas" w:cs="Consolas"/>
+          <w:sz w:val="19"/>
+          <w:szCs w:val="19"/>
+        </w:rPr>
+        <w:t>onChange</w:t>
+      </w:r>
+      <w:proofErr w:type="spellEnd"/>
+      <w:r>
+        <w:rPr>
+          <w:rFonts w:ascii="Consolas" w:hAnsi="Consolas" w:cs="Consolas"/>
+          <w:sz w:val="19"/>
+          <w:szCs w:val="19"/>
+        </w:rPr>
+        <w:t xml:space="preserve"> event, notice below in the child component how I am passing the callback handler, </w:t>
+      </w:r>
+      <w:r>
+        <w:rPr>
+          <w:rFonts w:ascii="Consolas" w:hAnsi="Consolas" w:cs="Consolas"/>
+          <w:b/>
+          <w:bCs/>
+          <w:sz w:val="19"/>
+          <w:szCs w:val="19"/>
+        </w:rPr>
+        <w:t xml:space="preserve">this is because it is </w:t>
+      </w:r>
+      <w:proofErr w:type="gramStart"/>
+      <w:r>
+        <w:rPr>
+          <w:rFonts w:ascii="Consolas" w:hAnsi="Consolas" w:cs="Consolas"/>
+          <w:b/>
+          <w:bCs/>
+          <w:sz w:val="19"/>
+          <w:szCs w:val="19"/>
+        </w:rPr>
+        <w:t>an</w:t>
+      </w:r>
+      <w:proofErr w:type="gramEnd"/>
+      <w:r>
+        <w:rPr>
+          <w:rFonts w:ascii="Consolas" w:hAnsi="Consolas" w:cs="Consolas"/>
+          <w:b/>
+          <w:bCs/>
+          <w:sz w:val="19"/>
+          <w:szCs w:val="19"/>
+        </w:rPr>
+        <w:t xml:space="preserve"> child component</w:t>
       </w:r>
       <w:r>
         <w:rPr>
@@ -4022,7 +4298,39 @@
         <w:br/>
       </w:r>
       <w:r>
-        <w:t>I had situation where I needed to set the value of a input field on a modal popup. The issue was that since the modal was hidden, and I wanted to set the value of the field dynamically, I need to render the modal first in order for the getElementbyID would work. The only way to get it to work was to show the modal first , then pause the thread for a ½ second before setting the value of the field</w:t>
+        <w:t xml:space="preserve">I had situation where I needed to set the value of </w:t>
+      </w:r>
+      <w:proofErr w:type="gramStart"/>
+      <w:r>
+        <w:t>a</w:t>
+      </w:r>
+      <w:proofErr w:type="gramEnd"/>
+      <w:r>
+        <w:t xml:space="preserve"> input field on a modal popup. The issue was that since the modal was hidden, and I wanted to set the value of the field dynamically, I need to render the modal first </w:t>
+      </w:r>
+      <w:proofErr w:type="gramStart"/>
+      <w:r>
+        <w:t>in order for</w:t>
+      </w:r>
+      <w:proofErr w:type="gramEnd"/>
+      <w:r>
+        <w:t xml:space="preserve"> the </w:t>
+      </w:r>
+      <w:proofErr w:type="spellStart"/>
+      <w:r>
+        <w:t>getElementbyID</w:t>
+      </w:r>
+      <w:proofErr w:type="spellEnd"/>
+      <w:r>
+        <w:t xml:space="preserve"> would work. The only way to get it to work was to show the modal </w:t>
+      </w:r>
+      <w:proofErr w:type="gramStart"/>
+      <w:r>
+        <w:t>first ,</w:t>
+      </w:r>
+      <w:proofErr w:type="gramEnd"/>
+      <w:r>
+        <w:t xml:space="preserve"> then pause the thread for a ½ second before setting the value of the field</w:t>
       </w:r>
       <w:r>
         <w:br/>
@@ -4280,13 +4588,37 @@
       </w:r>
       <w:r>
         <w:br/>
-        <w:t>Another thing to note:, you can also have multiple styles as well</w:t>
-      </w:r>
-      <w:r>
-        <w:br/>
-      </w:r>
-      <w:r>
-        <w:t>&lt;input id='oldValue' style={{marginLeft: 5, width:300}}&gt;</w:t>
+        <w:t xml:space="preserve">Another thing to </w:t>
+      </w:r>
+      <w:proofErr w:type="gramStart"/>
+      <w:r>
+        <w:t>note:,</w:t>
+      </w:r>
+      <w:proofErr w:type="gramEnd"/>
+      <w:r>
+        <w:t xml:space="preserve"> you can also have multiple styles as well</w:t>
+      </w:r>
+      <w:r>
+        <w:br/>
+      </w:r>
+      <w:r>
+        <w:t>&lt;input id='</w:t>
+      </w:r>
+      <w:proofErr w:type="spellStart"/>
+      <w:r>
+        <w:t>oldValue</w:t>
+      </w:r>
+      <w:proofErr w:type="spellEnd"/>
+      <w:r>
+        <w:t>' style={{</w:t>
+      </w:r>
+      <w:proofErr w:type="spellStart"/>
+      <w:r>
+        <w:t>marginLeft</w:t>
+      </w:r>
+      <w:proofErr w:type="spellEnd"/>
+      <w:r>
+        <w:t>: 5, width:300}}&gt;</w:t>
       </w:r>
     </w:p>
     <w:p>
@@ -4381,8 +4713,13 @@
         <w:br/>
       </w:r>
       <w:r>
-        <w:t>Checking for an empty string in javascript</w:t>
-      </w:r>
+        <w:t xml:space="preserve">Checking for an empty string in </w:t>
+      </w:r>
+      <w:proofErr w:type="spellStart"/>
+      <w:r>
+        <w:t>javascript</w:t>
+      </w:r>
+      <w:proofErr w:type="spellEnd"/>
     </w:p>
     <w:p>
       <w:r>
@@ -4483,6 +4820,7 @@
         <w:br/>
         <w:t xml:space="preserve">All props were passed in via the props object only, </w:t>
       </w:r>
+      <w:proofErr w:type="gramStart"/>
       <w:r>
         <w:rPr>
           <w:b/>
@@ -4490,8 +4828,29 @@
           <w:sz w:val="28"/>
           <w:szCs w:val="28"/>
         </w:rPr>
-        <w:t>Also it outlines how to show and hide a button in reactjs</w:t>
-      </w:r>
+        <w:t>Also</w:t>
+      </w:r>
+      <w:proofErr w:type="gramEnd"/>
+      <w:r>
+        <w:rPr>
+          <w:b/>
+          <w:bCs/>
+          <w:sz w:val="28"/>
+          <w:szCs w:val="28"/>
+        </w:rPr>
+        <w:t xml:space="preserve"> it outlines how to show and hide a button in </w:t>
+      </w:r>
+      <w:proofErr w:type="spellStart"/>
+      <w:r>
+        <w:rPr>
+          <w:b/>
+          <w:bCs/>
+          <w:sz w:val="28"/>
+          <w:szCs w:val="28"/>
+        </w:rPr>
+        <w:t>reactjs</w:t>
+      </w:r>
+      <w:proofErr w:type="spellEnd"/>
       <w:r>
         <w:rPr>
           <w:b/>
@@ -4767,7 +5126,23 @@
           <w:b/>
           <w:bCs/>
         </w:rPr>
-        <w:t>For basic wireup and pagination</w:t>
+        <w:t xml:space="preserve">For basic </w:t>
+      </w:r>
+      <w:proofErr w:type="spellStart"/>
+      <w:r>
+        <w:rPr>
+          <w:b/>
+          <w:bCs/>
+        </w:rPr>
+        <w:t>wireup</w:t>
+      </w:r>
+      <w:proofErr w:type="spellEnd"/>
+      <w:r>
+        <w:rPr>
+          <w:b/>
+          <w:bCs/>
+        </w:rPr>
+        <w:t xml:space="preserve"> and pagination</w:t>
       </w:r>
     </w:p>
     <w:p>
@@ -4783,16 +5158,42 @@
         <w:spacing w:after="0"/>
       </w:pPr>
       <w:r>
-        <w:t>import BootstrapTable from 'react-bootstrap-table-next';</w:t>
-      </w:r>
+        <w:t xml:space="preserve">import </w:t>
+      </w:r>
+      <w:proofErr w:type="spellStart"/>
+      <w:r>
+        <w:t>BootstrapTable</w:t>
+      </w:r>
+      <w:proofErr w:type="spellEnd"/>
+      <w:r>
+        <w:t xml:space="preserve"> from 'react-bootstrap-table-next</w:t>
+      </w:r>
+      <w:proofErr w:type="gramStart"/>
+      <w:r>
+        <w:t>';</w:t>
+      </w:r>
+      <w:proofErr w:type="gramEnd"/>
     </w:p>
     <w:p>
       <w:pPr>
         <w:spacing w:after="0"/>
       </w:pPr>
       <w:r>
-        <w:t>import paginationFactory from 'react-bootstrap-table2-paginator';</w:t>
-      </w:r>
+        <w:t xml:space="preserve">import </w:t>
+      </w:r>
+      <w:proofErr w:type="spellStart"/>
+      <w:r>
+        <w:t>paginationFactory</w:t>
+      </w:r>
+      <w:proofErr w:type="spellEnd"/>
+      <w:r>
+        <w:t xml:space="preserve"> from 'react-bootstrap-table2-paginator</w:t>
+      </w:r>
+      <w:proofErr w:type="gramStart"/>
+      <w:r>
+        <w:t>';</w:t>
+      </w:r>
+      <w:proofErr w:type="gramEnd"/>
     </w:p>
     <w:p>
       <w:pPr>
@@ -4809,7 +5210,15 @@
         <w:spacing w:after="0"/>
       </w:pPr>
       <w:r>
-        <w:t xml:space="preserve">  &lt;BootstrapTable   </w:t>
+        <w:t xml:space="preserve">  &lt;</w:t>
+      </w:r>
+      <w:proofErr w:type="spellStart"/>
+      <w:r>
+        <w:t>BootstrapTable</w:t>
+      </w:r>
+      <w:proofErr w:type="spellEnd"/>
+      <w:r>
+        <w:t xml:space="preserve">   </w:t>
       </w:r>
     </w:p>
     <w:p>
@@ -4833,7 +5242,23 @@
         <w:spacing w:after="0"/>
       </w:pPr>
       <w:r>
-        <w:t xml:space="preserve">         keyField='ItemName'</w:t>
+        <w:t xml:space="preserve">         </w:t>
+      </w:r>
+      <w:proofErr w:type="spellStart"/>
+      <w:r>
+        <w:t>keyField</w:t>
+      </w:r>
+      <w:proofErr w:type="spellEnd"/>
+      <w:r>
+        <w:t>='</w:t>
+      </w:r>
+      <w:proofErr w:type="spellStart"/>
+      <w:r>
+        <w:t>ItemName</w:t>
+      </w:r>
+      <w:proofErr w:type="spellEnd"/>
+      <w:r>
+        <w:t>'</w:t>
       </w:r>
     </w:p>
     <w:p>
@@ -4841,7 +5266,15 @@
         <w:spacing w:after="0"/>
       </w:pPr>
       <w:r>
-        <w:t xml:space="preserve">          data={tblSearchResults}</w:t>
+        <w:t xml:space="preserve">          data={</w:t>
+      </w:r>
+      <w:proofErr w:type="spellStart"/>
+      <w:r>
+        <w:t>tblSearchResults</w:t>
+      </w:r>
+      <w:proofErr w:type="spellEnd"/>
+      <w:r>
+        <w:t>}</w:t>
       </w:r>
     </w:p>
     <w:p>
@@ -4857,7 +5290,20 @@
         <w:spacing w:after="0"/>
       </w:pPr>
       <w:r>
-        <w:t xml:space="preserve">           pagination={ paginationFactory()}</w:t>
+        <w:t xml:space="preserve">           pagination</w:t>
+      </w:r>
+      <w:proofErr w:type="gramStart"/>
+      <w:r>
+        <w:t xml:space="preserve">={ </w:t>
+      </w:r>
+      <w:proofErr w:type="spellStart"/>
+      <w:r>
+        <w:t>paginationFactory</w:t>
+      </w:r>
+      <w:proofErr w:type="spellEnd"/>
+      <w:proofErr w:type="gramEnd"/>
+      <w:r>
+        <w:t>()}</w:t>
       </w:r>
     </w:p>
     <w:p>
@@ -4865,7 +5311,23 @@
         <w:spacing w:after="0"/>
       </w:pPr>
       <w:r>
-        <w:t xml:space="preserve">           rowStyle={rowStyle}</w:t>
+        <w:t xml:space="preserve">           </w:t>
+      </w:r>
+      <w:proofErr w:type="spellStart"/>
+      <w:r>
+        <w:t>rowStyle</w:t>
+      </w:r>
+      <w:proofErr w:type="spellEnd"/>
+      <w:r>
+        <w:t>={</w:t>
+      </w:r>
+      <w:proofErr w:type="spellStart"/>
+      <w:r>
+        <w:t>rowStyle</w:t>
+      </w:r>
+      <w:proofErr w:type="spellEnd"/>
+      <w:r>
+        <w:t>}</w:t>
       </w:r>
     </w:p>
     <w:p>
@@ -4894,7 +5356,23 @@
         <w:spacing w:after="0"/>
       </w:pPr>
       <w:r>
-        <w:t>const rowStyle = {  height: '10px', padding: '2px 0' };</w:t>
+        <w:t xml:space="preserve">const </w:t>
+      </w:r>
+      <w:proofErr w:type="spellStart"/>
+      <w:r>
+        <w:t>rowStyle</w:t>
+      </w:r>
+      <w:proofErr w:type="spellEnd"/>
+      <w:r>
+        <w:t xml:space="preserve"> = </w:t>
+      </w:r>
+      <w:proofErr w:type="gramStart"/>
+      <w:r>
+        <w:t>{  height</w:t>
+      </w:r>
+      <w:proofErr w:type="gramEnd"/>
+      <w:r>
+        <w:t>: '10px', padding: '2px 0' };</w:t>
       </w:r>
     </w:p>
     <w:p>
@@ -4910,7 +5388,23 @@
         <w:spacing w:after="0"/>
       </w:pPr>
       <w:r>
-        <w:t xml:space="preserve">        dataField: 'ItemName',</w:t>
+        <w:t xml:space="preserve">        </w:t>
+      </w:r>
+      <w:proofErr w:type="spellStart"/>
+      <w:r>
+        <w:t>dataField</w:t>
+      </w:r>
+      <w:proofErr w:type="spellEnd"/>
+      <w:r>
+        <w:t>: '</w:t>
+      </w:r>
+      <w:proofErr w:type="spellStart"/>
+      <w:r>
+        <w:t>ItemName</w:t>
+      </w:r>
+      <w:proofErr w:type="spellEnd"/>
+      <w:r>
+        <w:t>',</w:t>
       </w:r>
     </w:p>
     <w:p>
@@ -4926,7 +5420,15 @@
         <w:spacing w:after="0"/>
       </w:pPr>
       <w:r>
-        <w:t xml:space="preserve">        formatter: CellFormatter,</w:t>
+        <w:t xml:space="preserve">        formatter: </w:t>
+      </w:r>
+      <w:proofErr w:type="spellStart"/>
+      <w:r>
+        <w:t>CellFormatter</w:t>
+      </w:r>
+      <w:proofErr w:type="spellEnd"/>
+      <w:r>
+        <w:t>,</w:t>
       </w:r>
     </w:p>
     <w:p>
@@ -4934,7 +5436,15 @@
         <w:spacing w:after="0"/>
       </w:pPr>
       <w:r>
-        <w:t xml:space="preserve">        style: { width: '10px' }</w:t>
+        <w:t xml:space="preserve">        style: </w:t>
+      </w:r>
+      <w:proofErr w:type="gramStart"/>
+      <w:r>
+        <w:t>{ width</w:t>
+      </w:r>
+      <w:proofErr w:type="gramEnd"/>
+      <w:r>
+        <w:t>: '10px' }</w:t>
       </w:r>
     </w:p>
     <w:p>
@@ -4950,7 +5460,23 @@
         <w:spacing w:after="0"/>
       </w:pPr>
       <w:r>
-        <w:t xml:space="preserve">        dataField: 'ItemName',</w:t>
+        <w:t xml:space="preserve">        </w:t>
+      </w:r>
+      <w:proofErr w:type="spellStart"/>
+      <w:r>
+        <w:t>dataField</w:t>
+      </w:r>
+      <w:proofErr w:type="spellEnd"/>
+      <w:r>
+        <w:t>: '</w:t>
+      </w:r>
+      <w:proofErr w:type="spellStart"/>
+      <w:r>
+        <w:t>ItemName</w:t>
+      </w:r>
+      <w:proofErr w:type="spellEnd"/>
+      <w:r>
+        <w:t>',</w:t>
       </w:r>
     </w:p>
     <w:p>
@@ -4979,7 +5505,20 @@
         <w:spacing w:after="0"/>
       </w:pPr>
       <w:r>
-        <w:t xml:space="preserve">      function CellFormatter(cell, row) {</w:t>
+        <w:t xml:space="preserve">      function </w:t>
+      </w:r>
+      <w:proofErr w:type="spellStart"/>
+      <w:proofErr w:type="gramStart"/>
+      <w:r>
+        <w:t>CellFormatter</w:t>
+      </w:r>
+      <w:proofErr w:type="spellEnd"/>
+      <w:r>
+        <w:t>(</w:t>
+      </w:r>
+      <w:proofErr w:type="gramEnd"/>
+      <w:r>
+        <w:t>cell, row) {</w:t>
       </w:r>
     </w:p>
     <w:p>
@@ -5011,7 +5550,39 @@
         <w:spacing w:after="0"/>
       </w:pPr>
       <w:r>
-        <w:t xml:space="preserve">              onClick={()=&gt;showRowDetailInfo(row.ItemName)}/&gt;</w:t>
+        <w:t xml:space="preserve">              </w:t>
+      </w:r>
+      <w:proofErr w:type="spellStart"/>
+      <w:r>
+        <w:t>onClick</w:t>
+      </w:r>
+      <w:proofErr w:type="spellEnd"/>
+      <w:r>
+        <w:t>={</w:t>
+      </w:r>
+      <w:proofErr w:type="gramStart"/>
+      <w:r>
+        <w:t>()=</w:t>
+      </w:r>
+      <w:proofErr w:type="gramEnd"/>
+      <w:r>
+        <w:t>&gt;</w:t>
+      </w:r>
+      <w:proofErr w:type="spellStart"/>
+      <w:r>
+        <w:t>showRowDetailInfo</w:t>
+      </w:r>
+      <w:proofErr w:type="spellEnd"/>
+      <w:r>
+        <w:t>(</w:t>
+      </w:r>
+      <w:proofErr w:type="spellStart"/>
+      <w:r>
+        <w:t>row.ItemName</w:t>
+      </w:r>
+      <w:proofErr w:type="spellEnd"/>
+      <w:r>
+        <w:t>)}/&gt;</w:t>
       </w:r>
     </w:p>
     <w:p>
@@ -5191,12 +5762,30 @@
       <w:r>
         <w:br/>
       </w:r>
-      <w:r>
-        <w:rPr>
-          <w:b/>
-          <w:bCs/>
-        </w:rPr>
-        <w:t>UseHistory()</w:t>
+      <w:proofErr w:type="spellStart"/>
+      <w:proofErr w:type="gramStart"/>
+      <w:r>
+        <w:rPr>
+          <w:b/>
+          <w:bCs/>
+        </w:rPr>
+        <w:t>UseHistory</w:t>
+      </w:r>
+      <w:proofErr w:type="spellEnd"/>
+      <w:r>
+        <w:rPr>
+          <w:b/>
+          <w:bCs/>
+        </w:rPr>
+        <w:t>(</w:t>
+      </w:r>
+      <w:proofErr w:type="gramEnd"/>
+      <w:r>
+        <w:rPr>
+          <w:b/>
+          <w:bCs/>
+        </w:rPr>
+        <w:t>)</w:t>
       </w:r>
       <w:r>
         <w:rPr>
@@ -5449,6 +6038,9 @@
         <w:br/>
       </w:r>
       <w:r>
+        <w:rPr>
+          <w:noProof/>
+        </w:rPr>
         <w:drawing>
           <wp:inline distT="0" distB="0" distL="0" distR="0" wp14:anchorId="3934B3A1" wp14:editId="7DC29609">
             <wp:extent cx="5943600" cy="5104765"/>
@@ -5498,8 +6090,3020 @@
     <w:p/>
     <w:p/>
     <w:p/>
+    <w:p>
+      <w:pPr>
+        <w:pStyle w:val="NormalWeb"/>
+        <w:spacing w:before="0" w:beforeAutospacing="0" w:after="0" w:afterAutospacing="0"/>
+      </w:pPr>
+    </w:p>
+    <w:p>
+      <w:pPr>
+        <w:pStyle w:val="NormalWeb"/>
+        <w:spacing w:before="0" w:beforeAutospacing="0" w:after="0" w:afterAutospacing="0"/>
+      </w:pPr>
+      <w:r>
+        <w:rPr>
+          <w:b/>
+          <w:bCs/>
+          <w:sz w:val="28"/>
+          <w:szCs w:val="28"/>
+        </w:rPr>
+        <w:t>Topic</w:t>
+      </w:r>
+      <w:r>
+        <w:rPr>
+          <w:sz w:val="28"/>
+          <w:szCs w:val="28"/>
+        </w:rPr>
+        <w:t xml:space="preserve">: Error with </w:t>
+      </w:r>
+      <w:proofErr w:type="spellStart"/>
+      <w:r>
+        <w:rPr>
+          <w:sz w:val="28"/>
+          <w:szCs w:val="28"/>
+        </w:rPr>
+        <w:t>Form.Select</w:t>
+      </w:r>
+      <w:proofErr w:type="spellEnd"/>
+      <w:r>
+        <w:rPr>
+          <w:sz w:val="28"/>
+          <w:szCs w:val="28"/>
+        </w:rPr>
+        <w:t xml:space="preserve"> with Webpack</w:t>
+      </w:r>
+      <w:r>
+        <w:rPr>
+          <w:sz w:val="28"/>
+          <w:szCs w:val="28"/>
+        </w:rPr>
+        <w:br/>
+      </w:r>
+      <w:r>
+        <w:t>https://react-bootstrap.github.io/forms/layout/</w:t>
+      </w:r>
+      <w:r>
+        <w:br/>
+        <w:t xml:space="preserve">Taken from the form on bootstrap react website </w:t>
+      </w:r>
+    </w:p>
+    <w:p>
+      <w:pPr>
+        <w:pStyle w:val="NormalWeb"/>
+        <w:spacing w:after="0"/>
+      </w:pPr>
+      <w:r>
+        <w:rPr>
+          <w:noProof/>
+        </w:rPr>
+        <w:drawing>
+          <wp:inline distT="0" distB="0" distL="0" distR="0" wp14:anchorId="3ADC56CB" wp14:editId="31FA877C">
+            <wp:extent cx="5943600" cy="4344035"/>
+            <wp:effectExtent l="0" t="0" r="0" b="0"/>
+            <wp:docPr id="129" name="Picture 129" descr="Graphical user interface, text&#10;&#10;Description automatically generated"/>
+            <wp:cNvGraphicFramePr>
+              <a:graphicFrameLocks xmlns:a="http://schemas.openxmlformats.org/drawingml/2006/main" noChangeAspect="1"/>
+            </wp:cNvGraphicFramePr>
+            <a:graphic xmlns:a="http://schemas.openxmlformats.org/drawingml/2006/main">
+              <a:graphicData uri="http://schemas.openxmlformats.org/drawingml/2006/picture">
+                <pic:pic xmlns:pic="http://schemas.openxmlformats.org/drawingml/2006/picture">
+                  <pic:nvPicPr>
+                    <pic:cNvPr id="129" name="Picture 129" descr="Graphical user interface, text&#10;&#10;Description automatically generated"/>
+                    <pic:cNvPicPr/>
+                  </pic:nvPicPr>
+                  <pic:blipFill>
+                    <a:blip r:embed="rId65"/>
+                    <a:stretch>
+                      <a:fillRect/>
+                    </a:stretch>
+                  </pic:blipFill>
+                  <pic:spPr>
+                    <a:xfrm>
+                      <a:off x="0" y="0"/>
+                      <a:ext cx="5943600" cy="4344035"/>
+                    </a:xfrm>
+                    <a:prstGeom prst="rect">
+                      <a:avLst/>
+                    </a:prstGeom>
+                  </pic:spPr>
+                </pic:pic>
+              </a:graphicData>
+            </a:graphic>
+          </wp:inline>
+        </w:drawing>
+      </w:r>
+      <w:r>
+        <w:br/>
+      </w:r>
+      <w:r>
+        <w:br/>
+      </w:r>
+    </w:p>
+    <w:p>
+      <w:pPr>
+        <w:pStyle w:val="NormalWeb"/>
+        <w:spacing w:after="0"/>
+      </w:pPr>
+    </w:p>
+    <w:p>
+      <w:pPr>
+        <w:pStyle w:val="NormalWeb"/>
+        <w:spacing w:after="0"/>
+      </w:pPr>
+    </w:p>
+    <w:p>
+      <w:pPr>
+        <w:pStyle w:val="NormalWeb"/>
+        <w:spacing w:after="0"/>
+      </w:pPr>
+    </w:p>
+    <w:p>
+      <w:pPr>
+        <w:pStyle w:val="NormalWeb"/>
+        <w:spacing w:after="0"/>
+      </w:pPr>
+    </w:p>
+    <w:p>
+      <w:pPr>
+        <w:pStyle w:val="NormalWeb"/>
+        <w:spacing w:after="0"/>
+      </w:pPr>
+    </w:p>
+    <w:p>
+      <w:pPr>
+        <w:pStyle w:val="NormalWeb"/>
+        <w:spacing w:after="0"/>
+      </w:pPr>
+    </w:p>
+    <w:p>
+      <w:pPr>
+        <w:pStyle w:val="NormalWeb"/>
+        <w:spacing w:before="0" w:beforeAutospacing="0" w:after="0"/>
+        <w:rPr>
+          <w:rFonts w:asciiTheme="minorHAnsi" w:hAnsiTheme="minorHAnsi" w:cstheme="minorHAnsi"/>
+        </w:rPr>
+      </w:pPr>
+      <w:r>
+        <w:rPr>
+          <w:rFonts w:asciiTheme="minorHAnsi" w:hAnsiTheme="minorHAnsi" w:cstheme="minorHAnsi"/>
+        </w:rPr>
+        <w:t>&lt;</w:t>
+      </w:r>
+      <w:proofErr w:type="spellStart"/>
+      <w:r>
+        <w:rPr>
+          <w:rFonts w:asciiTheme="minorHAnsi" w:hAnsiTheme="minorHAnsi" w:cstheme="minorHAnsi"/>
+        </w:rPr>
+        <w:t>Form.Group</w:t>
+      </w:r>
+      <w:proofErr w:type="spellEnd"/>
+      <w:r>
+        <w:rPr>
+          <w:rFonts w:asciiTheme="minorHAnsi" w:hAnsiTheme="minorHAnsi" w:cstheme="minorHAnsi"/>
+        </w:rPr>
+        <w:t xml:space="preserve"> as={Col} </w:t>
+      </w:r>
+      <w:proofErr w:type="spellStart"/>
+      <w:r>
+        <w:rPr>
+          <w:rFonts w:asciiTheme="minorHAnsi" w:hAnsiTheme="minorHAnsi" w:cstheme="minorHAnsi"/>
+        </w:rPr>
+        <w:t>controlId</w:t>
+      </w:r>
+      <w:proofErr w:type="spellEnd"/>
+      <w:r>
+        <w:rPr>
+          <w:rFonts w:asciiTheme="minorHAnsi" w:hAnsiTheme="minorHAnsi" w:cstheme="minorHAnsi"/>
+        </w:rPr>
+        <w:t>="</w:t>
+      </w:r>
+      <w:proofErr w:type="spellStart"/>
+      <w:r>
+        <w:rPr>
+          <w:rFonts w:asciiTheme="minorHAnsi" w:hAnsiTheme="minorHAnsi" w:cstheme="minorHAnsi"/>
+        </w:rPr>
+        <w:t>formGridState</w:t>
+      </w:r>
+      <w:proofErr w:type="spellEnd"/>
+      <w:r>
+        <w:rPr>
+          <w:rFonts w:asciiTheme="minorHAnsi" w:hAnsiTheme="minorHAnsi" w:cstheme="minorHAnsi"/>
+        </w:rPr>
+        <w:t>"&gt;</w:t>
+      </w:r>
+    </w:p>
+    <w:p>
+      <w:pPr>
+        <w:pStyle w:val="NormalWeb"/>
+        <w:spacing w:before="0" w:beforeAutospacing="0" w:after="0"/>
+        <w:rPr>
+          <w:rFonts w:asciiTheme="minorHAnsi" w:hAnsiTheme="minorHAnsi" w:cstheme="minorHAnsi"/>
+        </w:rPr>
+      </w:pPr>
+      <w:r>
+        <w:rPr>
+          <w:rFonts w:asciiTheme="minorHAnsi" w:hAnsiTheme="minorHAnsi" w:cstheme="minorHAnsi"/>
+        </w:rPr>
+        <w:lastRenderedPageBreak/>
+        <w:t xml:space="preserve">                        &lt;</w:t>
+      </w:r>
+      <w:proofErr w:type="spellStart"/>
+      <w:r>
+        <w:rPr>
+          <w:rFonts w:asciiTheme="minorHAnsi" w:hAnsiTheme="minorHAnsi" w:cstheme="minorHAnsi"/>
+        </w:rPr>
+        <w:t>Form.Label</w:t>
+      </w:r>
+      <w:proofErr w:type="spellEnd"/>
+      <w:r>
+        <w:rPr>
+          <w:rFonts w:asciiTheme="minorHAnsi" w:hAnsiTheme="minorHAnsi" w:cstheme="minorHAnsi"/>
+        </w:rPr>
+        <w:t>&gt;State&lt;/</w:t>
+      </w:r>
+      <w:proofErr w:type="spellStart"/>
+      <w:r>
+        <w:rPr>
+          <w:rFonts w:asciiTheme="minorHAnsi" w:hAnsiTheme="minorHAnsi" w:cstheme="minorHAnsi"/>
+        </w:rPr>
+        <w:t>Form.Label</w:t>
+      </w:r>
+      <w:proofErr w:type="spellEnd"/>
+      <w:r>
+        <w:rPr>
+          <w:rFonts w:asciiTheme="minorHAnsi" w:hAnsiTheme="minorHAnsi" w:cstheme="minorHAnsi"/>
+        </w:rPr>
+        <w:t>&gt;</w:t>
+      </w:r>
+    </w:p>
+    <w:p>
+      <w:pPr>
+        <w:pStyle w:val="NormalWeb"/>
+        <w:spacing w:before="0" w:beforeAutospacing="0" w:after="0"/>
+        <w:rPr>
+          <w:rFonts w:asciiTheme="minorHAnsi" w:hAnsiTheme="minorHAnsi" w:cstheme="minorHAnsi"/>
+        </w:rPr>
+      </w:pPr>
+      <w:r>
+        <w:rPr>
+          <w:rFonts w:asciiTheme="minorHAnsi" w:hAnsiTheme="minorHAnsi" w:cstheme="minorHAnsi"/>
+        </w:rPr>
+        <w:t xml:space="preserve">                        </w:t>
+      </w:r>
+      <w:r>
+        <w:rPr>
+          <w:rFonts w:asciiTheme="minorHAnsi" w:hAnsiTheme="minorHAnsi" w:cstheme="minorHAnsi"/>
+          <w:b/>
+          <w:bCs/>
+        </w:rPr>
+        <w:t>&lt;</w:t>
+      </w:r>
+      <w:proofErr w:type="spellStart"/>
+      <w:r>
+        <w:rPr>
+          <w:rFonts w:asciiTheme="minorHAnsi" w:hAnsiTheme="minorHAnsi" w:cstheme="minorHAnsi"/>
+          <w:b/>
+          <w:bCs/>
+        </w:rPr>
+        <w:t>Form.Select</w:t>
+      </w:r>
+      <w:proofErr w:type="spellEnd"/>
+      <w:r>
+        <w:rPr>
+          <w:rFonts w:asciiTheme="minorHAnsi" w:hAnsiTheme="minorHAnsi" w:cstheme="minorHAnsi"/>
+        </w:rPr>
+        <w:t xml:space="preserve"> </w:t>
+      </w:r>
+      <w:proofErr w:type="spellStart"/>
+      <w:r>
+        <w:rPr>
+          <w:rFonts w:asciiTheme="minorHAnsi" w:hAnsiTheme="minorHAnsi" w:cstheme="minorHAnsi"/>
+        </w:rPr>
+        <w:t>defaultValue</w:t>
+      </w:r>
+      <w:proofErr w:type="spellEnd"/>
+      <w:r>
+        <w:rPr>
+          <w:rFonts w:asciiTheme="minorHAnsi" w:hAnsiTheme="minorHAnsi" w:cstheme="minorHAnsi"/>
+        </w:rPr>
+        <w:t>="Choose..."&gt;</w:t>
+      </w:r>
+    </w:p>
+    <w:p>
+      <w:pPr>
+        <w:pStyle w:val="NormalWeb"/>
+        <w:spacing w:before="0" w:beforeAutospacing="0" w:after="0"/>
+        <w:rPr>
+          <w:rFonts w:asciiTheme="minorHAnsi" w:hAnsiTheme="minorHAnsi" w:cstheme="minorHAnsi"/>
+        </w:rPr>
+      </w:pPr>
+      <w:r>
+        <w:rPr>
+          <w:rFonts w:asciiTheme="minorHAnsi" w:hAnsiTheme="minorHAnsi" w:cstheme="minorHAnsi"/>
+        </w:rPr>
+        <w:t xml:space="preserve">                            &lt;option&gt;Choose...&lt;/option&gt;</w:t>
+      </w:r>
+    </w:p>
+    <w:p>
+      <w:pPr>
+        <w:pStyle w:val="NormalWeb"/>
+        <w:spacing w:before="0" w:beforeAutospacing="0" w:after="0"/>
+        <w:rPr>
+          <w:rFonts w:asciiTheme="minorHAnsi" w:hAnsiTheme="minorHAnsi" w:cstheme="minorHAnsi"/>
+        </w:rPr>
+      </w:pPr>
+      <w:r>
+        <w:rPr>
+          <w:rFonts w:asciiTheme="minorHAnsi" w:hAnsiTheme="minorHAnsi" w:cstheme="minorHAnsi"/>
+        </w:rPr>
+        <w:t xml:space="preserve">                            &lt;option&gt;...&lt;/option&gt;</w:t>
+      </w:r>
+    </w:p>
+    <w:p>
+      <w:pPr>
+        <w:pStyle w:val="NormalWeb"/>
+        <w:spacing w:before="0" w:beforeAutospacing="0" w:after="0"/>
+        <w:rPr>
+          <w:rFonts w:asciiTheme="minorHAnsi" w:hAnsiTheme="minorHAnsi" w:cstheme="minorHAnsi"/>
+        </w:rPr>
+      </w:pPr>
+      <w:r>
+        <w:rPr>
+          <w:rFonts w:asciiTheme="minorHAnsi" w:hAnsiTheme="minorHAnsi" w:cstheme="minorHAnsi"/>
+        </w:rPr>
+        <w:t xml:space="preserve">                        &lt;/</w:t>
+      </w:r>
+      <w:proofErr w:type="spellStart"/>
+      <w:r>
+        <w:rPr>
+          <w:rFonts w:asciiTheme="minorHAnsi" w:hAnsiTheme="minorHAnsi" w:cstheme="minorHAnsi"/>
+        </w:rPr>
+        <w:t>Form.Select</w:t>
+      </w:r>
+      <w:proofErr w:type="spellEnd"/>
+      <w:r>
+        <w:rPr>
+          <w:rFonts w:asciiTheme="minorHAnsi" w:hAnsiTheme="minorHAnsi" w:cstheme="minorHAnsi"/>
+        </w:rPr>
+        <w:t>&gt;</w:t>
+      </w:r>
+    </w:p>
+    <w:p>
+      <w:pPr>
+        <w:pStyle w:val="NormalWeb"/>
+        <w:spacing w:before="0" w:beforeAutospacing="0" w:after="0" w:afterAutospacing="0"/>
+      </w:pPr>
+      <w:r>
+        <w:rPr>
+          <w:rFonts w:asciiTheme="minorHAnsi" w:hAnsiTheme="minorHAnsi" w:cstheme="minorHAnsi"/>
+        </w:rPr>
+        <w:t xml:space="preserve">                    &lt;/</w:t>
+      </w:r>
+      <w:proofErr w:type="spellStart"/>
+      <w:r>
+        <w:rPr>
+          <w:rFonts w:asciiTheme="minorHAnsi" w:hAnsiTheme="minorHAnsi" w:cstheme="minorHAnsi"/>
+        </w:rPr>
+        <w:t>Form.Group</w:t>
+      </w:r>
+      <w:proofErr w:type="spellEnd"/>
+      <w:r>
+        <w:rPr>
+          <w:rFonts w:asciiTheme="minorHAnsi" w:hAnsiTheme="minorHAnsi" w:cstheme="minorHAnsi"/>
+        </w:rPr>
+        <w:t>&gt;</w:t>
+      </w:r>
+      <w:r>
+        <w:rPr>
+          <w:rFonts w:asciiTheme="minorHAnsi" w:hAnsiTheme="minorHAnsi" w:cstheme="minorHAnsi"/>
+        </w:rPr>
+        <w:br/>
+      </w:r>
+      <w:r>
+        <w:br/>
+      </w:r>
+    </w:p>
+    <w:p>
+      <w:pPr>
+        <w:pStyle w:val="NormalWeb"/>
+        <w:spacing w:before="0" w:beforeAutospacing="0" w:after="0" w:afterAutospacing="0"/>
+      </w:pPr>
+      <w:r>
+        <w:t xml:space="preserve">Webpack does not like </w:t>
+      </w:r>
+      <w:r>
+        <w:rPr>
+          <w:rFonts w:asciiTheme="minorHAnsi" w:hAnsiTheme="minorHAnsi" w:cstheme="minorHAnsi"/>
+        </w:rPr>
+        <w:t>:</w:t>
+      </w:r>
+      <w:r>
+        <w:rPr>
+          <w:rFonts w:asciiTheme="minorHAnsi" w:hAnsiTheme="minorHAnsi" w:cstheme="minorHAnsi"/>
+        </w:rPr>
+        <w:br/>
+        <w:t xml:space="preserve"> &lt;</w:t>
+      </w:r>
+      <w:proofErr w:type="spellStart"/>
+      <w:r>
+        <w:rPr>
+          <w:rFonts w:asciiTheme="minorHAnsi" w:hAnsiTheme="minorHAnsi" w:cstheme="minorHAnsi"/>
+        </w:rPr>
+        <w:t>Form.Select</w:t>
+      </w:r>
+      <w:proofErr w:type="spellEnd"/>
+      <w:r>
+        <w:rPr>
+          <w:rFonts w:asciiTheme="minorHAnsi" w:hAnsiTheme="minorHAnsi" w:cstheme="minorHAnsi"/>
+        </w:rPr>
+        <w:br/>
+      </w:r>
+      <w:r>
+        <w:rPr>
+          <w:rFonts w:asciiTheme="minorHAnsi" w:hAnsiTheme="minorHAnsi" w:cstheme="minorHAnsi"/>
+        </w:rPr>
+        <w:br/>
+        <w:t>When it compiles you get the following error</w:t>
+      </w:r>
+      <w:r>
+        <w:rPr>
+          <w:rFonts w:asciiTheme="minorHAnsi" w:hAnsiTheme="minorHAnsi" w:cstheme="minorHAnsi"/>
+        </w:rPr>
+        <w:br/>
+      </w:r>
+      <w:r>
+        <w:rPr>
+          <w:noProof/>
+        </w:rPr>
+        <w:drawing>
+          <wp:inline distT="0" distB="0" distL="0" distR="0" wp14:anchorId="732C5C70" wp14:editId="07E31DF7">
+            <wp:extent cx="5943600" cy="4423410"/>
+            <wp:effectExtent l="0" t="0" r="0" b="0"/>
+            <wp:docPr id="130" name="Picture 130" descr="Graphical user interface, text, application, email&#10;&#10;Description automatically generated"/>
+            <wp:cNvGraphicFramePr>
+              <a:graphicFrameLocks xmlns:a="http://schemas.openxmlformats.org/drawingml/2006/main" noChangeAspect="1"/>
+            </wp:cNvGraphicFramePr>
+            <a:graphic xmlns:a="http://schemas.openxmlformats.org/drawingml/2006/main">
+              <a:graphicData uri="http://schemas.openxmlformats.org/drawingml/2006/picture">
+                <pic:pic xmlns:pic="http://schemas.openxmlformats.org/drawingml/2006/picture">
+                  <pic:nvPicPr>
+                    <pic:cNvPr id="130" name="Picture 130" descr="Graphical user interface, text, application, email&#10;&#10;Description automatically generated"/>
+                    <pic:cNvPicPr/>
+                  </pic:nvPicPr>
+                  <pic:blipFill>
+                    <a:blip r:embed="rId66"/>
+                    <a:stretch>
+                      <a:fillRect/>
+                    </a:stretch>
+                  </pic:blipFill>
+                  <pic:spPr>
+                    <a:xfrm>
+                      <a:off x="0" y="0"/>
+                      <a:ext cx="5943600" cy="4423410"/>
+                    </a:xfrm>
+                    <a:prstGeom prst="rect">
+                      <a:avLst/>
+                    </a:prstGeom>
+                  </pic:spPr>
+                </pic:pic>
+              </a:graphicData>
+            </a:graphic>
+          </wp:inline>
+        </w:drawing>
+      </w:r>
+      <w:r>
+        <w:rPr>
+          <w:rFonts w:asciiTheme="minorHAnsi" w:hAnsiTheme="minorHAnsi" w:cstheme="minorHAnsi"/>
+        </w:rPr>
+        <w:br/>
+        <w:t>The way to fix it is to use:</w:t>
+      </w:r>
+      <w:r>
+        <w:rPr>
+          <w:rFonts w:asciiTheme="minorHAnsi" w:hAnsiTheme="minorHAnsi" w:cstheme="minorHAnsi"/>
+        </w:rPr>
+        <w:br/>
+      </w:r>
+      <w:r>
+        <w:rPr>
+          <w:noProof/>
+        </w:rPr>
+        <w:lastRenderedPageBreak/>
+        <w:drawing>
+          <wp:inline distT="0" distB="0" distL="0" distR="0" wp14:anchorId="2F014826" wp14:editId="5F39B537">
+            <wp:extent cx="5249008" cy="1762371"/>
+            <wp:effectExtent l="0" t="0" r="8890" b="9525"/>
+            <wp:docPr id="131" name="Picture 131" descr="Text&#10;&#10;Description automatically generated"/>
+            <wp:cNvGraphicFramePr>
+              <a:graphicFrameLocks xmlns:a="http://schemas.openxmlformats.org/drawingml/2006/main" noChangeAspect="1"/>
+            </wp:cNvGraphicFramePr>
+            <a:graphic xmlns:a="http://schemas.openxmlformats.org/drawingml/2006/main">
+              <a:graphicData uri="http://schemas.openxmlformats.org/drawingml/2006/picture">
+                <pic:pic xmlns:pic="http://schemas.openxmlformats.org/drawingml/2006/picture">
+                  <pic:nvPicPr>
+                    <pic:cNvPr id="131" name="Picture 131" descr="Text&#10;&#10;Description automatically generated"/>
+                    <pic:cNvPicPr/>
+                  </pic:nvPicPr>
+                  <pic:blipFill>
+                    <a:blip r:embed="rId67"/>
+                    <a:stretch>
+                      <a:fillRect/>
+                    </a:stretch>
+                  </pic:blipFill>
+                  <pic:spPr>
+                    <a:xfrm>
+                      <a:off x="0" y="0"/>
+                      <a:ext cx="5249008" cy="1762371"/>
+                    </a:xfrm>
+                    <a:prstGeom prst="rect">
+                      <a:avLst/>
+                    </a:prstGeom>
+                  </pic:spPr>
+                </pic:pic>
+              </a:graphicData>
+            </a:graphic>
+          </wp:inline>
+        </w:drawing>
+      </w:r>
+      <w:r>
+        <w:rPr>
+          <w:rFonts w:asciiTheme="minorHAnsi" w:hAnsiTheme="minorHAnsi" w:cstheme="minorHAnsi"/>
+        </w:rPr>
+        <w:br/>
+      </w:r>
+      <w:r>
+        <w:rPr>
+          <w:rFonts w:asciiTheme="minorHAnsi" w:hAnsiTheme="minorHAnsi" w:cstheme="minorHAnsi"/>
+        </w:rPr>
+        <w:br/>
+      </w:r>
+      <w:hyperlink r:id="rId68" w:history="1">
+        <w:r>
+          <w:rPr>
+            <w:rStyle w:val="Hyperlink"/>
+          </w:rPr>
+          <w:t>https://stackoverflow.com/questions/68166687/why-isnt-form-select-recognized-in-my-simple-react-bootstrap-app-following-the</w:t>
+        </w:r>
+      </w:hyperlink>
+    </w:p>
+    <w:p>
+      <w:pPr>
+        <w:pStyle w:val="NormalWeb"/>
+        <w:spacing w:before="0" w:beforeAutospacing="0" w:after="0" w:afterAutospacing="0"/>
+      </w:pPr>
+    </w:p>
+    <w:p>
+      <w:pPr>
+        <w:pStyle w:val="NormalWeb"/>
+        <w:spacing w:before="0" w:beforeAutospacing="0" w:after="0" w:afterAutospacing="0"/>
+      </w:pPr>
+    </w:p>
+    <w:p>
+      <w:pPr>
+        <w:pStyle w:val="NormalWeb"/>
+        <w:spacing w:before="0" w:beforeAutospacing="0" w:after="0" w:afterAutospacing="0"/>
+      </w:pPr>
+    </w:p>
+    <w:p>
+      <w:pPr>
+        <w:pStyle w:val="NormalWeb"/>
+        <w:spacing w:before="0" w:beforeAutospacing="0" w:after="0" w:afterAutospacing="0"/>
+      </w:pPr>
+    </w:p>
+    <w:p>
+      <w:pPr>
+        <w:pStyle w:val="NormalWeb"/>
+        <w:spacing w:before="0" w:beforeAutospacing="0" w:after="0" w:afterAutospacing="0"/>
+      </w:pPr>
+    </w:p>
+    <w:p>
+      <w:pPr>
+        <w:pStyle w:val="NormalWeb"/>
+        <w:spacing w:before="0" w:beforeAutospacing="0" w:after="0" w:afterAutospacing="0"/>
+      </w:pPr>
+    </w:p>
+    <w:p>
+      <w:pPr>
+        <w:pStyle w:val="NormalWeb"/>
+        <w:spacing w:before="0" w:beforeAutospacing="0" w:after="0" w:afterAutospacing="0"/>
+      </w:pPr>
+    </w:p>
+    <w:p>
+      <w:pPr>
+        <w:pStyle w:val="NormalWeb"/>
+        <w:spacing w:before="0" w:beforeAutospacing="0" w:after="0" w:afterAutospacing="0"/>
+      </w:pPr>
+    </w:p>
+    <w:p>
+      <w:pPr>
+        <w:pStyle w:val="NormalWeb"/>
+        <w:spacing w:before="0" w:beforeAutospacing="0" w:after="0" w:afterAutospacing="0"/>
+      </w:pPr>
+    </w:p>
+    <w:p>
+      <w:pPr>
+        <w:pStyle w:val="NormalWeb"/>
+        <w:spacing w:before="0" w:beforeAutospacing="0" w:after="0" w:afterAutospacing="0"/>
+      </w:pPr>
+    </w:p>
+    <w:p>
+      <w:pPr>
+        <w:pStyle w:val="NormalWeb"/>
+        <w:spacing w:before="0" w:beforeAutospacing="0" w:after="0" w:afterAutospacing="0"/>
+      </w:pPr>
+    </w:p>
+    <w:p>
+      <w:pPr>
+        <w:pStyle w:val="NormalWeb"/>
+        <w:spacing w:before="0" w:beforeAutospacing="0" w:after="0" w:afterAutospacing="0"/>
+      </w:pPr>
+    </w:p>
+    <w:p>
+      <w:pPr>
+        <w:pStyle w:val="NormalWeb"/>
+        <w:spacing w:before="0" w:beforeAutospacing="0" w:after="0" w:afterAutospacing="0"/>
+      </w:pPr>
+    </w:p>
+    <w:p>
+      <w:pPr>
+        <w:pStyle w:val="NormalWeb"/>
+        <w:spacing w:before="0" w:beforeAutospacing="0" w:after="0" w:afterAutospacing="0"/>
+      </w:pPr>
+    </w:p>
+    <w:p>
+      <w:pPr>
+        <w:pStyle w:val="NormalWeb"/>
+        <w:spacing w:before="0" w:beforeAutospacing="0" w:after="0" w:afterAutospacing="0"/>
+      </w:pPr>
+    </w:p>
+    <w:p>
+      <w:pPr>
+        <w:pStyle w:val="NormalWeb"/>
+        <w:spacing w:before="0" w:beforeAutospacing="0" w:after="0" w:afterAutospacing="0"/>
+      </w:pPr>
+    </w:p>
+    <w:p>
+      <w:pPr>
+        <w:pStyle w:val="NormalWeb"/>
+        <w:spacing w:before="0" w:beforeAutospacing="0" w:after="0" w:afterAutospacing="0"/>
+      </w:pPr>
+    </w:p>
+    <w:p>
+      <w:pPr>
+        <w:pStyle w:val="NormalWeb"/>
+        <w:spacing w:before="0" w:beforeAutospacing="0" w:after="0" w:afterAutospacing="0"/>
+      </w:pPr>
+    </w:p>
+    <w:p>
+      <w:pPr>
+        <w:pStyle w:val="NormalWeb"/>
+        <w:spacing w:before="0" w:beforeAutospacing="0" w:after="0" w:afterAutospacing="0"/>
+      </w:pPr>
+    </w:p>
+    <w:p>
+      <w:pPr>
+        <w:pStyle w:val="NormalWeb"/>
+        <w:spacing w:before="0" w:beforeAutospacing="0" w:after="0" w:afterAutospacing="0"/>
+      </w:pPr>
+    </w:p>
+    <w:p>
+      <w:pPr>
+        <w:pStyle w:val="NormalWeb"/>
+        <w:spacing w:before="0" w:beforeAutospacing="0" w:after="0" w:afterAutospacing="0"/>
+      </w:pPr>
+    </w:p>
+    <w:p>
+      <w:pPr>
+        <w:pStyle w:val="NormalWeb"/>
+        <w:spacing w:before="0" w:beforeAutospacing="0" w:after="0" w:afterAutospacing="0"/>
+      </w:pPr>
+    </w:p>
+    <w:p>
+      <w:pPr>
+        <w:pStyle w:val="NormalWeb"/>
+        <w:spacing w:before="0" w:beforeAutospacing="0" w:after="0" w:afterAutospacing="0"/>
+      </w:pPr>
+    </w:p>
+    <w:p>
+      <w:pPr>
+        <w:pStyle w:val="NormalWeb"/>
+        <w:spacing w:before="0" w:beforeAutospacing="0" w:after="0" w:afterAutospacing="0"/>
+      </w:pPr>
+    </w:p>
+    <w:p>
+      <w:pPr>
+        <w:pStyle w:val="NormalWeb"/>
+        <w:spacing w:before="0" w:beforeAutospacing="0" w:after="0" w:afterAutospacing="0"/>
+      </w:pPr>
+    </w:p>
+    <w:p>
+      <w:pPr>
+        <w:pStyle w:val="NormalWeb"/>
+        <w:spacing w:before="0" w:beforeAutospacing="0" w:after="0" w:afterAutospacing="0"/>
+      </w:pPr>
+    </w:p>
+    <w:p>
+      <w:pPr>
+        <w:pStyle w:val="NormalWeb"/>
+        <w:spacing w:before="0" w:beforeAutospacing="0" w:after="0" w:afterAutospacing="0"/>
+      </w:pPr>
+    </w:p>
+    <w:p>
+      <w:pPr>
+        <w:pStyle w:val="NormalWeb"/>
+        <w:spacing w:before="0" w:beforeAutospacing="0" w:after="0" w:afterAutospacing="0"/>
+      </w:pPr>
+    </w:p>
+    <w:p>
+      <w:pPr>
+        <w:pStyle w:val="NormalWeb"/>
+        <w:spacing w:before="0" w:beforeAutospacing="0" w:after="0" w:afterAutospacing="0"/>
+      </w:pPr>
+    </w:p>
+    <w:p>
+      <w:pPr>
+        <w:pStyle w:val="NormalWeb"/>
+        <w:spacing w:before="0" w:beforeAutospacing="0" w:after="0" w:afterAutospacing="0"/>
+      </w:pPr>
+    </w:p>
+    <w:p>
+      <w:pPr>
+        <w:pStyle w:val="NormalWeb"/>
+        <w:spacing w:before="0" w:beforeAutospacing="0" w:after="0" w:afterAutospacing="0"/>
+      </w:pPr>
+    </w:p>
+    <w:p>
+      <w:pPr>
+        <w:pStyle w:val="NormalWeb"/>
+        <w:spacing w:before="0" w:beforeAutospacing="0" w:after="0" w:afterAutospacing="0"/>
+      </w:pPr>
+    </w:p>
+    <w:p>
+      <w:pPr>
+        <w:pStyle w:val="NormalWeb"/>
+        <w:spacing w:before="0" w:beforeAutospacing="0" w:after="0" w:afterAutospacing="0"/>
+      </w:pPr>
+    </w:p>
+    <w:p>
+      <w:pPr>
+        <w:pStyle w:val="NormalWeb"/>
+        <w:spacing w:before="0" w:beforeAutospacing="0" w:after="0" w:afterAutospacing="0"/>
+      </w:pPr>
+    </w:p>
+    <w:p>
+      <w:pPr>
+        <w:pStyle w:val="NormalWeb"/>
+        <w:spacing w:before="0" w:beforeAutospacing="0" w:after="0" w:afterAutospacing="0"/>
+        <w:rPr>
+          <w:sz w:val="28"/>
+          <w:szCs w:val="28"/>
+        </w:rPr>
+      </w:pPr>
+      <w:r>
+        <w:rPr>
+          <w:b/>
+          <w:bCs/>
+          <w:sz w:val="28"/>
+          <w:szCs w:val="28"/>
+        </w:rPr>
+        <w:t>Topic</w:t>
+      </w:r>
+      <w:r>
+        <w:rPr>
+          <w:sz w:val="28"/>
+          <w:szCs w:val="28"/>
+        </w:rPr>
+        <w:t xml:space="preserve">: Building a complex form with </w:t>
+      </w:r>
+      <w:proofErr w:type="spellStart"/>
+      <w:r>
+        <w:rPr>
+          <w:sz w:val="28"/>
+          <w:szCs w:val="28"/>
+        </w:rPr>
+        <w:t>useState</w:t>
+      </w:r>
+      <w:proofErr w:type="spellEnd"/>
+      <w:r>
+        <w:rPr>
+          <w:sz w:val="28"/>
+          <w:szCs w:val="28"/>
+        </w:rPr>
+        <w:t xml:space="preserve"> Object</w:t>
+      </w:r>
+      <w:r>
+        <w:rPr>
+          <w:sz w:val="28"/>
+          <w:szCs w:val="28"/>
+        </w:rPr>
+        <w:br/>
+        <w:t>Control:</w:t>
+      </w:r>
+      <w:r>
+        <w:rPr>
+          <w:sz w:val="28"/>
+          <w:szCs w:val="28"/>
+        </w:rPr>
+        <w:br/>
+        <w:t>ComplexForm.js</w:t>
+      </w:r>
+      <w:r>
+        <w:rPr>
+          <w:sz w:val="28"/>
+          <w:szCs w:val="28"/>
+        </w:rPr>
+        <w:br/>
+        <w:t xml:space="preserve">This is a good approach because it uses an object with </w:t>
+      </w:r>
+      <w:proofErr w:type="spellStart"/>
+      <w:r>
+        <w:rPr>
+          <w:sz w:val="28"/>
+          <w:szCs w:val="28"/>
+        </w:rPr>
+        <w:t>useState</w:t>
+      </w:r>
+      <w:proofErr w:type="spellEnd"/>
+      <w:r>
+        <w:rPr>
+          <w:sz w:val="28"/>
+          <w:szCs w:val="28"/>
+        </w:rPr>
+        <w:br/>
+      </w:r>
+    </w:p>
+    <w:p>
+      <w:pPr>
+        <w:pStyle w:val="NormalWeb"/>
+        <w:spacing w:before="0" w:beforeAutospacing="0" w:after="0" w:afterAutospacing="0"/>
+        <w:rPr>
+          <w:sz w:val="28"/>
+          <w:szCs w:val="28"/>
+        </w:rPr>
+      </w:pPr>
+      <w:r>
+        <w:rPr>
+          <w:noProof/>
+          <w:sz w:val="28"/>
+          <w:szCs w:val="28"/>
+        </w:rPr>
+        <w:drawing>
+          <wp:inline distT="0" distB="0" distL="0" distR="0" wp14:anchorId="43E9EFE6" wp14:editId="00A51A22">
+            <wp:extent cx="4867954" cy="981212"/>
+            <wp:effectExtent l="0" t="0" r="0" b="9525"/>
+            <wp:docPr id="135" name="Picture 135" descr="Graphical user interface, text&#10;&#10;Description automatically generated with medium confidence"/>
+            <wp:cNvGraphicFramePr>
+              <a:graphicFrameLocks xmlns:a="http://schemas.openxmlformats.org/drawingml/2006/main" noChangeAspect="1"/>
+            </wp:cNvGraphicFramePr>
+            <a:graphic xmlns:a="http://schemas.openxmlformats.org/drawingml/2006/main">
+              <a:graphicData uri="http://schemas.openxmlformats.org/drawingml/2006/picture">
+                <pic:pic xmlns:pic="http://schemas.openxmlformats.org/drawingml/2006/picture">
+                  <pic:nvPicPr>
+                    <pic:cNvPr id="135" name="Picture 135" descr="Graphical user interface, text&#10;&#10;Description automatically generated with medium confidence"/>
+                    <pic:cNvPicPr/>
+                  </pic:nvPicPr>
+                  <pic:blipFill>
+                    <a:blip r:embed="rId69"/>
+                    <a:stretch>
+                      <a:fillRect/>
+                    </a:stretch>
+                  </pic:blipFill>
+                  <pic:spPr>
+                    <a:xfrm>
+                      <a:off x="0" y="0"/>
+                      <a:ext cx="4867954" cy="981212"/>
+                    </a:xfrm>
+                    <a:prstGeom prst="rect">
+                      <a:avLst/>
+                    </a:prstGeom>
+                  </pic:spPr>
+                </pic:pic>
+              </a:graphicData>
+            </a:graphic>
+          </wp:inline>
+        </w:drawing>
+      </w:r>
+      <w:r>
+        <w:rPr>
+          <w:sz w:val="28"/>
+          <w:szCs w:val="28"/>
+        </w:rPr>
+        <w:br/>
+      </w:r>
+      <w:r>
+        <w:rPr>
+          <w:sz w:val="28"/>
+          <w:szCs w:val="28"/>
+        </w:rPr>
+        <w:br/>
+        <w:t xml:space="preserve">And you are dynamically building the state object’s field/values using the </w:t>
+      </w:r>
+      <w:proofErr w:type="spellStart"/>
+      <w:r>
+        <w:rPr>
+          <w:sz w:val="28"/>
+          <w:szCs w:val="28"/>
+        </w:rPr>
+        <w:t>setState</w:t>
+      </w:r>
+      <w:proofErr w:type="spellEnd"/>
+      <w:r>
+        <w:rPr>
+          <w:sz w:val="28"/>
+          <w:szCs w:val="28"/>
+        </w:rPr>
+        <w:t xml:space="preserve"> hook</w:t>
+      </w:r>
+    </w:p>
+    <w:p>
+      <w:pPr>
+        <w:pStyle w:val="NormalWeb"/>
+        <w:spacing w:before="0" w:beforeAutospacing="0" w:after="0" w:afterAutospacing="0"/>
+      </w:pPr>
+      <w:r>
+        <w:rPr>
+          <w:noProof/>
+          <w:sz w:val="28"/>
+          <w:szCs w:val="28"/>
+        </w:rPr>
+        <w:drawing>
+          <wp:inline distT="0" distB="0" distL="0" distR="0" wp14:anchorId="58E83A14" wp14:editId="60090627">
+            <wp:extent cx="5830114" cy="1771897"/>
+            <wp:effectExtent l="0" t="0" r="0" b="0"/>
+            <wp:docPr id="136" name="Picture 136" descr="A screenshot of a computer&#10;&#10;Description automatically generated with medium confidence"/>
+            <wp:cNvGraphicFramePr>
+              <a:graphicFrameLocks xmlns:a="http://schemas.openxmlformats.org/drawingml/2006/main" noChangeAspect="1"/>
+            </wp:cNvGraphicFramePr>
+            <a:graphic xmlns:a="http://schemas.openxmlformats.org/drawingml/2006/main">
+              <a:graphicData uri="http://schemas.openxmlformats.org/drawingml/2006/picture">
+                <pic:pic xmlns:pic="http://schemas.openxmlformats.org/drawingml/2006/picture">
+                  <pic:nvPicPr>
+                    <pic:cNvPr id="136" name="Picture 136" descr="A screenshot of a computer&#10;&#10;Description automatically generated with medium confidence"/>
+                    <pic:cNvPicPr/>
+                  </pic:nvPicPr>
+                  <pic:blipFill>
+                    <a:blip r:embed="rId70"/>
+                    <a:stretch>
+                      <a:fillRect/>
+                    </a:stretch>
+                  </pic:blipFill>
+                  <pic:spPr>
+                    <a:xfrm>
+                      <a:off x="0" y="0"/>
+                      <a:ext cx="5830114" cy="1771897"/>
+                    </a:xfrm>
+                    <a:prstGeom prst="rect">
+                      <a:avLst/>
+                    </a:prstGeom>
+                  </pic:spPr>
+                </pic:pic>
+              </a:graphicData>
+            </a:graphic>
+          </wp:inline>
+        </w:drawing>
+      </w:r>
+      <w:r>
+        <w:rPr>
+          <w:sz w:val="28"/>
+          <w:szCs w:val="28"/>
+        </w:rPr>
+        <w:br/>
+      </w:r>
+      <w:r>
+        <w:rPr>
+          <w:sz w:val="28"/>
+          <w:szCs w:val="28"/>
+        </w:rPr>
+        <w:br/>
+        <w:t>Look at the syntax as well as it uses the spread operator in es6</w:t>
+      </w:r>
+      <w:r>
+        <w:rPr>
+          <w:sz w:val="28"/>
+          <w:szCs w:val="28"/>
+        </w:rPr>
+        <w:br/>
+      </w:r>
+      <w:r>
+        <w:rPr>
+          <w:noProof/>
+        </w:rPr>
+        <w:lastRenderedPageBreak/>
+        <w:drawing>
+          <wp:inline distT="0" distB="0" distL="0" distR="0" wp14:anchorId="553DF942" wp14:editId="459032D1">
+            <wp:extent cx="5943600" cy="4481195"/>
+            <wp:effectExtent l="0" t="0" r="0" b="0"/>
+            <wp:docPr id="132" name="Picture 132" descr="Text&#10;&#10;Description automatically generated"/>
+            <wp:cNvGraphicFramePr>
+              <a:graphicFrameLocks xmlns:a="http://schemas.openxmlformats.org/drawingml/2006/main" noChangeAspect="1"/>
+            </wp:cNvGraphicFramePr>
+            <a:graphic xmlns:a="http://schemas.openxmlformats.org/drawingml/2006/main">
+              <a:graphicData uri="http://schemas.openxmlformats.org/drawingml/2006/picture">
+                <pic:pic xmlns:pic="http://schemas.openxmlformats.org/drawingml/2006/picture">
+                  <pic:nvPicPr>
+                    <pic:cNvPr id="132" name="Picture 132" descr="Text&#10;&#10;Description automatically generated"/>
+                    <pic:cNvPicPr/>
+                  </pic:nvPicPr>
+                  <pic:blipFill>
+                    <a:blip r:embed="rId71"/>
+                    <a:stretch>
+                      <a:fillRect/>
+                    </a:stretch>
+                  </pic:blipFill>
+                  <pic:spPr>
+                    <a:xfrm>
+                      <a:off x="0" y="0"/>
+                      <a:ext cx="5943600" cy="4481195"/>
+                    </a:xfrm>
+                    <a:prstGeom prst="rect">
+                      <a:avLst/>
+                    </a:prstGeom>
+                  </pic:spPr>
+                </pic:pic>
+              </a:graphicData>
+            </a:graphic>
+          </wp:inline>
+        </w:drawing>
+      </w:r>
+      <w:r>
+        <w:rPr>
+          <w:sz w:val="28"/>
+          <w:szCs w:val="28"/>
+        </w:rPr>
+        <w:br/>
+      </w:r>
+      <w:r>
+        <w:rPr>
+          <w:sz w:val="28"/>
+          <w:szCs w:val="28"/>
+        </w:rPr>
+        <w:br/>
+      </w:r>
+      <w:r>
+        <w:rPr>
+          <w:noProof/>
+        </w:rPr>
+        <w:lastRenderedPageBreak/>
+        <w:drawing>
+          <wp:inline distT="0" distB="0" distL="0" distR="0" wp14:anchorId="47FA4D99" wp14:editId="687FBFF8">
+            <wp:extent cx="5943600" cy="5936615"/>
+            <wp:effectExtent l="0" t="0" r="0" b="0"/>
+            <wp:docPr id="133" name="Picture 133" descr="Text&#10;&#10;Description automatically generated"/>
+            <wp:cNvGraphicFramePr>
+              <a:graphicFrameLocks xmlns:a="http://schemas.openxmlformats.org/drawingml/2006/main" noChangeAspect="1"/>
+            </wp:cNvGraphicFramePr>
+            <a:graphic xmlns:a="http://schemas.openxmlformats.org/drawingml/2006/main">
+              <a:graphicData uri="http://schemas.openxmlformats.org/drawingml/2006/picture">
+                <pic:pic xmlns:pic="http://schemas.openxmlformats.org/drawingml/2006/picture">
+                  <pic:nvPicPr>
+                    <pic:cNvPr id="133" name="Picture 133" descr="Text&#10;&#10;Description automatically generated"/>
+                    <pic:cNvPicPr/>
+                  </pic:nvPicPr>
+                  <pic:blipFill>
+                    <a:blip r:embed="rId72"/>
+                    <a:stretch>
+                      <a:fillRect/>
+                    </a:stretch>
+                  </pic:blipFill>
+                  <pic:spPr>
+                    <a:xfrm>
+                      <a:off x="0" y="0"/>
+                      <a:ext cx="5943600" cy="5936615"/>
+                    </a:xfrm>
+                    <a:prstGeom prst="rect">
+                      <a:avLst/>
+                    </a:prstGeom>
+                  </pic:spPr>
+                </pic:pic>
+              </a:graphicData>
+            </a:graphic>
+          </wp:inline>
+        </w:drawing>
+      </w:r>
+      <w:r>
+        <w:rPr>
+          <w:sz w:val="28"/>
+          <w:szCs w:val="28"/>
+        </w:rPr>
+        <w:br/>
+      </w:r>
+      <w:r>
+        <w:rPr>
+          <w:sz w:val="28"/>
+          <w:szCs w:val="28"/>
+        </w:rPr>
+        <w:br/>
+      </w:r>
+      <w:r>
+        <w:rPr>
+          <w:noProof/>
+        </w:rPr>
+        <w:lastRenderedPageBreak/>
+        <w:drawing>
+          <wp:inline distT="0" distB="0" distL="0" distR="0" wp14:anchorId="07F481B0" wp14:editId="4A1FE254">
+            <wp:extent cx="5943600" cy="4803140"/>
+            <wp:effectExtent l="0" t="0" r="0" b="0"/>
+            <wp:docPr id="134" name="Picture 134" descr="Graphical user interface, text, application&#10;&#10;Description automatically generated"/>
+            <wp:cNvGraphicFramePr>
+              <a:graphicFrameLocks xmlns:a="http://schemas.openxmlformats.org/drawingml/2006/main" noChangeAspect="1"/>
+            </wp:cNvGraphicFramePr>
+            <a:graphic xmlns:a="http://schemas.openxmlformats.org/drawingml/2006/main">
+              <a:graphicData uri="http://schemas.openxmlformats.org/drawingml/2006/picture">
+                <pic:pic xmlns:pic="http://schemas.openxmlformats.org/drawingml/2006/picture">
+                  <pic:nvPicPr>
+                    <pic:cNvPr id="134" name="Picture 134" descr="Graphical user interface, text, application&#10;&#10;Description automatically generated"/>
+                    <pic:cNvPicPr/>
+                  </pic:nvPicPr>
+                  <pic:blipFill>
+                    <a:blip r:embed="rId73"/>
+                    <a:stretch>
+                      <a:fillRect/>
+                    </a:stretch>
+                  </pic:blipFill>
+                  <pic:spPr>
+                    <a:xfrm>
+                      <a:off x="0" y="0"/>
+                      <a:ext cx="5943600" cy="4803140"/>
+                    </a:xfrm>
+                    <a:prstGeom prst="rect">
+                      <a:avLst/>
+                    </a:prstGeom>
+                  </pic:spPr>
+                </pic:pic>
+              </a:graphicData>
+            </a:graphic>
+          </wp:inline>
+        </w:drawing>
+      </w:r>
+      <w:r>
+        <w:rPr>
+          <w:sz w:val="28"/>
+          <w:szCs w:val="28"/>
+        </w:rPr>
+        <w:br/>
+      </w:r>
+      <w:r>
+        <w:rPr>
+          <w:sz w:val="28"/>
+          <w:szCs w:val="28"/>
+        </w:rPr>
+        <w:br/>
+      </w:r>
+    </w:p>
+    <w:p>
+      <w:pPr>
+        <w:pStyle w:val="NormalWeb"/>
+        <w:spacing w:before="0" w:beforeAutospacing="0" w:after="0" w:afterAutospacing="0"/>
+      </w:pPr>
+    </w:p>
+    <w:p>
+      <w:pPr>
+        <w:pStyle w:val="NormalWeb"/>
+        <w:spacing w:before="0" w:beforeAutospacing="0" w:after="0" w:afterAutospacing="0"/>
+      </w:pPr>
+      <w:r>
+        <w:t xml:space="preserve">The article below explains how to use </w:t>
+      </w:r>
+      <w:proofErr w:type="spellStart"/>
+      <w:r>
+        <w:t>useState</w:t>
+      </w:r>
+      <w:proofErr w:type="spellEnd"/>
+      <w:r>
+        <w:t xml:space="preserve"> with </w:t>
+      </w:r>
+      <w:proofErr w:type="gramStart"/>
+      <w:r>
+        <w:t>an</w:t>
+      </w:r>
+      <w:proofErr w:type="gramEnd"/>
+      <w:r>
+        <w:t xml:space="preserve"> predefined object</w:t>
+      </w:r>
+    </w:p>
+    <w:p>
+      <w:pPr>
+        <w:pStyle w:val="NormalWeb"/>
+        <w:spacing w:before="0" w:beforeAutospacing="0" w:after="0" w:afterAutospacing="0"/>
+      </w:pPr>
+    </w:p>
+    <w:p>
+      <w:pPr>
+        <w:pStyle w:val="NormalWeb"/>
+        <w:spacing w:before="0" w:beforeAutospacing="0" w:after="0" w:afterAutospacing="0"/>
+      </w:pPr>
+      <w:hyperlink r:id="rId74" w:history="1">
+        <w:r>
+          <w:rPr>
+            <w:rStyle w:val="Hyperlink"/>
+          </w:rPr>
+          <w:t>https://stackoverflow.com/questions/59813926/usestate-to-update-multiple-values-in-react</w:t>
+        </w:r>
+      </w:hyperlink>
+      <w:r>
+        <w:rPr>
+          <w:rStyle w:val="Hyperlink"/>
+        </w:rPr>
+        <w:br/>
+      </w:r>
+      <w:r>
+        <w:rPr>
+          <w:rStyle w:val="Hyperlink"/>
+        </w:rPr>
+        <w:br/>
+      </w:r>
+      <w:r>
+        <w:rPr>
+          <w:noProof/>
+        </w:rPr>
+        <w:lastRenderedPageBreak/>
+        <w:drawing>
+          <wp:inline distT="0" distB="0" distL="0" distR="0" wp14:anchorId="443A7C7E" wp14:editId="12C6CEA9">
+            <wp:extent cx="5943600" cy="4068445"/>
+            <wp:effectExtent l="0" t="0" r="0" b="0"/>
+            <wp:docPr id="139" name="Picture 139" descr="Graphical user interface, application&#10;&#10;Description automatically generated"/>
+            <wp:cNvGraphicFramePr>
+              <a:graphicFrameLocks xmlns:a="http://schemas.openxmlformats.org/drawingml/2006/main" noChangeAspect="1"/>
+            </wp:cNvGraphicFramePr>
+            <a:graphic xmlns:a="http://schemas.openxmlformats.org/drawingml/2006/main">
+              <a:graphicData uri="http://schemas.openxmlformats.org/drawingml/2006/picture">
+                <pic:pic xmlns:pic="http://schemas.openxmlformats.org/drawingml/2006/picture">
+                  <pic:nvPicPr>
+                    <pic:cNvPr id="139" name="Picture 139" descr="Graphical user interface, application&#10;&#10;Description automatically generated"/>
+                    <pic:cNvPicPr/>
+                  </pic:nvPicPr>
+                  <pic:blipFill>
+                    <a:blip r:embed="rId75"/>
+                    <a:stretch>
+                      <a:fillRect/>
+                    </a:stretch>
+                  </pic:blipFill>
+                  <pic:spPr>
+                    <a:xfrm>
+                      <a:off x="0" y="0"/>
+                      <a:ext cx="5943600" cy="4068445"/>
+                    </a:xfrm>
+                    <a:prstGeom prst="rect">
+                      <a:avLst/>
+                    </a:prstGeom>
+                  </pic:spPr>
+                </pic:pic>
+              </a:graphicData>
+            </a:graphic>
+          </wp:inline>
+        </w:drawing>
+      </w:r>
+      <w:r>
+        <w:rPr>
+          <w:rStyle w:val="Hyperlink"/>
+        </w:rPr>
+        <w:br/>
+      </w:r>
+      <w:r>
+        <w:rPr>
+          <w:rStyle w:val="Hyperlink"/>
+        </w:rPr>
+        <w:br/>
+      </w:r>
+      <w:r>
+        <w:rPr>
+          <w:noProof/>
+        </w:rPr>
+        <w:lastRenderedPageBreak/>
+        <w:drawing>
+          <wp:inline distT="0" distB="0" distL="0" distR="0" wp14:anchorId="6FF2D78C" wp14:editId="524411DD">
+            <wp:extent cx="5943600" cy="4705985"/>
+            <wp:effectExtent l="0" t="0" r="0" b="0"/>
+            <wp:docPr id="140" name="Picture 140" descr="Graphical user interface, text, application, email&#10;&#10;Description automatically generated"/>
+            <wp:cNvGraphicFramePr>
+              <a:graphicFrameLocks xmlns:a="http://schemas.openxmlformats.org/drawingml/2006/main" noChangeAspect="1"/>
+            </wp:cNvGraphicFramePr>
+            <a:graphic xmlns:a="http://schemas.openxmlformats.org/drawingml/2006/main">
+              <a:graphicData uri="http://schemas.openxmlformats.org/drawingml/2006/picture">
+                <pic:pic xmlns:pic="http://schemas.openxmlformats.org/drawingml/2006/picture">
+                  <pic:nvPicPr>
+                    <pic:cNvPr id="140" name="Picture 140" descr="Graphical user interface, text, application, email&#10;&#10;Description automatically generated"/>
+                    <pic:cNvPicPr/>
+                  </pic:nvPicPr>
+                  <pic:blipFill>
+                    <a:blip r:embed="rId76"/>
+                    <a:stretch>
+                      <a:fillRect/>
+                    </a:stretch>
+                  </pic:blipFill>
+                  <pic:spPr>
+                    <a:xfrm>
+                      <a:off x="0" y="0"/>
+                      <a:ext cx="5943600" cy="4705985"/>
+                    </a:xfrm>
+                    <a:prstGeom prst="rect">
+                      <a:avLst/>
+                    </a:prstGeom>
+                  </pic:spPr>
+                </pic:pic>
+              </a:graphicData>
+            </a:graphic>
+          </wp:inline>
+        </w:drawing>
+      </w:r>
+    </w:p>
+    <w:p>
+      <w:pPr>
+        <w:pStyle w:val="NormalWeb"/>
+        <w:spacing w:before="0" w:beforeAutospacing="0" w:after="0" w:afterAutospacing="0"/>
+      </w:pPr>
+      <w:r>
+        <w:rPr>
+          <w:noProof/>
+        </w:rPr>
+        <w:lastRenderedPageBreak/>
+        <w:drawing>
+          <wp:inline distT="0" distB="0" distL="0" distR="0" wp14:anchorId="186E3CCE" wp14:editId="581F656E">
+            <wp:extent cx="5943600" cy="3775075"/>
+            <wp:effectExtent l="0" t="0" r="0" b="0"/>
+            <wp:docPr id="137" name="Picture 137" descr="Graphical user interface, text, application&#10;&#10;Description automatically generated"/>
+            <wp:cNvGraphicFramePr>
+              <a:graphicFrameLocks xmlns:a="http://schemas.openxmlformats.org/drawingml/2006/main" noChangeAspect="1"/>
+            </wp:cNvGraphicFramePr>
+            <a:graphic xmlns:a="http://schemas.openxmlformats.org/drawingml/2006/main">
+              <a:graphicData uri="http://schemas.openxmlformats.org/drawingml/2006/picture">
+                <pic:pic xmlns:pic="http://schemas.openxmlformats.org/drawingml/2006/picture">
+                  <pic:nvPicPr>
+                    <pic:cNvPr id="137" name="Picture 137" descr="Graphical user interface, text, application&#10;&#10;Description automatically generated"/>
+                    <pic:cNvPicPr/>
+                  </pic:nvPicPr>
+                  <pic:blipFill>
+                    <a:blip r:embed="rId77"/>
+                    <a:stretch>
+                      <a:fillRect/>
+                    </a:stretch>
+                  </pic:blipFill>
+                  <pic:spPr>
+                    <a:xfrm>
+                      <a:off x="0" y="0"/>
+                      <a:ext cx="5943600" cy="3775075"/>
+                    </a:xfrm>
+                    <a:prstGeom prst="rect">
+                      <a:avLst/>
+                    </a:prstGeom>
+                  </pic:spPr>
+                </pic:pic>
+              </a:graphicData>
+            </a:graphic>
+          </wp:inline>
+        </w:drawing>
+      </w:r>
+      <w:r>
+        <w:br/>
+      </w:r>
+      <w:r>
+        <w:br/>
+        <w:t>It explains how to leverage the spread operator</w:t>
+      </w:r>
+      <w:r>
+        <w:br/>
+      </w:r>
+      <w:r>
+        <w:t>https://daveceddia.com/usestate-hook-examples/</w:t>
+      </w:r>
+      <w:r>
+        <w:br/>
+      </w:r>
+      <w:r>
+        <w:br/>
+      </w:r>
+    </w:p>
+    <w:p>
+      <w:pPr>
+        <w:pStyle w:val="NormalWeb"/>
+        <w:spacing w:before="0" w:beforeAutospacing="0" w:after="0" w:afterAutospacing="0"/>
+      </w:pPr>
+    </w:p>
+    <w:p>
+      <w:pPr>
+        <w:pStyle w:val="NormalWeb"/>
+        <w:spacing w:before="0" w:beforeAutospacing="0" w:after="0" w:afterAutospacing="0"/>
+      </w:pPr>
+      <w:r>
+        <w:rPr>
+          <w:noProof/>
+        </w:rPr>
+        <w:lastRenderedPageBreak/>
+        <w:drawing>
+          <wp:inline distT="0" distB="0" distL="0" distR="0" wp14:anchorId="47830873" wp14:editId="08E7F54E">
+            <wp:extent cx="5943600" cy="5553075"/>
+            <wp:effectExtent l="0" t="0" r="0" b="0"/>
+            <wp:docPr id="138" name="Picture 138" descr="Text&#10;&#10;Description automatically generated"/>
+            <wp:cNvGraphicFramePr>
+              <a:graphicFrameLocks xmlns:a="http://schemas.openxmlformats.org/drawingml/2006/main" noChangeAspect="1"/>
+            </wp:cNvGraphicFramePr>
+            <a:graphic xmlns:a="http://schemas.openxmlformats.org/drawingml/2006/main">
+              <a:graphicData uri="http://schemas.openxmlformats.org/drawingml/2006/picture">
+                <pic:pic xmlns:pic="http://schemas.openxmlformats.org/drawingml/2006/picture">
+                  <pic:nvPicPr>
+                    <pic:cNvPr id="138" name="Picture 138" descr="Text&#10;&#10;Description automatically generated"/>
+                    <pic:cNvPicPr/>
+                  </pic:nvPicPr>
+                  <pic:blipFill>
+                    <a:blip r:embed="rId78"/>
+                    <a:stretch>
+                      <a:fillRect/>
+                    </a:stretch>
+                  </pic:blipFill>
+                  <pic:spPr>
+                    <a:xfrm>
+                      <a:off x="0" y="0"/>
+                      <a:ext cx="5943600" cy="5553075"/>
+                    </a:xfrm>
+                    <a:prstGeom prst="rect">
+                      <a:avLst/>
+                    </a:prstGeom>
+                  </pic:spPr>
+                </pic:pic>
+              </a:graphicData>
+            </a:graphic>
+          </wp:inline>
+        </w:drawing>
+      </w:r>
+    </w:p>
+    <w:p>
+      <w:pPr>
+        <w:pStyle w:val="NormalWeb"/>
+        <w:spacing w:before="0" w:beforeAutospacing="0" w:after="0" w:afterAutospacing="0"/>
+      </w:pPr>
+    </w:p>
+    <w:p>
+      <w:pPr>
+        <w:pStyle w:val="NormalWeb"/>
+        <w:spacing w:before="0" w:beforeAutospacing="0" w:after="0" w:afterAutospacing="0"/>
+      </w:pPr>
+    </w:p>
+    <w:p>
+      <w:pPr>
+        <w:pStyle w:val="NormalWeb"/>
+        <w:spacing w:before="0" w:beforeAutospacing="0" w:after="0" w:afterAutospacing="0"/>
+      </w:pPr>
+    </w:p>
+    <w:p>
+      <w:pPr>
+        <w:pStyle w:val="NormalWeb"/>
+        <w:spacing w:before="0" w:beforeAutospacing="0" w:after="0" w:afterAutospacing="0"/>
+      </w:pPr>
+    </w:p>
+    <w:p>
+      <w:pPr>
+        <w:pStyle w:val="NormalWeb"/>
+        <w:spacing w:before="0" w:beforeAutospacing="0" w:after="0" w:afterAutospacing="0"/>
+      </w:pPr>
+    </w:p>
+    <w:p>
+      <w:pPr>
+        <w:pStyle w:val="NormalWeb"/>
+        <w:spacing w:before="0" w:beforeAutospacing="0" w:after="0" w:afterAutospacing="0"/>
+      </w:pPr>
+    </w:p>
+    <w:p>
+      <w:pPr>
+        <w:pStyle w:val="NormalWeb"/>
+        <w:spacing w:before="0" w:beforeAutospacing="0" w:after="0" w:afterAutospacing="0"/>
+      </w:pPr>
+    </w:p>
+    <w:p>
+      <w:pPr>
+        <w:pStyle w:val="NormalWeb"/>
+        <w:spacing w:before="0" w:beforeAutospacing="0" w:after="0" w:afterAutospacing="0"/>
+      </w:pPr>
+    </w:p>
+    <w:p>
+      <w:pPr>
+        <w:pStyle w:val="NormalWeb"/>
+        <w:spacing w:before="0" w:beforeAutospacing="0" w:after="0" w:afterAutospacing="0"/>
+      </w:pPr>
+    </w:p>
+    <w:p>
+      <w:pPr>
+        <w:pStyle w:val="NormalWeb"/>
+        <w:spacing w:before="0" w:beforeAutospacing="0" w:after="0" w:afterAutospacing="0"/>
+      </w:pPr>
+    </w:p>
+    <w:p>
+      <w:pPr>
+        <w:pStyle w:val="NormalWeb"/>
+        <w:spacing w:before="0" w:beforeAutospacing="0" w:after="0" w:afterAutospacing="0"/>
+      </w:pPr>
+    </w:p>
+    <w:p>
+      <w:pPr>
+        <w:pStyle w:val="NormalWeb"/>
+        <w:spacing w:before="0" w:beforeAutospacing="0" w:after="0" w:afterAutospacing="0"/>
+      </w:pPr>
+    </w:p>
+    <w:p>
+      <w:pPr>
+        <w:pStyle w:val="NormalWeb"/>
+        <w:spacing w:before="0" w:beforeAutospacing="0" w:after="0" w:afterAutospacing="0"/>
+      </w:pPr>
+    </w:p>
+    <w:p>
+      <w:pPr>
+        <w:pStyle w:val="NormalWeb"/>
+        <w:spacing w:before="0" w:beforeAutospacing="0" w:after="0" w:afterAutospacing="0"/>
+      </w:pPr>
+    </w:p>
+    <w:p>
+      <w:pPr>
+        <w:pStyle w:val="NormalWeb"/>
+        <w:spacing w:before="0" w:beforeAutospacing="0" w:after="0" w:afterAutospacing="0"/>
+      </w:pPr>
+      <w:r>
+        <w:rPr>
+          <w:b/>
+          <w:bCs/>
+        </w:rPr>
+        <w:lastRenderedPageBreak/>
+        <w:t>Topic</w:t>
+      </w:r>
+      <w:r>
+        <w:t xml:space="preserve">: Adding a WEBAPI Call with a Post (Using AXIOS) and adding a record using a complex object with </w:t>
+      </w:r>
+      <w:proofErr w:type="spellStart"/>
+      <w:r>
+        <w:t>reactjs</w:t>
+      </w:r>
+      <w:proofErr w:type="spellEnd"/>
+      <w:r>
+        <w:t xml:space="preserve"> and object from </w:t>
+      </w:r>
+      <w:proofErr w:type="spellStart"/>
+      <w:r>
+        <w:t>javascript</w:t>
+      </w:r>
+      <w:proofErr w:type="spellEnd"/>
+      <w:r>
+        <w:br/>
+      </w:r>
+      <w:r>
+        <w:br/>
+        <w:t xml:space="preserve">After adding the complex form example above, I added a method to my </w:t>
+      </w:r>
+      <w:proofErr w:type="spellStart"/>
+      <w:r>
+        <w:t>webAPI</w:t>
+      </w:r>
+      <w:proofErr w:type="spellEnd"/>
+      <w:r>
+        <w:t xml:space="preserve"> project.</w:t>
+      </w:r>
+      <w:r>
+        <w:br/>
+        <w:t>Notice the [</w:t>
+      </w:r>
+      <w:proofErr w:type="spellStart"/>
+      <w:r>
+        <w:t>FromBody</w:t>
+      </w:r>
+      <w:proofErr w:type="spellEnd"/>
+      <w:r>
+        <w:t xml:space="preserve">] attribute in the </w:t>
+      </w:r>
+      <w:proofErr w:type="spellStart"/>
+      <w:r>
+        <w:t>webAPI</w:t>
+      </w:r>
+      <w:proofErr w:type="spellEnd"/>
+      <w:r>
+        <w:t xml:space="preserve"> method, this says take content from the “body” of the request (POST)</w:t>
+      </w:r>
+      <w:r>
+        <w:br/>
+        <w:t>The type is of the type in .net (it needs a class) to expect an object with key value pairs</w:t>
+      </w:r>
+    </w:p>
+    <w:p>
+      <w:pPr>
+        <w:autoSpaceDE w:val="0"/>
+        <w:autoSpaceDN w:val="0"/>
+        <w:adjustRightInd w:val="0"/>
+        <w:spacing w:after="0" w:line="240" w:lineRule="auto"/>
+        <w:rPr>
+          <w:rFonts w:ascii="Consolas" w:hAnsi="Consolas" w:cs="Consolas"/>
+          <w:color w:val="000000"/>
+          <w:sz w:val="19"/>
+          <w:szCs w:val="19"/>
+        </w:rPr>
+      </w:pPr>
+      <w:r>
+        <w:rPr>
+          <w:noProof/>
+        </w:rPr>
+        <w:drawing>
+          <wp:inline distT="0" distB="0" distL="0" distR="0" wp14:anchorId="45BA566D" wp14:editId="18926A11">
+            <wp:extent cx="5943600" cy="3889375"/>
+            <wp:effectExtent l="0" t="0" r="0" b="0"/>
+            <wp:docPr id="141" name="Picture 141" descr="Text&#10;&#10;Description automatically generated"/>
+            <wp:cNvGraphicFramePr>
+              <a:graphicFrameLocks xmlns:a="http://schemas.openxmlformats.org/drawingml/2006/main" noChangeAspect="1"/>
+            </wp:cNvGraphicFramePr>
+            <a:graphic xmlns:a="http://schemas.openxmlformats.org/drawingml/2006/main">
+              <a:graphicData uri="http://schemas.openxmlformats.org/drawingml/2006/picture">
+                <pic:pic xmlns:pic="http://schemas.openxmlformats.org/drawingml/2006/picture">
+                  <pic:nvPicPr>
+                    <pic:cNvPr id="141" name="Picture 141" descr="Text&#10;&#10;Description automatically generated"/>
+                    <pic:cNvPicPr/>
+                  </pic:nvPicPr>
+                  <pic:blipFill>
+                    <a:blip r:embed="rId79"/>
+                    <a:stretch>
+                      <a:fillRect/>
+                    </a:stretch>
+                  </pic:blipFill>
+                  <pic:spPr>
+                    <a:xfrm>
+                      <a:off x="0" y="0"/>
+                      <a:ext cx="5943600" cy="3889375"/>
+                    </a:xfrm>
+                    <a:prstGeom prst="rect">
+                      <a:avLst/>
+                    </a:prstGeom>
+                  </pic:spPr>
+                </pic:pic>
+              </a:graphicData>
+            </a:graphic>
+          </wp:inline>
+        </w:drawing>
+      </w:r>
+      <w:r>
+        <w:br/>
+      </w:r>
+      <w:r>
+        <w:br/>
+      </w:r>
+      <w:r>
+        <w:rPr>
+          <w:noProof/>
+        </w:rPr>
+        <w:lastRenderedPageBreak/>
+        <w:drawing>
+          <wp:inline distT="0" distB="0" distL="0" distR="0" wp14:anchorId="43FBD92E" wp14:editId="2FC78CBC">
+            <wp:extent cx="5943600" cy="4552950"/>
+            <wp:effectExtent l="0" t="0" r="0" b="0"/>
+            <wp:docPr id="142" name="Picture 142" descr="Text&#10;&#10;Description automatically generated"/>
+            <wp:cNvGraphicFramePr>
+              <a:graphicFrameLocks xmlns:a="http://schemas.openxmlformats.org/drawingml/2006/main" noChangeAspect="1"/>
+            </wp:cNvGraphicFramePr>
+            <a:graphic xmlns:a="http://schemas.openxmlformats.org/drawingml/2006/main">
+              <a:graphicData uri="http://schemas.openxmlformats.org/drawingml/2006/picture">
+                <pic:pic xmlns:pic="http://schemas.openxmlformats.org/drawingml/2006/picture">
+                  <pic:nvPicPr>
+                    <pic:cNvPr id="142" name="Picture 142" descr="Text&#10;&#10;Description automatically generated"/>
+                    <pic:cNvPicPr/>
+                  </pic:nvPicPr>
+                  <pic:blipFill>
+                    <a:blip r:embed="rId80"/>
+                    <a:stretch>
+                      <a:fillRect/>
+                    </a:stretch>
+                  </pic:blipFill>
+                  <pic:spPr>
+                    <a:xfrm>
+                      <a:off x="0" y="0"/>
+                      <a:ext cx="5943600" cy="4552950"/>
+                    </a:xfrm>
+                    <a:prstGeom prst="rect">
+                      <a:avLst/>
+                    </a:prstGeom>
+                  </pic:spPr>
+                </pic:pic>
+              </a:graphicData>
+            </a:graphic>
+          </wp:inline>
+        </w:drawing>
+      </w:r>
+      <w:r>
+        <w:br/>
+      </w:r>
+      <w:r>
+        <w:br/>
+        <w:t xml:space="preserve">Over on the </w:t>
+      </w:r>
+      <w:proofErr w:type="spellStart"/>
+      <w:r>
+        <w:t>javascript</w:t>
+      </w:r>
+      <w:proofErr w:type="spellEnd"/>
+      <w:r>
+        <w:t xml:space="preserve"> side:</w:t>
+      </w:r>
+      <w:r>
+        <w:br/>
+      </w:r>
+      <w:r>
+        <w:rPr>
+          <w:noProof/>
+        </w:rPr>
+        <w:lastRenderedPageBreak/>
+        <w:drawing>
+          <wp:inline distT="0" distB="0" distL="0" distR="0" wp14:anchorId="156EC5AB" wp14:editId="55A1DB88">
+            <wp:extent cx="5943600" cy="5694680"/>
+            <wp:effectExtent l="0" t="0" r="0" b="0"/>
+            <wp:docPr id="143" name="Picture 143" descr="Text&#10;&#10;Description automatically generated"/>
+            <wp:cNvGraphicFramePr>
+              <a:graphicFrameLocks xmlns:a="http://schemas.openxmlformats.org/drawingml/2006/main" noChangeAspect="1"/>
+            </wp:cNvGraphicFramePr>
+            <a:graphic xmlns:a="http://schemas.openxmlformats.org/drawingml/2006/main">
+              <a:graphicData uri="http://schemas.openxmlformats.org/drawingml/2006/picture">
+                <pic:pic xmlns:pic="http://schemas.openxmlformats.org/drawingml/2006/picture">
+                  <pic:nvPicPr>
+                    <pic:cNvPr id="143" name="Picture 143" descr="Text&#10;&#10;Description automatically generated"/>
+                    <pic:cNvPicPr/>
+                  </pic:nvPicPr>
+                  <pic:blipFill>
+                    <a:blip r:embed="rId81"/>
+                    <a:stretch>
+                      <a:fillRect/>
+                    </a:stretch>
+                  </pic:blipFill>
+                  <pic:spPr>
+                    <a:xfrm>
+                      <a:off x="0" y="0"/>
+                      <a:ext cx="5943600" cy="5694680"/>
+                    </a:xfrm>
+                    <a:prstGeom prst="rect">
+                      <a:avLst/>
+                    </a:prstGeom>
+                  </pic:spPr>
+                </pic:pic>
+              </a:graphicData>
+            </a:graphic>
+          </wp:inline>
+        </w:drawing>
+      </w:r>
+      <w:r>
+        <w:br/>
+        <w:t xml:space="preserve">When we call </w:t>
+      </w:r>
+      <w:proofErr w:type="spellStart"/>
+      <w:r>
+        <w:t>axios</w:t>
+      </w:r>
+      <w:proofErr w:type="spellEnd"/>
+      <w:r>
+        <w:t>, we do not have to specify the type (</w:t>
+      </w:r>
+      <w:proofErr w:type="spellStart"/>
+      <w:proofErr w:type="gramStart"/>
+      <w:r>
+        <w:t>i:e</w:t>
+      </w:r>
+      <w:proofErr w:type="spellEnd"/>
+      <w:proofErr w:type="gramEnd"/>
+      <w:r>
+        <w:t xml:space="preserve"> application type ‘text/json’)</w:t>
+      </w:r>
+      <w:r>
+        <w:br/>
+      </w:r>
+      <w:r>
+        <w:rPr>
+          <w:noProof/>
+        </w:rPr>
+        <w:drawing>
+          <wp:inline distT="0" distB="0" distL="0" distR="0" wp14:anchorId="3D6FC2E7" wp14:editId="0394F13D">
+            <wp:extent cx="5943600" cy="2254250"/>
+            <wp:effectExtent l="0" t="0" r="0" b="0"/>
+            <wp:docPr id="144" name="Picture 144" descr="Text&#10;&#10;Description automatically generated"/>
+            <wp:cNvGraphicFramePr>
+              <a:graphicFrameLocks xmlns:a="http://schemas.openxmlformats.org/drawingml/2006/main" noChangeAspect="1"/>
+            </wp:cNvGraphicFramePr>
+            <a:graphic xmlns:a="http://schemas.openxmlformats.org/drawingml/2006/main">
+              <a:graphicData uri="http://schemas.openxmlformats.org/drawingml/2006/picture">
+                <pic:pic xmlns:pic="http://schemas.openxmlformats.org/drawingml/2006/picture">
+                  <pic:nvPicPr>
+                    <pic:cNvPr id="144" name="Picture 144" descr="Text&#10;&#10;Description automatically generated"/>
+                    <pic:cNvPicPr/>
+                  </pic:nvPicPr>
+                  <pic:blipFill>
+                    <a:blip r:embed="rId82"/>
+                    <a:stretch>
+                      <a:fillRect/>
+                    </a:stretch>
+                  </pic:blipFill>
+                  <pic:spPr>
+                    <a:xfrm>
+                      <a:off x="0" y="0"/>
+                      <a:ext cx="5943600" cy="2254250"/>
+                    </a:xfrm>
+                    <a:prstGeom prst="rect">
+                      <a:avLst/>
+                    </a:prstGeom>
+                  </pic:spPr>
+                </pic:pic>
+              </a:graphicData>
+            </a:graphic>
+          </wp:inline>
+        </w:drawing>
+      </w:r>
+      <w:r>
+        <w:br/>
+      </w:r>
+      <w:r>
+        <w:lastRenderedPageBreak/>
+        <w:t xml:space="preserve">When I use the </w:t>
+      </w:r>
+      <w:proofErr w:type="spellStart"/>
+      <w:r>
+        <w:t>useState</w:t>
+      </w:r>
+      <w:proofErr w:type="spellEnd"/>
+      <w:r>
+        <w:t xml:space="preserve"> = ([]), it builds a object with key value pairs that match what the API is expecting</w:t>
+      </w:r>
+      <w:r>
+        <w:br/>
+      </w:r>
+      <w:r>
+        <w:rPr>
+          <w:noProof/>
+        </w:rPr>
+        <w:drawing>
+          <wp:inline distT="0" distB="0" distL="0" distR="0" wp14:anchorId="03F7520F" wp14:editId="4213B2F6">
+            <wp:extent cx="5943600" cy="3898900"/>
+            <wp:effectExtent l="0" t="0" r="0" b="0"/>
+            <wp:docPr id="145" name="Picture 145" descr="A screenshot of a computer&#10;&#10;Description automatically generated"/>
+            <wp:cNvGraphicFramePr>
+              <a:graphicFrameLocks xmlns:a="http://schemas.openxmlformats.org/drawingml/2006/main" noChangeAspect="1"/>
+            </wp:cNvGraphicFramePr>
+            <a:graphic xmlns:a="http://schemas.openxmlformats.org/drawingml/2006/main">
+              <a:graphicData uri="http://schemas.openxmlformats.org/drawingml/2006/picture">
+                <pic:pic xmlns:pic="http://schemas.openxmlformats.org/drawingml/2006/picture">
+                  <pic:nvPicPr>
+                    <pic:cNvPr id="145" name="Picture 145" descr="A screenshot of a computer&#10;&#10;Description automatically generated"/>
+                    <pic:cNvPicPr/>
+                  </pic:nvPicPr>
+                  <pic:blipFill>
+                    <a:blip r:embed="rId83"/>
+                    <a:stretch>
+                      <a:fillRect/>
+                    </a:stretch>
+                  </pic:blipFill>
+                  <pic:spPr>
+                    <a:xfrm>
+                      <a:off x="0" y="0"/>
+                      <a:ext cx="5943600" cy="3898900"/>
+                    </a:xfrm>
+                    <a:prstGeom prst="rect">
+                      <a:avLst/>
+                    </a:prstGeom>
+                  </pic:spPr>
+                </pic:pic>
+              </a:graphicData>
+            </a:graphic>
+          </wp:inline>
+        </w:drawing>
+      </w:r>
+      <w:r>
+        <w:br/>
+      </w:r>
+      <w:r>
+        <w:br/>
+        <w:t xml:space="preserve">I created a table in </w:t>
+      </w:r>
+      <w:proofErr w:type="spellStart"/>
+      <w:r>
+        <w:t>sQL</w:t>
+      </w:r>
+      <w:proofErr w:type="spellEnd"/>
+      <w:r>
+        <w:t>:</w:t>
+      </w:r>
+      <w:r>
+        <w:br/>
+      </w:r>
+      <w:r>
+        <w:rPr>
+          <w:rFonts w:ascii="Consolas" w:hAnsi="Consolas" w:cs="Consolas"/>
+          <w:color w:val="000000"/>
+          <w:sz w:val="19"/>
+          <w:szCs w:val="19"/>
+        </w:rPr>
+        <w:t xml:space="preserve">  </w:t>
+      </w:r>
+      <w:r>
+        <w:rPr>
+          <w:rFonts w:ascii="Consolas" w:hAnsi="Consolas" w:cs="Consolas"/>
+          <w:color w:val="0000FF"/>
+          <w:sz w:val="19"/>
+          <w:szCs w:val="19"/>
+        </w:rPr>
+        <w:t>CREATE</w:t>
+      </w:r>
+      <w:r>
+        <w:rPr>
+          <w:rFonts w:ascii="Consolas" w:hAnsi="Consolas" w:cs="Consolas"/>
+          <w:color w:val="000000"/>
+          <w:sz w:val="19"/>
+          <w:szCs w:val="19"/>
+        </w:rPr>
+        <w:t xml:space="preserve"> </w:t>
+      </w:r>
+      <w:r>
+        <w:rPr>
+          <w:rFonts w:ascii="Consolas" w:hAnsi="Consolas" w:cs="Consolas"/>
+          <w:color w:val="0000FF"/>
+          <w:sz w:val="19"/>
+          <w:szCs w:val="19"/>
+        </w:rPr>
+        <w:t>TABLE</w:t>
+      </w:r>
+      <w:r>
+        <w:rPr>
+          <w:rFonts w:ascii="Consolas" w:hAnsi="Consolas" w:cs="Consolas"/>
+          <w:color w:val="000000"/>
+          <w:sz w:val="19"/>
+          <w:szCs w:val="19"/>
+        </w:rPr>
+        <w:t xml:space="preserve"> [</w:t>
+      </w:r>
+      <w:proofErr w:type="spellStart"/>
+      <w:r>
+        <w:rPr>
+          <w:rFonts w:ascii="Consolas" w:hAnsi="Consolas" w:cs="Consolas"/>
+          <w:color w:val="000000"/>
+          <w:sz w:val="19"/>
+          <w:szCs w:val="19"/>
+        </w:rPr>
+        <w:t>dbo</w:t>
+      </w:r>
+      <w:proofErr w:type="spellEnd"/>
+      <w:r>
+        <w:rPr>
+          <w:rFonts w:ascii="Consolas" w:hAnsi="Consolas" w:cs="Consolas"/>
+          <w:color w:val="000000"/>
+          <w:sz w:val="19"/>
+          <w:szCs w:val="19"/>
+        </w:rPr>
+        <w:t>]</w:t>
+      </w:r>
+      <w:r>
+        <w:rPr>
+          <w:rFonts w:ascii="Consolas" w:hAnsi="Consolas" w:cs="Consolas"/>
+          <w:color w:val="808080"/>
+          <w:sz w:val="19"/>
+          <w:szCs w:val="19"/>
+        </w:rPr>
+        <w:t>.</w:t>
+      </w:r>
+      <w:r>
+        <w:rPr>
+          <w:rFonts w:ascii="Consolas" w:hAnsi="Consolas" w:cs="Consolas"/>
+          <w:color w:val="000000"/>
+          <w:sz w:val="19"/>
+          <w:szCs w:val="19"/>
+        </w:rPr>
+        <w:t>[</w:t>
+      </w:r>
+      <w:proofErr w:type="spellStart"/>
+      <w:r>
+        <w:rPr>
+          <w:rFonts w:ascii="Consolas" w:hAnsi="Consolas" w:cs="Consolas"/>
+          <w:color w:val="000000"/>
+          <w:sz w:val="19"/>
+          <w:szCs w:val="19"/>
+        </w:rPr>
+        <w:t>studentComplexObject</w:t>
+      </w:r>
+      <w:proofErr w:type="spellEnd"/>
+      <w:r>
+        <w:rPr>
+          <w:rFonts w:ascii="Consolas" w:hAnsi="Consolas" w:cs="Consolas"/>
+          <w:color w:val="000000"/>
+          <w:sz w:val="19"/>
+          <w:szCs w:val="19"/>
+        </w:rPr>
+        <w:t>]</w:t>
+      </w:r>
+      <w:r>
+        <w:rPr>
+          <w:rFonts w:ascii="Consolas" w:hAnsi="Consolas" w:cs="Consolas"/>
+          <w:color w:val="808080"/>
+          <w:sz w:val="19"/>
+          <w:szCs w:val="19"/>
+        </w:rPr>
+        <w:t>(</w:t>
+      </w:r>
+    </w:p>
+    <w:p>
+      <w:pPr>
+        <w:autoSpaceDE w:val="0"/>
+        <w:autoSpaceDN w:val="0"/>
+        <w:adjustRightInd w:val="0"/>
+        <w:spacing w:after="0" w:line="240" w:lineRule="auto"/>
+        <w:rPr>
+          <w:rFonts w:ascii="Consolas" w:hAnsi="Consolas" w:cs="Consolas"/>
+          <w:color w:val="000000"/>
+          <w:sz w:val="19"/>
+          <w:szCs w:val="19"/>
+        </w:rPr>
+      </w:pPr>
+      <w:r>
+        <w:rPr>
+          <w:rFonts w:ascii="Consolas" w:hAnsi="Consolas" w:cs="Consolas"/>
+          <w:color w:val="000000"/>
+          <w:sz w:val="19"/>
+          <w:szCs w:val="19"/>
+        </w:rPr>
+        <w:tab/>
+        <w:t>[</w:t>
+      </w:r>
+      <w:proofErr w:type="spellStart"/>
+      <w:r>
+        <w:rPr>
+          <w:rFonts w:ascii="Consolas" w:hAnsi="Consolas" w:cs="Consolas"/>
+          <w:color w:val="000000"/>
+          <w:sz w:val="19"/>
+          <w:szCs w:val="19"/>
+        </w:rPr>
+        <w:t>firstName</w:t>
+      </w:r>
+      <w:proofErr w:type="spellEnd"/>
+      <w:r>
+        <w:rPr>
+          <w:rFonts w:ascii="Consolas" w:hAnsi="Consolas" w:cs="Consolas"/>
+          <w:color w:val="000000"/>
+          <w:sz w:val="19"/>
+          <w:szCs w:val="19"/>
+        </w:rPr>
+        <w:t>] [</w:t>
+      </w:r>
+      <w:proofErr w:type="spellStart"/>
+      <w:r>
+        <w:rPr>
+          <w:rFonts w:ascii="Consolas" w:hAnsi="Consolas" w:cs="Consolas"/>
+          <w:color w:val="000000"/>
+          <w:sz w:val="19"/>
+          <w:szCs w:val="19"/>
+        </w:rPr>
+        <w:t>nvarchar</w:t>
+      </w:r>
+      <w:proofErr w:type="spellEnd"/>
+      <w:proofErr w:type="gramStart"/>
+      <w:r>
+        <w:rPr>
+          <w:rFonts w:ascii="Consolas" w:hAnsi="Consolas" w:cs="Consolas"/>
+          <w:color w:val="000000"/>
+          <w:sz w:val="19"/>
+          <w:szCs w:val="19"/>
+        </w:rPr>
+        <w:t>]</w:t>
+      </w:r>
+      <w:r>
+        <w:rPr>
+          <w:rFonts w:ascii="Consolas" w:hAnsi="Consolas" w:cs="Consolas"/>
+          <w:color w:val="808080"/>
+          <w:sz w:val="19"/>
+          <w:szCs w:val="19"/>
+        </w:rPr>
+        <w:t>(</w:t>
+      </w:r>
+      <w:proofErr w:type="gramEnd"/>
+      <w:r>
+        <w:rPr>
+          <w:rFonts w:ascii="Consolas" w:hAnsi="Consolas" w:cs="Consolas"/>
+          <w:color w:val="000000"/>
+          <w:sz w:val="19"/>
+          <w:szCs w:val="19"/>
+        </w:rPr>
+        <w:t>100</w:t>
+      </w:r>
+      <w:r>
+        <w:rPr>
+          <w:rFonts w:ascii="Consolas" w:hAnsi="Consolas" w:cs="Consolas"/>
+          <w:color w:val="808080"/>
+          <w:sz w:val="19"/>
+          <w:szCs w:val="19"/>
+        </w:rPr>
+        <w:t>)</w:t>
+      </w:r>
+      <w:r>
+        <w:rPr>
+          <w:rFonts w:ascii="Consolas" w:hAnsi="Consolas" w:cs="Consolas"/>
+          <w:color w:val="000000"/>
+          <w:sz w:val="19"/>
+          <w:szCs w:val="19"/>
+        </w:rPr>
+        <w:t xml:space="preserve"> </w:t>
+      </w:r>
+      <w:r>
+        <w:rPr>
+          <w:rFonts w:ascii="Consolas" w:hAnsi="Consolas" w:cs="Consolas"/>
+          <w:color w:val="808080"/>
+          <w:sz w:val="19"/>
+          <w:szCs w:val="19"/>
+        </w:rPr>
+        <w:t>NULL,</w:t>
+      </w:r>
+    </w:p>
+    <w:p>
+      <w:pPr>
+        <w:autoSpaceDE w:val="0"/>
+        <w:autoSpaceDN w:val="0"/>
+        <w:adjustRightInd w:val="0"/>
+        <w:spacing w:after="0" w:line="240" w:lineRule="auto"/>
+        <w:rPr>
+          <w:rFonts w:ascii="Consolas" w:hAnsi="Consolas" w:cs="Consolas"/>
+          <w:color w:val="000000"/>
+          <w:sz w:val="19"/>
+          <w:szCs w:val="19"/>
+        </w:rPr>
+      </w:pPr>
+      <w:r>
+        <w:rPr>
+          <w:rFonts w:ascii="Consolas" w:hAnsi="Consolas" w:cs="Consolas"/>
+          <w:color w:val="000000"/>
+          <w:sz w:val="19"/>
+          <w:szCs w:val="19"/>
+        </w:rPr>
+        <w:tab/>
+        <w:t>[</w:t>
+      </w:r>
+      <w:proofErr w:type="spellStart"/>
+      <w:r>
+        <w:rPr>
+          <w:rFonts w:ascii="Consolas" w:hAnsi="Consolas" w:cs="Consolas"/>
+          <w:color w:val="000000"/>
+          <w:sz w:val="19"/>
+          <w:szCs w:val="19"/>
+        </w:rPr>
+        <w:t>lastName</w:t>
+      </w:r>
+      <w:proofErr w:type="spellEnd"/>
+      <w:r>
+        <w:rPr>
+          <w:rFonts w:ascii="Consolas" w:hAnsi="Consolas" w:cs="Consolas"/>
+          <w:color w:val="000000"/>
+          <w:sz w:val="19"/>
+          <w:szCs w:val="19"/>
+        </w:rPr>
+        <w:t>] [</w:t>
+      </w:r>
+      <w:proofErr w:type="spellStart"/>
+      <w:r>
+        <w:rPr>
+          <w:rFonts w:ascii="Consolas" w:hAnsi="Consolas" w:cs="Consolas"/>
+          <w:color w:val="000000"/>
+          <w:sz w:val="19"/>
+          <w:szCs w:val="19"/>
+        </w:rPr>
+        <w:t>nvarchar</w:t>
+      </w:r>
+      <w:proofErr w:type="spellEnd"/>
+      <w:proofErr w:type="gramStart"/>
+      <w:r>
+        <w:rPr>
+          <w:rFonts w:ascii="Consolas" w:hAnsi="Consolas" w:cs="Consolas"/>
+          <w:color w:val="000000"/>
+          <w:sz w:val="19"/>
+          <w:szCs w:val="19"/>
+        </w:rPr>
+        <w:t>]</w:t>
+      </w:r>
+      <w:r>
+        <w:rPr>
+          <w:rFonts w:ascii="Consolas" w:hAnsi="Consolas" w:cs="Consolas"/>
+          <w:color w:val="808080"/>
+          <w:sz w:val="19"/>
+          <w:szCs w:val="19"/>
+        </w:rPr>
+        <w:t>(</w:t>
+      </w:r>
+      <w:proofErr w:type="gramEnd"/>
+      <w:r>
+        <w:rPr>
+          <w:rFonts w:ascii="Consolas" w:hAnsi="Consolas" w:cs="Consolas"/>
+          <w:color w:val="000000"/>
+          <w:sz w:val="19"/>
+          <w:szCs w:val="19"/>
+        </w:rPr>
+        <w:t>100</w:t>
+      </w:r>
+      <w:r>
+        <w:rPr>
+          <w:rFonts w:ascii="Consolas" w:hAnsi="Consolas" w:cs="Consolas"/>
+          <w:color w:val="808080"/>
+          <w:sz w:val="19"/>
+          <w:szCs w:val="19"/>
+        </w:rPr>
+        <w:t>)</w:t>
+      </w:r>
+      <w:r>
+        <w:rPr>
+          <w:rFonts w:ascii="Consolas" w:hAnsi="Consolas" w:cs="Consolas"/>
+          <w:color w:val="000000"/>
+          <w:sz w:val="19"/>
+          <w:szCs w:val="19"/>
+        </w:rPr>
+        <w:t xml:space="preserve"> </w:t>
+      </w:r>
+      <w:r>
+        <w:rPr>
+          <w:rFonts w:ascii="Consolas" w:hAnsi="Consolas" w:cs="Consolas"/>
+          <w:color w:val="808080"/>
+          <w:sz w:val="19"/>
+          <w:szCs w:val="19"/>
+        </w:rPr>
+        <w:t>NULL,</w:t>
+      </w:r>
+    </w:p>
+    <w:p>
+      <w:pPr>
+        <w:autoSpaceDE w:val="0"/>
+        <w:autoSpaceDN w:val="0"/>
+        <w:adjustRightInd w:val="0"/>
+        <w:spacing w:after="0" w:line="240" w:lineRule="auto"/>
+        <w:rPr>
+          <w:rFonts w:ascii="Consolas" w:hAnsi="Consolas" w:cs="Consolas"/>
+          <w:color w:val="000000"/>
+          <w:sz w:val="19"/>
+          <w:szCs w:val="19"/>
+        </w:rPr>
+      </w:pPr>
+      <w:r>
+        <w:rPr>
+          <w:rFonts w:ascii="Consolas" w:hAnsi="Consolas" w:cs="Consolas"/>
+          <w:color w:val="000000"/>
+          <w:sz w:val="19"/>
+          <w:szCs w:val="19"/>
+        </w:rPr>
+        <w:tab/>
+        <w:t>[Email] [</w:t>
+      </w:r>
+      <w:proofErr w:type="spellStart"/>
+      <w:r>
+        <w:rPr>
+          <w:rFonts w:ascii="Consolas" w:hAnsi="Consolas" w:cs="Consolas"/>
+          <w:color w:val="000000"/>
+          <w:sz w:val="19"/>
+          <w:szCs w:val="19"/>
+        </w:rPr>
+        <w:t>nvarchar</w:t>
+      </w:r>
+      <w:proofErr w:type="spellEnd"/>
+      <w:proofErr w:type="gramStart"/>
+      <w:r>
+        <w:rPr>
+          <w:rFonts w:ascii="Consolas" w:hAnsi="Consolas" w:cs="Consolas"/>
+          <w:color w:val="000000"/>
+          <w:sz w:val="19"/>
+          <w:szCs w:val="19"/>
+        </w:rPr>
+        <w:t>]</w:t>
+      </w:r>
+      <w:r>
+        <w:rPr>
+          <w:rFonts w:ascii="Consolas" w:hAnsi="Consolas" w:cs="Consolas"/>
+          <w:color w:val="808080"/>
+          <w:sz w:val="19"/>
+          <w:szCs w:val="19"/>
+        </w:rPr>
+        <w:t>(</w:t>
+      </w:r>
+      <w:proofErr w:type="gramEnd"/>
+      <w:r>
+        <w:rPr>
+          <w:rFonts w:ascii="Consolas" w:hAnsi="Consolas" w:cs="Consolas"/>
+          <w:color w:val="000000"/>
+          <w:sz w:val="19"/>
+          <w:szCs w:val="19"/>
+        </w:rPr>
+        <w:t>100</w:t>
+      </w:r>
+      <w:r>
+        <w:rPr>
+          <w:rFonts w:ascii="Consolas" w:hAnsi="Consolas" w:cs="Consolas"/>
+          <w:color w:val="808080"/>
+          <w:sz w:val="19"/>
+          <w:szCs w:val="19"/>
+        </w:rPr>
+        <w:t>)</w:t>
+      </w:r>
+      <w:r>
+        <w:rPr>
+          <w:rFonts w:ascii="Consolas" w:hAnsi="Consolas" w:cs="Consolas"/>
+          <w:color w:val="000000"/>
+          <w:sz w:val="19"/>
+          <w:szCs w:val="19"/>
+        </w:rPr>
+        <w:t xml:space="preserve"> </w:t>
+      </w:r>
+      <w:r>
+        <w:rPr>
+          <w:rFonts w:ascii="Consolas" w:hAnsi="Consolas" w:cs="Consolas"/>
+          <w:color w:val="808080"/>
+          <w:sz w:val="19"/>
+          <w:szCs w:val="19"/>
+        </w:rPr>
+        <w:t>NULL,</w:t>
+      </w:r>
+    </w:p>
+    <w:p>
+      <w:pPr>
+        <w:autoSpaceDE w:val="0"/>
+        <w:autoSpaceDN w:val="0"/>
+        <w:adjustRightInd w:val="0"/>
+        <w:spacing w:after="0" w:line="240" w:lineRule="auto"/>
+        <w:rPr>
+          <w:rFonts w:ascii="Consolas" w:hAnsi="Consolas" w:cs="Consolas"/>
+          <w:color w:val="000000"/>
+          <w:sz w:val="19"/>
+          <w:szCs w:val="19"/>
+        </w:rPr>
+      </w:pPr>
+      <w:r>
+        <w:rPr>
+          <w:rFonts w:ascii="Consolas" w:hAnsi="Consolas" w:cs="Consolas"/>
+          <w:color w:val="000000"/>
+          <w:sz w:val="19"/>
+          <w:szCs w:val="19"/>
+        </w:rPr>
+        <w:tab/>
+        <w:t>[Password] [</w:t>
+      </w:r>
+      <w:proofErr w:type="spellStart"/>
+      <w:r>
+        <w:rPr>
+          <w:rFonts w:ascii="Consolas" w:hAnsi="Consolas" w:cs="Consolas"/>
+          <w:color w:val="000000"/>
+          <w:sz w:val="19"/>
+          <w:szCs w:val="19"/>
+        </w:rPr>
+        <w:t>nvarchar</w:t>
+      </w:r>
+      <w:proofErr w:type="spellEnd"/>
+      <w:proofErr w:type="gramStart"/>
+      <w:r>
+        <w:rPr>
+          <w:rFonts w:ascii="Consolas" w:hAnsi="Consolas" w:cs="Consolas"/>
+          <w:color w:val="000000"/>
+          <w:sz w:val="19"/>
+          <w:szCs w:val="19"/>
+        </w:rPr>
+        <w:t>]</w:t>
+      </w:r>
+      <w:r>
+        <w:rPr>
+          <w:rFonts w:ascii="Consolas" w:hAnsi="Consolas" w:cs="Consolas"/>
+          <w:color w:val="808080"/>
+          <w:sz w:val="19"/>
+          <w:szCs w:val="19"/>
+        </w:rPr>
+        <w:t>(</w:t>
+      </w:r>
+      <w:proofErr w:type="gramEnd"/>
+      <w:r>
+        <w:rPr>
+          <w:rFonts w:ascii="Consolas" w:hAnsi="Consolas" w:cs="Consolas"/>
+          <w:color w:val="000000"/>
+          <w:sz w:val="19"/>
+          <w:szCs w:val="19"/>
+        </w:rPr>
+        <w:t>100</w:t>
+      </w:r>
+      <w:r>
+        <w:rPr>
+          <w:rFonts w:ascii="Consolas" w:hAnsi="Consolas" w:cs="Consolas"/>
+          <w:color w:val="808080"/>
+          <w:sz w:val="19"/>
+          <w:szCs w:val="19"/>
+        </w:rPr>
+        <w:t>)</w:t>
+      </w:r>
+      <w:r>
+        <w:rPr>
+          <w:rFonts w:ascii="Consolas" w:hAnsi="Consolas" w:cs="Consolas"/>
+          <w:color w:val="000000"/>
+          <w:sz w:val="19"/>
+          <w:szCs w:val="19"/>
+        </w:rPr>
+        <w:t xml:space="preserve"> </w:t>
+      </w:r>
+      <w:r>
+        <w:rPr>
+          <w:rFonts w:ascii="Consolas" w:hAnsi="Consolas" w:cs="Consolas"/>
+          <w:color w:val="808080"/>
+          <w:sz w:val="19"/>
+          <w:szCs w:val="19"/>
+        </w:rPr>
+        <w:t>NULL,</w:t>
+      </w:r>
+    </w:p>
+    <w:p>
+      <w:pPr>
+        <w:autoSpaceDE w:val="0"/>
+        <w:autoSpaceDN w:val="0"/>
+        <w:adjustRightInd w:val="0"/>
+        <w:spacing w:after="0" w:line="240" w:lineRule="auto"/>
+        <w:rPr>
+          <w:rFonts w:ascii="Consolas" w:hAnsi="Consolas" w:cs="Consolas"/>
+          <w:color w:val="000000"/>
+          <w:sz w:val="19"/>
+          <w:szCs w:val="19"/>
+        </w:rPr>
+      </w:pPr>
+      <w:r>
+        <w:rPr>
+          <w:rFonts w:ascii="Consolas" w:hAnsi="Consolas" w:cs="Consolas"/>
+          <w:color w:val="000000"/>
+          <w:sz w:val="19"/>
+          <w:szCs w:val="19"/>
+        </w:rPr>
+        <w:tab/>
+        <w:t>[Address] [</w:t>
+      </w:r>
+      <w:proofErr w:type="spellStart"/>
+      <w:r>
+        <w:rPr>
+          <w:rFonts w:ascii="Consolas" w:hAnsi="Consolas" w:cs="Consolas"/>
+          <w:color w:val="000000"/>
+          <w:sz w:val="19"/>
+          <w:szCs w:val="19"/>
+        </w:rPr>
+        <w:t>nvarchar</w:t>
+      </w:r>
+      <w:proofErr w:type="spellEnd"/>
+      <w:proofErr w:type="gramStart"/>
+      <w:r>
+        <w:rPr>
+          <w:rFonts w:ascii="Consolas" w:hAnsi="Consolas" w:cs="Consolas"/>
+          <w:color w:val="000000"/>
+          <w:sz w:val="19"/>
+          <w:szCs w:val="19"/>
+        </w:rPr>
+        <w:t>]</w:t>
+      </w:r>
+      <w:r>
+        <w:rPr>
+          <w:rFonts w:ascii="Consolas" w:hAnsi="Consolas" w:cs="Consolas"/>
+          <w:color w:val="808080"/>
+          <w:sz w:val="19"/>
+          <w:szCs w:val="19"/>
+        </w:rPr>
+        <w:t>(</w:t>
+      </w:r>
+      <w:proofErr w:type="gramEnd"/>
+      <w:r>
+        <w:rPr>
+          <w:rFonts w:ascii="Consolas" w:hAnsi="Consolas" w:cs="Consolas"/>
+          <w:color w:val="000000"/>
+          <w:sz w:val="19"/>
+          <w:szCs w:val="19"/>
+        </w:rPr>
+        <w:t>100</w:t>
+      </w:r>
+      <w:r>
+        <w:rPr>
+          <w:rFonts w:ascii="Consolas" w:hAnsi="Consolas" w:cs="Consolas"/>
+          <w:color w:val="808080"/>
+          <w:sz w:val="19"/>
+          <w:szCs w:val="19"/>
+        </w:rPr>
+        <w:t>)</w:t>
+      </w:r>
+      <w:r>
+        <w:rPr>
+          <w:rFonts w:ascii="Consolas" w:hAnsi="Consolas" w:cs="Consolas"/>
+          <w:color w:val="000000"/>
+          <w:sz w:val="19"/>
+          <w:szCs w:val="19"/>
+        </w:rPr>
+        <w:t xml:space="preserve"> </w:t>
+      </w:r>
+      <w:r>
+        <w:rPr>
+          <w:rFonts w:ascii="Consolas" w:hAnsi="Consolas" w:cs="Consolas"/>
+          <w:color w:val="808080"/>
+          <w:sz w:val="19"/>
+          <w:szCs w:val="19"/>
+        </w:rPr>
+        <w:t>NULL,</w:t>
+      </w:r>
+    </w:p>
+    <w:p>
+      <w:pPr>
+        <w:autoSpaceDE w:val="0"/>
+        <w:autoSpaceDN w:val="0"/>
+        <w:adjustRightInd w:val="0"/>
+        <w:spacing w:after="0" w:line="240" w:lineRule="auto"/>
+        <w:rPr>
+          <w:rFonts w:ascii="Consolas" w:hAnsi="Consolas" w:cs="Consolas"/>
+          <w:color w:val="000000"/>
+          <w:sz w:val="19"/>
+          <w:szCs w:val="19"/>
+        </w:rPr>
+      </w:pPr>
+      <w:r>
+        <w:rPr>
+          <w:rFonts w:ascii="Consolas" w:hAnsi="Consolas" w:cs="Consolas"/>
+          <w:color w:val="000000"/>
+          <w:sz w:val="19"/>
+          <w:szCs w:val="19"/>
+        </w:rPr>
+        <w:tab/>
+        <w:t>[City] [</w:t>
+      </w:r>
+      <w:proofErr w:type="spellStart"/>
+      <w:r>
+        <w:rPr>
+          <w:rFonts w:ascii="Consolas" w:hAnsi="Consolas" w:cs="Consolas"/>
+          <w:color w:val="000000"/>
+          <w:sz w:val="19"/>
+          <w:szCs w:val="19"/>
+        </w:rPr>
+        <w:t>nvarchar</w:t>
+      </w:r>
+      <w:proofErr w:type="spellEnd"/>
+      <w:proofErr w:type="gramStart"/>
+      <w:r>
+        <w:rPr>
+          <w:rFonts w:ascii="Consolas" w:hAnsi="Consolas" w:cs="Consolas"/>
+          <w:color w:val="000000"/>
+          <w:sz w:val="19"/>
+          <w:szCs w:val="19"/>
+        </w:rPr>
+        <w:t>]</w:t>
+      </w:r>
+      <w:r>
+        <w:rPr>
+          <w:rFonts w:ascii="Consolas" w:hAnsi="Consolas" w:cs="Consolas"/>
+          <w:color w:val="808080"/>
+          <w:sz w:val="19"/>
+          <w:szCs w:val="19"/>
+        </w:rPr>
+        <w:t>(</w:t>
+      </w:r>
+      <w:proofErr w:type="gramEnd"/>
+      <w:r>
+        <w:rPr>
+          <w:rFonts w:ascii="Consolas" w:hAnsi="Consolas" w:cs="Consolas"/>
+          <w:color w:val="000000"/>
+          <w:sz w:val="19"/>
+          <w:szCs w:val="19"/>
+        </w:rPr>
+        <w:t>100</w:t>
+      </w:r>
+      <w:r>
+        <w:rPr>
+          <w:rFonts w:ascii="Consolas" w:hAnsi="Consolas" w:cs="Consolas"/>
+          <w:color w:val="808080"/>
+          <w:sz w:val="19"/>
+          <w:szCs w:val="19"/>
+        </w:rPr>
+        <w:t>)</w:t>
+      </w:r>
+      <w:r>
+        <w:rPr>
+          <w:rFonts w:ascii="Consolas" w:hAnsi="Consolas" w:cs="Consolas"/>
+          <w:color w:val="000000"/>
+          <w:sz w:val="19"/>
+          <w:szCs w:val="19"/>
+        </w:rPr>
+        <w:t xml:space="preserve"> </w:t>
+      </w:r>
+      <w:r>
+        <w:rPr>
+          <w:rFonts w:ascii="Consolas" w:hAnsi="Consolas" w:cs="Consolas"/>
+          <w:color w:val="808080"/>
+          <w:sz w:val="19"/>
+          <w:szCs w:val="19"/>
+        </w:rPr>
+        <w:t>NULL,</w:t>
+      </w:r>
+    </w:p>
+    <w:p>
+      <w:pPr>
+        <w:autoSpaceDE w:val="0"/>
+        <w:autoSpaceDN w:val="0"/>
+        <w:adjustRightInd w:val="0"/>
+        <w:spacing w:after="0" w:line="240" w:lineRule="auto"/>
+        <w:rPr>
+          <w:rFonts w:ascii="Consolas" w:hAnsi="Consolas" w:cs="Consolas"/>
+          <w:color w:val="000000"/>
+          <w:sz w:val="19"/>
+          <w:szCs w:val="19"/>
+        </w:rPr>
+      </w:pPr>
+      <w:r>
+        <w:rPr>
+          <w:rFonts w:ascii="Consolas" w:hAnsi="Consolas" w:cs="Consolas"/>
+          <w:color w:val="000000"/>
+          <w:sz w:val="19"/>
+          <w:szCs w:val="19"/>
+        </w:rPr>
+        <w:tab/>
+        <w:t>[Status] [</w:t>
+      </w:r>
+      <w:proofErr w:type="spellStart"/>
+      <w:r>
+        <w:rPr>
+          <w:rFonts w:ascii="Consolas" w:hAnsi="Consolas" w:cs="Consolas"/>
+          <w:color w:val="000000"/>
+          <w:sz w:val="19"/>
+          <w:szCs w:val="19"/>
+        </w:rPr>
+        <w:t>nvarchar</w:t>
+      </w:r>
+      <w:proofErr w:type="spellEnd"/>
+      <w:proofErr w:type="gramStart"/>
+      <w:r>
+        <w:rPr>
+          <w:rFonts w:ascii="Consolas" w:hAnsi="Consolas" w:cs="Consolas"/>
+          <w:color w:val="000000"/>
+          <w:sz w:val="19"/>
+          <w:szCs w:val="19"/>
+        </w:rPr>
+        <w:t>]</w:t>
+      </w:r>
+      <w:r>
+        <w:rPr>
+          <w:rFonts w:ascii="Consolas" w:hAnsi="Consolas" w:cs="Consolas"/>
+          <w:color w:val="808080"/>
+          <w:sz w:val="19"/>
+          <w:szCs w:val="19"/>
+        </w:rPr>
+        <w:t>(</w:t>
+      </w:r>
+      <w:proofErr w:type="gramEnd"/>
+      <w:r>
+        <w:rPr>
+          <w:rFonts w:ascii="Consolas" w:hAnsi="Consolas" w:cs="Consolas"/>
+          <w:color w:val="000000"/>
+          <w:sz w:val="19"/>
+          <w:szCs w:val="19"/>
+        </w:rPr>
+        <w:t>100</w:t>
+      </w:r>
+      <w:r>
+        <w:rPr>
+          <w:rFonts w:ascii="Consolas" w:hAnsi="Consolas" w:cs="Consolas"/>
+          <w:color w:val="808080"/>
+          <w:sz w:val="19"/>
+          <w:szCs w:val="19"/>
+        </w:rPr>
+        <w:t>)</w:t>
+      </w:r>
+      <w:r>
+        <w:rPr>
+          <w:rFonts w:ascii="Consolas" w:hAnsi="Consolas" w:cs="Consolas"/>
+          <w:color w:val="000000"/>
+          <w:sz w:val="19"/>
+          <w:szCs w:val="19"/>
+        </w:rPr>
+        <w:t xml:space="preserve"> </w:t>
+      </w:r>
+      <w:r>
+        <w:rPr>
+          <w:rFonts w:ascii="Consolas" w:hAnsi="Consolas" w:cs="Consolas"/>
+          <w:color w:val="808080"/>
+          <w:sz w:val="19"/>
+          <w:szCs w:val="19"/>
+        </w:rPr>
+        <w:t>NULL,</w:t>
+      </w:r>
+    </w:p>
+    <w:p>
+      <w:pPr>
+        <w:autoSpaceDE w:val="0"/>
+        <w:autoSpaceDN w:val="0"/>
+        <w:adjustRightInd w:val="0"/>
+        <w:spacing w:after="0" w:line="240" w:lineRule="auto"/>
+        <w:rPr>
+          <w:rFonts w:ascii="Consolas" w:hAnsi="Consolas" w:cs="Consolas"/>
+          <w:color w:val="000000"/>
+          <w:sz w:val="19"/>
+          <w:szCs w:val="19"/>
+        </w:rPr>
+      </w:pPr>
+      <w:r>
+        <w:rPr>
+          <w:rFonts w:ascii="Consolas" w:hAnsi="Consolas" w:cs="Consolas"/>
+          <w:color w:val="000000"/>
+          <w:sz w:val="19"/>
+          <w:szCs w:val="19"/>
+        </w:rPr>
+        <w:tab/>
+        <w:t>[Zip] [</w:t>
+      </w:r>
+      <w:proofErr w:type="spellStart"/>
+      <w:r>
+        <w:rPr>
+          <w:rFonts w:ascii="Consolas" w:hAnsi="Consolas" w:cs="Consolas"/>
+          <w:color w:val="000000"/>
+          <w:sz w:val="19"/>
+          <w:szCs w:val="19"/>
+        </w:rPr>
+        <w:t>nvarchar</w:t>
+      </w:r>
+      <w:proofErr w:type="spellEnd"/>
+      <w:proofErr w:type="gramStart"/>
+      <w:r>
+        <w:rPr>
+          <w:rFonts w:ascii="Consolas" w:hAnsi="Consolas" w:cs="Consolas"/>
+          <w:color w:val="000000"/>
+          <w:sz w:val="19"/>
+          <w:szCs w:val="19"/>
+        </w:rPr>
+        <w:t>]</w:t>
+      </w:r>
+      <w:r>
+        <w:rPr>
+          <w:rFonts w:ascii="Consolas" w:hAnsi="Consolas" w:cs="Consolas"/>
+          <w:color w:val="808080"/>
+          <w:sz w:val="19"/>
+          <w:szCs w:val="19"/>
+        </w:rPr>
+        <w:t>(</w:t>
+      </w:r>
+      <w:proofErr w:type="gramEnd"/>
+      <w:r>
+        <w:rPr>
+          <w:rFonts w:ascii="Consolas" w:hAnsi="Consolas" w:cs="Consolas"/>
+          <w:color w:val="000000"/>
+          <w:sz w:val="19"/>
+          <w:szCs w:val="19"/>
+        </w:rPr>
+        <w:t>100</w:t>
+      </w:r>
+      <w:r>
+        <w:rPr>
+          <w:rFonts w:ascii="Consolas" w:hAnsi="Consolas" w:cs="Consolas"/>
+          <w:color w:val="808080"/>
+          <w:sz w:val="19"/>
+          <w:szCs w:val="19"/>
+        </w:rPr>
+        <w:t>)</w:t>
+      </w:r>
+      <w:r>
+        <w:rPr>
+          <w:rFonts w:ascii="Consolas" w:hAnsi="Consolas" w:cs="Consolas"/>
+          <w:color w:val="000000"/>
+          <w:sz w:val="19"/>
+          <w:szCs w:val="19"/>
+        </w:rPr>
+        <w:t xml:space="preserve"> </w:t>
+      </w:r>
+      <w:r>
+        <w:rPr>
+          <w:rFonts w:ascii="Consolas" w:hAnsi="Consolas" w:cs="Consolas"/>
+          <w:color w:val="808080"/>
+          <w:sz w:val="19"/>
+          <w:szCs w:val="19"/>
+        </w:rPr>
+        <w:t>NULL,</w:t>
+      </w:r>
+    </w:p>
+    <w:p>
+      <w:pPr>
+        <w:autoSpaceDE w:val="0"/>
+        <w:autoSpaceDN w:val="0"/>
+        <w:adjustRightInd w:val="0"/>
+        <w:spacing w:after="0" w:line="240" w:lineRule="auto"/>
+        <w:rPr>
+          <w:rFonts w:ascii="Consolas" w:hAnsi="Consolas" w:cs="Consolas"/>
+          <w:color w:val="000000"/>
+          <w:sz w:val="19"/>
+          <w:szCs w:val="19"/>
+        </w:rPr>
+      </w:pPr>
+      <w:r>
+        <w:rPr>
+          <w:rFonts w:ascii="Consolas" w:hAnsi="Consolas" w:cs="Consolas"/>
+          <w:color w:val="000000"/>
+          <w:sz w:val="19"/>
+          <w:szCs w:val="19"/>
+        </w:rPr>
+        <w:tab/>
+        <w:t>[</w:t>
+      </w:r>
+      <w:proofErr w:type="spellStart"/>
+      <w:r>
+        <w:rPr>
+          <w:rFonts w:ascii="Consolas" w:hAnsi="Consolas" w:cs="Consolas"/>
+          <w:color w:val="000000"/>
+          <w:sz w:val="19"/>
+          <w:szCs w:val="19"/>
+        </w:rPr>
+        <w:t>FinalDate</w:t>
+      </w:r>
+      <w:proofErr w:type="spellEnd"/>
+      <w:r>
+        <w:rPr>
+          <w:rFonts w:ascii="Consolas" w:hAnsi="Consolas" w:cs="Consolas"/>
+          <w:color w:val="000000"/>
+          <w:sz w:val="19"/>
+          <w:szCs w:val="19"/>
+        </w:rPr>
+        <w:t xml:space="preserve">] [date] </w:t>
+      </w:r>
+      <w:r>
+        <w:rPr>
+          <w:rFonts w:ascii="Consolas" w:hAnsi="Consolas" w:cs="Consolas"/>
+          <w:color w:val="808080"/>
+          <w:sz w:val="19"/>
+          <w:szCs w:val="19"/>
+        </w:rPr>
+        <w:t>NULL</w:t>
+      </w:r>
+    </w:p>
+    <w:p>
+      <w:pPr>
+        <w:autoSpaceDE w:val="0"/>
+        <w:autoSpaceDN w:val="0"/>
+        <w:adjustRightInd w:val="0"/>
+        <w:spacing w:after="0" w:line="240" w:lineRule="auto"/>
+        <w:rPr>
+          <w:rFonts w:ascii="Consolas" w:hAnsi="Consolas" w:cs="Consolas"/>
+          <w:color w:val="000000"/>
+          <w:sz w:val="19"/>
+          <w:szCs w:val="19"/>
+        </w:rPr>
+      </w:pPr>
+      <w:r>
+        <w:rPr>
+          <w:rFonts w:ascii="Consolas" w:hAnsi="Consolas" w:cs="Consolas"/>
+          <w:color w:val="808080"/>
+          <w:sz w:val="19"/>
+          <w:szCs w:val="19"/>
+        </w:rPr>
+        <w:t>)</w:t>
+      </w:r>
+      <w:r>
+        <w:rPr>
+          <w:rFonts w:ascii="Consolas" w:hAnsi="Consolas" w:cs="Consolas"/>
+          <w:color w:val="000000"/>
+          <w:sz w:val="19"/>
+          <w:szCs w:val="19"/>
+        </w:rPr>
+        <w:t xml:space="preserve"> </w:t>
+      </w:r>
+      <w:r>
+        <w:rPr>
+          <w:rFonts w:ascii="Consolas" w:hAnsi="Consolas" w:cs="Consolas"/>
+          <w:color w:val="0000FF"/>
+          <w:sz w:val="19"/>
+          <w:szCs w:val="19"/>
+        </w:rPr>
+        <w:t>ON</w:t>
+      </w:r>
+      <w:r>
+        <w:rPr>
+          <w:rFonts w:ascii="Consolas" w:hAnsi="Consolas" w:cs="Consolas"/>
+          <w:color w:val="000000"/>
+          <w:sz w:val="19"/>
+          <w:szCs w:val="19"/>
+        </w:rPr>
+        <w:t xml:space="preserve"> [PRIMARY]</w:t>
+      </w:r>
+    </w:p>
+    <w:p>
+      <w:pPr>
+        <w:autoSpaceDE w:val="0"/>
+        <w:autoSpaceDN w:val="0"/>
+        <w:adjustRightInd w:val="0"/>
+        <w:spacing w:after="0" w:line="240" w:lineRule="auto"/>
+        <w:rPr>
+          <w:rFonts w:ascii="Consolas" w:hAnsi="Consolas" w:cs="Consolas"/>
+          <w:color w:val="000000"/>
+          <w:sz w:val="19"/>
+          <w:szCs w:val="19"/>
+        </w:rPr>
+      </w:pPr>
+      <w:r>
+        <w:rPr>
+          <w:rFonts w:ascii="Consolas" w:hAnsi="Consolas" w:cs="Consolas"/>
+          <w:color w:val="0000FF"/>
+          <w:sz w:val="19"/>
+          <w:szCs w:val="19"/>
+        </w:rPr>
+        <w:t>GO</w:t>
+      </w:r>
+    </w:p>
+    <w:p>
+      <w:pPr>
+        <w:pStyle w:val="NormalWeb"/>
+        <w:spacing w:before="0" w:beforeAutospacing="0" w:after="0" w:afterAutospacing="0"/>
+      </w:pPr>
+      <w:r>
+        <w:br/>
+      </w:r>
+      <w:r>
+        <w:br/>
+      </w:r>
+      <w:r>
+        <w:br/>
+      </w:r>
+      <w:r>
+        <w:rPr>
+          <w:noProof/>
+        </w:rPr>
+        <w:lastRenderedPageBreak/>
+        <w:drawing>
+          <wp:inline distT="0" distB="0" distL="0" distR="0" wp14:anchorId="08C552F9" wp14:editId="150CD880">
+            <wp:extent cx="5943600" cy="3666490"/>
+            <wp:effectExtent l="0" t="0" r="0" b="0"/>
+            <wp:docPr id="146" name="Picture 146" descr="Graphical user interface, text, application&#10;&#10;Description automatically generated"/>
+            <wp:cNvGraphicFramePr>
+              <a:graphicFrameLocks xmlns:a="http://schemas.openxmlformats.org/drawingml/2006/main" noChangeAspect="1"/>
+            </wp:cNvGraphicFramePr>
+            <a:graphic xmlns:a="http://schemas.openxmlformats.org/drawingml/2006/main">
+              <a:graphicData uri="http://schemas.openxmlformats.org/drawingml/2006/picture">
+                <pic:pic xmlns:pic="http://schemas.openxmlformats.org/drawingml/2006/picture">
+                  <pic:nvPicPr>
+                    <pic:cNvPr id="146" name="Picture 146" descr="Graphical user interface, text, application&#10;&#10;Description automatically generated"/>
+                    <pic:cNvPicPr/>
+                  </pic:nvPicPr>
+                  <pic:blipFill>
+                    <a:blip r:embed="rId84"/>
+                    <a:stretch>
+                      <a:fillRect/>
+                    </a:stretch>
+                  </pic:blipFill>
+                  <pic:spPr>
+                    <a:xfrm>
+                      <a:off x="0" y="0"/>
+                      <a:ext cx="5943600" cy="3666490"/>
+                    </a:xfrm>
+                    <a:prstGeom prst="rect">
+                      <a:avLst/>
+                    </a:prstGeom>
+                  </pic:spPr>
+                </pic:pic>
+              </a:graphicData>
+            </a:graphic>
+          </wp:inline>
+        </w:drawing>
+      </w:r>
+      <w:r>
+        <w:br/>
+      </w:r>
+      <w:r>
+        <w:br/>
+      </w:r>
+      <w:r>
+        <w:br/>
+      </w:r>
+      <w:r>
+        <w:br/>
+        <w:t>And it works</w:t>
+      </w:r>
+      <w:r>
+        <w:br/>
+      </w:r>
+    </w:p>
+    <w:p>
+      <w:pPr>
+        <w:pStyle w:val="NormalWeb"/>
+        <w:spacing w:before="0" w:beforeAutospacing="0" w:after="0" w:afterAutospacing="0"/>
+      </w:pPr>
+    </w:p>
+    <w:p>
+      <w:pPr>
+        <w:pStyle w:val="NormalWeb"/>
+        <w:spacing w:before="0" w:beforeAutospacing="0" w:after="0" w:afterAutospacing="0"/>
+      </w:pPr>
+    </w:p>
+    <w:p>
+      <w:pPr>
+        <w:pStyle w:val="NormalWeb"/>
+        <w:spacing w:before="0" w:beforeAutospacing="0" w:after="0" w:afterAutospacing="0"/>
+      </w:pPr>
+    </w:p>
+    <w:p>
+      <w:pPr>
+        <w:pStyle w:val="NormalWeb"/>
+        <w:spacing w:before="0" w:beforeAutospacing="0" w:after="0" w:afterAutospacing="0"/>
+      </w:pPr>
+    </w:p>
+    <w:p>
+      <w:pPr>
+        <w:pStyle w:val="NormalWeb"/>
+        <w:spacing w:before="0" w:beforeAutospacing="0" w:after="0" w:afterAutospacing="0"/>
+      </w:pPr>
+    </w:p>
     <w:p/>
     <w:p/>
+    <w:p/>
+    <w:p/>
+    <w:p/>
+    <w:p/>
+    <w:p/>
+    <w:p/>
+    <w:p/>
+    <w:p/>
+    <w:p/>
+    <w:p/>
+    <w:p/>
+    <w:p/>
+    <w:p/>
     <w:p>
       <w:pPr>
         <w:rPr>
@@ -5666,7 +9270,7 @@
       <w:pPr>
         <w:spacing w:after="0"/>
       </w:pPr>
-      <w:hyperlink r:id="rId65" w:history="1">
+      <w:hyperlink r:id="rId85" w:history="1">
         <w:r>
           <w:rPr>
             <w:rStyle w:val="Hyperlink"/>
@@ -6246,6 +9850,21 @@
       <w:szCs w:val="20"/>
     </w:rPr>
   </w:style>
+  <w:style w:type="paragraph" w:styleId="NormalWeb">
+    <w:name w:val="Normal (Web)"/>
+    <w:basedOn w:val="Normal"/>
+    <w:uiPriority w:val="99"/>
+    <w:unhideWhenUsed/>
+    <w:rsid w:val="00355CEF"/>
+    <w:pPr>
+      <w:spacing w:before="100" w:beforeAutospacing="1" w:after="100" w:afterAutospacing="1" w:line="240" w:lineRule="auto"/>
+    </w:pPr>
+    <w:rPr>
+      <w:rFonts w:ascii="Times New Roman" w:eastAsia="Times New Roman" w:hAnsi="Times New Roman" w:cs="Times New Roman"/>
+      <w:sz w:val="24"/>
+      <w:szCs w:val="24"/>
+    </w:rPr>
+  </w:style>
 </w:styles>
 </file>
 

</xml_diff>